<commit_message>
Remove extraneous export controls section from Terms of Service.
</commit_message>
<xml_diff>
--- a/assets/msword/gruntwork-terms.docx
+++ b/assets/msword/gruntwork-terms.docx
@@ -1145,9 +1145,9 @@
       <w:pPr>
         <w:pStyle w:val="Heading2"/>
       </w:pPr>
-      <w:bookmarkStart w:id="43" w:name="terms-of-service-updates"/>
-      <w:r>
-        <w:t xml:space="preserve">Terms of Service Updates</w:t>
+      <w:bookmarkStart w:id="43" w:name="gruntwork-subscription"/>
+      <w:r>
+        <w:t xml:space="preserve">Gruntwork Subscription Terms</w:t>
       </w:r>
       <w:bookmarkEnd w:id="43"/>
     </w:p>
@@ -1156,45 +1156,18 @@
         <w:pStyle w:val="FirstParagraph"/>
       </w:pPr>
       <w:r>
-        <w:rPr>
-          <w:b/>
-        </w:rPr>
-        <w:t xml:space="preserve">Export Control Laws.</w:t>
-      </w:r>
-      <w:r>
-        <w:t xml:space="preserve"> </w:t>
-      </w:r>
-      <w:r>
-        <w:t xml:space="preserve">You acknowledge that the Services and any related products, information, documentation, services, technology, technical data, and any derivatives thereof, that Gruntwork makes available (collectively “Excluded Data”), is subject to export control laws and regulations of the United States (including, without limitation, the U.S. Export Administration Act and the sanctions regulations administered by the U.S. Department of the Treasury Office of Foreign Assets Control (“OFAC”)) and other jurisdictions (collectively “Export Laws”). You represent and warrant that you will not access, download, use, export or re-export, directly or indirectly, the Excluded Data to any location, entity, government or person prohibited by Export Laws (including, without limitation, to any end user in a U.S. embargoed country or territory or an end user included on OFAC’s listing of Specially Designated Nationals or the U.S. Commerce Department’s Entity List or Denied Persons List), without first complying with all Export Laws that may be imposed by the U.S. Government and any country or organization of nations within whose jurisdiction you operate or do business. You are solely responsible for complying with Export Laws for all Excluded Data and any of its content transmitted through the Services.</w:t>
-      </w:r>
-    </w:p>
-    <w:p>
-      <w:pPr>
-        <w:pStyle w:val="Heading2"/>
-      </w:pPr>
-      <w:bookmarkStart w:id="44" w:name="gruntwork-subscription"/>
-      <w:r>
-        <w:t xml:space="preserve">Gruntwork Subscription Terms</w:t>
+        <w:t xml:space="preserve">This attachment was last updated on July 15, 2018. Unless otherwise defined in these Gruntwork Subscription Terms, capitalized terms will have the meaning given to them in the Terms.</w:t>
+      </w:r>
+    </w:p>
+    <w:p>
+      <w:pPr>
+        <w:pStyle w:val="Heading3"/>
+      </w:pPr>
+      <w:bookmarkStart w:id="44" w:name="term-and-termination-1"/>
+      <w:r>
+        <w:t xml:space="preserve">1. Term and Termination</w:t>
       </w:r>
       <w:bookmarkEnd w:id="44"/>
-    </w:p>
-    <w:p>
-      <w:pPr>
-        <w:pStyle w:val="FirstParagraph"/>
-      </w:pPr>
-      <w:r>
-        <w:t xml:space="preserve">This attachment was last updated on July 15, 2018. Unless otherwise defined in these Gruntwork Subscription Terms, capitalized terms will have the meaning given to them in the Terms.</w:t>
-      </w:r>
-    </w:p>
-    <w:p>
-      <w:pPr>
-        <w:pStyle w:val="Heading3"/>
-      </w:pPr>
-      <w:bookmarkStart w:id="45" w:name="term-and-termination-1"/>
-      <w:r>
-        <w:t xml:space="preserve">1. Term and Termination</w:t>
-      </w:r>
-      <w:bookmarkEnd w:id="45"/>
     </w:p>
     <w:p>
       <w:pPr>
@@ -1319,11 +1292,11 @@
       <w:pPr>
         <w:pStyle w:val="Heading3"/>
       </w:pPr>
-      <w:bookmarkStart w:id="46" w:name="payment-terms"/>
+      <w:bookmarkStart w:id="45" w:name="payment-terms"/>
       <w:r>
         <w:t xml:space="preserve">2. Payment Terms</w:t>
       </w:r>
-      <w:bookmarkEnd w:id="46"/>
+      <w:bookmarkEnd w:id="45"/>
     </w:p>
     <w:p>
       <w:pPr>
@@ -1335,7 +1308,7 @@
       <w:r>
         <w:t xml:space="preserve"> </w:t>
       </w:r>
-      <w:hyperlink r:id="rId47">
+      <w:hyperlink r:id="rId46">
         <w:r>
           <w:rPr>
             <w:rStyle w:val="Hyperlink"/>
@@ -1371,11 +1344,11 @@
       <w:pPr>
         <w:pStyle w:val="Heading3"/>
       </w:pPr>
-      <w:bookmarkStart w:id="48" w:name="included-features"/>
+      <w:bookmarkStart w:id="47" w:name="included-features"/>
       <w:r>
         <w:t xml:space="preserve">3. Included Features</w:t>
       </w:r>
-      <w:bookmarkEnd w:id="48"/>
+      <w:bookmarkEnd w:id="47"/>
     </w:p>
     <w:p>
       <w:pPr>
@@ -1396,7 +1369,7 @@
       <w:r>
         <w:t xml:space="preserve"> </w:t>
       </w:r>
-      <w:hyperlink r:id="rId49">
+      <w:hyperlink r:id="rId48">
         <w:r>
           <w:rPr>
             <w:rStyle w:val="Hyperlink"/>
@@ -1463,10 +1436,28 @@
       <w:pPr>
         <w:pStyle w:val="Heading3"/>
       </w:pPr>
-      <w:bookmarkStart w:id="50" w:name="disclaimer-regarding-software-updates"/>
+      <w:bookmarkStart w:id="49" w:name="disclaimer-regarding-software-updates"/>
       <w:r>
         <w:t xml:space="preserve">4. Disclaimer Regarding Software Updates</w:t>
       </w:r>
+      <w:bookmarkEnd w:id="49"/>
+    </w:p>
+    <w:p>
+      <w:pPr>
+        <w:pStyle w:val="FirstParagraph"/>
+      </w:pPr>
+      <w:r>
+        <w:t xml:space="preserve">IT IS SOLELY YOUR RESPONSIBILITY TO UPDATE YOUR SOFTWARE BASED ON GRUNTWORK ALERTS OR UPDATES, OR OTHERWISE ACT ON ANY ALERTS OR UPDATES SENT BY GRUNTWORK. YOU ARE RESPONSIBLE FOR ENSURING GRUNTWORK IS PROVIDED WITH AN E-MAIL ADDRESS THAT IS ACTIVELY MONITORED BY YOUR PERSONNEL TO WHICH GRUNTWORK MAY DISTRIBUTE EMAIL NEWSLETTERS THAT INCLUDE RECENT UPDATES ON THE INFRASTRUCTURE AS CODE LIBRARY, INSTRUCTIONS ON APPLYING RECENT UPDATES, AND NEW DEVELOPMENTS WITH AMAZON WEB SERVICES, THE DEVOPS INDUSTRY, AND GRUNTWORK ITSELF. GRUNTWORK SHALL NOT BE RESPONSIBLE OR LIABLE TO YOU FOR YOUR FAILURE TO ACT ON ANY ALERT OR UPDATE, OR DUE TO EMAIL DELIVERY PROBLEMS THAT PREVENT ANY ALERT OR UPDATE FROM BEING RECEIVED BY YOU.</w:t>
+      </w:r>
+    </w:p>
+    <w:p>
+      <w:pPr>
+        <w:pStyle w:val="Heading2"/>
+      </w:pPr>
+      <w:bookmarkStart w:id="50" w:name="dedicated-support"/>
+      <w:r>
+        <w:t xml:space="preserve">Dedicated Support Terms</w:t>
+      </w:r>
       <w:bookmarkEnd w:id="50"/>
     </w:p>
     <w:p>
@@ -1474,16 +1465,16 @@
         <w:pStyle w:val="FirstParagraph"/>
       </w:pPr>
       <w:r>
-        <w:t xml:space="preserve">IT IS SOLELY YOUR RESPONSIBILITY TO UPDATE YOUR SOFTWARE BASED ON GRUNTWORK ALERTS OR UPDATES, OR OTHERWISE ACT ON ANY ALERTS OR UPDATES SENT BY GRUNTWORK. YOU ARE RESPONSIBLE FOR ENSURING GRUNTWORK IS PROVIDED WITH AN E-MAIL ADDRESS THAT IS ACTIVELY MONITORED BY YOUR PERSONNEL TO WHICH GRUNTWORK MAY DISTRIBUTE EMAIL NEWSLETTERS THAT INCLUDE RECENT UPDATES ON THE INFRASTRUCTURE AS CODE LIBRARY, INSTRUCTIONS ON APPLYING RECENT UPDATES, AND NEW DEVELOPMENTS WITH AMAZON WEB SERVICES, THE DEVOPS INDUSTRY, AND GRUNTWORK ITSELF. GRUNTWORK SHALL NOT BE RESPONSIBLE OR LIABLE TO YOU FOR YOUR FAILURE TO ACT ON ANY ALERT OR UPDATE, OR DUE TO EMAIL DELIVERY PROBLEMS THAT PREVENT ANY ALERT OR UPDATE FROM BEING RECEIVED BY YOU.</w:t>
-      </w:r>
-    </w:p>
-    <w:p>
-      <w:pPr>
-        <w:pStyle w:val="Heading2"/>
-      </w:pPr>
-      <w:bookmarkStart w:id="51" w:name="dedicated-support"/>
-      <w:r>
-        <w:t xml:space="preserve">Dedicated Support Terms</w:t>
+        <w:t xml:space="preserve">This attachment was last updated on July 15, 2018. Unless otherwise defined in these Dedicated Support Terms, capitalized terms will have the meaning given to them in the Terms.</w:t>
+      </w:r>
+    </w:p>
+    <w:p>
+      <w:pPr>
+        <w:pStyle w:val="Heading3"/>
+      </w:pPr>
+      <w:bookmarkStart w:id="51" w:name="term-and-termination-2"/>
+      <w:r>
+        <w:t xml:space="preserve">1. Term and Termination</w:t>
       </w:r>
       <w:bookmarkEnd w:id="51"/>
     </w:p>
@@ -1492,16 +1483,59 @@
         <w:pStyle w:val="FirstParagraph"/>
       </w:pPr>
       <w:r>
-        <w:t xml:space="preserve">This attachment was last updated on July 15, 2018. Unless otherwise defined in these Dedicated Support Terms, capitalized terms will have the meaning given to them in the Terms.</w:t>
+        <w:rPr>
+          <w:b/>
+        </w:rPr>
+        <w:t xml:space="preserve">1.1. Term.</w:t>
+      </w:r>
+      <w:r>
+        <w:t xml:space="preserve"> </w:t>
+      </w:r>
+      <w:r>
+        <w:t xml:space="preserve">Your use of Dedicated Support, and these Dedicated Support Terms, will continue in force beginning on the date you submit your registration for the Dedicated Support until terminated by either Party pursuant to section 1.2 below.</w:t>
+      </w:r>
+    </w:p>
+    <w:p>
+      <w:pPr>
+        <w:pStyle w:val="BodyText"/>
+      </w:pPr>
+      <w:r>
+        <w:rPr>
+          <w:b/>
+        </w:rPr>
+        <w:t xml:space="preserve">1.2. Termination for Convenience.</w:t>
+      </w:r>
+      <w:r>
+        <w:t xml:space="preserve"> </w:t>
+      </w:r>
+      <w:r>
+        <w:t xml:space="preserve">Your use of Dedicated Support, and these Dedicated Support Terms, may be terminated by either Gruntwork or you upon written notice to the other Party that clearly identifies Dedicated Support.</w:t>
+      </w:r>
+    </w:p>
+    <w:p>
+      <w:pPr>
+        <w:pStyle w:val="BodyText"/>
+      </w:pPr>
+      <w:r>
+        <w:rPr>
+          <w:b/>
+        </w:rPr>
+        <w:t xml:space="preserve">1.3. Termination by You.</w:t>
+      </w:r>
+      <w:r>
+        <w:t xml:space="preserve"> </w:t>
+      </w:r>
+      <w:r>
+        <w:t xml:space="preserve">If you terminate your use of Dedicated Support, you shall not be entitled to any refund of any prepaid fees.</w:t>
       </w:r>
     </w:p>
     <w:p>
       <w:pPr>
         <w:pStyle w:val="Heading3"/>
       </w:pPr>
-      <w:bookmarkStart w:id="52" w:name="term-and-termination-2"/>
-      <w:r>
-        <w:t xml:space="preserve">1. Term and Termination</w:t>
+      <w:bookmarkStart w:id="52" w:name="payment-terms-1"/>
+      <w:r>
+        <w:t xml:space="preserve">2. Payment Terms</w:t>
       </w:r>
       <w:bookmarkEnd w:id="52"/>
     </w:p>
@@ -1510,73 +1544,12 @@
         <w:pStyle w:val="FirstParagraph"/>
       </w:pPr>
       <w:r>
-        <w:rPr>
-          <w:b/>
-        </w:rPr>
-        <w:t xml:space="preserve">1.1. Term.</w:t>
-      </w:r>
-      <w:r>
-        <w:t xml:space="preserve"> </w:t>
-      </w:r>
-      <w:r>
-        <w:t xml:space="preserve">Your use of Dedicated Support, and these Dedicated Support Terms, will continue in force beginning on the date you submit your registration for the Dedicated Support until terminated by either Party pursuant to section 1.2 below.</w:t>
-      </w:r>
-    </w:p>
-    <w:p>
-      <w:pPr>
-        <w:pStyle w:val="BodyText"/>
-      </w:pPr>
-      <w:r>
-        <w:rPr>
-          <w:b/>
-        </w:rPr>
-        <w:t xml:space="preserve">1.2. Termination for Convenience.</w:t>
-      </w:r>
-      <w:r>
-        <w:t xml:space="preserve"> </w:t>
-      </w:r>
-      <w:r>
-        <w:t xml:space="preserve">Your use of Dedicated Support, and these Dedicated Support Terms, may be terminated by either Gruntwork or you upon written notice to the other Party that clearly identifies Dedicated Support.</w:t>
-      </w:r>
-    </w:p>
-    <w:p>
-      <w:pPr>
-        <w:pStyle w:val="BodyText"/>
-      </w:pPr>
-      <w:r>
-        <w:rPr>
-          <w:b/>
-        </w:rPr>
-        <w:t xml:space="preserve">1.3. Termination by You.</w:t>
-      </w:r>
-      <w:r>
-        <w:t xml:space="preserve"> </w:t>
-      </w:r>
-      <w:r>
-        <w:t xml:space="preserve">If you terminate your use of Dedicated Support, you shall not be entitled to any refund of any prepaid fees.</w:t>
-      </w:r>
-    </w:p>
-    <w:p>
-      <w:pPr>
-        <w:pStyle w:val="Heading3"/>
-      </w:pPr>
-      <w:bookmarkStart w:id="53" w:name="payment-terms-1"/>
-      <w:r>
-        <w:t xml:space="preserve">2. Payment Terms</w:t>
-      </w:r>
-      <w:bookmarkEnd w:id="53"/>
-    </w:p>
-    <w:p>
-      <w:pPr>
-        <w:pStyle w:val="FirstParagraph"/>
-      </w:pPr>
-      <w:r>
         <w:t xml:space="preserve">In consideration for the Dedicated Support, you shall pay Gruntwork the rate specified at</w:t>
       </w:r>
       <w:r>
         <w:t xml:space="preserve"> </w:t>
       </w:r>
-      <w:hyperlink r:id="rId47">
+      <w:hyperlink r:id="rId46">
         <w:r>
           <w:rPr>
             <w:rStyle w:val="Hyperlink"/>
@@ -1612,11 +1585,11 @@
       <w:pPr>
         <w:pStyle w:val="Heading3"/>
       </w:pPr>
-      <w:bookmarkStart w:id="54" w:name="included-features-1"/>
+      <w:bookmarkStart w:id="53" w:name="included-features-1"/>
       <w:r>
         <w:t xml:space="preserve">3. Included Features</w:t>
       </w:r>
-      <w:bookmarkEnd w:id="54"/>
+      <w:bookmarkEnd w:id="53"/>
     </w:p>
     <w:p>
       <w:pPr>
@@ -1775,29 +1748,29 @@
       <w:pPr>
         <w:pStyle w:val="Heading2"/>
       </w:pPr>
-      <w:bookmarkStart w:id="55" w:name="reference-architecture"/>
+      <w:bookmarkStart w:id="54" w:name="reference-architecture"/>
       <w:r>
         <w:t xml:space="preserve">Reference Architecture Terms</w:t>
       </w:r>
+      <w:bookmarkEnd w:id="54"/>
+    </w:p>
+    <w:p>
+      <w:pPr>
+        <w:pStyle w:val="FirstParagraph"/>
+      </w:pPr>
+      <w:r>
+        <w:t xml:space="preserve">This attachment was last updated on July 15, 2018. Unless otherwise defined in these Reference Architecture Terms, capitalized terms will have the meaning given to them in the Terms.</w:t>
+      </w:r>
+    </w:p>
+    <w:p>
+      <w:pPr>
+        <w:pStyle w:val="Heading3"/>
+      </w:pPr>
+      <w:bookmarkStart w:id="55" w:name="term-and-termination-3"/>
+      <w:r>
+        <w:t xml:space="preserve">1. Term and Termination</w:t>
+      </w:r>
       <w:bookmarkEnd w:id="55"/>
-    </w:p>
-    <w:p>
-      <w:pPr>
-        <w:pStyle w:val="FirstParagraph"/>
-      </w:pPr>
-      <w:r>
-        <w:t xml:space="preserve">This attachment was last updated on July 15, 2018. Unless otherwise defined in these Reference Architecture Terms, capitalized terms will have the meaning given to them in the Terms.</w:t>
-      </w:r>
-    </w:p>
-    <w:p>
-      <w:pPr>
-        <w:pStyle w:val="Heading3"/>
-      </w:pPr>
-      <w:bookmarkStart w:id="56" w:name="term-and-termination-3"/>
-      <w:r>
-        <w:t xml:space="preserve">1. Term and Termination</w:t>
-      </w:r>
-      <w:bookmarkEnd w:id="56"/>
     </w:p>
     <w:p>
       <w:pPr>
@@ -1871,11 +1844,11 @@
       <w:pPr>
         <w:pStyle w:val="Heading3"/>
       </w:pPr>
-      <w:bookmarkStart w:id="57" w:name="payment-terms-2"/>
+      <w:bookmarkStart w:id="56" w:name="payment-terms-2"/>
       <w:r>
         <w:t xml:space="preserve">2. Payment Terms</w:t>
       </w:r>
-      <w:bookmarkEnd w:id="57"/>
+      <w:bookmarkEnd w:id="56"/>
     </w:p>
     <w:p>
       <w:pPr>
@@ -1887,7 +1860,7 @@
       <w:r>
         <w:t xml:space="preserve"> </w:t>
       </w:r>
-      <w:hyperlink r:id="rId47">
+      <w:hyperlink r:id="rId46">
         <w:r>
           <w:rPr>
             <w:rStyle w:val="Hyperlink"/>
@@ -1906,10 +1879,88 @@
       <w:pPr>
         <w:pStyle w:val="Heading3"/>
       </w:pPr>
-      <w:bookmarkStart w:id="58" w:name="included-features-2"/>
+      <w:bookmarkStart w:id="57" w:name="included-features-2"/>
       <w:r>
         <w:t xml:space="preserve">3. Included Features</w:t>
       </w:r>
+      <w:bookmarkEnd w:id="57"/>
+    </w:p>
+    <w:p>
+      <w:pPr>
+        <w:pStyle w:val="FirstParagraph"/>
+      </w:pPr>
+      <w:r>
+        <w:rPr>
+          <w:b/>
+        </w:rPr>
+        <w:t xml:space="preserve">3.1. Reference Architecture Customization.</w:t>
+      </w:r>
+      <w:r>
+        <w:t xml:space="preserve"> </w:t>
+      </w:r>
+      <w:r>
+        <w:t xml:space="preserve">To understand your architecture preferences, we will ask you to submit an online form that includes questions on whether to run your apps on Docker or directly on virtual machines, whether to use a Bastion Host or VPN gateway, and many others.</w:t>
+      </w:r>
+    </w:p>
+    <w:p>
+      <w:pPr>
+        <w:pStyle w:val="BodyText"/>
+      </w:pPr>
+      <w:r>
+        <w:rPr>
+          <w:b/>
+        </w:rPr>
+        <w:t xml:space="preserve">3.2. Reference Architecture.</w:t>
+      </w:r>
+      <w:r>
+        <w:t xml:space="preserve"> </w:t>
+      </w:r>
+      <w:r>
+        <w:t xml:space="preserve">Gruntwork will design, implement and deploy a standardized architecture for use with Amazon Web Services (the "Reference Architecture") based on the requirements you specify via an online form, verbal discussion, or other mutually acceptable means.</w:t>
+      </w:r>
+    </w:p>
+    <w:p>
+      <w:pPr>
+        <w:pStyle w:val="BodyText"/>
+      </w:pPr>
+      <w:r>
+        <w:rPr>
+          <w:b/>
+        </w:rPr>
+        <w:t xml:space="preserve">3.3. Deployed in Client AWS account(s).</w:t>
+      </w:r>
+      <w:r>
+        <w:t xml:space="preserve"> </w:t>
+      </w:r>
+      <w:r>
+        <w:t xml:space="preserve">Gruntwork will deploy the Reference Architecture into your AWS account(s).</w:t>
+      </w:r>
+    </w:p>
+    <w:p>
+      <w:pPr>
+        <w:pStyle w:val="BodyText"/>
+      </w:pPr>
+      <w:r>
+        <w:rPr>
+          <w:b/>
+        </w:rPr>
+        <w:t xml:space="preserve">3.4. Code in Client Git Repos.</w:t>
+      </w:r>
+      <w:r>
+        <w:t xml:space="preserve"> </w:t>
+      </w:r>
+      <w:r>
+        <w:t xml:space="preserve">The code for the Reference Architecture will be committed to your Git repositories.</w:t>
+      </w:r>
+    </w:p>
+    <w:p>
+      <w:pPr>
+        <w:pStyle w:val="Heading2"/>
+      </w:pPr>
+      <w:bookmarkStart w:id="58" w:name="gruntwork-houston"/>
+      <w:r>
+        <w:t xml:space="preserve">Gruntwork Houston Terms</w:t>
+      </w:r>
       <w:bookmarkEnd w:id="58"/>
     </w:p>
     <w:p>
@@ -1917,96 +1968,18 @@
         <w:pStyle w:val="FirstParagraph"/>
       </w:pPr>
       <w:r>
-        <w:rPr>
-          <w:b/>
-        </w:rPr>
-        <w:t xml:space="preserve">3.1. Reference Architecture Customization.</w:t>
-      </w:r>
-      <w:r>
-        <w:t xml:space="preserve"> </w:t>
-      </w:r>
-      <w:r>
-        <w:t xml:space="preserve">To understand your architecture preferences, we will ask you to submit an online form that includes questions on whether to run your apps on Docker or directly on virtual machines, whether to use a Bastion Host or VPN gateway, and many others.</w:t>
-      </w:r>
-    </w:p>
-    <w:p>
-      <w:pPr>
-        <w:pStyle w:val="BodyText"/>
-      </w:pPr>
-      <w:r>
-        <w:rPr>
-          <w:b/>
-        </w:rPr>
-        <w:t xml:space="preserve">3.2. Reference Architecture.</w:t>
-      </w:r>
-      <w:r>
-        <w:t xml:space="preserve"> </w:t>
-      </w:r>
-      <w:r>
-        <w:t xml:space="preserve">Gruntwork will design, implement and deploy a standardized architecture for use with Amazon Web Services (the "Reference Architecture") based on the requirements you specify via an online form, verbal discussion, or other mutually acceptable means.</w:t>
-      </w:r>
-    </w:p>
-    <w:p>
-      <w:pPr>
-        <w:pStyle w:val="BodyText"/>
-      </w:pPr>
-      <w:r>
-        <w:rPr>
-          <w:b/>
-        </w:rPr>
-        <w:t xml:space="preserve">3.3. Deployed in Client AWS account(s).</w:t>
-      </w:r>
-      <w:r>
-        <w:t xml:space="preserve"> </w:t>
-      </w:r>
-      <w:r>
-        <w:t xml:space="preserve">Gruntwork will deploy the Reference Architecture into your AWS account(s).</w:t>
-      </w:r>
-    </w:p>
-    <w:p>
-      <w:pPr>
-        <w:pStyle w:val="BodyText"/>
-      </w:pPr>
-      <w:r>
-        <w:rPr>
-          <w:b/>
-        </w:rPr>
-        <w:t xml:space="preserve">3.4. Code in Client Git Repos.</w:t>
-      </w:r>
-      <w:r>
-        <w:t xml:space="preserve"> </w:t>
-      </w:r>
-      <w:r>
-        <w:t xml:space="preserve">The code for the Reference Architecture will be committed to your Git repositories.</w:t>
-      </w:r>
-    </w:p>
-    <w:p>
-      <w:pPr>
-        <w:pStyle w:val="Heading2"/>
-      </w:pPr>
-      <w:bookmarkStart w:id="59" w:name="gruntwork-houston"/>
-      <w:r>
-        <w:t xml:space="preserve">Gruntwork Houston Terms</w:t>
+        <w:t xml:space="preserve">This attachment was last updated on September 17, 2018. Unless otherwise defined in these Gruntwork Houston Terms, capitalized terms will have the meaning given to them in the Terms. You may only access and use Gruntwork Houston (“Houston”) if you have a current and valid Gruntwork Subscription.</w:t>
+      </w:r>
+    </w:p>
+    <w:p>
+      <w:pPr>
+        <w:pStyle w:val="Heading3"/>
+      </w:pPr>
+      <w:bookmarkStart w:id="59" w:name="term-and-termination-4"/>
+      <w:r>
+        <w:t xml:space="preserve">1. Term and Termination</w:t>
       </w:r>
       <w:bookmarkEnd w:id="59"/>
-    </w:p>
-    <w:p>
-      <w:pPr>
-        <w:pStyle w:val="FirstParagraph"/>
-      </w:pPr>
-      <w:r>
-        <w:t xml:space="preserve">This attachment was last updated on September 17, 2018. Unless otherwise defined in these Gruntwork Houston Terms, capitalized terms will have the meaning given to them in the Terms. You may only access and use Gruntwork Houston (“Houston”) if you have a current and valid Gruntwork Subscription.</w:t>
-      </w:r>
-    </w:p>
-    <w:p>
-      <w:pPr>
-        <w:pStyle w:val="Heading3"/>
-      </w:pPr>
-      <w:bookmarkStart w:id="60" w:name="term-and-termination-4"/>
-      <w:r>
-        <w:t xml:space="preserve">1. Term and Termination</w:t>
-      </w:r>
-      <w:bookmarkEnd w:id="60"/>
     </w:p>
     <w:p>
       <w:pPr>
@@ -2148,10 +2121,28 @@
       <w:pPr>
         <w:pStyle w:val="Heading3"/>
       </w:pPr>
-      <w:bookmarkStart w:id="61" w:name="payment-terms-3"/>
+      <w:bookmarkStart w:id="60" w:name="payment-terms-3"/>
       <w:r>
         <w:t xml:space="preserve">2. Payment Terms</w:t>
       </w:r>
+      <w:bookmarkEnd w:id="60"/>
+    </w:p>
+    <w:p>
+      <w:pPr>
+        <w:pStyle w:val="FirstParagraph"/>
+      </w:pPr>
+      <w:r>
+        <w:t xml:space="preserve">Your payment for the Gruntwork Subscription entitles your Authorized Users for your Gruntwork Subscription to also use Houston.</w:t>
+      </w:r>
+    </w:p>
+    <w:p>
+      <w:pPr>
+        <w:pStyle w:val="Heading3"/>
+      </w:pPr>
+      <w:bookmarkStart w:id="61" w:name="included-features-3"/>
+      <w:r>
+        <w:t xml:space="preserve">3. Included Features</w:t>
+      </w:r>
       <w:bookmarkEnd w:id="61"/>
     </w:p>
     <w:p>
@@ -2159,16 +2150,59 @@
         <w:pStyle w:val="FirstParagraph"/>
       </w:pPr>
       <w:r>
-        <w:t xml:space="preserve">Your payment for the Gruntwork Subscription entitles your Authorized Users for your Gruntwork Subscription to also use Houston.</w:t>
+        <w:rPr>
+          <w:b/>
+        </w:rPr>
+        <w:t xml:space="preserve">3.1. About Gruntwork Houston.</w:t>
+      </w:r>
+      <w:r>
+        <w:t xml:space="preserve"> </w:t>
+      </w:r>
+      <w:r>
+        <w:t xml:space="preserve">Houston is a web-based service that provides a central place where your development and operations teams can manage your infrastructure. Houston runs directly in your AWS account, and includes a command line tool to allow interacting with Houston from the terminal. Houston is a standalone product and not part of the Infrastructure as Code Library. Each Authorized User will have access to the Houston services and Houston downloadable tools, but not to the Houston source code repository, which shall remain private to Gruntwork.</w:t>
+      </w:r>
+    </w:p>
+    <w:p>
+      <w:pPr>
+        <w:pStyle w:val="BodyText"/>
+      </w:pPr>
+      <w:r>
+        <w:rPr>
+          <w:b/>
+        </w:rPr>
+        <w:t xml:space="preserve">3.2. Authentication to Amazon Web Services.</w:t>
+      </w:r>
+      <w:r>
+        <w:t xml:space="preserve"> </w:t>
+      </w:r>
+      <w:r>
+        <w:t xml:space="preserve">Houston enables you to authenticate to one or more of your AWS accounts using any Identity Provider that is compatible with Houston and which you configure for use with Houston. An “Identity Provider” is a system entity that creates, maintains, and manages identity information for principals while providing authentication services to relying party applications within a federation or distributed network.</w:t>
+      </w:r>
+    </w:p>
+    <w:p>
+      <w:pPr>
+        <w:pStyle w:val="BodyText"/>
+      </w:pPr>
+      <w:r>
+        <w:rPr>
+          <w:b/>
+        </w:rPr>
+        <w:t xml:space="preserve">3.3. Updates to Gruntwork Houston.</w:t>
+      </w:r>
+      <w:r>
+        <w:t xml:space="preserve"> </w:t>
+      </w:r>
+      <w:r>
+        <w:t xml:space="preserve">From time to time, Gruntwork will release new features, bug fixes, security patches, automated tests, documentation, and other improvements to Houston (collectively, “Houston Updates”). You are responsible for deploying updates to Houston when they become available, however Houston may periodically query Gruntwork-managed services for Houston Updates and install Houston Updates automatically if they are available.</w:t>
       </w:r>
     </w:p>
     <w:p>
       <w:pPr>
         <w:pStyle w:val="Heading3"/>
       </w:pPr>
-      <w:bookmarkStart w:id="62" w:name="included-features-3"/>
-      <w:r>
-        <w:t xml:space="preserve">3. Included Features</w:t>
+      <w:bookmarkStart w:id="62" w:name="customer-responsibilities"/>
+      <w:r>
+        <w:t xml:space="preserve">4. Customer Responsibilities</w:t>
       </w:r>
       <w:bookmarkEnd w:id="62"/>
     </w:p>
@@ -2180,119 +2214,58 @@
         <w:rPr>
           <w:b/>
         </w:rPr>
-        <w:t xml:space="preserve">3.1. About Gruntwork Houston.</w:t>
-      </w:r>
-      <w:r>
-        <w:t xml:space="preserve"> </w:t>
-      </w:r>
-      <w:r>
-        <w:t xml:space="preserve">Houston is a web-based service that provides a central place where your development and operations teams can manage your infrastructure. Houston runs directly in your AWS account, and includes a command line tool to allow interacting with Houston from the terminal. Houston is a standalone product and not part of the Infrastructure as Code Library. Each Authorized User will have access to the Houston services and Houston downloadable tools, but not to the Houston source code repository, which shall remain private to Gruntwork.</w:t>
-      </w:r>
-    </w:p>
-    <w:p>
-      <w:pPr>
-        <w:pStyle w:val="BodyText"/>
-      </w:pPr>
-      <w:r>
-        <w:rPr>
-          <w:b/>
-        </w:rPr>
-        <w:t xml:space="preserve">3.2. Authentication to Amazon Web Services.</w:t>
-      </w:r>
-      <w:r>
-        <w:t xml:space="preserve"> </w:t>
-      </w:r>
-      <w:r>
-        <w:t xml:space="preserve">Houston enables you to authenticate to one or more of your AWS accounts using any Identity Provider that is compatible with Houston and which you configure for use with Houston. An “Identity Provider” is a system entity that creates, maintains, and manages identity information for principals while providing authentication services to relying party applications within a federation or distributed network.</w:t>
-      </w:r>
-    </w:p>
-    <w:p>
-      <w:pPr>
-        <w:pStyle w:val="BodyText"/>
-      </w:pPr>
-      <w:r>
-        <w:rPr>
-          <w:b/>
-        </w:rPr>
-        <w:t xml:space="preserve">3.3. Updates to Gruntwork Houston.</w:t>
-      </w:r>
-      <w:r>
-        <w:t xml:space="preserve"> </w:t>
-      </w:r>
-      <w:r>
-        <w:t xml:space="preserve">From time to time, Gruntwork will release new features, bug fixes, security patches, automated tests, documentation, and other improvements to Houston (collectively, “Houston Updates”). You are responsible for deploying updates to Houston when they become available, however Houston may periodically query Gruntwork-managed services for Houston Updates and install Houston Updates automatically if they are available.</w:t>
+        <w:t xml:space="preserve">4.1. Certain Features Require Configuration.</w:t>
+      </w:r>
+      <w:r>
+        <w:t xml:space="preserve"> </w:t>
+      </w:r>
+      <w:r>
+        <w:t xml:space="preserve">You will be required to configure or deploy modules and tools according to Gruntwork's instructions in order to use certain features of Houston. Your failure to configure or deploy specific modules and tools according to Gruntwork's instructions may affect your ability to utilize certain Houston features.</w:t>
+      </w:r>
+    </w:p>
+    <w:p>
+      <w:pPr>
+        <w:pStyle w:val="BodyText"/>
+      </w:pPr>
+      <w:r>
+        <w:rPr>
+          <w:b/>
+        </w:rPr>
+        <w:t xml:space="preserve">4.2. Protecting Your AWS Account.</w:t>
+      </w:r>
+      <w:r>
+        <w:t xml:space="preserve"> </w:t>
+      </w:r>
+      <w:r>
+        <w:t xml:space="preserve">Because Houston runs in your AWS account, any user with privileged access to that account will be capable of subverting Houston’s security measures. Therefore, it is your responsibility to ensure that only trusted members of your team have privileged access to the AWS account in which Houston runs. The security of your AWS account is your responsibility, and you are solely liable for any claim, damage or other liabilities of any nature suffered by Gruntwork or any third party due to the act of any individuals using your AWS account, provided that such claim, damage or other liabilities are not directly due to Gruntwork’s gross negligence or willful misconduct.</w:t>
+      </w:r>
+    </w:p>
+    <w:p>
+      <w:pPr>
+        <w:pStyle w:val="BodyText"/>
+      </w:pPr>
+      <w:r>
+        <w:rPr>
+          <w:b/>
+        </w:rPr>
+        <w:t xml:space="preserve">4.3. Protecting Your Identity Provider.</w:t>
+      </w:r>
+      <w:r>
+        <w:t xml:space="preserve"> </w:t>
+      </w:r>
+      <w:r>
+        <w:t xml:space="preserve">By design, Houston trusts all assertions made by your Identity Provider and has no direct control over its configuration. The security and configuration of your Identity Provider is your responsibility, and you are solely liable for any claim, damage or other liabilities of any nature suffered by Gruntwork or any third party based on Gruntwork’s use of your configuration of your Identity Provider.</w:t>
       </w:r>
     </w:p>
     <w:p>
       <w:pPr>
         <w:pStyle w:val="Heading3"/>
       </w:pPr>
-      <w:bookmarkStart w:id="63" w:name="customer-responsibilities"/>
-      <w:r>
-        <w:t xml:space="preserve">4. Customer Responsibilities</w:t>
+      <w:bookmarkStart w:id="63" w:name="additional-provisions"/>
+      <w:r>
+        <w:t xml:space="preserve">5. Additional Provisions</w:t>
       </w:r>
       <w:bookmarkEnd w:id="63"/>
-    </w:p>
-    <w:p>
-      <w:pPr>
-        <w:pStyle w:val="FirstParagraph"/>
-      </w:pPr>
-      <w:r>
-        <w:rPr>
-          <w:b/>
-        </w:rPr>
-        <w:t xml:space="preserve">4.1. Certain Features Require Configuration.</w:t>
-      </w:r>
-      <w:r>
-        <w:t xml:space="preserve"> </w:t>
-      </w:r>
-      <w:r>
-        <w:t xml:space="preserve">You will be required to configure or deploy modules and tools according to Gruntwork's instructions in order to use certain features of Houston. Your failure to configure or deploy specific modules and tools according to Gruntwork's instructions may affect your ability to utilize certain Houston features.</w:t>
-      </w:r>
-    </w:p>
-    <w:p>
-      <w:pPr>
-        <w:pStyle w:val="BodyText"/>
-      </w:pPr>
-      <w:r>
-        <w:rPr>
-          <w:b/>
-        </w:rPr>
-        <w:t xml:space="preserve">4.2. Protecting Your AWS Account.</w:t>
-      </w:r>
-      <w:r>
-        <w:t xml:space="preserve"> </w:t>
-      </w:r>
-      <w:r>
-        <w:t xml:space="preserve">Because Houston runs in your AWS account, any user with privileged access to that account will be capable of subverting Houston’s security measures. Therefore, it is your responsibility to ensure that only trusted members of your team have privileged access to the AWS account in which Houston runs. The security of your AWS account is your responsibility, and you are solely liable for any claim, damage or other liabilities of any nature suffered by Gruntwork or any third party due to the act of any individuals using your AWS account, provided that such claim, damage or other liabilities are not directly due to Gruntwork’s gross negligence or willful misconduct.</w:t>
-      </w:r>
-    </w:p>
-    <w:p>
-      <w:pPr>
-        <w:pStyle w:val="BodyText"/>
-      </w:pPr>
-      <w:r>
-        <w:rPr>
-          <w:b/>
-        </w:rPr>
-        <w:t xml:space="preserve">4.3. Protecting Your Identity Provider.</w:t>
-      </w:r>
-      <w:r>
-        <w:t xml:space="preserve"> </w:t>
-      </w:r>
-      <w:r>
-        <w:t xml:space="preserve">By design, Houston trusts all assertions made by your Identity Provider and has no direct control over its configuration. The security and configuration of your Identity Provider is your responsibility, and you are solely liable for any claim, damage or other liabilities of any nature suffered by Gruntwork or any third party based on Gruntwork’s use of your configuration of your Identity Provider.</w:t>
-      </w:r>
-    </w:p>
-    <w:p>
-      <w:pPr>
-        <w:pStyle w:val="Heading3"/>
-      </w:pPr>
-      <w:bookmarkStart w:id="64" w:name="additional-provisions"/>
-      <w:r>
-        <w:t xml:space="preserve">5. Additional Provisions</w:t>
-      </w:r>
-      <w:bookmarkEnd w:id="64"/>
     </w:p>
     <w:p>
       <w:pPr>

</xml_diff>

<commit_message>
Update styles so that Word doc renders nicely.
</commit_message>
<xml_diff>
--- a/assets/msword/gruntwork-terms.docx
+++ b/assets/msword/gruntwork-terms.docx
@@ -3343,10 +3343,13 @@
   <w:style w:type="paragraph" w:default="1" w:styleId="Normal">
     <w:name w:val="Normal"/>
     <w:qFormat/>
-    <w:rsid w:val="00F70C25"/>
+    <w:rsid w:val="00742A71"/>
     <w:pPr>
       <w:jc w:val="left"/>
     </w:pPr>
+    <w:rPr>
+      <w:rFonts w:ascii="Arial" w:hAnsi="Arial"/>
+    </w:rPr>
   </w:style>
   <w:style w:type="paragraph" w:styleId="Heading1">
     <w:name w:val="heading 1"/>
@@ -3354,6 +3357,7 @@
     <w:next w:val="Normal"/>
     <w:uiPriority w:val="9"/>
     <w:qFormat/>
+    <w:rsid w:val="009C6D8F"/>
     <w:pPr>
       <w:keepNext/>
       <w:keepLines/>
@@ -3361,9 +3365,10 @@
       <w:outlineLvl w:val="0"/>
     </w:pPr>
     <w:rPr>
+      <w:rFonts w:cs="Arial"/>
       <w:b/>
-      <w:sz w:val="64"/>
-      <w:szCs w:val="64"/>
+      <w:sz w:val="52"/>
+      <w:szCs w:val="52"/>
     </w:rPr>
   </w:style>
   <w:style w:type="paragraph" w:styleId="Heading2">
@@ -3373,16 +3378,24 @@
     <w:uiPriority w:val="9"/>
     <w:unhideWhenUsed/>
     <w:qFormat/>
+    <w:rsid w:val="00964B78"/>
     <w:pPr>
       <w:keepNext/>
       <w:keepLines/>
+      <w:pBdr>
+        <w:bottom w:val="single" w:sz="4" w:space="1" w:color="auto"/>
+      </w:pBdr>
+      <w:tabs>
+        <w:tab w:val="left" w:pos="8550"/>
+      </w:tabs>
       <w:spacing w:before="200" w:after="200"/>
       <w:outlineLvl w:val="1"/>
     </w:pPr>
     <w:rPr>
+      <w:rFonts w:cs="Arial"/>
       <w:b/>
-      <w:sz w:val="56"/>
-      <w:szCs w:val="56"/>
+      <w:sz w:val="44"/>
+      <w:szCs w:val="44"/>
     </w:rPr>
   </w:style>
   <w:style w:type="paragraph" w:styleId="Heading3">
@@ -3392,6 +3405,7 @@
     <w:uiPriority w:val="9"/>
     <w:unhideWhenUsed/>
     <w:qFormat/>
+    <w:rsid w:val="009C6D8F"/>
     <w:pPr>
       <w:keepNext/>
       <w:keepLines/>
@@ -3399,9 +3413,10 @@
       <w:outlineLvl w:val="2"/>
     </w:pPr>
     <w:rPr>
+      <w:rFonts w:cs="Arial"/>
       <w:b/>
-      <w:sz w:val="48"/>
-      <w:szCs w:val="48"/>
+      <w:sz w:val="32"/>
+      <w:szCs w:val="32"/>
     </w:rPr>
   </w:style>
   <w:style w:type="paragraph" w:styleId="Heading4">
@@ -3411,6 +3426,7 @@
     <w:uiPriority w:val="9"/>
     <w:unhideWhenUsed/>
     <w:qFormat/>
+    <w:rsid w:val="009C6D8F"/>
     <w:pPr>
       <w:keepNext/>
       <w:keepLines/>
@@ -3418,28 +3434,26 @@
       <w:outlineLvl w:val="3"/>
     </w:pPr>
     <w:rPr>
+      <w:rFonts w:cs="Arial"/>
       <w:b/>
-      <w:sz w:val="32"/>
-      <w:szCs w:val="32"/>
+      <w:sz w:val="28"/>
+      <w:szCs w:val="28"/>
     </w:rPr>
   </w:style>
   <w:style w:type="paragraph" w:styleId="Heading5">
     <w:name w:val="heading 5"/>
-    <w:basedOn w:val="Normal"/>
+    <w:basedOn w:val="Heading4"/>
     <w:next w:val="Normal"/>
     <w:uiPriority w:val="9"/>
-    <w:semiHidden/>
     <w:unhideWhenUsed/>
     <w:qFormat/>
+    <w:rsid w:val="009C6D8F"/>
     <w:pPr>
-      <w:keepNext/>
-      <w:keepLines/>
-      <w:spacing w:before="200" w:after="0"/>
       <w:outlineLvl w:val="4"/>
     </w:pPr>
     <w:rPr>
-      <w:i/>
-      <w:color w:val="4F81BD"/>
+      <w:sz w:val="26"/>
+      <w:szCs w:val="26"/>
     </w:rPr>
   </w:style>
   <w:style w:type="paragraph" w:styleId="Heading6">
@@ -3523,6 +3537,30 @@
       <w:color w:val="335B8A"/>
       <w:sz w:val="30"/>
       <w:szCs w:val="30"/>
+    </w:rPr>
+  </w:style>
+  <w:style w:type="paragraph" w:styleId="NoSpacing">
+    <w:name w:val="No Spacing"/>
+    <w:uiPriority w:val="1"/>
+    <w:qFormat/>
+    <w:rsid w:val="00742A71"/>
+    <w:pPr>
+      <w:spacing w:before="0" w:after="0" w:line="240" w:lineRule="auto"/>
+      <w:jc w:val="left"/>
+    </w:pPr>
+    <w:rPr>
+      <w:rFonts w:ascii="Arial" w:hAnsi="Arial"/>
+    </w:rPr>
+  </w:style>
+  <w:style w:type="character" w:styleId="Strong">
+    <w:name w:val="Strong"/>
+    <w:basedOn w:val="DefaultParagraphFont"/>
+    <w:uiPriority w:val="22"/>
+    <w:qFormat/>
+    <w:rsid w:val="009D3CA9"/>
+    <w:rPr>
+      <w:b/>
+      <w:bCs/>
     </w:rPr>
   </w:style>
   <w:style w:type="paragraph" w:customStyle="1" w:styleId="SourceCode">

</xml_diff>

<commit_message>
Update Terms of Service Docx File to include 30-day trial period
</commit_message>
<xml_diff>
--- a/assets/msword/gruntwork-terms.docx
+++ b/assets/msword/gruntwork-terms.docx
@@ -1290,6 +1290,51 @@
     </w:p>
     <w:p>
       <w:pPr>
+        <w:pStyle w:val="BodyText"/>
+      </w:pPr>
+      <w:r>
+        <w:rPr>
+          <w:b/>
+        </w:rPr>
+        <w:t xml:space="preserve">1.6. Trial Period.</w:t>
+      </w:r>
+    </w:p>
+    <w:p>
+      <w:pPr>
+        <w:pStyle w:val="BodyText"/>
+      </w:pPr>
+      <w:r>
+        <w:rPr>
+          <w:b/>
+        </w:rPr>
+        <w:t xml:space="preserve">1.6.1. Trial Period Effective Date.</w:t>
+      </w:r>
+      <w:r>
+        <w:t xml:space="preserve"> </w:t>
+      </w:r>
+      <w:r>
+        <w:t xml:space="preserve">You are entitled to a 30-day trial period (the “Trial Period”). If you use the Gruntwork Subscription and do not register for the Reference Architecture, the Trial Period will begin on the date you receive access to the Library Repos (as defined in 3.1 below). If you use the Gruntwork Subscription and register for the Reference Architecture, the Trial Period will begin on the date Gruntwork commits to deploying your Reference Architecture (as defined in 3.2 of the Reference Architecture Terms).</w:t>
+      </w:r>
+    </w:p>
+    <w:p>
+      <w:pPr>
+        <w:pStyle w:val="BodyText"/>
+      </w:pPr>
+      <w:r>
+        <w:rPr>
+          <w:b/>
+        </w:rPr>
+        <w:t xml:space="preserve">1.6.2 Termination by You During Trial Period.</w:t>
+      </w:r>
+      <w:r>
+        <w:t xml:space="preserve"> </w:t>
+      </w:r>
+      <w:r>
+        <w:t xml:space="preserve">If you terminate your Gruntwork Subscription during the Trial Period, (a) Gruntwork will refund you all amounts you have paid Gruntwork for the Gruntwork Subscription, Dedicated Support and Reference Architecture, (b) you will not be subject to the Minimum Term (as defined in 1.1 above), and 1.3 and 1.4 above shall not apply, (c) notwithstanding 1.5 above, the License shall immediately terminate in full and you shall immediately cease use of all Gruntwork intellectual property, including all of your forks of the Gruntwork source code repositories, and (d) notwithstanding 1.3 of the Reference Architecture Terms, the License for the Reference Architecture created by Gruntwork specifically for you shall immediately terminate in full and you shall immediately cease use of the Reference Architecture.</w:t>
+      </w:r>
+    </w:p>
+    <w:p>
+      <w:pPr>
         <w:pStyle w:val="Heading3"/>
       </w:pPr>
       <w:bookmarkStart w:id="45" w:name="payment-terms"/>
@@ -1526,7 +1571,24 @@
         <w:t xml:space="preserve"> </w:t>
       </w:r>
       <w:r>
-        <w:t xml:space="preserve">If you terminate your use of Dedicated Support, you shall not be entitled to any refund of any prepaid fees.</w:t>
+        <w:t xml:space="preserve">If you terminate your use of Dedicated Support, you shall not be entitled to any refund of any prepaid fees, unless you terminate your use of Dedicated Support during the Trial Period (as defined in</w:t>
+      </w:r>
+      <w:r>
+        <w:t xml:space="preserve"> </w:t>
+      </w:r>
+      <w:hyperlink w:anchor="1-6-1-trial-period-effective-date">
+        <w:r>
+          <w:rPr>
+            <w:rStyle w:val="Hyperlink"/>
+          </w:rPr>
+          <w:t xml:space="preserve">1.6.1</w:t>
+        </w:r>
+      </w:hyperlink>
+      <w:r>
+        <w:t xml:space="preserve"> </w:t>
+      </w:r>
+      <w:r>
+        <w:t xml:space="preserve">of the Gruntwork Subscription Terms).</w:t>
       </w:r>
     </w:p>
     <w:p>
@@ -1820,7 +1882,24 @@
         <w:t xml:space="preserve"> </w:t>
       </w:r>
       <w:r>
-        <w:t xml:space="preserve">If you terminate these Reference Architecture Terms, you shall not be entitled to any refund of any prepaid fees.</w:t>
+        <w:t xml:space="preserve">If you terminate these Reference Architecture Terms, you shall not be entitled to any refund of any prepaid fees, unless you terminate these Reference Architecture Terms during the Trial Period (as defined in</w:t>
+      </w:r>
+      <w:r>
+        <w:t xml:space="preserve"> </w:t>
+      </w:r>
+      <w:hyperlink w:anchor="1-6-1-trial-period-effective-date">
+        <w:r>
+          <w:rPr>
+            <w:rStyle w:val="Hyperlink"/>
+          </w:rPr>
+          <w:t xml:space="preserve">1.6.1</w:t>
+        </w:r>
+      </w:hyperlink>
+      <w:r>
+        <w:t xml:space="preserve"> </w:t>
+      </w:r>
+      <w:r>
+        <w:t xml:space="preserve">of the Gruntwork Subscription Terms).</w:t>
       </w:r>
     </w:p>
     <w:p>

</xml_diff>

<commit_message>
Add a CHANGELOG of all Terms of Service Updates.
</commit_message>
<xml_diff>
--- a/assets/msword/gruntwork-terms.docx
+++ b/assets/msword/gruntwork-terms.docx
@@ -193,7 +193,7 @@
         <w:t xml:space="preserve"> </w:t>
       </w:r>
       <w:r>
-        <w:t xml:space="preserve">or via a web interface specified by Gruntwork in the future.</w:t>
+        <w:t xml:space="preserve">or via a web interface specified by Gruntwork in the future. When an Authorized User ends his or her employment or contractual relationship with you, you agree to remove the Authorized User within 10 business days.</w:t>
       </w:r>
     </w:p>
     <w:p>
@@ -211,13 +211,7 @@
         <w:pStyle w:val="FirstParagraph"/>
       </w:pPr>
       <w:r>
-        <w:t xml:space="preserve">If you use the Gruntwork Subscription,</w:t>
-      </w:r>
-      <w:r>
-        <w:br w:type="textWrapping"/>
-      </w:r>
-      <w:r>
-        <w:t xml:space="preserve">you also agree to the</w:t>
+        <w:t xml:space="preserve">If you use the Gruntwork Subscription, you also agree to the</w:t>
       </w:r>
       <w:r>
         <w:t xml:space="preserve"> </w:t>
@@ -239,23 +233,17 @@
         <w:pStyle w:val="BodyText"/>
       </w:pPr>
       <w:r>
-        <w:t xml:space="preserve">If you use the Dedicated Support,</w:t>
-      </w:r>
-      <w:r>
-        <w:br w:type="textWrapping"/>
-      </w:r>
-      <w:r>
-        <w:t xml:space="preserve">you also agree to the</w:t>
-      </w:r>
-      <w:r>
-        <w:t xml:space="preserve"> </w:t>
-      </w:r>
-      <w:hyperlink w:anchor="dedicated-support">
+        <w:t xml:space="preserve">If you use the Support Tiers, you also agree to the</w:t>
+      </w:r>
+      <w:r>
+        <w:t xml:space="preserve"> </w:t>
+      </w:r>
+      <w:hyperlink w:anchor="support">
         <w:r>
           <w:rPr>
             <w:rStyle w:val="Hyperlink"/>
           </w:rPr>
-          <w:t xml:space="preserve">Dedicated Support Terms</w:t>
+          <w:t xml:space="preserve">Support Terms</w:t>
         </w:r>
       </w:hyperlink>
       <w:r>
@@ -267,13 +255,7 @@
         <w:pStyle w:val="BodyText"/>
       </w:pPr>
       <w:r>
-        <w:t xml:space="preserve">If you use the Reference Architecture,</w:t>
-      </w:r>
-      <w:r>
-        <w:br w:type="textWrapping"/>
-      </w:r>
-      <w:r>
-        <w:t xml:space="preserve">you also agree to the</w:t>
+        <w:t xml:space="preserve">If you use the Reference Architecture, you also agree to the</w:t>
       </w:r>
       <w:r>
         <w:t xml:space="preserve"> </w:t>
@@ -295,13 +277,7 @@
         <w:pStyle w:val="BodyText"/>
       </w:pPr>
       <w:r>
-        <w:t xml:space="preserve">If you use Gruntwork Houston,</w:t>
-      </w:r>
-      <w:r>
-        <w:br w:type="textWrapping"/>
-      </w:r>
-      <w:r>
-        <w:t xml:space="preserve">you also agree to the</w:t>
+        <w:t xml:space="preserve">If you use Gruntwork Houston, you also agree to the</w:t>
       </w:r>
       <w:r>
         <w:t xml:space="preserve"> </w:t>
@@ -376,7 +352,7 @@
         <w:t xml:space="preserve"> </w:t>
       </w:r>
       <w:r>
-        <w:t xml:space="preserve">Unless the terms for a specific subscription-based Service expressly provides otherwise for that particular Service, when you first sign up for the Services, Gruntwork will automatically charge you a $500 initial deposit, and Gruntwork will review your order for Services and approve or reject your order. Once Gruntwork has approved your order, on the approval date, Gruntwork will automatically charge you the subscription fees owed for the upcoming month of Services, and then will charge you the subscription fees owed for each subsequent month on the earlier of (a) the same day of each subsequent month or (b) the last day of such subsequent month. This payment shall be made by credit card.</w:t>
+        <w:t xml:space="preserve">Unless the terms for a specific subscription-based Service expressly provides otherwise for that particular Service, when you first sign up for the Services, Gruntwork will automatically charge you a $500 initial deposit, and Gruntwork will review your order for Services and approve or reject your order. Once Gruntwork has approved your order, on the approval date, Gruntwork will automatically charge you the subscription fees owed for the upcoming month of Services, and then will charge you the subscription fees owed for each subsequent month on the earlier of (a) the same day of each subsequent month or (b) the last day of such subsequent month. This payment shall be made by credit card. Alternatively, upon your request and Gruntwork's acceptance, Gruntwork will invoice you in advance for 1 year of service, and you will make payment on such invoice via check, ACH or wire transfer within 15 days of your receipt of the invoice.</w:t>
       </w:r>
     </w:p>
     <w:p>
@@ -1156,7 +1132,7 @@
         <w:pStyle w:val="FirstParagraph"/>
       </w:pPr>
       <w:r>
-        <w:t xml:space="preserve">This attachment was last updated on July 15, 2018. Unless otherwise defined in these Gruntwork Subscription Terms, capitalized terms will have the meaning given to them in the Terms.</w:t>
+        <w:t xml:space="preserve">This attachment was last updated on May 8, 2019. Unless otherwise defined in these Gruntwork Subscription Terms, capitalized terms will have the meaning given to them in the Terms.</w:t>
       </w:r>
     </w:p>
     <w:p>
@@ -1268,7 +1244,7 @@
         <w:t xml:space="preserve"> </w:t>
       </w:r>
       <w:r>
-        <w:t xml:space="preserve">Upon termination of the Gruntwork Subscription, or later expiration of the Termination Period if applicable, you shall immediately cease use of all Gruntwork intellectual property; provided, however, that so long as you have fully paid all fees owed under these Gruntwork Subscription Terms, the License shall remain in effect for all of your forks of the Gruntwork source code repositories created by Gruntwork specifically for you. Upon termination of the Gruntwork Subscription, or later expiration of the Termination Period if applicable, you shall not receive any Updates (as defined in</w:t>
+        <w:t xml:space="preserve">Upon termination of the Gruntwork Subscription, or later expiration of the Termination Period if applicable, you shall immediately cease use of all Gruntwork intellectual property; provided, however, that so long as you have fully paid all fees owed under these Gruntwork Subscription Terms, the License shall remain in effect for all of your forks of the Gruntwork source code repositories. Upon termination of the Gruntwork Subscription, or later expiration of the Termination Period if applicable, you shall not receive any Updates (as defined in</w:t>
       </w:r>
       <w:r>
         <w:t xml:space="preserve"> </w:t>
@@ -1313,7 +1289,41 @@
         <w:t xml:space="preserve"> </w:t>
       </w:r>
       <w:r>
-        <w:t xml:space="preserve">You are entitled to a 30-day trial period (the “Trial Period”). If you use the Gruntwork Subscription and do not register for the Reference Architecture, the Trial Period will begin on the date you receive access to the Library Repos (as defined in 3.1 below). If you use the Gruntwork Subscription and register for the Reference Architecture, the Trial Period will begin on the date Gruntwork commits to deploying your Reference Architecture (as defined in 3.2 of the Reference Architecture Terms).</w:t>
+        <w:t xml:space="preserve">You are entitled to a 30-day trial period (the “Trial Period”). If you use the Gruntwork Subscription and do not register for the Reference Architecture, the Trial Period will begin on the date you receive access to the Library Repos (as defined in</w:t>
+      </w:r>
+      <w:r>
+        <w:t xml:space="preserve"> </w:t>
+      </w:r>
+      <w:hyperlink w:anchor="3-1-infrastructure-as-code-library">
+        <w:r>
+          <w:rPr>
+            <w:rStyle w:val="Hyperlink"/>
+          </w:rPr>
+          <w:t xml:space="preserve">3.1</w:t>
+        </w:r>
+      </w:hyperlink>
+      <w:r>
+        <w:t xml:space="preserve"> </w:t>
+      </w:r>
+      <w:r>
+        <w:t xml:space="preserve">below). If you use the Gruntwork Subscription and register for the Reference Architecture, the Trial Period will begin on the date Gruntwork commits to deploying your Reference Architecture (as defined in</w:t>
+      </w:r>
+      <w:r>
+        <w:t xml:space="preserve"> </w:t>
+      </w:r>
+      <w:hyperlink w:anchor="3-2-reference-architecture">
+        <w:r>
+          <w:rPr>
+            <w:rStyle w:val="Hyperlink"/>
+          </w:rPr>
+          <w:t xml:space="preserve">3.2</w:t>
+        </w:r>
+      </w:hyperlink>
+      <w:r>
+        <w:t xml:space="preserve"> </w:t>
+      </w:r>
+      <w:r>
+        <w:t xml:space="preserve">of the Reference Architecture Terms).</w:t>
       </w:r>
     </w:p>
     <w:p>
@@ -1330,7 +1340,92 @@
         <w:t xml:space="preserve"> </w:t>
       </w:r>
       <w:r>
-        <w:t xml:space="preserve">If you terminate your Gruntwork Subscription during the Trial Period, (a) Gruntwork will refund you all amounts you have paid Gruntwork for the Gruntwork Subscription, Dedicated Support and Reference Architecture, (b) you will not be subject to the Minimum Term (as defined in 1.1 above), and 1.3 and 1.4 above shall not apply, (c) notwithstanding 1.5 above, the License shall immediately terminate in full and you shall immediately cease use of all Gruntwork intellectual property, including all of your forks of the Gruntwork source code repositories, and (d) notwithstanding 1.3 of the Reference Architecture Terms, the License for the Reference Architecture created by Gruntwork specifically for you shall immediately terminate in full and you shall immediately cease use of the Reference Architecture.</w:t>
+        <w:t xml:space="preserve">If you terminate your Gruntwork Subscription during the Trial Period, (a) Gruntwork will refund you all amounts you have paid Gruntwork for the Gruntwork Subscription, Professional Support and Reference Architecture, (b) you will not be subject to the Minimum Term (as defined in</w:t>
+      </w:r>
+      <w:r>
+        <w:t xml:space="preserve"> </w:t>
+      </w:r>
+      <w:hyperlink w:anchor="1-1-auto-renewing-terms-of-12-months">
+        <w:r>
+          <w:rPr>
+            <w:rStyle w:val="Hyperlink"/>
+          </w:rPr>
+          <w:t xml:space="preserve">1.1</w:t>
+        </w:r>
+      </w:hyperlink>
+      <w:r>
+        <w:t xml:space="preserve"> </w:t>
+      </w:r>
+      <w:r>
+        <w:t xml:space="preserve">above), and</w:t>
+      </w:r>
+      <w:r>
+        <w:t xml:space="preserve"> </w:t>
+      </w:r>
+      <w:hyperlink w:anchor="1-3-termination-by-you">
+        <w:r>
+          <w:rPr>
+            <w:rStyle w:val="Hyperlink"/>
+          </w:rPr>
+          <w:t xml:space="preserve">1.3</w:t>
+        </w:r>
+      </w:hyperlink>
+      <w:r>
+        <w:t xml:space="preserve"> </w:t>
+      </w:r>
+      <w:r>
+        <w:t xml:space="preserve">and</w:t>
+      </w:r>
+      <w:r>
+        <w:t xml:space="preserve"> </w:t>
+      </w:r>
+      <w:hyperlink w:anchor="1-4-continuation-of-subscription-plan-services">
+        <w:r>
+          <w:rPr>
+            <w:rStyle w:val="Hyperlink"/>
+          </w:rPr>
+          <w:t xml:space="preserve">1.4</w:t>
+        </w:r>
+      </w:hyperlink>
+      <w:r>
+        <w:t xml:space="preserve"> </w:t>
+      </w:r>
+      <w:r>
+        <w:t xml:space="preserve">above shall not apply, (c) notwithstanding</w:t>
+      </w:r>
+      <w:r>
+        <w:t xml:space="preserve"> </w:t>
+      </w:r>
+      <w:hyperlink w:anchor="1-5-post-termination-rights">
+        <w:r>
+          <w:rPr>
+            <w:rStyle w:val="Hyperlink"/>
+          </w:rPr>
+          <w:t xml:space="preserve">1.5</w:t>
+        </w:r>
+      </w:hyperlink>
+      <w:r>
+        <w:t xml:space="preserve"> </w:t>
+      </w:r>
+      <w:r>
+        <w:t xml:space="preserve">above, the License shall immediately terminate in full and you shall immediately cease use of all Gruntwork intellectual property, including all of your forks of the Gruntwork source code repositories, and (d) notwithstanding</w:t>
+      </w:r>
+      <w:r>
+        <w:t xml:space="preserve"> </w:t>
+      </w:r>
+      <w:hyperlink w:anchor="1-3-post-termination-rights">
+        <w:r>
+          <w:rPr>
+            <w:rStyle w:val="Hyperlink"/>
+          </w:rPr>
+          <w:t xml:space="preserve">1.3</w:t>
+        </w:r>
+      </w:hyperlink>
+      <w:r>
+        <w:t xml:space="preserve"> </w:t>
+      </w:r>
+      <w:r>
+        <w:t xml:space="preserve">of the Reference Architecture Terms, the License for the Reference Architecture created by Gruntwork specifically for you shall immediately terminate in full and you shall immediately cease use of the Reference Architecture.</w:t>
       </w:r>
     </w:p>
     <w:p>
@@ -1365,7 +1460,24 @@
         <w:t xml:space="preserve"> </w:t>
       </w:r>
       <w:r>
-        <w:t xml:space="preserve">for the number of Authorized Users selected during registration on a monthly basis, in accordance with the payment terms set forth in the Terms, and subject to</w:t>
+        <w:t xml:space="preserve">for the number of Authorized Users selected during registration on a monthly or annual basis, in accordance with the</w:t>
+      </w:r>
+      <w:r>
+        <w:t xml:space="preserve"> </w:t>
+      </w:r>
+      <w:hyperlink w:anchor="4-compensation-and-invoicing">
+        <w:r>
+          <w:rPr>
+            <w:rStyle w:val="Hyperlink"/>
+          </w:rPr>
+          <w:t xml:space="preserve">payment terms</w:t>
+        </w:r>
+      </w:hyperlink>
+      <w:r>
+        <w:t xml:space="preserve"> </w:t>
+      </w:r>
+      <w:r>
+        <w:t xml:space="preserve">set forth in the Terms, and subject to</w:t>
       </w:r>
       <w:r>
         <w:t xml:space="preserve"> </w:t>
@@ -1468,13 +1580,30 @@
         <w:rPr>
           <w:b/>
         </w:rPr>
-        <w:t xml:space="preserve">3.4. Community Support.</w:t>
-      </w:r>
-      <w:r>
-        <w:t xml:space="preserve"> </w:t>
-      </w:r>
-      <w:r>
-        <w:t xml:space="preserve">Gruntwork provides a community chat room where Gruntwork customers may ask questions, discuss design decisions, and work together as a community. Gruntwork employees will periodically monitor this chat room and provide help when appropriate. This communication will be done over a medium determined by Gruntwork, such as a Slack channel.</w:t>
+        <w:t xml:space="preserve">3.4. Community Support Tier.</w:t>
+      </w:r>
+      <w:r>
+        <w:t xml:space="preserve"> </w:t>
+      </w:r>
+      <w:r>
+        <w:t xml:space="preserve">Gruntwork will provide to you all the features of the Community Support Tier, as described in</w:t>
+      </w:r>
+      <w:r>
+        <w:t xml:space="preserve"> </w:t>
+      </w:r>
+      <w:hyperlink w:anchor="3-included-features-1">
+        <w:r>
+          <w:rPr>
+            <w:rStyle w:val="Hyperlink"/>
+          </w:rPr>
+          <w:t xml:space="preserve">section 3.1</w:t>
+        </w:r>
+      </w:hyperlink>
+      <w:r>
+        <w:t xml:space="preserve"> </w:t>
+      </w:r>
+      <w:r>
+        <w:t xml:space="preserve">of the Support Terms.</w:t>
       </w:r>
     </w:p>
     <w:p>
@@ -1492,16 +1621,16 @@
         <w:pStyle w:val="FirstParagraph"/>
       </w:pPr>
       <w:r>
-        <w:t xml:space="preserve">IT IS SOLELY YOUR RESPONSIBILITY TO UPDATE YOUR SOFTWARE BASED ON GRUNTWORK ALERTS OR UPDATES, OR OTHERWISE ACT ON ANY ALERTS OR UPDATES SENT BY GRUNTWORK. YOU ARE RESPONSIBLE FOR ENSURING GRUNTWORK IS PROVIDED WITH AN E-MAIL ADDRESS THAT IS ACTIVELY MONITORED BY YOUR PERSONNEL TO WHICH GRUNTWORK MAY DISTRIBUTE EMAIL NEWSLETTERS THAT INCLUDE RECENT UPDATES ON THE INFRASTRUCTURE AS CODE LIBRARY, INSTRUCTIONS ON APPLYING RECENT UPDATES, AND NEW DEVELOPMENTS WITH AMAZON WEB SERVICES, THE DEVOPS INDUSTRY, AND GRUNTWORK ITSELF. GRUNTWORK SHALL NOT BE RESPONSIBLE OR LIABLE TO YOU FOR YOUR FAILURE TO ACT ON ANY ALERT OR UPDATE, OR DUE TO EMAIL DELIVERY PROBLEMS THAT PREVENT ANY ALERT OR UPDATE FROM BEING RECEIVED BY YOU.</w:t>
+        <w:t xml:space="preserve">IT IS SOLELY YOUR RESPONSIBILITY TO UPDATE YOUR SOFTWARE BASED ON GRUNTWORK ALERTS OR UPDATES, OR OTHERWISE ACT ON ANY ALERTS OR UPDATES SENT BY GRUNTWORK. YOU ARE RESPONSIBLE FOR ENSURING GRUNTWORK IS PROVIDED WITH AN EMAIL ADDRESS THAT IS ACTIVELY MONITORED BY YOUR PERSONNEL TO WHICH GRUNTWORK MAY DISTRIBUTE EMAIL NEWSLETTERS THAT INCLUDE RECENT UPDATES ON THE INFRASTRUCTURE AS CODE LIBRARY, INSTRUCTIONS ON APPLYING RECENT UPDATES, AND NEW DEVELOPMENTS WITH AMAZON WEB SERVICES, THE DEVOPS INDUSTRY, AND GRUNTWORK ITSELF. GRUNTWORK SHALL NOT BE RESPONSIBLE OR LIABLE TO YOU FOR YOUR FAILURE TO ACT ON ANY ALERT OR UPDATE, OR DUE TO EMAIL DELIVERY PROBLEMS THAT PREVENT ANY ALERT OR UPDATE FROM BEING RECEIVED BY YOU.</w:t>
       </w:r>
     </w:p>
     <w:p>
       <w:pPr>
         <w:pStyle w:val="Heading2"/>
       </w:pPr>
-      <w:bookmarkStart w:id="50" w:name="dedicated-support"/>
-      <w:r>
-        <w:t xml:space="preserve">Dedicated Support Terms</w:t>
+      <w:bookmarkStart w:id="50" w:name="support"/>
+      <w:r>
+        <w:t xml:space="preserve">Support Terms</w:t>
       </w:r>
       <w:bookmarkEnd w:id="50"/>
     </w:p>
@@ -1510,7 +1639,7 @@
         <w:pStyle w:val="FirstParagraph"/>
       </w:pPr>
       <w:r>
-        <w:t xml:space="preserve">This attachment was last updated on July 15, 2018. Unless otherwise defined in these Dedicated Support Terms, capitalized terms will have the meaning given to them in the Terms.</w:t>
+        <w:t xml:space="preserve">This attachment was last updated on May 8, 2019. Unless otherwise defined in these Support Terms, capitalized terms will have the meaning given to them in the Terms. The Community Support Tier, the Professional Support Tier and the Enterprise Support Tier shall each be referred to herein as a “Support Tier” and collectively as the “Support Tiers”.</w:t>
       </w:r>
     </w:p>
     <w:p>
@@ -1531,47 +1660,671 @@
         <w:rPr>
           <w:b/>
         </w:rPr>
-        <w:t xml:space="preserve">1.1. Term.</w:t>
-      </w:r>
-      <w:r>
-        <w:t xml:space="preserve"> </w:t>
-      </w:r>
-      <w:r>
-        <w:t xml:space="preserve">Your use of Dedicated Support, and these Dedicated Support Terms, will continue in force beginning on the date you submit your registration for the Dedicated Support until terminated by either Party pursuant to section 1.2 below.</w:t>
-      </w:r>
-    </w:p>
-    <w:p>
-      <w:pPr>
-        <w:pStyle w:val="BodyText"/>
-      </w:pPr>
-      <w:r>
-        <w:rPr>
-          <w:b/>
-        </w:rPr>
-        <w:t xml:space="preserve">1.2. Termination for Convenience.</w:t>
-      </w:r>
-      <w:r>
-        <w:t xml:space="preserve"> </w:t>
-      </w:r>
-      <w:r>
-        <w:t xml:space="preserve">Your use of Dedicated Support, and these Dedicated Support Terms, may be terminated by either Gruntwork or you upon written notice to the other Party that clearly identifies Dedicated Support.</w:t>
-      </w:r>
-    </w:p>
-    <w:p>
-      <w:pPr>
-        <w:pStyle w:val="BodyText"/>
-      </w:pPr>
-      <w:r>
-        <w:rPr>
-          <w:b/>
-        </w:rPr>
-        <w:t xml:space="preserve">1.3. Termination by You.</w:t>
-      </w:r>
-      <w:r>
-        <w:t xml:space="preserve"> </w:t>
-      </w:r>
-      <w:r>
-        <w:t xml:space="preserve">If you terminate your use of Dedicated Support, you shall not be entitled to any refund of any prepaid fees, unless you terminate your use of Dedicated Support during the Trial Period (as defined in</w:t>
+        <w:t xml:space="preserve">1.1. Term for Community Support Tier.</w:t>
+      </w:r>
+      <w:r>
+        <w:t xml:space="preserve"> </w:t>
+      </w:r>
+      <w:r>
+        <w:t xml:space="preserve">Your use of the Community Support Tier, and these Support Terms, will continue in force beginning on the date you register for the Gruntwork Subscription until terminated by either Party pursuant to</w:t>
+      </w:r>
+      <w:r>
+        <w:t xml:space="preserve"> </w:t>
+      </w:r>
+      <w:hyperlink w:anchor="1-2-term-for-professional-support-tier-or-enterprise-support-tie">
+        <w:r>
+          <w:rPr>
+            <w:rStyle w:val="Hyperlink"/>
+          </w:rPr>
+          <w:t xml:space="preserve">sections 1.2</w:t>
+        </w:r>
+      </w:hyperlink>
+      <w:r>
+        <w:t xml:space="preserve"> </w:t>
+      </w:r>
+      <w:r>
+        <w:t xml:space="preserve">and</w:t>
+      </w:r>
+      <w:r>
+        <w:t xml:space="preserve"> </w:t>
+      </w:r>
+      <w:hyperlink w:anchor="1-3-termination-for-convenience">
+        <w:r>
+          <w:rPr>
+            <w:rStyle w:val="Hyperlink"/>
+          </w:rPr>
+          <w:t xml:space="preserve">1.3</w:t>
+        </w:r>
+      </w:hyperlink>
+      <w:r>
+        <w:t xml:space="preserve"> </w:t>
+      </w:r>
+      <w:r>
+        <w:t xml:space="preserve">below.</w:t>
+      </w:r>
+    </w:p>
+    <w:p>
+      <w:pPr>
+        <w:pStyle w:val="BodyText"/>
+      </w:pPr>
+      <w:r>
+        <w:rPr>
+          <w:b/>
+        </w:rPr>
+        <w:t xml:space="preserve">1.2 Term for Professional Support Tier or Enterprise Support Tier.</w:t>
+      </w:r>
+      <w:r>
+        <w:t xml:space="preserve"> </w:t>
+      </w:r>
+      <w:r>
+        <w:t xml:space="preserve">Should you register for either the Professional Support Tier or the Enterprise Support Tier, your use of the applicable Support Tier, and these Support Terms, will continue in force for 12 months beginning on the date you submit your registration for the (the “Support Tier Minimum Term”). Thereafter, your use of the applicable Support Tier, and these Support Terms, will renew automatically for additional 12-month periods (each, a “Support Tier Renewal Term”).</w:t>
+      </w:r>
+    </w:p>
+    <w:p>
+      <w:pPr>
+        <w:pStyle w:val="BodyText"/>
+      </w:pPr>
+      <w:r>
+        <w:rPr>
+          <w:b/>
+        </w:rPr>
+        <w:t xml:space="preserve">1.3. Termination for Convenience.</w:t>
+      </w:r>
+      <w:r>
+        <w:t xml:space="preserve"> </w:t>
+      </w:r>
+      <w:r>
+        <w:t xml:space="preserve">Your use of the Support Tiers, and these Support Terms, may be terminated by either Gruntwork or you upon written notice to the other Party that clearly identifies the applicable Support Tier.</w:t>
+      </w:r>
+    </w:p>
+    <w:p>
+      <w:pPr>
+        <w:pStyle w:val="BodyText"/>
+      </w:pPr>
+      <w:r>
+        <w:rPr>
+          <w:b/>
+        </w:rPr>
+        <w:t xml:space="preserve">1.4. Termination by You.</w:t>
+      </w:r>
+      <w:r>
+        <w:t xml:space="preserve"> </w:t>
+      </w:r>
+      <w:r>
+        <w:t xml:space="preserve">If you terminate your use of the Professional Support Tier or the Enterprise Support Tier, any outstanding balances due to Gruntwork for the remainder of the Support Tier Minimum Term or the applicable Support Tier Renewal Term, whichever is current at the time of termination, shall be due in full. For example, if you terminate your use of the Professional Support Tier 3 months into a 12-month Support Tier Minimum Term and you have paid the subscription fee for the 3 months, you shall immediately owe Gruntwork an amount equal to the subscription fee for 9 months, for the remainder of the Support Tier Minimum Term. Gruntwork may immediately collect the entire balance due.</w:t>
+      </w:r>
+    </w:p>
+    <w:p>
+      <w:pPr>
+        <w:pStyle w:val="Heading3"/>
+      </w:pPr>
+      <w:bookmarkStart w:id="52" w:name="payment-terms-1"/>
+      <w:r>
+        <w:t xml:space="preserve">2. Payment Terms</w:t>
+      </w:r>
+      <w:bookmarkEnd w:id="52"/>
+    </w:p>
+    <w:p>
+      <w:pPr>
+        <w:pStyle w:val="FirstParagraph"/>
+      </w:pPr>
+      <w:r>
+        <w:t xml:space="preserve">In consideration for the Support Tier for which you registered (not including the Community Support Tier that you automatically receive with your Gruntwork Subscription), you shall pay Gruntwork the rate specified at</w:t>
+      </w:r>
+      <w:r>
+        <w:t xml:space="preserve"> </w:t>
+      </w:r>
+      <w:hyperlink r:id="rId46">
+        <w:r>
+          <w:rPr>
+            <w:rStyle w:val="Hyperlink"/>
+          </w:rPr>
+          <w:t xml:space="preserve">https://gruntwork.io/pricing</w:t>
+        </w:r>
+      </w:hyperlink>
+      <w:r>
+        <w:t xml:space="preserve">, in accordance with the</w:t>
+      </w:r>
+      <w:r>
+        <w:t xml:space="preserve"> </w:t>
+      </w:r>
+      <w:hyperlink w:anchor="4-compensation-and-invoicing">
+        <w:r>
+          <w:rPr>
+            <w:rStyle w:val="Hyperlink"/>
+          </w:rPr>
+          <w:t xml:space="preserve">payment terms</w:t>
+        </w:r>
+      </w:hyperlink>
+      <w:r>
+        <w:t xml:space="preserve"> </w:t>
+      </w:r>
+      <w:r>
+        <w:t xml:space="preserve">set forth in the Terms, and subject to</w:t>
+      </w:r>
+      <w:r>
+        <w:t xml:space="preserve"> </w:t>
+      </w:r>
+      <w:hyperlink w:anchor="1-term-and-termination-1">
+        <w:r>
+          <w:rPr>
+            <w:rStyle w:val="Hyperlink"/>
+          </w:rPr>
+          <w:t xml:space="preserve">section 1</w:t>
+        </w:r>
+      </w:hyperlink>
+      <w:r>
+        <w:t xml:space="preserve"> </w:t>
+      </w:r>
+      <w:r>
+        <w:t xml:space="preserve">of these Support Terms.</w:t>
+      </w:r>
+    </w:p>
+    <w:p>
+      <w:pPr>
+        <w:pStyle w:val="Heading3"/>
+      </w:pPr>
+      <w:bookmarkStart w:id="53" w:name="included-features-1"/>
+      <w:r>
+        <w:t xml:space="preserve">3. Included Features</w:t>
+      </w:r>
+      <w:bookmarkEnd w:id="53"/>
+    </w:p>
+    <w:p>
+      <w:pPr>
+        <w:pStyle w:val="FirstParagraph"/>
+      </w:pPr>
+      <w:r>
+        <w:rPr>
+          <w:b/>
+        </w:rPr>
+        <w:t xml:space="preserve">3.1. Supported Requests.</w:t>
+      </w:r>
+      <w:r>
+        <w:t xml:space="preserve"> </w:t>
+      </w:r>
+      <w:r>
+        <w:t xml:space="preserve">Any Authorized User may submit a support request (“Support Request”) to Gruntwork. Support Requests may involve questions, troubleshooting, code reviews, design reviews, and bug fixes. All Support Requests must be reasonably related to the infrastructure set up by Gruntwork on your behalf. Gruntwork shall not be obligated to provide custom development in response to a Support Request; however, Gruntwork, at its discretion, may offer to perform custom development for free (e.g., for bug fixes) or as part of a separate statement of work (e.g., for developing new modules).</w:t>
+      </w:r>
+    </w:p>
+    <w:p>
+      <w:pPr>
+        <w:pStyle w:val="BodyText"/>
+      </w:pPr>
+      <w:r>
+        <w:rPr>
+          <w:b/>
+        </w:rPr>
+        <w:t xml:space="preserve">3.2. Community Support Tier Features.</w:t>
+      </w:r>
+    </w:p>
+    <w:p>
+      <w:pPr>
+        <w:pStyle w:val="BodyText"/>
+      </w:pPr>
+      <w:r>
+        <w:rPr>
+          <w:b/>
+        </w:rPr>
+        <w:t xml:space="preserve">3.2.1 Community Chat Room.</w:t>
+      </w:r>
+      <w:r>
+        <w:t xml:space="preserve"> </w:t>
+      </w:r>
+      <w:r>
+        <w:t xml:space="preserve">Gruntwork provides a community chat room where Gruntwork customers may ask questions, discuss design decisions, and work together as a community. This communication will be done over a medium determined by Gruntwork, such as a Gitter or Slack channel.</w:t>
+      </w:r>
+    </w:p>
+    <w:p>
+      <w:pPr>
+        <w:pStyle w:val="BodyText"/>
+      </w:pPr>
+      <w:r>
+        <w:rPr>
+          <w:b/>
+        </w:rPr>
+        <w:t xml:space="preserve">3.2.2. Community Forum.</w:t>
+      </w:r>
+      <w:r>
+        <w:t xml:space="preserve"> </w:t>
+      </w:r>
+      <w:r>
+        <w:t xml:space="preserve">Gruntwork provides a community forum where Gruntwork customers may ask questions, discuss design decisions, and work together as a community. This communication will be done over a medium determined by Gruntwork, such as a Discourse Forum, mailing list or Google Group. Gruntwork may discontinue this community forum if it determines that it is duplicative with the community chat room.</w:t>
+      </w:r>
+    </w:p>
+    <w:p>
+      <w:pPr>
+        <w:pStyle w:val="BodyText"/>
+      </w:pPr>
+      <w:r>
+        <w:rPr>
+          <w:b/>
+        </w:rPr>
+        <w:t xml:space="preserve">3.2.3. No Service Level Agreement.</w:t>
+      </w:r>
+      <w:r>
+        <w:t xml:space="preserve"> </w:t>
+      </w:r>
+      <w:r>
+        <w:t xml:space="preserve">Gruntwork employees may but are not obligated to monitor the community chat room and community forum and provide help when appropriate. Gruntwork employees may be delayed in responding or may not respond at all to messages submitted via the community chat room or community forum.</w:t>
+      </w:r>
+    </w:p>
+    <w:p>
+      <w:pPr>
+        <w:pStyle w:val="BodyText"/>
+      </w:pPr>
+      <w:r>
+        <w:rPr>
+          <w:b/>
+        </w:rPr>
+        <w:t xml:space="preserve">3.2.4. Security Alerts.</w:t>
+      </w:r>
+      <w:r>
+        <w:t xml:space="preserve"> </w:t>
+      </w:r>
+      <w:r>
+        <w:t xml:space="preserve">Authorized Users may sign up for the Gruntwork security vulnerabilities list. Gruntwork will use this list to notify Authorized Users of urgent security vulnerabilities.</w:t>
+      </w:r>
+    </w:p>
+    <w:p>
+      <w:pPr>
+        <w:pStyle w:val="BodyText"/>
+      </w:pPr>
+      <w:r>
+        <w:rPr>
+          <w:b/>
+        </w:rPr>
+        <w:t xml:space="preserve">3.3. Professional Support Tier Features.</w:t>
+      </w:r>
+    </w:p>
+    <w:p>
+      <w:pPr>
+        <w:pStyle w:val="BodyText"/>
+      </w:pPr>
+      <w:r>
+        <w:rPr>
+          <w:b/>
+        </w:rPr>
+        <w:t xml:space="preserve">3.3.1. Supported Requests.</w:t>
+      </w:r>
+      <w:r>
+        <w:t xml:space="preserve"> </w:t>
+      </w:r>
+      <w:r>
+        <w:t xml:space="preserve">Any Authorized User may submit a support request (“Professional Support Request”) to Gruntwork. Professional Support Requests may involve questions, troubleshooting, and bug fixes. All Professional Support Requests must be reasonably related to your Gruntwork Subscription. Gruntwork shall not be obligated to provide custom development in response to a Professional Support Request; however, Gruntwork, at its discretion, may offer to perform custom development for free (e.g., for bug fixes) or as part of a separate statement of work (e.g., for developing new modules).</w:t>
+      </w:r>
+    </w:p>
+    <w:p>
+      <w:pPr>
+        <w:pStyle w:val="BodyText"/>
+      </w:pPr>
+      <w:r>
+        <w:rPr>
+          <w:b/>
+        </w:rPr>
+        <w:t xml:space="preserve">3.3.2. Email Support.</w:t>
+      </w:r>
+      <w:r>
+        <w:t xml:space="preserve"> </w:t>
+      </w:r>
+      <w:r>
+        <w:t xml:space="preserve">Authorized Users may submit Professional Support Requests by emailing</w:t>
+      </w:r>
+      <w:r>
+        <w:t xml:space="preserve"> </w:t>
+      </w:r>
+      <w:hyperlink r:id="rId26">
+        <w:r>
+          <w:rPr>
+            <w:rStyle w:val="Hyperlink"/>
+          </w:rPr>
+          <w:t xml:space="preserve">support@gruntwork.io</w:t>
+        </w:r>
+      </w:hyperlink>
+      <w:r>
+        <w:t xml:space="preserve"> </w:t>
+      </w:r>
+      <w:r>
+        <w:t xml:space="preserve">or by using online helpdesk software specified by Gruntwork.</w:t>
+      </w:r>
+    </w:p>
+    <w:p>
+      <w:pPr>
+        <w:pStyle w:val="BodyText"/>
+      </w:pPr>
+      <w:r>
+        <w:rPr>
+          <w:b/>
+        </w:rPr>
+        <w:t xml:space="preserve">3.3.3 Slack Support.</w:t>
+      </w:r>
+      <w:r>
+        <w:t xml:space="preserve"> </w:t>
+      </w:r>
+      <w:r>
+        <w:t xml:space="preserve">Authorized Users may submit Professional Support Requests via a shared channel on Slack, which shall be private to you and Gruntwork and not accessible by other Gruntwork customers.</w:t>
+      </w:r>
+    </w:p>
+    <w:p>
+      <w:pPr>
+        <w:pStyle w:val="BodyText"/>
+      </w:pPr>
+      <w:r>
+        <w:rPr>
+          <w:b/>
+        </w:rPr>
+        <w:t xml:space="preserve">3.3.4. Two Business Day Service Level Agreement.</w:t>
+      </w:r>
+      <w:r>
+        <w:t xml:space="preserve"> </w:t>
+      </w:r>
+      <w:r>
+        <w:t xml:space="preserve">Gruntwork shall make a good-faith effort to respond to the Professional Support Request within a reasonable timeframe, but for the first 3 requests per day or first 30 requests per month, whichever occurs first, Gruntwork shall respond no later than two business days after the Professional Support Request was received by Gruntwork, subject to our availability per sections</w:t>
+      </w:r>
+      <w:r>
+        <w:t xml:space="preserve"> </w:t>
+      </w:r>
+      <w:hyperlink w:anchor="3-5-availability">
+        <w:r>
+          <w:rPr>
+            <w:rStyle w:val="Hyperlink"/>
+          </w:rPr>
+          <w:t xml:space="preserve">3.5</w:t>
+        </w:r>
+      </w:hyperlink>
+      <w:r>
+        <w:t xml:space="preserve"> </w:t>
+      </w:r>
+      <w:r>
+        <w:t xml:space="preserve">and</w:t>
+      </w:r>
+      <w:r>
+        <w:t xml:space="preserve"> </w:t>
+      </w:r>
+      <w:hyperlink w:anchor="3-6-no-emergency-support">
+        <w:r>
+          <w:rPr>
+            <w:rStyle w:val="Hyperlink"/>
+          </w:rPr>
+          <w:t xml:space="preserve">3.6</w:t>
+        </w:r>
+      </w:hyperlink>
+      <w:r>
+        <w:t xml:space="preserve">.</w:t>
+      </w:r>
+    </w:p>
+    <w:p>
+      <w:pPr>
+        <w:pStyle w:val="BodyText"/>
+      </w:pPr>
+      <w:r>
+        <w:rPr>
+          <w:b/>
+        </w:rPr>
+        <w:t xml:space="preserve">3.4. Enterprise Support Tier Features.</w:t>
+      </w:r>
+    </w:p>
+    <w:p>
+      <w:pPr>
+        <w:pStyle w:val="BodyText"/>
+      </w:pPr>
+      <w:r>
+        <w:rPr>
+          <w:b/>
+        </w:rPr>
+        <w:t xml:space="preserve">3.4.1. Supported Requests.</w:t>
+      </w:r>
+      <w:r>
+        <w:t xml:space="preserve"> </w:t>
+      </w:r>
+      <w:r>
+        <w:t xml:space="preserve">Any Authorized User may submit a support request (“Enterprise Support Request”) to Gruntwork. Enterprise Support Requests may involve questions, troubleshooting, code reviews, design reviews, architecture reviews, and bug fixes. All Enterprise Support Requests must be reasonably related to your Gruntwork Subscription. Gruntwork shall not be obligated to provide custom development in response to an Enterprise Support Request; however, Gruntwork, at its discretion, may offer to perform custom development for free (e.g., for bug fixes) or as part of a separate statement of work (e.g., for developing new modules).</w:t>
+      </w:r>
+    </w:p>
+    <w:p>
+      <w:pPr>
+        <w:pStyle w:val="BodyText"/>
+      </w:pPr>
+      <w:r>
+        <w:rPr>
+          <w:b/>
+        </w:rPr>
+        <w:t xml:space="preserve">3.4.2. Email Support.</w:t>
+      </w:r>
+      <w:r>
+        <w:t xml:space="preserve"> </w:t>
+      </w:r>
+      <w:r>
+        <w:t xml:space="preserve">Authorized Users may submit Enterprise Support Requests by emailing support@gruntwork.io or by using online helpdesk software specified by Gruntwork.</w:t>
+      </w:r>
+    </w:p>
+    <w:p>
+      <w:pPr>
+        <w:pStyle w:val="BodyText"/>
+      </w:pPr>
+      <w:r>
+        <w:rPr>
+          <w:b/>
+        </w:rPr>
+        <w:t xml:space="preserve">3.4.3. Slack Support.</w:t>
+      </w:r>
+      <w:r>
+        <w:t xml:space="preserve"> </w:t>
+      </w:r>
+      <w:r>
+        <w:t xml:space="preserve">Authorized Users may submit Enterprise Support Requests via a shared channel on Slack, which shall be private to you and Gruntwork and not accessible by other Gruntwork customers.</w:t>
+      </w:r>
+    </w:p>
+    <w:p>
+      <w:pPr>
+        <w:pStyle w:val="BodyText"/>
+      </w:pPr>
+      <w:r>
+        <w:rPr>
+          <w:b/>
+        </w:rPr>
+        <w:t xml:space="preserve">3.4.4. Phone/Video Support.</w:t>
+      </w:r>
+      <w:r>
+        <w:t xml:space="preserve"> </w:t>
+      </w:r>
+      <w:r>
+        <w:t xml:space="preserve">If Gruntwork and you mutually determine that an Enterprise Support Request cannot be resolved asynchronously, the Parties will engage in a real-time phone or video chat.</w:t>
+      </w:r>
+    </w:p>
+    <w:p>
+      <w:pPr>
+        <w:pStyle w:val="BodyText"/>
+      </w:pPr>
+      <w:r>
+        <w:rPr>
+          <w:b/>
+        </w:rPr>
+        <w:t xml:space="preserve">3.4.5. Same Day Service Level Agreement.</w:t>
+      </w:r>
+      <w:r>
+        <w:t xml:space="preserve"> </w:t>
+      </w:r>
+      <w:r>
+        <w:t xml:space="preserve">Gruntwork shall make a good-faith effort to respond to the Enterprise Support Request as soon as possible, but for the first 3 requests per day or first 30 requests per month, whichever occurs first, Gruntwork shall respond no later than four business hours after the Enterprise Support Request was received by Gruntwork, unless the request was received after 2:00pm Pacific Time, in which case Gruntwork will respond no later than 10:00am Pacific Time on the next business day. Gruntwork business hours are from 9:00am - 5:00pm Pacific Time, Monday through Friday, subject to our availability per sections</w:t>
+      </w:r>
+      <w:r>
+        <w:t xml:space="preserve"> </w:t>
+      </w:r>
+      <w:hyperlink w:anchor="3-5-availability">
+        <w:r>
+          <w:rPr>
+            <w:rStyle w:val="Hyperlink"/>
+          </w:rPr>
+          <w:t xml:space="preserve">3.5</w:t>
+        </w:r>
+      </w:hyperlink>
+      <w:r>
+        <w:t xml:space="preserve"> </w:t>
+      </w:r>
+      <w:r>
+        <w:t xml:space="preserve">and</w:t>
+      </w:r>
+      <w:r>
+        <w:t xml:space="preserve"> </w:t>
+      </w:r>
+      <w:hyperlink w:anchor="3-6-no-emergency-support">
+        <w:r>
+          <w:rPr>
+            <w:rStyle w:val="Hyperlink"/>
+          </w:rPr>
+          <w:t xml:space="preserve">3.6</w:t>
+        </w:r>
+      </w:hyperlink>
+      <w:r>
+        <w:t xml:space="preserve">.</w:t>
+      </w:r>
+    </w:p>
+    <w:p>
+      <w:pPr>
+        <w:pStyle w:val="BodyText"/>
+      </w:pPr>
+      <w:r>
+        <w:rPr>
+          <w:b/>
+        </w:rPr>
+        <w:t xml:space="preserve">3.4.6. Prioritized Bug Fixes.</w:t>
+      </w:r>
+      <w:r>
+        <w:t xml:space="preserve"> </w:t>
+      </w:r>
+      <w:r>
+        <w:t xml:space="preserve">When an Enterprise Support Request identifies a bug in any Gruntwork Service, provided that the bug can be systematically reproduced by either you or Gruntwork, Gruntwork will begin work to fix the bug within two business days of receiving the Enterprise Support Request.</w:t>
+      </w:r>
+    </w:p>
+    <w:p>
+      <w:pPr>
+        <w:pStyle w:val="BodyText"/>
+      </w:pPr>
+      <w:r>
+        <w:rPr>
+          <w:b/>
+        </w:rPr>
+        <w:t xml:space="preserve">3.4.7. DevOps Bootcamp Availability.</w:t>
+      </w:r>
+      <w:r>
+        <w:t xml:space="preserve"> </w:t>
+      </w:r>
+      <w:r>
+        <w:t xml:space="preserve">You shall have the right to purchase the Gruntwork DevOps Bootcamp service, as detailed in a separate statement of work to be signed between you and Gruntwork.</w:t>
+      </w:r>
+    </w:p>
+    <w:p>
+      <w:pPr>
+        <w:pStyle w:val="BodyText"/>
+      </w:pPr>
+      <w:r>
+        <w:rPr>
+          <w:b/>
+        </w:rPr>
+        <w:t xml:space="preserve">3.5. Availability.</w:t>
+      </w:r>
+      <w:r>
+        <w:t xml:space="preserve"> </w:t>
+      </w:r>
+      <w:r>
+        <w:t xml:space="preserve">From time to time, for example on national holidays, no Gruntwork personnel may be available to handle Professional Support Requests or Enterprise Support Requests. In such case, Gruntwork shall notify you of such days via the Newsletter. Gruntwork hereby agrees that it shall limit business days on which no Gruntwork personnel are available to no more than fifteen (15) days per year.</w:t>
+      </w:r>
+    </w:p>
+    <w:p>
+      <w:pPr>
+        <w:pStyle w:val="BodyText"/>
+      </w:pPr>
+      <w:r>
+        <w:rPr>
+          <w:b/>
+        </w:rPr>
+        <w:t xml:space="preserve">3.6. No Emergency Support.</w:t>
+      </w:r>
+      <w:r>
+        <w:t xml:space="preserve"> </w:t>
+      </w:r>
+      <w:r>
+        <w:t xml:space="preserve">GRUNTWORK DOES NOT WARRANT THAT ITS PERSONNEL WILL BE AVAILABLE ON SHORT NOTICE IN THE EVENT OF AN EMERGENCY. HANDLING AN INFRASTRUCTURE EMERGENCY SHALL REMAIN YOUR SOLE RESPONSIBILITY.</w:t>
+      </w:r>
+    </w:p>
+    <w:p>
+      <w:pPr>
+        <w:pStyle w:val="Heading2"/>
+      </w:pPr>
+      <w:bookmarkStart w:id="54" w:name="reference-architecture"/>
+      <w:r>
+        <w:t xml:space="preserve">Reference Architecture Terms</w:t>
+      </w:r>
+      <w:bookmarkEnd w:id="54"/>
+    </w:p>
+    <w:p>
+      <w:pPr>
+        <w:pStyle w:val="FirstParagraph"/>
+      </w:pPr>
+      <w:r>
+        <w:t xml:space="preserve">This attachment was last updated on May 8, 2019. Unless otherwise defined in these Reference Architecture Terms, capitalized terms will have the meaning given to them in the Terms.</w:t>
+      </w:r>
+    </w:p>
+    <w:p>
+      <w:pPr>
+        <w:pStyle w:val="Heading3"/>
+      </w:pPr>
+      <w:bookmarkStart w:id="55" w:name="term-and-termination-3"/>
+      <w:r>
+        <w:t xml:space="preserve">1. Term and Termination</w:t>
+      </w:r>
+      <w:bookmarkEnd w:id="55"/>
+    </w:p>
+    <w:p>
+      <w:pPr>
+        <w:pStyle w:val="FirstParagraph"/>
+      </w:pPr>
+      <w:r>
+        <w:rPr>
+          <w:b/>
+        </w:rPr>
+        <w:t xml:space="preserve">1.1. Term and Termination.</w:t>
+      </w:r>
+      <w:r>
+        <w:t xml:space="preserve"> </w:t>
+      </w:r>
+      <w:r>
+        <w:t xml:space="preserve">These Reference Architecture Terms will continue in force beginning on the date you submit your registration for the Reference Architecture until Gruntwork has deployed the Reference Architecture as set forth in</w:t>
+      </w:r>
+      <w:r>
+        <w:t xml:space="preserve"> </w:t>
+      </w:r>
+      <w:hyperlink w:anchor="3-2-reference-architecture">
+        <w:r>
+          <w:rPr>
+            <w:rStyle w:val="Hyperlink"/>
+          </w:rPr>
+          <w:t xml:space="preserve">section 3.2</w:t>
+        </w:r>
+      </w:hyperlink>
+      <w:r>
+        <w:t xml:space="preserve"> </w:t>
+      </w:r>
+      <w:r>
+        <w:t xml:space="preserve">below, or until terminated by either Gruntwork or you upon written notice to the other Party that clearly identifies Reference Architecture.</w:t>
+      </w:r>
+    </w:p>
+    <w:p>
+      <w:pPr>
+        <w:pStyle w:val="BodyText"/>
+      </w:pPr>
+      <w:r>
+        <w:rPr>
+          <w:b/>
+        </w:rPr>
+        <w:t xml:space="preserve">1.2. Termination by You.</w:t>
+      </w:r>
+      <w:r>
+        <w:t xml:space="preserve"> </w:t>
+      </w:r>
+      <w:r>
+        <w:t xml:space="preserve">If you terminate these Reference Architecture Terms, you shall not be entitled to any refund of any prepaid fees, unless you terminate these Reference Architecture Terms during the Trial Period (as defined in</w:t>
       </w:r>
       <w:r>
         <w:t xml:space="preserve"> </w:t>
@@ -1593,20 +2346,37 @@
     </w:p>
     <w:p>
       <w:pPr>
+        <w:pStyle w:val="BodyText"/>
+      </w:pPr>
+      <w:r>
+        <w:rPr>
+          <w:b/>
+        </w:rPr>
+        <w:t xml:space="preserve">1.3. Post-Termination Rights.</w:t>
+      </w:r>
+      <w:r>
+        <w:t xml:space="preserve"> </w:t>
+      </w:r>
+      <w:r>
+        <w:t xml:space="preserve">Upon termination of these Reference Architecture Terms, provided that Gruntwork has deployed the Reference Architecture and you have fully paid all fees owed under the Gruntwork Subscription Terms and these Reference Architecture Terms, the License shall remain in effect for the Reference Architecture created by Gruntwork specifically for you, and for any source code repositories created by Gruntwork specifically for you.</w:t>
+      </w:r>
+    </w:p>
+    <w:p>
+      <w:pPr>
         <w:pStyle w:val="Heading3"/>
       </w:pPr>
-      <w:bookmarkStart w:id="52" w:name="payment-terms-1"/>
+      <w:bookmarkStart w:id="56" w:name="payment-terms-2"/>
       <w:r>
         <w:t xml:space="preserve">2. Payment Terms</w:t>
       </w:r>
-      <w:bookmarkEnd w:id="52"/>
+      <w:bookmarkEnd w:id="56"/>
     </w:p>
     <w:p>
       <w:pPr>
         <w:pStyle w:val="FirstParagraph"/>
       </w:pPr>
       <w:r>
-        <w:t xml:space="preserve">In consideration for the Dedicated Support, you shall pay Gruntwork the rate specified at</w:t>
+        <w:t xml:space="preserve">In consideration for the Reference Architecture, you shall pay Gruntwork the rate specified at</w:t>
       </w:r>
       <w:r>
         <w:t xml:space="preserve"> </w:t>
@@ -1623,35 +2393,18 @@
         <w:t xml:space="preserve"> </w:t>
       </w:r>
       <w:r>
-        <w:t xml:space="preserve">for the number of Authorized Users selected during registration on a monthly basis, in accordance with the payment terms set forth in the Terms, and subject to</w:t>
-      </w:r>
-      <w:r>
-        <w:t xml:space="preserve"> </w:t>
-      </w:r>
-      <w:hyperlink w:anchor="1-term-and-termination-1">
-        <w:r>
-          <w:rPr>
-            <w:rStyle w:val="Hyperlink"/>
-          </w:rPr>
-          <w:t xml:space="preserve">section 1</w:t>
-        </w:r>
-      </w:hyperlink>
-      <w:r>
-        <w:t xml:space="preserve"> </w:t>
-      </w:r>
-      <w:r>
-        <w:t xml:space="preserve">of these Dedicated Support Terms.</w:t>
+        <w:t xml:space="preserve">before we begin your Reference Architecture implementation (as described in section 3) and in accordance with the payment terms set forth in the Terms, and subject to section 1 of these Reference Architecture Terms.</w:t>
       </w:r>
     </w:p>
     <w:p>
       <w:pPr>
         <w:pStyle w:val="Heading3"/>
       </w:pPr>
-      <w:bookmarkStart w:id="53" w:name="included-features-1"/>
+      <w:bookmarkStart w:id="57" w:name="included-features-2"/>
       <w:r>
         <w:t xml:space="preserve">3. Included Features</w:t>
       </w:r>
-      <w:bookmarkEnd w:id="53"/>
+      <w:bookmarkEnd w:id="57"/>
     </w:p>
     <w:p>
       <w:pPr>
@@ -1661,178 +2414,93 @@
         <w:rPr>
           <w:b/>
         </w:rPr>
-        <w:t xml:space="preserve">3.1. Supported Requests.</w:t>
-      </w:r>
-      <w:r>
-        <w:t xml:space="preserve"> </w:t>
-      </w:r>
-      <w:r>
-        <w:t xml:space="preserve">Any Authorized User may submit a support request (“Support Request”) to Gruntwork. Support Requests may involve questions, troubleshooting, code reviews, design reviews, and bug fixes. All Support Requests must be reasonably related to the infrastructure set up by Gruntwork on your behalf. Gruntwork shall not be obligated to provide custom development in response to a Support Request; however, Gruntwork, at its discretion, may offer to perform custom development for free (e.g., for bug fixes) or as part of a separate statement of work (e.g., for developing new modules).</w:t>
-      </w:r>
-    </w:p>
-    <w:p>
-      <w:pPr>
-        <w:pStyle w:val="BodyText"/>
-      </w:pPr>
-      <w:r>
-        <w:rPr>
-          <w:b/>
-        </w:rPr>
-        <w:t xml:space="preserve">3.2. Email Support.</w:t>
-      </w:r>
-      <w:r>
-        <w:t xml:space="preserve"> </w:t>
-      </w:r>
-      <w:r>
-        <w:t xml:space="preserve">Authorized Users may submit Support Requests by emailing</w:t>
-      </w:r>
-      <w:r>
-        <w:t xml:space="preserve"> </w:t>
-      </w:r>
-      <w:hyperlink r:id="rId26">
-        <w:r>
-          <w:rPr>
-            <w:rStyle w:val="Hyperlink"/>
-          </w:rPr>
-          <w:t xml:space="preserve">support@gruntwork.io</w:t>
-        </w:r>
-      </w:hyperlink>
-      <w:r>
-        <w:t xml:space="preserve"> </w:t>
-      </w:r>
-      <w:r>
-        <w:t xml:space="preserve">or by using online helpdesk software specified by Gruntwork.</w:t>
-      </w:r>
-    </w:p>
-    <w:p>
-      <w:pPr>
-        <w:pStyle w:val="BodyText"/>
-      </w:pPr>
-      <w:r>
-        <w:rPr>
-          <w:b/>
-        </w:rPr>
-        <w:t xml:space="preserve">3.3. Slack Support.</w:t>
-      </w:r>
-      <w:r>
-        <w:t xml:space="preserve"> </w:t>
-      </w:r>
-      <w:r>
-        <w:t xml:space="preserve">Authorized Users may submit Support Requests via a shared channel on Slack.</w:t>
-      </w:r>
-    </w:p>
-    <w:p>
-      <w:pPr>
-        <w:pStyle w:val="BodyText"/>
-      </w:pPr>
-      <w:r>
-        <w:rPr>
-          <w:b/>
-        </w:rPr>
-        <w:t xml:space="preserve">3.4. Phone/Video Support.</w:t>
-      </w:r>
-      <w:r>
-        <w:t xml:space="preserve"> </w:t>
-      </w:r>
-      <w:r>
-        <w:t xml:space="preserve">If Gruntwork and you mutually determine that a Support Request cannot be resolved asynchronously, the Parties will engage in a real-time phone or video chat.</w:t>
-      </w:r>
-    </w:p>
-    <w:p>
-      <w:pPr>
-        <w:pStyle w:val="BodyText"/>
-      </w:pPr>
-      <w:r>
-        <w:rPr>
-          <w:b/>
-        </w:rPr>
-        <w:t xml:space="preserve">3.5. Availability.</w:t>
-      </w:r>
-      <w:r>
-        <w:t xml:space="preserve"> </w:t>
-      </w:r>
-      <w:r>
-        <w:t xml:space="preserve">From time to time, for example on national holidays, no Gruntwork personnel may be available to handle Support Requests. In such case, Gruntwork shall notify you of such days via the Newsletter. Gruntwork hereby agrees that it shall limit business days on which no Gruntwork personnel are available to no more than fifteen (15) days per year.</w:t>
-      </w:r>
-    </w:p>
-    <w:p>
-      <w:pPr>
-        <w:pStyle w:val="BodyText"/>
-      </w:pPr>
-      <w:r>
-        <w:rPr>
-          <w:b/>
-        </w:rPr>
-        <w:t xml:space="preserve">3.5.1. No Emergency Support.</w:t>
-      </w:r>
-      <w:r>
-        <w:t xml:space="preserve"> </w:t>
-      </w:r>
-      <w:r>
-        <w:t xml:space="preserve">GRUNTWORK DOES NOT WARRANT THAT ITS PERSONNEL WILL BE AVAILABLE ON SHORT NOTICE IN THE EVENT OF AN EMERGENCY. HANDLING AN INFRASTRUCTURE EMERGENCY SHALL REMAIN YOUR SOLE RESPONSIBILITY.</w:t>
-      </w:r>
-    </w:p>
-    <w:p>
-      <w:pPr>
-        <w:pStyle w:val="BodyText"/>
-      </w:pPr>
-      <w:r>
-        <w:rPr>
-          <w:b/>
-        </w:rPr>
-        <w:t xml:space="preserve">3.5.2. Service Level Agreement.</w:t>
-      </w:r>
-      <w:r>
-        <w:t xml:space="preserve"> </w:t>
-      </w:r>
-      <w:r>
-        <w:t xml:space="preserve">Gruntwork shall make a good-faith effort to respond to the Support Request within a reasonable timeframe, but in no case shall Gruntwork respond later than two business days after the Support Request was submitted.</w:t>
-      </w:r>
-    </w:p>
-    <w:p>
-      <w:pPr>
-        <w:pStyle w:val="BodyText"/>
-      </w:pPr>
-      <w:r>
-        <w:rPr>
-          <w:b/>
-        </w:rPr>
-        <w:t xml:space="preserve">3.5.3. Security Alerts.</w:t>
-      </w:r>
-      <w:r>
-        <w:t xml:space="preserve"> </w:t>
-      </w:r>
-      <w:r>
-        <w:t xml:space="preserve">Authorized Users may sign up for the Gruntwork security vulnerabilities list. Gruntwork will use this list to notify Authorized Users of urgent security vulnerabilities.</w:t>
+        <w:t xml:space="preserve">3.1. Reference Architecture Customization.</w:t>
+      </w:r>
+      <w:r>
+        <w:t xml:space="preserve"> </w:t>
+      </w:r>
+      <w:r>
+        <w:t xml:space="preserve">To understand your architecture preferences, we will ask you to submit an online form that includes questions on whether to run your apps on Docker or directly on virtual machines, whether to use a Bastion Host or VPN gateway, and many others.</w:t>
+      </w:r>
+    </w:p>
+    <w:p>
+      <w:pPr>
+        <w:pStyle w:val="BodyText"/>
+      </w:pPr>
+      <w:r>
+        <w:rPr>
+          <w:b/>
+        </w:rPr>
+        <w:t xml:space="preserve">3.2. Reference Architecture.</w:t>
+      </w:r>
+      <w:r>
+        <w:t xml:space="preserve"> </w:t>
+      </w:r>
+      <w:r>
+        <w:t xml:space="preserve">Gruntwork will design, implement and deploy a standardized architecture for use with Amazon Web Services (the "Reference Architecture") based on the requirements you specify via an online form, verbal discussion, or other mutually acceptable means.</w:t>
+      </w:r>
+    </w:p>
+    <w:p>
+      <w:pPr>
+        <w:pStyle w:val="BodyText"/>
+      </w:pPr>
+      <w:r>
+        <w:rPr>
+          <w:b/>
+        </w:rPr>
+        <w:t xml:space="preserve">3.3. Deployed in Client AWS account(s).</w:t>
+      </w:r>
+      <w:r>
+        <w:t xml:space="preserve"> </w:t>
+      </w:r>
+      <w:r>
+        <w:t xml:space="preserve">Gruntwork will deploy the Reference Architecture into your AWS account(s).</w:t>
+      </w:r>
+    </w:p>
+    <w:p>
+      <w:pPr>
+        <w:pStyle w:val="BodyText"/>
+      </w:pPr>
+      <w:r>
+        <w:rPr>
+          <w:b/>
+        </w:rPr>
+        <w:t xml:space="preserve">3.4. Code in Client Git Repos.</w:t>
+      </w:r>
+      <w:r>
+        <w:t xml:space="preserve"> </w:t>
+      </w:r>
+      <w:r>
+        <w:t xml:space="preserve">The code for the Reference Architecture will be committed to your Git repositories.</w:t>
       </w:r>
     </w:p>
     <w:p>
       <w:pPr>
         <w:pStyle w:val="Heading2"/>
       </w:pPr>
-      <w:bookmarkStart w:id="54" w:name="reference-architecture"/>
-      <w:r>
-        <w:t xml:space="preserve">Reference Architecture Terms</w:t>
-      </w:r>
-      <w:bookmarkEnd w:id="54"/>
+      <w:bookmarkStart w:id="58" w:name="gruntwork-houston"/>
+      <w:r>
+        <w:t xml:space="preserve">Gruntwork Houston Terms</w:t>
+      </w:r>
+      <w:bookmarkEnd w:id="58"/>
     </w:p>
     <w:p>
       <w:pPr>
         <w:pStyle w:val="FirstParagraph"/>
       </w:pPr>
       <w:r>
-        <w:t xml:space="preserve">This attachment was last updated on July 15, 2018. Unless otherwise defined in these Reference Architecture Terms, capitalized terms will have the meaning given to them in the Terms.</w:t>
+        <w:t xml:space="preserve">This attachment was last updated on May 8, 2019. Unless otherwise defined in these Gruntwork Houston Terms, capitalized terms will have the meaning given to them in the Terms. You may only access and use Gruntwork Houston (“Houston”) if you have a current and valid Gruntwork Subscription.</w:t>
       </w:r>
     </w:p>
     <w:p>
       <w:pPr>
         <w:pStyle w:val="Heading3"/>
       </w:pPr>
-      <w:bookmarkStart w:id="55" w:name="term-and-termination-3"/>
+      <w:bookmarkStart w:id="59" w:name="term-and-termination-4"/>
       <w:r>
         <w:t xml:space="preserve">1. Term and Termination</w:t>
       </w:r>
-      <w:bookmarkEnd w:id="55"/>
+      <w:bookmarkEnd w:id="59"/>
     </w:p>
     <w:p>
       <w:pPr>
@@ -1848,233 +2516,7 @@
         <w:t xml:space="preserve"> </w:t>
       </w:r>
       <w:r>
-        <w:t xml:space="preserve">These Reference Architecture Terms will continue in force beginning on the date you submit your registration for the Reference Architecture until Gruntwork has deployed the Reference Architecture as set forth in</w:t>
-      </w:r>
-      <w:r>
-        <w:t xml:space="preserve"> </w:t>
-      </w:r>
-      <w:hyperlink w:anchor="3-2-reference-architecture">
-        <w:r>
-          <w:rPr>
-            <w:rStyle w:val="Hyperlink"/>
-          </w:rPr>
-          <w:t xml:space="preserve">section 3.2</w:t>
-        </w:r>
-      </w:hyperlink>
-      <w:r>
-        <w:t xml:space="preserve"> </w:t>
-      </w:r>
-      <w:r>
-        <w:t xml:space="preserve">below, or until terminated by either Gruntwork or you upon written notice to the other Party that clearly identifies Reference Architecture.</w:t>
-      </w:r>
-    </w:p>
-    <w:p>
-      <w:pPr>
-        <w:pStyle w:val="BodyText"/>
-      </w:pPr>
-      <w:r>
-        <w:rPr>
-          <w:b/>
-        </w:rPr>
-        <w:t xml:space="preserve">1.2. Termination by You.</w:t>
-      </w:r>
-      <w:r>
-        <w:t xml:space="preserve"> </w:t>
-      </w:r>
-      <w:r>
-        <w:t xml:space="preserve">If you terminate these Reference Architecture Terms, you shall not be entitled to any refund of any prepaid fees, unless you terminate these Reference Architecture Terms during the Trial Period (as defined in</w:t>
-      </w:r>
-      <w:r>
-        <w:t xml:space="preserve"> </w:t>
-      </w:r>
-      <w:hyperlink w:anchor="1-6-1-trial-period-effective-date">
-        <w:r>
-          <w:rPr>
-            <w:rStyle w:val="Hyperlink"/>
-          </w:rPr>
-          <w:t xml:space="preserve">1.6.1</w:t>
-        </w:r>
-      </w:hyperlink>
-      <w:r>
-        <w:t xml:space="preserve"> </w:t>
-      </w:r>
-      <w:r>
-        <w:t xml:space="preserve">of the Gruntwork Subscription Terms).</w:t>
-      </w:r>
-    </w:p>
-    <w:p>
-      <w:pPr>
-        <w:pStyle w:val="BodyText"/>
-      </w:pPr>
-      <w:r>
-        <w:rPr>
-          <w:b/>
-        </w:rPr>
-        <w:t xml:space="preserve">1.3. Post-Termination Rights.</w:t>
-      </w:r>
-      <w:r>
-        <w:t xml:space="preserve"> </w:t>
-      </w:r>
-      <w:r>
-        <w:t xml:space="preserve">Upon termination of these Reference Architecture Terms, provided that Gruntwork has deployed the Reference Architecture and you have fully paid all fees owed under the Gruntwork Subscription Terms and these Reference Architecture Terms, the License shall remain in effect for the Reference Architecture created by Gruntwork specifically for you.</w:t>
-      </w:r>
-    </w:p>
-    <w:p>
-      <w:pPr>
-        <w:pStyle w:val="Heading3"/>
-      </w:pPr>
-      <w:bookmarkStart w:id="56" w:name="payment-terms-2"/>
-      <w:r>
-        <w:t xml:space="preserve">2. Payment Terms</w:t>
-      </w:r>
-      <w:bookmarkEnd w:id="56"/>
-    </w:p>
-    <w:p>
-      <w:pPr>
-        <w:pStyle w:val="FirstParagraph"/>
-      </w:pPr>
-      <w:r>
-        <w:t xml:space="preserve">In consideration for the Reference Architecture, you shall pay Gruntwork the rate specified at</w:t>
-      </w:r>
-      <w:r>
-        <w:t xml:space="preserve"> </w:t>
-      </w:r>
-      <w:hyperlink r:id="rId46">
-        <w:r>
-          <w:rPr>
-            <w:rStyle w:val="Hyperlink"/>
-          </w:rPr>
-          <w:t xml:space="preserve">https://gruntwork.io/pricing</w:t>
-        </w:r>
-      </w:hyperlink>
-      <w:r>
-        <w:t xml:space="preserve"> </w:t>
-      </w:r>
-      <w:r>
-        <w:t xml:space="preserve">before we begin your Reference Architecture implementation (as described in section 3) and in accordance with the payment terms set forth in the Terms, and subject to section 1 of these Reference Architecture Terms.</w:t>
-      </w:r>
-    </w:p>
-    <w:p>
-      <w:pPr>
-        <w:pStyle w:val="Heading3"/>
-      </w:pPr>
-      <w:bookmarkStart w:id="57" w:name="included-features-2"/>
-      <w:r>
-        <w:t xml:space="preserve">3. Included Features</w:t>
-      </w:r>
-      <w:bookmarkEnd w:id="57"/>
-    </w:p>
-    <w:p>
-      <w:pPr>
-        <w:pStyle w:val="FirstParagraph"/>
-      </w:pPr>
-      <w:r>
-        <w:rPr>
-          <w:b/>
-        </w:rPr>
-        <w:t xml:space="preserve">3.1. Reference Architecture Customization.</w:t>
-      </w:r>
-      <w:r>
-        <w:t xml:space="preserve"> </w:t>
-      </w:r>
-      <w:r>
-        <w:t xml:space="preserve">To understand your architecture preferences, we will ask you to submit an online form that includes questions on whether to run your apps on Docker or directly on virtual machines, whether to use a Bastion Host or VPN gateway, and many others.</w:t>
-      </w:r>
-    </w:p>
-    <w:p>
-      <w:pPr>
-        <w:pStyle w:val="BodyText"/>
-      </w:pPr>
-      <w:r>
-        <w:rPr>
-          <w:b/>
-        </w:rPr>
-        <w:t xml:space="preserve">3.2. Reference Architecture.</w:t>
-      </w:r>
-      <w:r>
-        <w:t xml:space="preserve"> </w:t>
-      </w:r>
-      <w:r>
-        <w:t xml:space="preserve">Gruntwork will design, implement and deploy a standardized architecture for use with Amazon Web Services (the "Reference Architecture") based on the requirements you specify via an online form, verbal discussion, or other mutually acceptable means.</w:t>
-      </w:r>
-    </w:p>
-    <w:p>
-      <w:pPr>
-        <w:pStyle w:val="BodyText"/>
-      </w:pPr>
-      <w:r>
-        <w:rPr>
-          <w:b/>
-        </w:rPr>
-        <w:t xml:space="preserve">3.3. Deployed in Client AWS account(s).</w:t>
-      </w:r>
-      <w:r>
-        <w:t xml:space="preserve"> </w:t>
-      </w:r>
-      <w:r>
-        <w:t xml:space="preserve">Gruntwork will deploy the Reference Architecture into your AWS account(s).</w:t>
-      </w:r>
-    </w:p>
-    <w:p>
-      <w:pPr>
-        <w:pStyle w:val="BodyText"/>
-      </w:pPr>
-      <w:r>
-        <w:rPr>
-          <w:b/>
-        </w:rPr>
-        <w:t xml:space="preserve">3.4. Code in Client Git Repos.</w:t>
-      </w:r>
-      <w:r>
-        <w:t xml:space="preserve"> </w:t>
-      </w:r>
-      <w:r>
-        <w:t xml:space="preserve">The code for the Reference Architecture will be committed to your Git repositories.</w:t>
-      </w:r>
-    </w:p>
-    <w:p>
-      <w:pPr>
-        <w:pStyle w:val="Heading2"/>
-      </w:pPr>
-      <w:bookmarkStart w:id="58" w:name="gruntwork-houston"/>
-      <w:r>
-        <w:t xml:space="preserve">Gruntwork Houston Terms</w:t>
-      </w:r>
-      <w:bookmarkEnd w:id="58"/>
-    </w:p>
-    <w:p>
-      <w:pPr>
-        <w:pStyle w:val="FirstParagraph"/>
-      </w:pPr>
-      <w:r>
-        <w:t xml:space="preserve">This attachment was last updated on September 17, 2018. Unless otherwise defined in these Gruntwork Houston Terms, capitalized terms will have the meaning given to them in the Terms. You may only access and use Gruntwork Houston (“Houston”) if you have a current and valid Gruntwork Subscription.</w:t>
-      </w:r>
-    </w:p>
-    <w:p>
-      <w:pPr>
-        <w:pStyle w:val="Heading3"/>
-      </w:pPr>
-      <w:bookmarkStart w:id="59" w:name="term-and-termination-4"/>
-      <w:r>
-        <w:t xml:space="preserve">1. Term and Termination</w:t>
-      </w:r>
-      <w:bookmarkEnd w:id="59"/>
-    </w:p>
-    <w:p>
-      <w:pPr>
-        <w:pStyle w:val="FirstParagraph"/>
-      </w:pPr>
-      <w:r>
-        <w:rPr>
-          <w:b/>
-        </w:rPr>
-        <w:t xml:space="preserve">1.1. Term and Termination.</w:t>
-      </w:r>
-      <w:r>
-        <w:t xml:space="preserve"> </w:t>
-      </w:r>
-      <w:r>
-        <w:t xml:space="preserve">Your use of Houston, and these Houston Terms, will begin on the date you deploy Houston in your Amazon Web Services (“AWS”) account(s) until the earlier of (a) the termination of your Gruntwork Subscription or (b) the termination of your use of Houston and these Houston Terms pursuant to</w:t>
+        <w:t xml:space="preserve">Your use of Houston, and these Houston Terms, will begin on the date you install Houston in your Amazon Web Services (“AWS”) account(s) until the earlier of (a) the termination of your Gruntwork Subscription or (b) the termination of your use of Houston and these Houston Terms pursuant to</w:t>
       </w:r>
       <w:r>
         <w:t xml:space="preserve"> </w:t>
@@ -2153,7 +2595,24 @@
         <w:rPr>
           <w:b/>
         </w:rPr>
-        <w:t xml:space="preserve">1.4. Post-Termination Usage Rights.</w:t>
+        <w:t xml:space="preserve">1.4 Effects of Termination.</w:t>
+      </w:r>
+      <w:r>
+        <w:t xml:space="preserve"> </w:t>
+      </w:r>
+      <w:r>
+        <w:t xml:space="preserve">If you or Gruntwork terminate your use of Houston, any outstanding balances due to Gruntwork for the period up to the termination date shall be immediately due in full, and you will not be entitled to a refund of any prepaid amounts.</w:t>
+      </w:r>
+    </w:p>
+    <w:p>
+      <w:pPr>
+        <w:pStyle w:val="BodyText"/>
+      </w:pPr>
+      <w:r>
+        <w:rPr>
+          <w:b/>
+        </w:rPr>
+        <w:t xml:space="preserve">1.5. Post-Termination Usage Rights.</w:t>
       </w:r>
       <w:r>
         <w:t xml:space="preserve"> </w:t>
@@ -2170,7 +2629,7 @@
         <w:rPr>
           <w:b/>
         </w:rPr>
-        <w:t xml:space="preserve">1.5. Post-Termination Data Rights.</w:t>
+        <w:t xml:space="preserve">1.6. Post-Termination Data Rights.</w:t>
       </w:r>
       <w:r>
         <w:t xml:space="preserve"> </w:t>
@@ -2194,18 +2653,52 @@
         <w:pStyle w:val="FirstParagraph"/>
       </w:pPr>
       <w:r>
-        <w:t xml:space="preserve">Your payment for the Gruntwork Subscription entitles your Authorized Users for your Gruntwork Subscription to also use Houston.</w:t>
+        <w:t xml:space="preserve">In consideration for your use of Houston, you shall pay Gruntwork the rate specified at</w:t>
+      </w:r>
+      <w:r>
+        <w:t xml:space="preserve"> </w:t>
+      </w:r>
+      <w:hyperlink r:id="rId61">
+        <w:r>
+          <w:rPr>
+            <w:rStyle w:val="Hyperlink"/>
+          </w:rPr>
+          <w:t xml:space="preserve">https://gruntwork.io/pricing</w:t>
+        </w:r>
+      </w:hyperlink>
+      <w:r>
+        <w:t xml:space="preserve"> </w:t>
+      </w:r>
+      <w:r>
+        <w:t xml:space="preserve">for the number of Houston Auth Users and Houston Pro Users selected during registration on a monthly basis, in accordance with the payment terms set forth in the Terms, and subject to</w:t>
+      </w:r>
+      <w:r>
+        <w:t xml:space="preserve"> </w:t>
+      </w:r>
+      <w:hyperlink w:anchor="1-term-and-termination-3">
+        <w:r>
+          <w:rPr>
+            <w:rStyle w:val="Hyperlink"/>
+          </w:rPr>
+          <w:t xml:space="preserve">section 1</w:t>
+        </w:r>
+      </w:hyperlink>
+      <w:r>
+        <w:t xml:space="preserve"> </w:t>
+      </w:r>
+      <w:r>
+        <w:t xml:space="preserve">of these Gruntwork Houston Terms.</w:t>
       </w:r>
     </w:p>
     <w:p>
       <w:pPr>
         <w:pStyle w:val="Heading3"/>
       </w:pPr>
-      <w:bookmarkStart w:id="61" w:name="included-features-3"/>
+      <w:bookmarkStart w:id="62" w:name="included-features-3"/>
       <w:r>
         <w:t xml:space="preserve">3. Included Features</w:t>
       </w:r>
-      <w:bookmarkEnd w:id="61"/>
+      <w:bookmarkEnd w:id="62"/>
     </w:p>
     <w:p>
       <w:pPr>
@@ -2221,18 +2714,35 @@
         <w:t xml:space="preserve"> </w:t>
       </w:r>
       <w:r>
-        <w:t xml:space="preserve">Houston is a web-based service that provides a central place where your development and operations teams can manage your infrastructure. Houston runs directly in your AWS account, and includes a command line tool to allow interacting with Houston from the terminal. Houston is a standalone product and not part of the Infrastructure as Code Library. Each Authorized User will have access to the Houston services and Houston downloadable tools, but not to the Houston source code repository, which shall remain private to Gruntwork.</w:t>
-      </w:r>
-    </w:p>
-    <w:p>
-      <w:pPr>
-        <w:pStyle w:val="BodyText"/>
-      </w:pPr>
-      <w:r>
-        <w:rPr>
-          <w:b/>
-        </w:rPr>
-        <w:t xml:space="preserve">3.2. Authentication to Amazon Web Services.</w:t>
+        <w:t xml:space="preserve">Houston is a web-based service that provides a central place where your development and operations teams can manage your infrastructure. Houston runs directly in your AWS account, and includes a command line tool to allow interacting with Houston from the terminal. Houston is a standalone product and not part of the Infrastructure as Code Library. Each Houston Auth User and Houston Pro User will have access to the Houston services and Houston downloadable tools, but not to the Houston source code repository, which shall remain private to Gruntwork.</w:t>
+      </w:r>
+    </w:p>
+    <w:p>
+      <w:pPr>
+        <w:pStyle w:val="BodyText"/>
+      </w:pPr>
+      <w:r>
+        <w:rPr>
+          <w:b/>
+        </w:rPr>
+        <w:t xml:space="preserve">3.2. Houston Auth User Features.</w:t>
+      </w:r>
+      <w:r>
+        <w:t xml:space="preserve"> </w:t>
+      </w:r>
+      <w:r>
+        <w:t xml:space="preserve">Authorized Users who are Houston Auth Users or Houston Pro Users shall have access to the following features:</w:t>
+      </w:r>
+    </w:p>
+    <w:p>
+      <w:pPr>
+        <w:pStyle w:val="BodyText"/>
+      </w:pPr>
+      <w:r>
+        <w:rPr>
+          <w:b/>
+        </w:rPr>
+        <w:t xml:space="preserve">3.2.1 Authentication to Amazon Web Services.</w:t>
       </w:r>
       <w:r>
         <w:t xml:space="preserve"> </w:t>
@@ -2249,7 +2759,58 @@
         <w:rPr>
           <w:b/>
         </w:rPr>
-        <w:t xml:space="preserve">3.3. Updates to Gruntwork Houston.</w:t>
+        <w:t xml:space="preserve">3.3. Houston Pro User Features.</w:t>
+      </w:r>
+      <w:r>
+        <w:t xml:space="preserve"> </w:t>
+      </w:r>
+      <w:r>
+        <w:t xml:space="preserve">Authorized Users who are Houston Pro Users shall also have access to the following features:</w:t>
+      </w:r>
+    </w:p>
+    <w:p>
+      <w:pPr>
+        <w:pStyle w:val="BodyText"/>
+      </w:pPr>
+      <w:r>
+        <w:rPr>
+          <w:b/>
+        </w:rPr>
+        <w:t xml:space="preserve">3.3.1. Dev UI.</w:t>
+      </w:r>
+      <w:r>
+        <w:t xml:space="preserve"> </w:t>
+      </w:r>
+      <w:r>
+        <w:t xml:space="preserve">Developers shall have access to a user interface they can use to deploy and manage services.</w:t>
+      </w:r>
+    </w:p>
+    <w:p>
+      <w:pPr>
+        <w:pStyle w:val="BodyText"/>
+      </w:pPr>
+      <w:r>
+        <w:rPr>
+          <w:b/>
+        </w:rPr>
+        <w:t xml:space="preserve">3.3.2. Ops Control.</w:t>
+      </w:r>
+      <w:r>
+        <w:t xml:space="preserve"> </w:t>
+      </w:r>
+      <w:r>
+        <w:t xml:space="preserve">Operations engineers shall have the ability to define how a set of services are managed and deployed by using infrastructure as code.</w:t>
+      </w:r>
+    </w:p>
+    <w:p>
+      <w:pPr>
+        <w:pStyle w:val="BodyText"/>
+      </w:pPr>
+      <w:r>
+        <w:rPr>
+          <w:b/>
+        </w:rPr>
+        <w:t xml:space="preserve">3.4. Updates to Gruntwork Houston.</w:t>
       </w:r>
       <w:r>
         <w:t xml:space="preserve"> </w:t>
@@ -2262,11 +2823,11 @@
       <w:pPr>
         <w:pStyle w:val="Heading3"/>
       </w:pPr>
-      <w:bookmarkStart w:id="62" w:name="customer-responsibilities"/>
+      <w:bookmarkStart w:id="63" w:name="customer-responsibilities"/>
       <w:r>
         <w:t xml:space="preserve">4. Customer Responsibilities</w:t>
       </w:r>
-      <w:bookmarkEnd w:id="62"/>
+      <w:bookmarkEnd w:id="63"/>
     </w:p>
     <w:p>
       <w:pPr>
@@ -2323,11 +2884,11 @@
       <w:pPr>
         <w:pStyle w:val="Heading3"/>
       </w:pPr>
-      <w:bookmarkStart w:id="63" w:name="additional-provisions"/>
+      <w:bookmarkStart w:id="64" w:name="additional-provisions"/>
       <w:r>
         <w:t xml:space="preserve">5. Additional Provisions</w:t>
       </w:r>
-      <w:bookmarkEnd w:id="63"/>
+      <w:bookmarkEnd w:id="64"/>
     </w:p>
     <w:p>
       <w:pPr>

</xml_diff>

<commit_message>
Update Terms of Service to include support for GCP.
</commit_message>
<xml_diff>
--- a/assets/msword/gruntwork-terms.docx
+++ b/assets/msword/gruntwork-terms.docx
@@ -1521,7 +1521,7 @@
         <w:t xml:space="preserve"> </w:t>
       </w:r>
       <w:r>
-        <w:t xml:space="preserve">Each Authorized User will receive access to the private source code repositories (“Library Repos”), which contain a collection of infrastructure code created by Gruntwork (the “Infrastructure as Code Library”). Client can find a list of the code in the Infrastructure as Code Library at</w:t>
+        <w:t xml:space="preserve">Each Authorized User will receive access to the private source code repositories (“Library Repos”), which contain a collection of infrastructure code created by Gruntwork (the “Infrastructure as Code Library”). Authorized Users shall only received access to those Library Repos that support the cloud provider (e.g. Amazon Web Services) selected during registration. Client can find a list of the code in the Infrastructure as Code Library at</w:t>
       </w:r>
       <w:r>
         <w:t xml:space="preserve"> </w:t>
@@ -1844,7 +1844,7 @@
         <w:t xml:space="preserve"> </w:t>
       </w:r>
       <w:r>
-        <w:t xml:space="preserve">Any Authorized User may submit a support request (“Support Request”) to Gruntwork. Support Requests may involve questions, troubleshooting, code reviews, design reviews, and bug fixes. All Support Requests must be reasonably related to the infrastructure set up by Gruntwork on your behalf. Gruntwork shall not be obligated to provide custom development in response to a Support Request; however, Gruntwork, at its discretion, may offer to perform custom development for free (e.g., for bug fixes) or as part of a separate statement of work (e.g., for developing new modules).</w:t>
+        <w:t xml:space="preserve">Any Authorized User may submit a support request (“Support Request”) to Gruntwork. Support Requests may involve questions, troubleshooting, code reviews, design reviews, and bug fixes . All Support Requests must be reasonably related to the infrastructure set up by Gruntwork on your behalf and limited to the cloud provider (e.g. Google Cloud Platform) selected during registration, unless you selected Enterprise Support, in which case we will accept your Support Requests for all cloud providers that we currently support. Gruntwork shall not be obligated to provide custom development in response to a Support Request; however, Gruntwork, at its discretion, may offer to perform custom development for free (e.g., for bug fixes) or as part of a separate statement of work (e.g., for developing new modules).</w:t>
       </w:r>
     </w:p>
     <w:p>

</xml_diff>

<commit_message>
Remove houston reference from terms page
</commit_message>
<xml_diff>
--- a/assets/msword/gruntwork-terms.docx
+++ b/assets/msword/gruntwork-terms.docx
@@ -274,28 +274,6 @@
     </w:p>
     <w:p>
       <w:pPr>
-        <w:pStyle w:val="BodyText"/>
-      </w:pPr>
-      <w:r>
-        <w:t xml:space="preserve">If you use Gruntwork Houston, you also agree to the</w:t>
-      </w:r>
-      <w:r>
-        <w:t xml:space="preserve"> </w:t>
-      </w:r>
-      <w:hyperlink w:anchor="gruntwork-houston">
-        <w:r>
-          <w:rPr>
-            <w:rStyle w:val="Hyperlink"/>
-          </w:rPr>
-          <w:t xml:space="preserve">Gruntwork Houston Terms</w:t>
-        </w:r>
-      </w:hyperlink>
-      <w:r>
-        <w:t xml:space="preserve">.</w:t>
-      </w:r>
-    </w:p>
-    <w:p>
-      <w:pPr>
         <w:pStyle w:val="Heading3"/>
       </w:pPr>
       <w:bookmarkStart w:id="28" w:name="compensation-and-invoicing"/>
@@ -2420,7 +2398,7 @@
         <w:t xml:space="preserve"> </w:t>
       </w:r>
       <w:r>
-        <w:t xml:space="preserve">To understand your architecture preferences, we will ask you to submit an online form that includes questions on whether to run your apps on Docker or directly on virtual machines, whether to use a Bastion Host or VPN gateway, and many others.</w:t>
+        <w:t xml:space="preserve">To understand your architecture preferences, we will ask you to submit an online form that includes questions on how you desire to configure your infrastructure.</w:t>
       </w:r>
     </w:p>
     <w:p>
@@ -2437,24 +2415,24 @@
         <w:t xml:space="preserve"> </w:t>
       </w:r>
       <w:r>
-        <w:t xml:space="preserve">Gruntwork will design, implement and deploy a standardized architecture for use with Amazon Web Services (the "Reference Architecture") based on the requirements you specify via an online form, verbal discussion, or other mutually acceptable means.</w:t>
-      </w:r>
-    </w:p>
-    <w:p>
-      <w:pPr>
-        <w:pStyle w:val="BodyText"/>
-      </w:pPr>
-      <w:r>
-        <w:rPr>
-          <w:b/>
-        </w:rPr>
-        <w:t xml:space="preserve">3.3. Deployed in Client AWS account(s).</w:t>
-      </w:r>
-      <w:r>
-        <w:t xml:space="preserve"> </w:t>
-      </w:r>
-      <w:r>
-        <w:t xml:space="preserve">Gruntwork will deploy the Reference Architecture into your AWS account(s).</w:t>
+        <w:t xml:space="preserve">Gruntwork will design, implement and deploy a standardized architecture for use with the cloud provider (e.g. Amazon Web Services) that you selected during registration (the "Reference Architecture") based on the requirements you specify via an online form, verbal discussion, or other mutually acceptable means.</w:t>
+      </w:r>
+    </w:p>
+    <w:p>
+      <w:pPr>
+        <w:pStyle w:val="BodyText"/>
+      </w:pPr>
+      <w:r>
+        <w:rPr>
+          <w:b/>
+        </w:rPr>
+        <w:t xml:space="preserve">3.3. Deployed in Client cloud account(s).</w:t>
+      </w:r>
+      <w:r>
+        <w:t xml:space="preserve"> </w:t>
+      </w:r>
+      <w:r>
+        <w:t xml:space="preserve">Gruntwork will deploy the Reference Architecture into cloud provider account(s) owned by you.</w:t>
       </w:r>
     </w:p>
     <w:p>
@@ -2472,558 +2450,6 @@
       </w:r>
       <w:r>
         <w:t xml:space="preserve">The code for the Reference Architecture will be committed to your Git repositories.</w:t>
-      </w:r>
-    </w:p>
-    <w:p>
-      <w:pPr>
-        <w:pStyle w:val="Heading2"/>
-      </w:pPr>
-      <w:bookmarkStart w:id="58" w:name="gruntwork-houston"/>
-      <w:r>
-        <w:t xml:space="preserve">Gruntwork Houston Terms</w:t>
-      </w:r>
-      <w:bookmarkEnd w:id="58"/>
-    </w:p>
-    <w:p>
-      <w:pPr>
-        <w:pStyle w:val="FirstParagraph"/>
-      </w:pPr>
-      <w:r>
-        <w:t xml:space="preserve">This attachment was last updated on May 8, 2019. Unless otherwise defined in these Gruntwork Houston Terms, capitalized terms will have the meaning given to them in the Terms. You may only access and use Gruntwork Houston (“Houston”) if you have a current and valid Gruntwork Subscription.</w:t>
-      </w:r>
-    </w:p>
-    <w:p>
-      <w:pPr>
-        <w:pStyle w:val="Heading3"/>
-      </w:pPr>
-      <w:bookmarkStart w:id="59" w:name="term-and-termination-4"/>
-      <w:r>
-        <w:t xml:space="preserve">1. Term and Termination</w:t>
-      </w:r>
-      <w:bookmarkEnd w:id="59"/>
-    </w:p>
-    <w:p>
-      <w:pPr>
-        <w:pStyle w:val="FirstParagraph"/>
-      </w:pPr>
-      <w:r>
-        <w:rPr>
-          <w:b/>
-        </w:rPr>
-        <w:t xml:space="preserve">1.1. Term and Termination.</w:t>
-      </w:r>
-      <w:r>
-        <w:t xml:space="preserve"> </w:t>
-      </w:r>
-      <w:r>
-        <w:t xml:space="preserve">Your use of Houston, and these Houston Terms, will begin on the date you install Houston in your Amazon Web Services (“AWS”) account(s) until the earlier of (a) the termination of your Gruntwork Subscription or (b) the termination of your use of Houston and these Houston Terms pursuant to</w:t>
-      </w:r>
-      <w:r>
-        <w:t xml:space="preserve"> </w:t>
-      </w:r>
-      <w:hyperlink w:anchor="1-2-your-termination-for-convenience">
-        <w:r>
-          <w:rPr>
-            <w:rStyle w:val="Hyperlink"/>
-          </w:rPr>
-          <w:t xml:space="preserve">Section 1.2</w:t>
-        </w:r>
-      </w:hyperlink>
-      <w:r>
-        <w:t xml:space="preserve"> </w:t>
-      </w:r>
-      <w:r>
-        <w:t xml:space="preserve">or</w:t>
-      </w:r>
-      <w:r>
-        <w:t xml:space="preserve"> </w:t>
-      </w:r>
-      <w:hyperlink w:anchor="1-3-termination-by-gruntwork">
-        <w:r>
-          <w:rPr>
-            <w:rStyle w:val="Hyperlink"/>
-          </w:rPr>
-          <w:t xml:space="preserve">Section 1.3</w:t>
-        </w:r>
-      </w:hyperlink>
-      <w:r>
-        <w:t xml:space="preserve"> </w:t>
-      </w:r>
-      <w:r>
-        <w:t xml:space="preserve">below.</w:t>
-      </w:r>
-    </w:p>
-    <w:p>
-      <w:pPr>
-        <w:pStyle w:val="BodyText"/>
-      </w:pPr>
-      <w:r>
-        <w:rPr>
-          <w:b/>
-        </w:rPr>
-        <w:t xml:space="preserve">1.2. Your Termination for Convenience.</w:t>
-      </w:r>
-      <w:r>
-        <w:t xml:space="preserve"> </w:t>
-      </w:r>
-      <w:r>
-        <w:t xml:space="preserve">Your use of Houston, and these Houston Terms, may be terminated by you on provision of at least 15 days’ written notice to Gruntwork that clearly identifies Houston.</w:t>
-      </w:r>
-    </w:p>
-    <w:p>
-      <w:pPr>
-        <w:pStyle w:val="BodyText"/>
-      </w:pPr>
-      <w:r>
-        <w:rPr>
-          <w:b/>
-        </w:rPr>
-        <w:t xml:space="preserve">1.3. Termination by Gruntwork.</w:t>
-      </w:r>
-      <w:r>
-        <w:t xml:space="preserve"> </w:t>
-      </w:r>
-      <w:r>
-        <w:t xml:space="preserve">You will be in default of these Gruntwork Houston Terms if: (a) you fail to timely pay any amount owed to us or an Affiliate of ours; (b) you or an Authorized User breach any provision of the Terms or these Gruntwork Houston Terms or violate any published policy applicable to Houston; (c) you are or become subject to any proceeding under the Bankruptcy Code or similar laws; or (d) if, in our sole discretion, we believe that you or your Authorized Users’ continued use of Houston creates legal risk for Gruntwork or presents a threat to the security of Houston, the Services or other Gruntwork customers. If you are in default, Gruntwork may, without notice: (i) suspend your account and use of Houston; (ii) terminate your account; (iii) charge reactivation fees in order to reactivate your account; and (iv) pursue any other remedy available to us.</w:t>
-      </w:r>
-    </w:p>
-    <w:p>
-      <w:pPr>
-        <w:pStyle w:val="BodyText"/>
-      </w:pPr>
-      <w:r>
-        <w:rPr>
-          <w:b/>
-        </w:rPr>
-        <w:t xml:space="preserve">1.4 Effects of Termination.</w:t>
-      </w:r>
-      <w:r>
-        <w:t xml:space="preserve"> </w:t>
-      </w:r>
-      <w:r>
-        <w:t xml:space="preserve">If you or Gruntwork terminate your use of Houston, any outstanding balances due to Gruntwork for the period up to the termination date shall be immediately due in full, and you will not be entitled to a refund of any prepaid amounts.</w:t>
-      </w:r>
-    </w:p>
-    <w:p>
-      <w:pPr>
-        <w:pStyle w:val="BodyText"/>
-      </w:pPr>
-      <w:r>
-        <w:rPr>
-          <w:b/>
-        </w:rPr>
-        <w:t xml:space="preserve">1.5. Post-Termination Usage Rights.</w:t>
-      </w:r>
-      <w:r>
-        <w:t xml:space="preserve"> </w:t>
-      </w:r>
-      <w:r>
-        <w:t xml:space="preserve">Upon termination of Houston, Gruntwork shall immediately revoke your access to Houston, and you shall immediately cease use of all Gruntwork intellectual property related to Houston. Termination of your use of Houston, and these Houston Terms, shall represent termination only of Houston and these Houston Terms, and shall not affect any other Services or terms which Gruntwork and you may then have outstanding.</w:t>
-      </w:r>
-    </w:p>
-    <w:p>
-      <w:pPr>
-        <w:pStyle w:val="BodyText"/>
-      </w:pPr>
-      <w:r>
-        <w:rPr>
-          <w:b/>
-        </w:rPr>
-        <w:t xml:space="preserve">1.6. Post-Termination Data Rights.</w:t>
-      </w:r>
-      <w:r>
-        <w:t xml:space="preserve"> </w:t>
-      </w:r>
-      <w:r>
-        <w:t xml:space="preserve">Because Houston is designed to create a unified experience around your existing third-party software tools, termination of your use of Houston will not affect your access to the data stored in your third-party tools. Any data stored specifically for the operation of Houston is stored in your own Amazon Web Services account(s). Following termination of your use of Houston, you may not access such Houston-specific data via Houston user interfaces or APIs, but you shall maintain access via standard AWS interfaces.</w:t>
-      </w:r>
-    </w:p>
-    <w:p>
-      <w:pPr>
-        <w:pStyle w:val="Heading3"/>
-      </w:pPr>
-      <w:bookmarkStart w:id="60" w:name="payment-terms-3"/>
-      <w:r>
-        <w:t xml:space="preserve">2. Payment Terms</w:t>
-      </w:r>
-      <w:bookmarkEnd w:id="60"/>
-    </w:p>
-    <w:p>
-      <w:pPr>
-        <w:pStyle w:val="FirstParagraph"/>
-      </w:pPr>
-      <w:r>
-        <w:t xml:space="preserve">In consideration for your use of Houston, you shall pay Gruntwork the rate specified at</w:t>
-      </w:r>
-      <w:r>
-        <w:t xml:space="preserve"> </w:t>
-      </w:r>
-      <w:hyperlink r:id="rId61">
-        <w:r>
-          <w:rPr>
-            <w:rStyle w:val="Hyperlink"/>
-          </w:rPr>
-          <w:t xml:space="preserve">https://gruntwork.io/pricing</w:t>
-        </w:r>
-      </w:hyperlink>
-      <w:r>
-        <w:t xml:space="preserve"> </w:t>
-      </w:r>
-      <w:r>
-        <w:t xml:space="preserve">for the number of Houston Auth Users and Houston Pro Users selected during registration on a monthly basis, in accordance with the payment terms set forth in the Terms, and subject to</w:t>
-      </w:r>
-      <w:r>
-        <w:t xml:space="preserve"> </w:t>
-      </w:r>
-      <w:hyperlink w:anchor="1-term-and-termination-3">
-        <w:r>
-          <w:rPr>
-            <w:rStyle w:val="Hyperlink"/>
-          </w:rPr>
-          <w:t xml:space="preserve">section 1</w:t>
-        </w:r>
-      </w:hyperlink>
-      <w:r>
-        <w:t xml:space="preserve"> </w:t>
-      </w:r>
-      <w:r>
-        <w:t xml:space="preserve">of these Gruntwork Houston Terms.</w:t>
-      </w:r>
-    </w:p>
-    <w:p>
-      <w:pPr>
-        <w:pStyle w:val="Heading3"/>
-      </w:pPr>
-      <w:bookmarkStart w:id="62" w:name="included-features-3"/>
-      <w:r>
-        <w:t xml:space="preserve">3. Included Features</w:t>
-      </w:r>
-      <w:bookmarkEnd w:id="62"/>
-    </w:p>
-    <w:p>
-      <w:pPr>
-        <w:pStyle w:val="FirstParagraph"/>
-      </w:pPr>
-      <w:r>
-        <w:rPr>
-          <w:b/>
-        </w:rPr>
-        <w:t xml:space="preserve">3.1. About Gruntwork Houston.</w:t>
-      </w:r>
-      <w:r>
-        <w:t xml:space="preserve"> </w:t>
-      </w:r>
-      <w:r>
-        <w:t xml:space="preserve">Houston is a web-based service that provides a central place where your development and operations teams can manage your infrastructure. Houston runs directly in your AWS account, and includes a command line tool to allow interacting with Houston from the terminal. Houston is a standalone product and not part of the Infrastructure as Code Library. Each Houston Auth User and Houston Pro User will have access to the Houston services and Houston downloadable tools, but not to the Houston source code repository, which shall remain private to Gruntwork.</w:t>
-      </w:r>
-    </w:p>
-    <w:p>
-      <w:pPr>
-        <w:pStyle w:val="BodyText"/>
-      </w:pPr>
-      <w:r>
-        <w:rPr>
-          <w:b/>
-        </w:rPr>
-        <w:t xml:space="preserve">3.2. Houston Auth User Features.</w:t>
-      </w:r>
-      <w:r>
-        <w:t xml:space="preserve"> </w:t>
-      </w:r>
-      <w:r>
-        <w:t xml:space="preserve">Authorized Users who are Houston Auth Users or Houston Pro Users shall have access to the following features:</w:t>
-      </w:r>
-    </w:p>
-    <w:p>
-      <w:pPr>
-        <w:pStyle w:val="BodyText"/>
-      </w:pPr>
-      <w:r>
-        <w:rPr>
-          <w:b/>
-        </w:rPr>
-        <w:t xml:space="preserve">3.2.1 Authentication to Amazon Web Services.</w:t>
-      </w:r>
-      <w:r>
-        <w:t xml:space="preserve"> </w:t>
-      </w:r>
-      <w:r>
-        <w:t xml:space="preserve">Houston enables you to authenticate to one or more of your AWS accounts using any Identity Provider that is compatible with Houston and which you configure for use with Houston. An “Identity Provider” is a system entity that creates, maintains, and manages identity information for principals while providing authentication services to relying party applications within a federation or distributed network.</w:t>
-      </w:r>
-    </w:p>
-    <w:p>
-      <w:pPr>
-        <w:pStyle w:val="BodyText"/>
-      </w:pPr>
-      <w:r>
-        <w:rPr>
-          <w:b/>
-        </w:rPr>
-        <w:t xml:space="preserve">3.3. Houston Pro User Features.</w:t>
-      </w:r>
-      <w:r>
-        <w:t xml:space="preserve"> </w:t>
-      </w:r>
-      <w:r>
-        <w:t xml:space="preserve">Authorized Users who are Houston Pro Users shall also have access to the following features:</w:t>
-      </w:r>
-    </w:p>
-    <w:p>
-      <w:pPr>
-        <w:pStyle w:val="BodyText"/>
-      </w:pPr>
-      <w:r>
-        <w:rPr>
-          <w:b/>
-        </w:rPr>
-        <w:t xml:space="preserve">3.3.1. Dev UI.</w:t>
-      </w:r>
-      <w:r>
-        <w:t xml:space="preserve"> </w:t>
-      </w:r>
-      <w:r>
-        <w:t xml:space="preserve">Developers shall have access to a user interface they can use to deploy and manage services.</w:t>
-      </w:r>
-    </w:p>
-    <w:p>
-      <w:pPr>
-        <w:pStyle w:val="BodyText"/>
-      </w:pPr>
-      <w:r>
-        <w:rPr>
-          <w:b/>
-        </w:rPr>
-        <w:t xml:space="preserve">3.3.2. Ops Control.</w:t>
-      </w:r>
-      <w:r>
-        <w:t xml:space="preserve"> </w:t>
-      </w:r>
-      <w:r>
-        <w:t xml:space="preserve">Operations engineers shall have the ability to define how a set of services are managed and deployed by using infrastructure as code.</w:t>
-      </w:r>
-    </w:p>
-    <w:p>
-      <w:pPr>
-        <w:pStyle w:val="BodyText"/>
-      </w:pPr>
-      <w:r>
-        <w:rPr>
-          <w:b/>
-        </w:rPr>
-        <w:t xml:space="preserve">3.4. Updates to Gruntwork Houston.</w:t>
-      </w:r>
-      <w:r>
-        <w:t xml:space="preserve"> </w:t>
-      </w:r>
-      <w:r>
-        <w:t xml:space="preserve">From time to time, Gruntwork will release new features, bug fixes, security patches, automated tests, documentation, and other improvements to Houston (collectively, “Houston Updates”). You are responsible for deploying updates to Houston when they become available, however Houston may periodically query Gruntwork-managed services for Houston Updates and install Houston Updates automatically if they are available.</w:t>
-      </w:r>
-    </w:p>
-    <w:p>
-      <w:pPr>
-        <w:pStyle w:val="Heading3"/>
-      </w:pPr>
-      <w:bookmarkStart w:id="63" w:name="customer-responsibilities"/>
-      <w:r>
-        <w:t xml:space="preserve">4. Customer Responsibilities</w:t>
-      </w:r>
-      <w:bookmarkEnd w:id="63"/>
-    </w:p>
-    <w:p>
-      <w:pPr>
-        <w:pStyle w:val="FirstParagraph"/>
-      </w:pPr>
-      <w:r>
-        <w:rPr>
-          <w:b/>
-        </w:rPr>
-        <w:t xml:space="preserve">4.1. Certain Features Require Configuration.</w:t>
-      </w:r>
-      <w:r>
-        <w:t xml:space="preserve"> </w:t>
-      </w:r>
-      <w:r>
-        <w:t xml:space="preserve">You will be required to configure or deploy modules and tools according to Gruntwork's instructions in order to use certain features of Houston. Your failure to configure or deploy specific modules and tools according to Gruntwork's instructions may affect your ability to utilize certain Houston features.</w:t>
-      </w:r>
-    </w:p>
-    <w:p>
-      <w:pPr>
-        <w:pStyle w:val="BodyText"/>
-      </w:pPr>
-      <w:r>
-        <w:rPr>
-          <w:b/>
-        </w:rPr>
-        <w:t xml:space="preserve">4.2. Protecting Your AWS Account.</w:t>
-      </w:r>
-      <w:r>
-        <w:t xml:space="preserve"> </w:t>
-      </w:r>
-      <w:r>
-        <w:t xml:space="preserve">Because Houston runs in your AWS account, any user with privileged access to that account will be capable of subverting Houston’s security measures. Therefore, it is your responsibility to ensure that only trusted members of your team have privileged access to the AWS account in which Houston runs. The security of your AWS account is your responsibility, and you are solely liable for any claim, damage or other liabilities of any nature suffered by Gruntwork or any third party due to the act of any individuals using your AWS account, provided that such claim, damage or other liabilities are not directly due to Gruntwork’s gross negligence or willful misconduct.</w:t>
-      </w:r>
-    </w:p>
-    <w:p>
-      <w:pPr>
-        <w:pStyle w:val="BodyText"/>
-      </w:pPr>
-      <w:r>
-        <w:rPr>
-          <w:b/>
-        </w:rPr>
-        <w:t xml:space="preserve">4.3. Protecting Your Identity Provider.</w:t>
-      </w:r>
-      <w:r>
-        <w:t xml:space="preserve"> </w:t>
-      </w:r>
-      <w:r>
-        <w:t xml:space="preserve">By design, Houston trusts all assertions made by your Identity Provider and has no direct control over its configuration. The security and configuration of your Identity Provider is your responsibility, and you are solely liable for any claim, damage or other liabilities of any nature suffered by Gruntwork or any third party based on Gruntwork’s use of your configuration of your Identity Provider.</w:t>
-      </w:r>
-    </w:p>
-    <w:p>
-      <w:pPr>
-        <w:pStyle w:val="Heading3"/>
-      </w:pPr>
-      <w:bookmarkStart w:id="64" w:name="additional-provisions"/>
-      <w:r>
-        <w:t xml:space="preserve">5. Additional Provisions</w:t>
-      </w:r>
-      <w:bookmarkEnd w:id="64"/>
-    </w:p>
-    <w:p>
-      <w:pPr>
-        <w:pStyle w:val="FirstParagraph"/>
-      </w:pPr>
-      <w:r>
-        <w:rPr>
-          <w:b/>
-        </w:rPr>
-        <w:t xml:space="preserve">5.1 No Derivative Works or Modification.</w:t>
-      </w:r>
-      <w:r>
-        <w:t xml:space="preserve"> </w:t>
-      </w:r>
-      <w:r>
-        <w:t xml:space="preserve">Notwithstanding</w:t>
-      </w:r>
-      <w:r>
-        <w:t xml:space="preserve"> </w:t>
-      </w:r>
-      <w:hyperlink w:anchor="6-1-customer-license">
-        <w:r>
-          <w:rPr>
-            <w:rStyle w:val="Hyperlink"/>
-          </w:rPr>
-          <w:t xml:space="preserve">Section 6.1</w:t>
-        </w:r>
-      </w:hyperlink>
-      <w:r>
-        <w:t xml:space="preserve"> </w:t>
-      </w:r>
-      <w:r>
-        <w:t xml:space="preserve">of the Terms, you are prohibited from creating derivative works of or otherwise modifying Houston.</w:t>
-      </w:r>
-    </w:p>
-    <w:p>
-      <w:pPr>
-        <w:pStyle w:val="BodyText"/>
-      </w:pPr>
-      <w:r>
-        <w:rPr>
-          <w:b/>
-        </w:rPr>
-        <w:t xml:space="preserve">5.2 License to Customer Data.</w:t>
-      </w:r>
-      <w:r>
-        <w:t xml:space="preserve"> </w:t>
-      </w:r>
-      <w:r>
-        <w:t xml:space="preserve">“Customer Data” means any data or information automatically collected by Gruntwork, through your use of Houston, relating to your infrastructure and AWS accounts that you connect to and manage with Houston. Between you and Gruntwork, you shall own all right, title, and interest in and to Customer Data. It is your sole responsibility to backup your Customer Data, and you agree and acknowledge that post termination of these Houston Terms, you may not have access to your Customer Data. You hereby grant to Gruntwork a royalty-free, non-exclusive license to (a) use, copy, reproduce, store, display, modify and make derivative works of Customer Data solely for purposes of providing the Services to you, and (b) use the Customer Data, in aggregate and anonymous format (not identifiable to you), for any business or commercial purpose, including statistical analysis with respect to usage and traffic patterns, improving the Services, in connection with the further development of the Services, or for marketing and reporting purposes.</w:t>
-      </w:r>
-    </w:p>
-    <w:p>
-      <w:pPr>
-        <w:pStyle w:val="BodyText"/>
-      </w:pPr>
-      <w:r>
-        <w:rPr>
-          <w:b/>
-        </w:rPr>
-        <w:t xml:space="preserve">5.3. Disclaimer of Warranties.</w:t>
-      </w:r>
-      <w:r>
-        <w:t xml:space="preserve"> </w:t>
-      </w:r>
-      <w:r>
-        <w:t xml:space="preserve">In addition to the disclaimer of warranties in the Terms, Gruntwork will have no responsibility or liability of any kind arising or resulting from: (a) your or your Authorized Users’ use of any version of Houston other than the then-current unmodified version provided to you; (b) problems caused by failed Internet connections or other hardware, software or equipment which is not owned, controlled or operated by Gruntwork; (c) nonconformities resulting from abuse, negligence, or improper or unauthorized use of all or any part of Houston; or (d) material modification, amendment, revision, or change to Houston by any party other than Gruntwork or Gruntwork-authorized representatives.</w:t>
-      </w:r>
-    </w:p>
-    <w:p>
-      <w:pPr>
-        <w:pStyle w:val="BodyText"/>
-      </w:pPr>
-      <w:r>
-        <w:rPr>
-          <w:b/>
-        </w:rPr>
-        <w:t xml:space="preserve">5.4. Data Security.</w:t>
-      </w:r>
-      <w:r>
-        <w:t xml:space="preserve"> </w:t>
-      </w:r>
-      <w:r>
-        <w:t xml:space="preserve">Gruntwork will implement and maintain reasonable practices, procedures, and systems, including administrative, technical, and physical safeguards designed to (i) protect the security, confidentiality, and integrity of Customer Data; (ii) ensure against reasonably anticipated threats or hazards to the security or integrity of Customer Data; (iii) protect against unauthorized access to or use of Customer Data; and (iv) otherwise comply with its obligations under the terms of this Agreement. These safeguards include, without limitation, a written data security plan, employee training, information access controls, and restricted disclosures.</w:t>
-      </w:r>
-    </w:p>
-    <w:p>
-      <w:pPr>
-        <w:pStyle w:val="BodyText"/>
-      </w:pPr>
-      <w:r>
-        <w:rPr>
-          <w:b/>
-        </w:rPr>
-        <w:t xml:space="preserve">5.5. Sensitive Data.</w:t>
-      </w:r>
-      <w:r>
-        <w:t xml:space="preserve"> </w:t>
-      </w:r>
-      <w:r>
-        <w:t xml:space="preserve">You acknowledge and agree that although Houston is designed to collect and store Customer Data, Houston is not designed to store personally identifiable information or other sensitive information except personally identifiable information related to your Authorized Users. Accordingly, you will not submit or enable the collection of: (i) any personally identifiable information, except as necessary for the establishment of an account for an Authorized User or (ii) any other information subject to regulation or protection under specific laws such as the Gramm-Leach-Bliley Act (or related rules or regulations) ((i) and (ii), collectively, “Sensitive Data”). NOTWITHSTANDING THE PROVISIONS OF</w:t>
-      </w:r>
-      <w:r>
-        <w:t xml:space="preserve"> </w:t>
-      </w:r>
-      <w:hyperlink w:anchor="7-confidentiality">
-        <w:r>
-          <w:rPr>
-            <w:rStyle w:val="Hyperlink"/>
-          </w:rPr>
-          <w:t xml:space="preserve">SECTION 7</w:t>
-        </w:r>
-      </w:hyperlink>
-      <w:r>
-        <w:t xml:space="preserve"> </w:t>
-      </w:r>
-      <w:r>
-        <w:t xml:space="preserve">OF THE TERMS, GRUNTWORK HAS NO LIABILITY UNDER THE TERMS OR THESE HOUSTON TERMS FOR THE PROTECTION OF SENSITIVE DATA EXCEPT TO THE EXTENT RESULTING FROM GRUNTWORK’S BREACH OF THE TERMS OR THESE HOUSTON TERMS.</w:t>
-      </w:r>
-    </w:p>
-    <w:p>
-      <w:pPr>
-        <w:pStyle w:val="BodyText"/>
-      </w:pPr>
-      <w:r>
-        <w:rPr>
-          <w:b/>
-        </w:rPr>
-        <w:t xml:space="preserve">5.6. Feedback.</w:t>
-      </w:r>
-      <w:r>
-        <w:t xml:space="preserve"> </w:t>
-      </w:r>
-      <w:r>
-        <w:t xml:space="preserve">You hereby grant Gruntwork a royalty-free, worldwide, transferable, sublicensable, irrevocable, perpetual license to use or incorporate into Houston any suggestions, enhancement requests, recommendations or other feedback provided by you or your Authorized Users relating to Houston.</w:t>
       </w:r>
     </w:p>
     <w:sectPr>

</xml_diff>

<commit_message>
Revert "Remove houston reference from terms page"
This reverts commit c892b7f1150ceff9bd5bd8d891343e6837b798ee.
</commit_message>
<xml_diff>
--- a/assets/msword/gruntwork-terms.docx
+++ b/assets/msword/gruntwork-terms.docx
@@ -274,6 +274,28 @@
     </w:p>
     <w:p>
       <w:pPr>
+        <w:pStyle w:val="BodyText"/>
+      </w:pPr>
+      <w:r>
+        <w:t xml:space="preserve">If you use Gruntwork Houston, you also agree to the</w:t>
+      </w:r>
+      <w:r>
+        <w:t xml:space="preserve"> </w:t>
+      </w:r>
+      <w:hyperlink w:anchor="gruntwork-houston">
+        <w:r>
+          <w:rPr>
+            <w:rStyle w:val="Hyperlink"/>
+          </w:rPr>
+          <w:t xml:space="preserve">Gruntwork Houston Terms</w:t>
+        </w:r>
+      </w:hyperlink>
+      <w:r>
+        <w:t xml:space="preserve">.</w:t>
+      </w:r>
+    </w:p>
+    <w:p>
+      <w:pPr>
         <w:pStyle w:val="Heading3"/>
       </w:pPr>
       <w:bookmarkStart w:id="28" w:name="compensation-and-invoicing"/>
@@ -2398,7 +2420,7 @@
         <w:t xml:space="preserve"> </w:t>
       </w:r>
       <w:r>
-        <w:t xml:space="preserve">To understand your architecture preferences, we will ask you to submit an online form that includes questions on how you desire to configure your infrastructure.</w:t>
+        <w:t xml:space="preserve">To understand your architecture preferences, we will ask you to submit an online form that includes questions on whether to run your apps on Docker or directly on virtual machines, whether to use a Bastion Host or VPN gateway, and many others.</w:t>
       </w:r>
     </w:p>
     <w:p>
@@ -2415,24 +2437,24 @@
         <w:t xml:space="preserve"> </w:t>
       </w:r>
       <w:r>
-        <w:t xml:space="preserve">Gruntwork will design, implement and deploy a standardized architecture for use with the cloud provider (e.g. Amazon Web Services) that you selected during registration (the "Reference Architecture") based on the requirements you specify via an online form, verbal discussion, or other mutually acceptable means.</w:t>
-      </w:r>
-    </w:p>
-    <w:p>
-      <w:pPr>
-        <w:pStyle w:val="BodyText"/>
-      </w:pPr>
-      <w:r>
-        <w:rPr>
-          <w:b/>
-        </w:rPr>
-        <w:t xml:space="preserve">3.3. Deployed in Client cloud account(s).</w:t>
-      </w:r>
-      <w:r>
-        <w:t xml:space="preserve"> </w:t>
-      </w:r>
-      <w:r>
-        <w:t xml:space="preserve">Gruntwork will deploy the Reference Architecture into cloud provider account(s) owned by you.</w:t>
+        <w:t xml:space="preserve">Gruntwork will design, implement and deploy a standardized architecture for use with Amazon Web Services (the "Reference Architecture") based on the requirements you specify via an online form, verbal discussion, or other mutually acceptable means.</w:t>
+      </w:r>
+    </w:p>
+    <w:p>
+      <w:pPr>
+        <w:pStyle w:val="BodyText"/>
+      </w:pPr>
+      <w:r>
+        <w:rPr>
+          <w:b/>
+        </w:rPr>
+        <w:t xml:space="preserve">3.3. Deployed in Client AWS account(s).</w:t>
+      </w:r>
+      <w:r>
+        <w:t xml:space="preserve"> </w:t>
+      </w:r>
+      <w:r>
+        <w:t xml:space="preserve">Gruntwork will deploy the Reference Architecture into your AWS account(s).</w:t>
       </w:r>
     </w:p>
     <w:p>
@@ -2450,6 +2472,558 @@
       </w:r>
       <w:r>
         <w:t xml:space="preserve">The code for the Reference Architecture will be committed to your Git repositories.</w:t>
+      </w:r>
+    </w:p>
+    <w:p>
+      <w:pPr>
+        <w:pStyle w:val="Heading2"/>
+      </w:pPr>
+      <w:bookmarkStart w:id="58" w:name="gruntwork-houston"/>
+      <w:r>
+        <w:t xml:space="preserve">Gruntwork Houston Terms</w:t>
+      </w:r>
+      <w:bookmarkEnd w:id="58"/>
+    </w:p>
+    <w:p>
+      <w:pPr>
+        <w:pStyle w:val="FirstParagraph"/>
+      </w:pPr>
+      <w:r>
+        <w:t xml:space="preserve">This attachment was last updated on May 8, 2019. Unless otherwise defined in these Gruntwork Houston Terms, capitalized terms will have the meaning given to them in the Terms. You may only access and use Gruntwork Houston (“Houston”) if you have a current and valid Gruntwork Subscription.</w:t>
+      </w:r>
+    </w:p>
+    <w:p>
+      <w:pPr>
+        <w:pStyle w:val="Heading3"/>
+      </w:pPr>
+      <w:bookmarkStart w:id="59" w:name="term-and-termination-4"/>
+      <w:r>
+        <w:t xml:space="preserve">1. Term and Termination</w:t>
+      </w:r>
+      <w:bookmarkEnd w:id="59"/>
+    </w:p>
+    <w:p>
+      <w:pPr>
+        <w:pStyle w:val="FirstParagraph"/>
+      </w:pPr>
+      <w:r>
+        <w:rPr>
+          <w:b/>
+        </w:rPr>
+        <w:t xml:space="preserve">1.1. Term and Termination.</w:t>
+      </w:r>
+      <w:r>
+        <w:t xml:space="preserve"> </w:t>
+      </w:r>
+      <w:r>
+        <w:t xml:space="preserve">Your use of Houston, and these Houston Terms, will begin on the date you install Houston in your Amazon Web Services (“AWS”) account(s) until the earlier of (a) the termination of your Gruntwork Subscription or (b) the termination of your use of Houston and these Houston Terms pursuant to</w:t>
+      </w:r>
+      <w:r>
+        <w:t xml:space="preserve"> </w:t>
+      </w:r>
+      <w:hyperlink w:anchor="1-2-your-termination-for-convenience">
+        <w:r>
+          <w:rPr>
+            <w:rStyle w:val="Hyperlink"/>
+          </w:rPr>
+          <w:t xml:space="preserve">Section 1.2</w:t>
+        </w:r>
+      </w:hyperlink>
+      <w:r>
+        <w:t xml:space="preserve"> </w:t>
+      </w:r>
+      <w:r>
+        <w:t xml:space="preserve">or</w:t>
+      </w:r>
+      <w:r>
+        <w:t xml:space="preserve"> </w:t>
+      </w:r>
+      <w:hyperlink w:anchor="1-3-termination-by-gruntwork">
+        <w:r>
+          <w:rPr>
+            <w:rStyle w:val="Hyperlink"/>
+          </w:rPr>
+          <w:t xml:space="preserve">Section 1.3</w:t>
+        </w:r>
+      </w:hyperlink>
+      <w:r>
+        <w:t xml:space="preserve"> </w:t>
+      </w:r>
+      <w:r>
+        <w:t xml:space="preserve">below.</w:t>
+      </w:r>
+    </w:p>
+    <w:p>
+      <w:pPr>
+        <w:pStyle w:val="BodyText"/>
+      </w:pPr>
+      <w:r>
+        <w:rPr>
+          <w:b/>
+        </w:rPr>
+        <w:t xml:space="preserve">1.2. Your Termination for Convenience.</w:t>
+      </w:r>
+      <w:r>
+        <w:t xml:space="preserve"> </w:t>
+      </w:r>
+      <w:r>
+        <w:t xml:space="preserve">Your use of Houston, and these Houston Terms, may be terminated by you on provision of at least 15 days’ written notice to Gruntwork that clearly identifies Houston.</w:t>
+      </w:r>
+    </w:p>
+    <w:p>
+      <w:pPr>
+        <w:pStyle w:val="BodyText"/>
+      </w:pPr>
+      <w:r>
+        <w:rPr>
+          <w:b/>
+        </w:rPr>
+        <w:t xml:space="preserve">1.3. Termination by Gruntwork.</w:t>
+      </w:r>
+      <w:r>
+        <w:t xml:space="preserve"> </w:t>
+      </w:r>
+      <w:r>
+        <w:t xml:space="preserve">You will be in default of these Gruntwork Houston Terms if: (a) you fail to timely pay any amount owed to us or an Affiliate of ours; (b) you or an Authorized User breach any provision of the Terms or these Gruntwork Houston Terms or violate any published policy applicable to Houston; (c) you are or become subject to any proceeding under the Bankruptcy Code or similar laws; or (d) if, in our sole discretion, we believe that you or your Authorized Users’ continued use of Houston creates legal risk for Gruntwork or presents a threat to the security of Houston, the Services or other Gruntwork customers. If you are in default, Gruntwork may, without notice: (i) suspend your account and use of Houston; (ii) terminate your account; (iii) charge reactivation fees in order to reactivate your account; and (iv) pursue any other remedy available to us.</w:t>
+      </w:r>
+    </w:p>
+    <w:p>
+      <w:pPr>
+        <w:pStyle w:val="BodyText"/>
+      </w:pPr>
+      <w:r>
+        <w:rPr>
+          <w:b/>
+        </w:rPr>
+        <w:t xml:space="preserve">1.4 Effects of Termination.</w:t>
+      </w:r>
+      <w:r>
+        <w:t xml:space="preserve"> </w:t>
+      </w:r>
+      <w:r>
+        <w:t xml:space="preserve">If you or Gruntwork terminate your use of Houston, any outstanding balances due to Gruntwork for the period up to the termination date shall be immediately due in full, and you will not be entitled to a refund of any prepaid amounts.</w:t>
+      </w:r>
+    </w:p>
+    <w:p>
+      <w:pPr>
+        <w:pStyle w:val="BodyText"/>
+      </w:pPr>
+      <w:r>
+        <w:rPr>
+          <w:b/>
+        </w:rPr>
+        <w:t xml:space="preserve">1.5. Post-Termination Usage Rights.</w:t>
+      </w:r>
+      <w:r>
+        <w:t xml:space="preserve"> </w:t>
+      </w:r>
+      <w:r>
+        <w:t xml:space="preserve">Upon termination of Houston, Gruntwork shall immediately revoke your access to Houston, and you shall immediately cease use of all Gruntwork intellectual property related to Houston. Termination of your use of Houston, and these Houston Terms, shall represent termination only of Houston and these Houston Terms, and shall not affect any other Services or terms which Gruntwork and you may then have outstanding.</w:t>
+      </w:r>
+    </w:p>
+    <w:p>
+      <w:pPr>
+        <w:pStyle w:val="BodyText"/>
+      </w:pPr>
+      <w:r>
+        <w:rPr>
+          <w:b/>
+        </w:rPr>
+        <w:t xml:space="preserve">1.6. Post-Termination Data Rights.</w:t>
+      </w:r>
+      <w:r>
+        <w:t xml:space="preserve"> </w:t>
+      </w:r>
+      <w:r>
+        <w:t xml:space="preserve">Because Houston is designed to create a unified experience around your existing third-party software tools, termination of your use of Houston will not affect your access to the data stored in your third-party tools. Any data stored specifically for the operation of Houston is stored in your own Amazon Web Services account(s). Following termination of your use of Houston, you may not access such Houston-specific data via Houston user interfaces or APIs, but you shall maintain access via standard AWS interfaces.</w:t>
+      </w:r>
+    </w:p>
+    <w:p>
+      <w:pPr>
+        <w:pStyle w:val="Heading3"/>
+      </w:pPr>
+      <w:bookmarkStart w:id="60" w:name="payment-terms-3"/>
+      <w:r>
+        <w:t xml:space="preserve">2. Payment Terms</w:t>
+      </w:r>
+      <w:bookmarkEnd w:id="60"/>
+    </w:p>
+    <w:p>
+      <w:pPr>
+        <w:pStyle w:val="FirstParagraph"/>
+      </w:pPr>
+      <w:r>
+        <w:t xml:space="preserve">In consideration for your use of Houston, you shall pay Gruntwork the rate specified at</w:t>
+      </w:r>
+      <w:r>
+        <w:t xml:space="preserve"> </w:t>
+      </w:r>
+      <w:hyperlink r:id="rId61">
+        <w:r>
+          <w:rPr>
+            <w:rStyle w:val="Hyperlink"/>
+          </w:rPr>
+          <w:t xml:space="preserve">https://gruntwork.io/pricing</w:t>
+        </w:r>
+      </w:hyperlink>
+      <w:r>
+        <w:t xml:space="preserve"> </w:t>
+      </w:r>
+      <w:r>
+        <w:t xml:space="preserve">for the number of Houston Auth Users and Houston Pro Users selected during registration on a monthly basis, in accordance with the payment terms set forth in the Terms, and subject to</w:t>
+      </w:r>
+      <w:r>
+        <w:t xml:space="preserve"> </w:t>
+      </w:r>
+      <w:hyperlink w:anchor="1-term-and-termination-3">
+        <w:r>
+          <w:rPr>
+            <w:rStyle w:val="Hyperlink"/>
+          </w:rPr>
+          <w:t xml:space="preserve">section 1</w:t>
+        </w:r>
+      </w:hyperlink>
+      <w:r>
+        <w:t xml:space="preserve"> </w:t>
+      </w:r>
+      <w:r>
+        <w:t xml:space="preserve">of these Gruntwork Houston Terms.</w:t>
+      </w:r>
+    </w:p>
+    <w:p>
+      <w:pPr>
+        <w:pStyle w:val="Heading3"/>
+      </w:pPr>
+      <w:bookmarkStart w:id="62" w:name="included-features-3"/>
+      <w:r>
+        <w:t xml:space="preserve">3. Included Features</w:t>
+      </w:r>
+      <w:bookmarkEnd w:id="62"/>
+    </w:p>
+    <w:p>
+      <w:pPr>
+        <w:pStyle w:val="FirstParagraph"/>
+      </w:pPr>
+      <w:r>
+        <w:rPr>
+          <w:b/>
+        </w:rPr>
+        <w:t xml:space="preserve">3.1. About Gruntwork Houston.</w:t>
+      </w:r>
+      <w:r>
+        <w:t xml:space="preserve"> </w:t>
+      </w:r>
+      <w:r>
+        <w:t xml:space="preserve">Houston is a web-based service that provides a central place where your development and operations teams can manage your infrastructure. Houston runs directly in your AWS account, and includes a command line tool to allow interacting with Houston from the terminal. Houston is a standalone product and not part of the Infrastructure as Code Library. Each Houston Auth User and Houston Pro User will have access to the Houston services and Houston downloadable tools, but not to the Houston source code repository, which shall remain private to Gruntwork.</w:t>
+      </w:r>
+    </w:p>
+    <w:p>
+      <w:pPr>
+        <w:pStyle w:val="BodyText"/>
+      </w:pPr>
+      <w:r>
+        <w:rPr>
+          <w:b/>
+        </w:rPr>
+        <w:t xml:space="preserve">3.2. Houston Auth User Features.</w:t>
+      </w:r>
+      <w:r>
+        <w:t xml:space="preserve"> </w:t>
+      </w:r>
+      <w:r>
+        <w:t xml:space="preserve">Authorized Users who are Houston Auth Users or Houston Pro Users shall have access to the following features:</w:t>
+      </w:r>
+    </w:p>
+    <w:p>
+      <w:pPr>
+        <w:pStyle w:val="BodyText"/>
+      </w:pPr>
+      <w:r>
+        <w:rPr>
+          <w:b/>
+        </w:rPr>
+        <w:t xml:space="preserve">3.2.1 Authentication to Amazon Web Services.</w:t>
+      </w:r>
+      <w:r>
+        <w:t xml:space="preserve"> </w:t>
+      </w:r>
+      <w:r>
+        <w:t xml:space="preserve">Houston enables you to authenticate to one or more of your AWS accounts using any Identity Provider that is compatible with Houston and which you configure for use with Houston. An “Identity Provider” is a system entity that creates, maintains, and manages identity information for principals while providing authentication services to relying party applications within a federation or distributed network.</w:t>
+      </w:r>
+    </w:p>
+    <w:p>
+      <w:pPr>
+        <w:pStyle w:val="BodyText"/>
+      </w:pPr>
+      <w:r>
+        <w:rPr>
+          <w:b/>
+        </w:rPr>
+        <w:t xml:space="preserve">3.3. Houston Pro User Features.</w:t>
+      </w:r>
+      <w:r>
+        <w:t xml:space="preserve"> </w:t>
+      </w:r>
+      <w:r>
+        <w:t xml:space="preserve">Authorized Users who are Houston Pro Users shall also have access to the following features:</w:t>
+      </w:r>
+    </w:p>
+    <w:p>
+      <w:pPr>
+        <w:pStyle w:val="BodyText"/>
+      </w:pPr>
+      <w:r>
+        <w:rPr>
+          <w:b/>
+        </w:rPr>
+        <w:t xml:space="preserve">3.3.1. Dev UI.</w:t>
+      </w:r>
+      <w:r>
+        <w:t xml:space="preserve"> </w:t>
+      </w:r>
+      <w:r>
+        <w:t xml:space="preserve">Developers shall have access to a user interface they can use to deploy and manage services.</w:t>
+      </w:r>
+    </w:p>
+    <w:p>
+      <w:pPr>
+        <w:pStyle w:val="BodyText"/>
+      </w:pPr>
+      <w:r>
+        <w:rPr>
+          <w:b/>
+        </w:rPr>
+        <w:t xml:space="preserve">3.3.2. Ops Control.</w:t>
+      </w:r>
+      <w:r>
+        <w:t xml:space="preserve"> </w:t>
+      </w:r>
+      <w:r>
+        <w:t xml:space="preserve">Operations engineers shall have the ability to define how a set of services are managed and deployed by using infrastructure as code.</w:t>
+      </w:r>
+    </w:p>
+    <w:p>
+      <w:pPr>
+        <w:pStyle w:val="BodyText"/>
+      </w:pPr>
+      <w:r>
+        <w:rPr>
+          <w:b/>
+        </w:rPr>
+        <w:t xml:space="preserve">3.4. Updates to Gruntwork Houston.</w:t>
+      </w:r>
+      <w:r>
+        <w:t xml:space="preserve"> </w:t>
+      </w:r>
+      <w:r>
+        <w:t xml:space="preserve">From time to time, Gruntwork will release new features, bug fixes, security patches, automated tests, documentation, and other improvements to Houston (collectively, “Houston Updates”). You are responsible for deploying updates to Houston when they become available, however Houston may periodically query Gruntwork-managed services for Houston Updates and install Houston Updates automatically if they are available.</w:t>
+      </w:r>
+    </w:p>
+    <w:p>
+      <w:pPr>
+        <w:pStyle w:val="Heading3"/>
+      </w:pPr>
+      <w:bookmarkStart w:id="63" w:name="customer-responsibilities"/>
+      <w:r>
+        <w:t xml:space="preserve">4. Customer Responsibilities</w:t>
+      </w:r>
+      <w:bookmarkEnd w:id="63"/>
+    </w:p>
+    <w:p>
+      <w:pPr>
+        <w:pStyle w:val="FirstParagraph"/>
+      </w:pPr>
+      <w:r>
+        <w:rPr>
+          <w:b/>
+        </w:rPr>
+        <w:t xml:space="preserve">4.1. Certain Features Require Configuration.</w:t>
+      </w:r>
+      <w:r>
+        <w:t xml:space="preserve"> </w:t>
+      </w:r>
+      <w:r>
+        <w:t xml:space="preserve">You will be required to configure or deploy modules and tools according to Gruntwork's instructions in order to use certain features of Houston. Your failure to configure or deploy specific modules and tools according to Gruntwork's instructions may affect your ability to utilize certain Houston features.</w:t>
+      </w:r>
+    </w:p>
+    <w:p>
+      <w:pPr>
+        <w:pStyle w:val="BodyText"/>
+      </w:pPr>
+      <w:r>
+        <w:rPr>
+          <w:b/>
+        </w:rPr>
+        <w:t xml:space="preserve">4.2. Protecting Your AWS Account.</w:t>
+      </w:r>
+      <w:r>
+        <w:t xml:space="preserve"> </w:t>
+      </w:r>
+      <w:r>
+        <w:t xml:space="preserve">Because Houston runs in your AWS account, any user with privileged access to that account will be capable of subverting Houston’s security measures. Therefore, it is your responsibility to ensure that only trusted members of your team have privileged access to the AWS account in which Houston runs. The security of your AWS account is your responsibility, and you are solely liable for any claim, damage or other liabilities of any nature suffered by Gruntwork or any third party due to the act of any individuals using your AWS account, provided that such claim, damage or other liabilities are not directly due to Gruntwork’s gross negligence or willful misconduct.</w:t>
+      </w:r>
+    </w:p>
+    <w:p>
+      <w:pPr>
+        <w:pStyle w:val="BodyText"/>
+      </w:pPr>
+      <w:r>
+        <w:rPr>
+          <w:b/>
+        </w:rPr>
+        <w:t xml:space="preserve">4.3. Protecting Your Identity Provider.</w:t>
+      </w:r>
+      <w:r>
+        <w:t xml:space="preserve"> </w:t>
+      </w:r>
+      <w:r>
+        <w:t xml:space="preserve">By design, Houston trusts all assertions made by your Identity Provider and has no direct control over its configuration. The security and configuration of your Identity Provider is your responsibility, and you are solely liable for any claim, damage or other liabilities of any nature suffered by Gruntwork or any third party based on Gruntwork’s use of your configuration of your Identity Provider.</w:t>
+      </w:r>
+    </w:p>
+    <w:p>
+      <w:pPr>
+        <w:pStyle w:val="Heading3"/>
+      </w:pPr>
+      <w:bookmarkStart w:id="64" w:name="additional-provisions"/>
+      <w:r>
+        <w:t xml:space="preserve">5. Additional Provisions</w:t>
+      </w:r>
+      <w:bookmarkEnd w:id="64"/>
+    </w:p>
+    <w:p>
+      <w:pPr>
+        <w:pStyle w:val="FirstParagraph"/>
+      </w:pPr>
+      <w:r>
+        <w:rPr>
+          <w:b/>
+        </w:rPr>
+        <w:t xml:space="preserve">5.1 No Derivative Works or Modification.</w:t>
+      </w:r>
+      <w:r>
+        <w:t xml:space="preserve"> </w:t>
+      </w:r>
+      <w:r>
+        <w:t xml:space="preserve">Notwithstanding</w:t>
+      </w:r>
+      <w:r>
+        <w:t xml:space="preserve"> </w:t>
+      </w:r>
+      <w:hyperlink w:anchor="6-1-customer-license">
+        <w:r>
+          <w:rPr>
+            <w:rStyle w:val="Hyperlink"/>
+          </w:rPr>
+          <w:t xml:space="preserve">Section 6.1</w:t>
+        </w:r>
+      </w:hyperlink>
+      <w:r>
+        <w:t xml:space="preserve"> </w:t>
+      </w:r>
+      <w:r>
+        <w:t xml:space="preserve">of the Terms, you are prohibited from creating derivative works of or otherwise modifying Houston.</w:t>
+      </w:r>
+    </w:p>
+    <w:p>
+      <w:pPr>
+        <w:pStyle w:val="BodyText"/>
+      </w:pPr>
+      <w:r>
+        <w:rPr>
+          <w:b/>
+        </w:rPr>
+        <w:t xml:space="preserve">5.2 License to Customer Data.</w:t>
+      </w:r>
+      <w:r>
+        <w:t xml:space="preserve"> </w:t>
+      </w:r>
+      <w:r>
+        <w:t xml:space="preserve">“Customer Data” means any data or information automatically collected by Gruntwork, through your use of Houston, relating to your infrastructure and AWS accounts that you connect to and manage with Houston. Between you and Gruntwork, you shall own all right, title, and interest in and to Customer Data. It is your sole responsibility to backup your Customer Data, and you agree and acknowledge that post termination of these Houston Terms, you may not have access to your Customer Data. You hereby grant to Gruntwork a royalty-free, non-exclusive license to (a) use, copy, reproduce, store, display, modify and make derivative works of Customer Data solely for purposes of providing the Services to you, and (b) use the Customer Data, in aggregate and anonymous format (not identifiable to you), for any business or commercial purpose, including statistical analysis with respect to usage and traffic patterns, improving the Services, in connection with the further development of the Services, or for marketing and reporting purposes.</w:t>
+      </w:r>
+    </w:p>
+    <w:p>
+      <w:pPr>
+        <w:pStyle w:val="BodyText"/>
+      </w:pPr>
+      <w:r>
+        <w:rPr>
+          <w:b/>
+        </w:rPr>
+        <w:t xml:space="preserve">5.3. Disclaimer of Warranties.</w:t>
+      </w:r>
+      <w:r>
+        <w:t xml:space="preserve"> </w:t>
+      </w:r>
+      <w:r>
+        <w:t xml:space="preserve">In addition to the disclaimer of warranties in the Terms, Gruntwork will have no responsibility or liability of any kind arising or resulting from: (a) your or your Authorized Users’ use of any version of Houston other than the then-current unmodified version provided to you; (b) problems caused by failed Internet connections or other hardware, software or equipment which is not owned, controlled or operated by Gruntwork; (c) nonconformities resulting from abuse, negligence, or improper or unauthorized use of all or any part of Houston; or (d) material modification, amendment, revision, or change to Houston by any party other than Gruntwork or Gruntwork-authorized representatives.</w:t>
+      </w:r>
+    </w:p>
+    <w:p>
+      <w:pPr>
+        <w:pStyle w:val="BodyText"/>
+      </w:pPr>
+      <w:r>
+        <w:rPr>
+          <w:b/>
+        </w:rPr>
+        <w:t xml:space="preserve">5.4. Data Security.</w:t>
+      </w:r>
+      <w:r>
+        <w:t xml:space="preserve"> </w:t>
+      </w:r>
+      <w:r>
+        <w:t xml:space="preserve">Gruntwork will implement and maintain reasonable practices, procedures, and systems, including administrative, technical, and physical safeguards designed to (i) protect the security, confidentiality, and integrity of Customer Data; (ii) ensure against reasonably anticipated threats or hazards to the security or integrity of Customer Data; (iii) protect against unauthorized access to or use of Customer Data; and (iv) otherwise comply with its obligations under the terms of this Agreement. These safeguards include, without limitation, a written data security plan, employee training, information access controls, and restricted disclosures.</w:t>
+      </w:r>
+    </w:p>
+    <w:p>
+      <w:pPr>
+        <w:pStyle w:val="BodyText"/>
+      </w:pPr>
+      <w:r>
+        <w:rPr>
+          <w:b/>
+        </w:rPr>
+        <w:t xml:space="preserve">5.5. Sensitive Data.</w:t>
+      </w:r>
+      <w:r>
+        <w:t xml:space="preserve"> </w:t>
+      </w:r>
+      <w:r>
+        <w:t xml:space="preserve">You acknowledge and agree that although Houston is designed to collect and store Customer Data, Houston is not designed to store personally identifiable information or other sensitive information except personally identifiable information related to your Authorized Users. Accordingly, you will not submit or enable the collection of: (i) any personally identifiable information, except as necessary for the establishment of an account for an Authorized User or (ii) any other information subject to regulation or protection under specific laws such as the Gramm-Leach-Bliley Act (or related rules or regulations) ((i) and (ii), collectively, “Sensitive Data”). NOTWITHSTANDING THE PROVISIONS OF</w:t>
+      </w:r>
+      <w:r>
+        <w:t xml:space="preserve"> </w:t>
+      </w:r>
+      <w:hyperlink w:anchor="7-confidentiality">
+        <w:r>
+          <w:rPr>
+            <w:rStyle w:val="Hyperlink"/>
+          </w:rPr>
+          <w:t xml:space="preserve">SECTION 7</w:t>
+        </w:r>
+      </w:hyperlink>
+      <w:r>
+        <w:t xml:space="preserve"> </w:t>
+      </w:r>
+      <w:r>
+        <w:t xml:space="preserve">OF THE TERMS, GRUNTWORK HAS NO LIABILITY UNDER THE TERMS OR THESE HOUSTON TERMS FOR THE PROTECTION OF SENSITIVE DATA EXCEPT TO THE EXTENT RESULTING FROM GRUNTWORK’S BREACH OF THE TERMS OR THESE HOUSTON TERMS.</w:t>
+      </w:r>
+    </w:p>
+    <w:p>
+      <w:pPr>
+        <w:pStyle w:val="BodyText"/>
+      </w:pPr>
+      <w:r>
+        <w:rPr>
+          <w:b/>
+        </w:rPr>
+        <w:t xml:space="preserve">5.6. Feedback.</w:t>
+      </w:r>
+      <w:r>
+        <w:t xml:space="preserve"> </w:t>
+      </w:r>
+      <w:r>
+        <w:t xml:space="preserve">You hereby grant Gruntwork a royalty-free, worldwide, transferable, sublicensable, irrevocable, perpetual license to use or incorporate into Houston any suggestions, enhancement requests, recommendations or other feedback provided by you or your Authorized Users relating to Houston.</w:t>
       </w:r>
     </w:p>
     <w:sectPr>

</xml_diff>

<commit_message>
Set beta navbar as default
</commit_message>
<xml_diff>
--- a/assets/msword/gruntwork-terms.docx
+++ b/assets/msword/gruntwork-terms.docx
@@ -2420,7 +2420,7 @@
         <w:t xml:space="preserve"> </w:t>
       </w:r>
       <w:r>
-        <w:t xml:space="preserve">To understand your architecture preferences, we will ask you to submit an online form that includes questions on whether to run your apps on Docker or directly on virtual machines, whether to use a Bastion Host or VPN gateway, and many others.</w:t>
+        <w:t xml:space="preserve">To understand your architecture preferences, we will ask you to submit an online form that includes questions on how you desire to configure your infrastructure.</w:t>
       </w:r>
     </w:p>
     <w:p>
@@ -2437,24 +2437,24 @@
         <w:t xml:space="preserve"> </w:t>
       </w:r>
       <w:r>
-        <w:t xml:space="preserve">Gruntwork will design, implement and deploy a standardized architecture for use with Amazon Web Services (the "Reference Architecture") based on the requirements you specify via an online form, verbal discussion, or other mutually acceptable means.</w:t>
-      </w:r>
-    </w:p>
-    <w:p>
-      <w:pPr>
-        <w:pStyle w:val="BodyText"/>
-      </w:pPr>
-      <w:r>
-        <w:rPr>
-          <w:b/>
-        </w:rPr>
-        <w:t xml:space="preserve">3.3. Deployed in Client AWS account(s).</w:t>
-      </w:r>
-      <w:r>
-        <w:t xml:space="preserve"> </w:t>
-      </w:r>
-      <w:r>
-        <w:t xml:space="preserve">Gruntwork will deploy the Reference Architecture into your AWS account(s).</w:t>
+        <w:t xml:space="preserve">Gruntwork will design, implement and deploy a standardized architecture for use with the cloud provider (e.g. Amazon Web Services) that you selected during registration (the "Reference Architecture") based on the requirements you specify via an online form, verbal discussion, or other mutually acceptable means.</w:t>
+      </w:r>
+    </w:p>
+    <w:p>
+      <w:pPr>
+        <w:pStyle w:val="BodyText"/>
+      </w:pPr>
+      <w:r>
+        <w:rPr>
+          <w:b/>
+        </w:rPr>
+        <w:t xml:space="preserve">3.3. Deployed in Client cloud account(s).</w:t>
+      </w:r>
+      <w:r>
+        <w:t xml:space="preserve"> </w:t>
+      </w:r>
+      <w:r>
+        <w:t xml:space="preserve">Gruntwork will deploy the Reference Architecture into cloud provider account(s) owned by you.</w:t>
       </w:r>
     </w:p>
     <w:p>

</xml_diff>

<commit_message>
Generate new gruntwork terms docx
</commit_message>
<xml_diff>
--- a/assets/msword/gruntwork-terms.docx
+++ b/assets/msword/gruntwork-terms.docx
@@ -526,6 +526,15 @@
       </w:r>
       <w:r>
         <w:t xml:space="preserve">below), non-sublicensable license for your Authorized Users to use, install, test, execute, perform, and copy the Services exclusively for your business use, and to create derivative works or otherwise modify the Services (including source code of the Services) purely for your own purposes (the “License”).</w:t>
+      </w:r>
+      <w:r>
+        <w:t xml:space="preserve"> </w:t>
+      </w:r>
+      <w:r>
+        <w:rPr>
+          <w:i/>
+        </w:rPr>
+        <w:t xml:space="preserve">For clarity, the License is granted on a per-user basis; and you must purchase and maintain a valid license, subscription or similar access rights for any and all users who access the Gruntwork code, whether via a Gruntwork code repository, private forked copy of a code repository, or third-party software system, such as in the case of a continuous integration system that may call upon Gruntwork code or any derivatives thereof.</w:t>
       </w:r>
     </w:p>
     <w:p>

</xml_diff>

<commit_message>
Generated updated TOS .docx
</commit_message>
<xml_diff>
--- a/assets/msword/gruntwork-terms.docx
+++ b/assets/msword/gruntwork-terms.docx
@@ -1176,7 +1176,7 @@
         <w:t xml:space="preserve"> </w:t>
       </w:r>
       <w:r>
-        <w:t xml:space="preserve">Your use of the Gruntwork Subscription, and these Gruntwork Subscription Terms, may be terminated by either Gruntwork or you on provision of at least 15 days’ written notice to the other Party that clearly identifies the Gruntwork Subscription.</w:t>
+        <w:t xml:space="preserve">Your use of the Gruntwork Subscription, and these Gruntwork Subscription Terms, may be terminated by either Gruntwork or you on provision of at least 30 days’ written notice to the other Party that clearly identifies the Gruntwork Subscription.</w:t>
       </w:r>
     </w:p>
     <w:p>
@@ -2567,7 +2567,7 @@
         <w:t xml:space="preserve"> </w:t>
       </w:r>
       <w:r>
-        <w:t xml:space="preserve">Your use of Houston, and these Houston Terms, may be terminated by you on provision of at least 15 days’ written notice to Gruntwork that clearly identifies Houston.</w:t>
+        <w:t xml:space="preserve">Your use of Houston, and these Houston Terms, may be terminated by you on provision of at least 30 days’ written notice to Gruntwork that clearly identifies Houston.</w:t>
       </w:r>
     </w:p>
     <w:p>

</xml_diff>

<commit_message>
Effect Terms of service changes
- Add CIS Compliance and Professional services terms
- Remove Houston terms
- Clean up minor legal positions around billing practices, termination and feedback handling
</commit_message>
<xml_diff>
--- a/assets/msword/gruntwork-terms.docx
+++ b/assets/msword/gruntwork-terms.docx
@@ -145,7 +145,7 @@
         <w:t xml:space="preserve"> </w:t>
       </w:r>
       <w:r>
-        <w:t xml:space="preserve">An “Authorized User” shall mean your employee or contractor who is granted per-user access rights to the Services, and shall include accounts with such access rights used primarily for performing automated tasks (commonly called “machine users”). You are entitled to up to the maximum number of Authorized Users specified at the time of purchase. Every individual that accesses the Services during the term of this Agreement must be an Authorized User.</w:t>
+        <w:t xml:space="preserve">An “Authorized User” shall mean your employee or contractor who is granted per-user access rights to the Services and shall include accounts with such access rights used primarily for performing automated tasks (commonly called “machine users”). You are entitled to up to the maximum number of Authorized Users specified at the time of purchase. Every individual that accesses the Services during the term of this Agreement must be an Authorized User.</w:t>
       </w:r>
     </w:p>
     <w:p>
@@ -172,7 +172,7 @@
           <w:rPr>
             <w:rStyle w:val="Hyperlink"/>
           </w:rPr>
-          <w:t xml:space="preserve">section 4.1</w:t>
+          <w:t xml:space="preserve">Section 4.1</w:t>
         </w:r>
       </w:hyperlink>
       <w:r>
@@ -277,17 +277,17 @@
         <w:pStyle w:val="BodyText"/>
       </w:pPr>
       <w:r>
-        <w:t xml:space="preserve">If you use Gruntwork Houston, you also agree to the</w:t>
-      </w:r>
-      <w:r>
-        <w:t xml:space="preserve"> </w:t>
-      </w:r>
-      <w:hyperlink w:anchor="gruntwork-houston">
-        <w:r>
-          <w:rPr>
-            <w:rStyle w:val="Hyperlink"/>
-          </w:rPr>
-          <w:t xml:space="preserve">Gruntwork Houston Terms</w:t>
+        <w:t xml:space="preserve">If you use CIS Compliance, you also agree to the</w:t>
+      </w:r>
+      <w:r>
+        <w:t xml:space="preserve"> </w:t>
+      </w:r>
+      <w:hyperlink w:anchor="compliance">
+        <w:r>
+          <w:rPr>
+            <w:rStyle w:val="Hyperlink"/>
+          </w:rPr>
+          <w:t xml:space="preserve">CIS Compliance Terms</w:t>
         </w:r>
       </w:hyperlink>
       <w:r>
@@ -296,6 +296,28 @@
     </w:p>
     <w:p>
       <w:pPr>
+        <w:pStyle w:val="BodyText"/>
+      </w:pPr>
+      <w:r>
+        <w:t xml:space="preserve">If you use Gruntwork Professional Services, you also agree to the</w:t>
+      </w:r>
+      <w:r>
+        <w:t xml:space="preserve"> </w:t>
+      </w:r>
+      <w:hyperlink w:anchor="professional-services">
+        <w:r>
+          <w:rPr>
+            <w:rStyle w:val="Hyperlink"/>
+          </w:rPr>
+          <w:t xml:space="preserve">Gruntwork Professional Services Terms</w:t>
+        </w:r>
+      </w:hyperlink>
+      <w:r>
+        <w:t xml:space="preserve">.</w:t>
+      </w:r>
+    </w:p>
+    <w:p>
+      <w:pPr>
         <w:pStyle w:val="Heading3"/>
       </w:pPr>
       <w:bookmarkStart w:id="28" w:name="compensation-and-invoicing"/>
@@ -318,7 +340,7 @@
         <w:t xml:space="preserve"> </w:t>
       </w:r>
       <w:r>
-        <w:t xml:space="preserve">In consideration for the Services, you will pay Gruntwork as provided in the applicable terms for the specific Services you have chosen to subscribe to. The price you pay for specific Services will be the prices as published on our Website at the time you first register for the Services, which will remain your prices throughout the term of this Agreement (including any renewal periods). Gruntwork is free to change the pricing of the Services at any time during the term of this Agreement, but the new pricing shall only apply to you for any renewal period if you notify Gruntwork before the beginning of such renewal period of your request for the new pricing.</w:t>
+        <w:t xml:space="preserve">In consideration for the Services, you will pay Gruntwork as provided in the applicable terms for the specific Services you have chosen to subscribe to. The price you pay for specific Services will be the prices as published on our Website at the time you first register for the Services or the prices set forth in any agreement entered into by and between you and Gruntwork (including, without limitation, any Gruntwork Subscription Agreement), which will remain your prices throughout the term of this Agreement (including any renewal periods). Gruntwork is free to change the pricing of the Services at any time during the term of this Agreement, but the new pricing shall only apply to you for any renewal period if you notify Gruntwork before the beginning of such renewal period of your request for the new pricing.</w:t>
       </w:r>
     </w:p>
     <w:p>
@@ -352,7 +374,7 @@
         <w:t xml:space="preserve"> </w:t>
       </w:r>
       <w:r>
-        <w:t xml:space="preserve">Unless the terms for a specific subscription-based Service expressly provides otherwise for that particular Service, when you first sign up for the Services, Gruntwork will automatically charge you a $500 initial deposit, and Gruntwork will review your order for Services and approve or reject your order. Once Gruntwork has approved your order, on the approval date, Gruntwork will automatically charge you the subscription fees owed for the upcoming month of Services, and then will charge you the subscription fees owed for each subsequent month on the earlier of (a) the same day of each subsequent month or (b) the last day of such subsequent month. This payment shall be made by credit card. Alternatively, upon your request and Gruntwork's acceptance, Gruntwork will invoice you in advance for 1 year of service, and you will make payment on such invoice via check, ACH or wire transfer within 15 days of your receipt of the invoice.</w:t>
+        <w:t xml:space="preserve">Unless the terms for a specific subscription-based Service expressly provides otherwise for that particular Service, when you first sign up for the Services, Gruntwork will automatically charge you a $500 initial deposit, and Gruntwork will review your order for Services and approve or reject your order. Once Gruntwork has approved your order, on the approval date, Gruntwork will automatically charge you the subscription fees owed for the upcoming month, quarter or year of Services, as set forth in the applicable terms for the specific Service and then will charge you the subscription fees owed for each subsequent period on the earlier of (a) the same day of each subsequent period or (b) the last day of such subsequent period. This payment shall be made by credit card. Alternatively, upon your request and Gruntwork's acceptance, Gruntwork will invoice you in advance for 1 year of service, and you will make payment on such invoice via check, ACH or wire transfer within 15 days of your receipt of the invoice.</w:t>
       </w:r>
     </w:p>
     <w:p>
@@ -369,7 +391,7 @@
         <w:t xml:space="preserve"> </w:t>
       </w:r>
       <w:r>
-        <w:t xml:space="preserve">For any payments you owe other than monthly subscription fees, including approved incidental expenses, Gruntwork will charge your credit card, unless the payment is for more than $5,000, in which case we will invoice you, and you will make payment on such invoice via check, ACH or wire transfer within 15 days of your receipt of the invoice.</w:t>
+        <w:t xml:space="preserve">For any payments you owe other than subscription fees, including approved incidental expenses, Gruntwork will charge your credit card, unless the payment is for more than $5,000, in which case we will invoice you, and you will make payment on such invoice via check, ACH or wire transfer within 15 days of your receipt of the invoice.</w:t>
       </w:r>
     </w:p>
     <w:p>
@@ -413,18 +435,18 @@
         <w:t xml:space="preserve"> </w:t>
       </w:r>
       <w:r>
-        <w:t xml:space="preserve">These Terms apply to you so long as you use any of the Services, and will continue until terminated pursuant to this section 5. Notwithstanding the foregoing, the termination of these Terms does not result in the termination of the terms of service applicable to specific Services. Each of the terms of service applicable to specific Services is subject to its own term as set forth in those terms of service, and these Terms shall continue to apply for specific Services until the terms of service for those specific Services terminates.</w:t>
-      </w:r>
-    </w:p>
-    <w:p>
-      <w:pPr>
-        <w:pStyle w:val="BodyText"/>
-      </w:pPr>
-      <w:r>
-        <w:rPr>
-          <w:b/>
-        </w:rPr>
-        <w:t xml:space="preserve">5.2. Termination for Convenience.</w:t>
+        <w:t xml:space="preserve">These Terms apply to you so long as you use any of the Services and will continue until terminated pursuant to this Section 5. Notwithstanding the foregoing, the termination of these Terms does not result in the termination of the terms of service applicable to specific Services. Each of the terms of service applicable to specific Services is subject to its own term as set forth in those terms of service, and these Terms shall continue to apply for specific Services until the terms of service for those specific Services terminates.</w:t>
+      </w:r>
+    </w:p>
+    <w:p>
+      <w:pPr>
+        <w:pStyle w:val="BodyText"/>
+      </w:pPr>
+      <w:r>
+        <w:rPr>
+          <w:b/>
+        </w:rPr>
+        <w:t xml:space="preserve">5.2. Termination by Either Party for Convenience.</w:t>
       </w:r>
       <w:r>
         <w:t xml:space="preserve"> </w:t>
@@ -441,30 +463,47 @@
         <w:rPr>
           <w:b/>
         </w:rPr>
-        <w:t xml:space="preserve">5.3. Termination for Breach.</w:t>
-      </w:r>
-      <w:r>
-        <w:t xml:space="preserve"> </w:t>
-      </w:r>
-      <w:r>
-        <w:t xml:space="preserve">Either Gruntwork or you may also terminate these Terms at any time upon the material breach of these Terms by the other Party with at least 14 days' prior written notice to the other Party, provided that the material breach has not been cured prior to the end of the notice period. Any such termination must clearly identify these Terms.</w:t>
-      </w:r>
-    </w:p>
-    <w:p>
-      <w:pPr>
-        <w:pStyle w:val="BodyText"/>
-      </w:pPr>
-      <w:r>
-        <w:rPr>
-          <w:b/>
-        </w:rPr>
-        <w:t xml:space="preserve">5.4. Upon Termination</w:t>
-      </w:r>
-      <w:r>
-        <w:t xml:space="preserve"> </w:t>
-      </w:r>
-      <w:r>
-        <w:t xml:space="preserve">In the event of termination of these Terms by Client, Gruntwork will be due full compensation for all Services performed through the termination date (including approved expenses) within 15 days of the termination date. You and Gruntwork each reserve all rights, including all intellectual property rights or other rights as set out in</w:t>
+        <w:t xml:space="preserve">5.3. Termination for Cause by Either Party.</w:t>
+      </w:r>
+      <w:r>
+        <w:t xml:space="preserve"> </w:t>
+      </w:r>
+      <w:r>
+        <w:t xml:space="preserve">Either Gruntwork or you may terminate these Terms at any time upon the material breach of these Terms by the other Party with at least 14 days' prior written notice to the other Party, provided that the material breach has not been cured prior to the end of the notice period. Any such termination must clearly identify these Terms.</w:t>
+      </w:r>
+    </w:p>
+    <w:p>
+      <w:pPr>
+        <w:pStyle w:val="BodyText"/>
+      </w:pPr>
+      <w:r>
+        <w:rPr>
+          <w:b/>
+        </w:rPr>
+        <w:t xml:space="preserve">5.4. Termination for Cause by Gruntwork.</w:t>
+      </w:r>
+      <w:r>
+        <w:t xml:space="preserve"> </w:t>
+      </w:r>
+      <w:r>
+        <w:t xml:space="preserve">Notwithstanding anything to the contrary contained herein or in any terms of service applicable to specific Services, you will be in default of these Terms and any terms of service applicable to specific Services if: (a) you fail to timely pay any amount owed to us or an affiliate of ours; (b) you or an Authorized User breach any provision of any of the terms of service applicable to specific Services or violate any published policy applicable to the Services; (c) you are or become subject to any proceeding under the Bankruptcy Code or similar laws; or (d) if, in our sole discretion, we believe that you or your Authorized Users’ continued use of the Services creates legal risk for Gruntwork or presents a threat to the security of the Services or other Gruntwork customers. Notwithstanding anything to the contrary herein or in any terms of service applicable to specific Services, if you are in default, Gruntwork may, without notice: (i) suspend your account and use of the Services; (ii) terminate your account; (iii) terminate these Terms and any terms of service applicable to specific Services; and (iv) pursue any other remedy available to us.</w:t>
+      </w:r>
+    </w:p>
+    <w:p>
+      <w:pPr>
+        <w:pStyle w:val="BodyText"/>
+      </w:pPr>
+      <w:r>
+        <w:rPr>
+          <w:b/>
+        </w:rPr>
+        <w:t xml:space="preserve">5.5. Upon Termination</w:t>
+      </w:r>
+      <w:r>
+        <w:t xml:space="preserve"> </w:t>
+      </w:r>
+      <w:r>
+        <w:t xml:space="preserve">In the event of termination of these Terms by Client, Gruntwork will be due full compensation for all Services performed through the termination date (including approved expenses) and any outstanding balances due for the remainder of applicable minimum terms or renewal terms within 15 days of the termination date. You and Gruntwork each reserve all rights, including all intellectual property rights or other rights as set out in</w:t>
       </w:r>
       <w:r>
         <w:t xml:space="preserve"> </w:t>
@@ -474,7 +513,7 @@
           <w:rPr>
             <w:rStyle w:val="Hyperlink"/>
           </w:rPr>
-          <w:t xml:space="preserve">section 6</w:t>
+          <w:t xml:space="preserve">Section 6</w:t>
         </w:r>
       </w:hyperlink>
       <w:r>
@@ -518,7 +557,7 @@
           <w:rPr>
             <w:rStyle w:val="Hyperlink"/>
           </w:rPr>
-          <w:t xml:space="preserve">section 15</w:t>
+          <w:t xml:space="preserve">Section 15</w:t>
         </w:r>
       </w:hyperlink>
       <w:r>
@@ -559,7 +598,21 @@
         <w:t xml:space="preserve"> </w:t>
       </w:r>
       <w:r>
-        <w:t xml:space="preserve">Gruntwork does not transfer any rights to any portion of the Services to you or any third party, and delivery of any Services to you shall not constitute any transfer of rights, except as set forth in this section 6. Gruntwork retains all rights unless enumerated otherwise herein.</w:t>
+        <w:t xml:space="preserve">Gruntwork does not transfer any rights to any portion of the Services to you or any third party, and delivery of any Services to you shall not constitute any transfer of rights, except as set forth in this</w:t>
+      </w:r>
+      <w:r>
+        <w:t xml:space="preserve"> </w:t>
+      </w:r>
+      <w:hyperlink w:anchor="6-intellectual-property-rights">
+        <w:r>
+          <w:rPr>
+            <w:rStyle w:val="Hyperlink"/>
+          </w:rPr>
+          <w:t xml:space="preserve">Section 6</w:t>
+        </w:r>
+      </w:hyperlink>
+      <w:r>
+        <w:t xml:space="preserve">. Gruntwork retains all rights unless enumerated otherwise herein.</w:t>
       </w:r>
     </w:p>
     <w:p>
@@ -620,7 +673,7 @@
           <w:rPr>
             <w:rStyle w:val="Hyperlink"/>
           </w:rPr>
-          <w:t xml:space="preserve">section 7</w:t>
+          <w:t xml:space="preserve">Section 7</w:t>
         </w:r>
       </w:hyperlink>
       <w:r>
@@ -675,7 +728,24 @@
         <w:t xml:space="preserve"> </w:t>
       </w:r>
       <w:r>
-        <w:t xml:space="preserve">You also acknowledge that, under the terms of the License granted herein, you agree not to distribute the Services or any derivative of the Services in any way and, as such, acknowledges and agrees that you will not “convey” any Services or derivative of the Services in a manner that would trigger GPL and LGPL obligations commonly referred to as “viral” obligations. In the event that you produce any derivative work from any portion of the Services, or otherwise modify the Services, you shall be solely responsible for ensuring that such derivatives or modifications comply with the terms of the licenses to any third-party software incorporated into the Services.</w:t>
+        <w:t xml:space="preserve">You also acknowledge that, under the terms of the License granted herein, you agree not to distribute the Services or any derivative of the Services in any way and, as such, acknowledges and agrees that you will not “convey” any Services or derivative of the Services in a manner that would trigger GPL, LGPL, or MPL obligations commonly referred to as “viral” obligations. In the event that you produce any derivative work from any portion of the Services, or otherwise modify the Services, you shall be solely responsible for ensuring that such derivatives or modifications comply with the terms of the licenses to any third-party software incorporated into the Services.</w:t>
+      </w:r>
+    </w:p>
+    <w:p>
+      <w:pPr>
+        <w:pStyle w:val="BodyText"/>
+      </w:pPr>
+      <w:r>
+        <w:rPr>
+          <w:b/>
+        </w:rPr>
+        <w:t xml:space="preserve">6.10. Feedback.</w:t>
+      </w:r>
+      <w:r>
+        <w:t xml:space="preserve"> </w:t>
+      </w:r>
+      <w:r>
+        <w:t xml:space="preserve">You hereby grant Gruntwork a royalty-free, worldwide, transferable, sublicensable, irrevocable, perpetual license to use or incorporate into the Services, any suggestions, enhancement requests, recommendations or other feedback provided by you or your Authorized Users relating to Services.</w:t>
       </w:r>
     </w:p>
     <w:p>
@@ -890,7 +960,7 @@
           <w:rPr>
             <w:rStyle w:val="Hyperlink"/>
           </w:rPr>
-          <w:t xml:space="preserve">section 9.2</w:t>
+          <w:t xml:space="preserve">Section 9.2</w:t>
         </w:r>
       </w:hyperlink>
       <w:r>
@@ -1060,7 +1130,21 @@
         <w:pStyle w:val="FirstParagraph"/>
       </w:pPr>
       <w:r>
-        <w:t xml:space="preserve">Any notice or other communication pursuant to these Terms will be in writing and use one of the following types of delivery, each of which is a writing for purposes of these Terms: personal delivery, mail (registered or certified mail, postage prepaid, return-receipt requested), nationally recognized overnight courier (fees prepaid), or email. Gruntwork shall address notices to you to the mailing address and email address you list in your registration form when you sign up for the Services. You shall address notices to Gruntwork to: 221 E Indianola Ave, Phoenix, AZ 85012, and via email to legal@gruntwork.io.</w:t>
+        <w:t xml:space="preserve">Subject to our right to revise the Terms in accordance with</w:t>
+      </w:r>
+      <w:r>
+        <w:t xml:space="preserve"> </w:t>
+      </w:r>
+      <w:hyperlink w:anchor="1-updates-to-these-terms">
+        <w:r>
+          <w:rPr>
+            <w:rStyle w:val="Hyperlink"/>
+          </w:rPr>
+          <w:t xml:space="preserve">Section 1</w:t>
+        </w:r>
+      </w:hyperlink>
+      <w:r>
+        <w:t xml:space="preserve">, any notice or other communication pursuant to these Terms will be in writing and use one of the following types of delivery, each of which is a writing for purposes of these Terms: personal delivery, mail (registered or certified mail, postage prepaid, return-receipt requested), nationally recognized overnight courier (fees prepaid), or email. Gruntwork shall address notices to you to the mailing address and email address you list in your registration form when you sign up for the Services. You shall address notices to Gruntwork to: 221 E Indianola Ave, Phoenix, AZ 85012, and via email to legal@gruntwork.io.</w:t>
       </w:r>
     </w:p>
     <w:p>
@@ -1096,7 +1180,7 @@
         <w:pStyle w:val="FirstParagraph"/>
       </w:pPr>
       <w:r>
-        <w:t xml:space="preserve">These Terms will be governed by and construed in accordance with the laws of the state of Delaware. The Parties agree that any disputes related to these Terms not otherwise resolved as set forth in this section 16 will be brought and maintained exclusively in the federal and state courts of the State of Delaware. If any controversy, claim or dispute arises out of or relating to these Terms, including the breach or interpretation of these Terms or the terms of service for any specific Services (collectively, a “Dispute”), each Party shall designate an executive who is authorized to investigate, negotiate and settle the Dispute. The executives shall exercise good faith efforts to settle the Dispute. If the executives do not resolve the Dispute within 30 days (or an extended period if they so agree) of the initial notice of the Dispute from one Party to the other, then the Parties may pursue the Dispute in courts in accordance with this section. No court or other action pertaining to a Dispute shall be pursued unless this dispute resolution procedure has been exhausted. Nonetheless, either Party at any time may pursue equitable relief before any court of competent jurisdiction in order to protect its intellectual property rights or Confidential Information.</w:t>
+        <w:t xml:space="preserve">These Terms will be governed by and construed in accordance with the laws of the state of Delaware. The Parties agree that any disputes related to these Terms not otherwise resolved as set forth in this Section 16 will be brought and maintained exclusively in the federal and state courts of the State of Delaware. If any controversy, claim or dispute arises out of or relating to these Terms, including the breach or interpretation of these Terms or the terms of service for any specific Services (collectively, a “Dispute”), each Party shall designate an executive who is authorized to investigate, negotiate and settle the Dispute. The executives shall exercise good faith efforts to settle the Dispute. If the executives do not resolve the Dispute within 30 days (or an extended period if they so agree) of the initial notice of the Dispute from one Party to the other, then the Parties may pursue the Dispute in courts in accordance with this section. No court or other action pertaining to a Dispute shall be pursued unless this dispute resolution procedure has been exhausted. Nonetheless, either Party at any time may pursue equitable relief before any court of competent jurisdiction in order to protect its intellectual property rights or Confidential Information.</w:t>
       </w:r>
     </w:p>
     <w:p>
@@ -1132,7 +1216,7 @@
         <w:pStyle w:val="FirstParagraph"/>
       </w:pPr>
       <w:r>
-        <w:t xml:space="preserve">This attachment was last updated on May 8, 2019. Unless otherwise defined in these Gruntwork Subscription Terms, capitalized terms will have the meaning given to them in the Terms.</w:t>
+        <w:t xml:space="preserve">This attachment was last updated on February 10, 2020. Unless otherwise defined in these Gruntwork Subscription Terms, capitalized terms will have the meaning given to them in the Terms.</w:t>
       </w:r>
     </w:p>
     <w:p>
@@ -1220,7 +1304,7 @@
           <w:rPr>
             <w:rStyle w:val="Hyperlink"/>
           </w:rPr>
-          <w:t xml:space="preserve">section 3</w:t>
+          <w:t xml:space="preserve">Section 3</w:t>
         </w:r>
       </w:hyperlink>
       <w:r>
@@ -1244,7 +1328,7 @@
         <w:t xml:space="preserve"> </w:t>
       </w:r>
       <w:r>
-        <w:t xml:space="preserve">Upon termination of the Gruntwork Subscription, or later expiration of the Termination Period if applicable, you shall immediately cease use of all Gruntwork intellectual property; provided, however, that so long as you have fully paid all fees owed under these Gruntwork Subscription Terms, the License shall remain in effect for all of your forks of the Gruntwork source code repositories. Upon termination of the Gruntwork Subscription, or later expiration of the Termination Period if applicable, you shall not receive any Updates (as defined in</w:t>
+        <w:t xml:space="preserve">Upon termination of the Gruntwork Subscription, or later expiration of the Termination Period if applicable, you shall immediately cease use of all Gruntwork intellectual property; provided, however, that so long as you have fully paid all fees owed under these Terms, the License shall remain in effect for all of your forks of the Gruntwork source code repositories. Upon termination of the Gruntwork Subscription, or later expiration of the Termination Period if applicable, you shall not receive any Updates (as defined in</w:t>
       </w:r>
       <w:r>
         <w:t xml:space="preserve"> </w:t>
@@ -1254,7 +1338,7 @@
           <w:rPr>
             <w:rStyle w:val="Hyperlink"/>
           </w:rPr>
-          <w:t xml:space="preserve">section 3.1</w:t>
+          <w:t xml:space="preserve">Section 3.1</w:t>
         </w:r>
       </w:hyperlink>
       <w:r>
@@ -1289,7 +1373,7 @@
         <w:t xml:space="preserve"> </w:t>
       </w:r>
       <w:r>
-        <w:t xml:space="preserve">You are entitled to a 30-day trial period (the “Trial Period”). If you use the Gruntwork Subscription and do not register for the Reference Architecture, the Trial Period will begin on the date you receive access to the Library Repos (as defined in</w:t>
+        <w:t xml:space="preserve">You are entitled to a 30-day trial period (the “Trial Period”). If you use the Gruntwork Subscription and: (i) do not register for the Reference Architecture, the Trial Period will begin on the date you receive access to the Library Repos (as defined in</w:t>
       </w:r>
       <w:r>
         <w:t xml:space="preserve"> </w:t>
@@ -1299,14 +1383,14 @@
           <w:rPr>
             <w:rStyle w:val="Hyperlink"/>
           </w:rPr>
-          <w:t xml:space="preserve">3.1</w:t>
-        </w:r>
-      </w:hyperlink>
-      <w:r>
-        <w:t xml:space="preserve"> </w:t>
-      </w:r>
-      <w:r>
-        <w:t xml:space="preserve">below). If you use the Gruntwork Subscription and register for the Reference Architecture, the Trial Period will begin on the date Gruntwork commits to deploying your Reference Architecture (as defined in</w:t>
+          <w:t xml:space="preserve">Section 3.1</w:t>
+        </w:r>
+      </w:hyperlink>
+      <w:r>
+        <w:t xml:space="preserve"> </w:t>
+      </w:r>
+      <w:r>
+        <w:t xml:space="preserve">below); or (ii) register for the Reference Architecture, the Trial Period will begin on the date Gruntwork commits to deploying your Reference Architecture (as defined in</w:t>
       </w:r>
       <w:r>
         <w:t xml:space="preserve"> </w:t>
@@ -1316,7 +1400,7 @@
           <w:rPr>
             <w:rStyle w:val="Hyperlink"/>
           </w:rPr>
-          <w:t xml:space="preserve">3.2</w:t>
+          <w:t xml:space="preserve">Section 3.2</w:t>
         </w:r>
       </w:hyperlink>
       <w:r>
@@ -1340,7 +1424,7 @@
         <w:t xml:space="preserve"> </w:t>
       </w:r>
       <w:r>
-        <w:t xml:space="preserve">If you terminate your Gruntwork Subscription during the Trial Period, (a) Gruntwork will refund you all amounts you have paid Gruntwork for the Gruntwork Subscription, Professional Support and Reference Architecture, (b) you will not be subject to the Minimum Term (as defined in</w:t>
+        <w:t xml:space="preserve">Notwithstanding anything to the contrary in these Terms, if you terminate your Gruntwork Subscription during the Trial Period, (a) Gruntwork will refund you all amounts you have paid Gruntwork for the Gruntwork Subscription, Professional Support, Reference Architecture and CIS Compliance; (b) you will not be subject to the Minimum Term (as defined in</w:t>
       </w:r>
       <w:r>
         <w:t xml:space="preserve"> </w:t>
@@ -1350,14 +1434,31 @@
           <w:rPr>
             <w:rStyle w:val="Hyperlink"/>
           </w:rPr>
-          <w:t xml:space="preserve">1.1</w:t>
-        </w:r>
-      </w:hyperlink>
-      <w:r>
-        <w:t xml:space="preserve"> </w:t>
-      </w:r>
-      <w:r>
-        <w:t xml:space="preserve">above), and</w:t>
+          <w:t xml:space="preserve">Section 1.1</w:t>
+        </w:r>
+      </w:hyperlink>
+      <w:r>
+        <w:t xml:space="preserve"> </w:t>
+      </w:r>
+      <w:r>
+        <w:t xml:space="preserve">above) or the CIS Compliance Minimum Term (as defined in</w:t>
+      </w:r>
+      <w:r>
+        <w:t xml:space="preserve"> </w:t>
+      </w:r>
+      <w:hyperlink w:anchor="1-1-compliance">
+        <w:r>
+          <w:rPr>
+            <w:rStyle w:val="Hyperlink"/>
+          </w:rPr>
+          <w:t xml:space="preserve">Section 1.1</w:t>
+        </w:r>
+      </w:hyperlink>
+      <w:r>
+        <w:t xml:space="preserve"> </w:t>
+      </w:r>
+      <w:r>
+        <w:t xml:space="preserve">of the CIS Compliance Terms), and</w:t>
       </w:r>
       <w:r>
         <w:t xml:space="preserve"> </w:t>
@@ -1367,7 +1468,7 @@
           <w:rPr>
             <w:rStyle w:val="Hyperlink"/>
           </w:rPr>
-          <w:t xml:space="preserve">1.3</w:t>
+          <w:t xml:space="preserve">Section 1.3</w:t>
         </w:r>
       </w:hyperlink>
       <w:r>
@@ -1384,48 +1485,14 @@
           <w:rPr>
             <w:rStyle w:val="Hyperlink"/>
           </w:rPr>
-          <w:t xml:space="preserve">1.4</w:t>
-        </w:r>
-      </w:hyperlink>
-      <w:r>
-        <w:t xml:space="preserve"> </w:t>
-      </w:r>
-      <w:r>
-        <w:t xml:space="preserve">above shall not apply, (c) notwithstanding</w:t>
-      </w:r>
-      <w:r>
-        <w:t xml:space="preserve"> </w:t>
-      </w:r>
-      <w:hyperlink w:anchor="1-5-post-termination-rights">
-        <w:r>
-          <w:rPr>
-            <w:rStyle w:val="Hyperlink"/>
-          </w:rPr>
-          <w:t xml:space="preserve">1.5</w:t>
-        </w:r>
-      </w:hyperlink>
-      <w:r>
-        <w:t xml:space="preserve"> </w:t>
-      </w:r>
-      <w:r>
-        <w:t xml:space="preserve">above, the License shall immediately terminate in full and you shall immediately cease use of all Gruntwork intellectual property, including all of your forks of the Gruntwork source code repositories, and (d) notwithstanding</w:t>
-      </w:r>
-      <w:r>
-        <w:t xml:space="preserve"> </w:t>
-      </w:r>
-      <w:hyperlink w:anchor="1-3-post-termination-rights">
-        <w:r>
-          <w:rPr>
-            <w:rStyle w:val="Hyperlink"/>
-          </w:rPr>
-          <w:t xml:space="preserve">1.3</w:t>
-        </w:r>
-      </w:hyperlink>
-      <w:r>
-        <w:t xml:space="preserve"> </w:t>
-      </w:r>
-      <w:r>
-        <w:t xml:space="preserve">of the Reference Architecture Terms, the License for the Reference Architecture created by Gruntwork specifically for you shall immediately terminate in full and you shall immediately cease use of the Reference Architecture.</w:t>
+          <w:t xml:space="preserve">Section 1.4</w:t>
+        </w:r>
+      </w:hyperlink>
+      <w:r>
+        <w:t xml:space="preserve"> </w:t>
+      </w:r>
+      <w:r>
+        <w:t xml:space="preserve">above shall not apply; and (c) the License (including, without limitation, the License for the Reference Architecture, CIS Compliance, the CIS Reference Architecture, and the CIS Repo) shall immediately terminate in full and you shall immediately cease use of all Gruntwork intellectual property, including, without limitation, all of your forks of the Gruntwork source code repositories.</w:t>
       </w:r>
     </w:p>
     <w:p>
@@ -1487,7 +1554,7 @@
           <w:rPr>
             <w:rStyle w:val="Hyperlink"/>
           </w:rPr>
-          <w:t xml:space="preserve">section 1</w:t>
+          <w:t xml:space="preserve">Section 1</w:t>
         </w:r>
       </w:hyperlink>
       <w:r>
@@ -1521,7 +1588,7 @@
         <w:t xml:space="preserve"> </w:t>
       </w:r>
       <w:r>
-        <w:t xml:space="preserve">Each Authorized User will receive access to the private source code repositories (“Library Repos”), which contain a collection of infrastructure code created by Gruntwork (the “Infrastructure as Code Library”). Authorized Users shall only received access to those Library Repos that support the cloud provider (e.g. Amazon Web Services) selected during registration. Client can find a list of the code in the Infrastructure as Code Library at</w:t>
+        <w:t xml:space="preserve">Each Authorized User will receive access to the private source code repositories (“Library Repos”), which contain a collection of infrastructure code created by Gruntwork (the “Infrastructure as Code Library”). Authorized Users will only receive access to those Library Repos that support the cloud provider (e.g. Amazon Web Services) selected during registration. Client can find a list of the code in the Infrastructure as Code Library at</w:t>
       </w:r>
       <w:r>
         <w:t xml:space="preserve"> </w:t>
@@ -1596,7 +1663,7 @@
           <w:rPr>
             <w:rStyle w:val="Hyperlink"/>
           </w:rPr>
-          <w:t xml:space="preserve">section 3.1</w:t>
+          <w:t xml:space="preserve">Section 3.1</w:t>
         </w:r>
       </w:hyperlink>
       <w:r>
@@ -1639,7 +1706,7 @@
         <w:pStyle w:val="FirstParagraph"/>
       </w:pPr>
       <w:r>
-        <w:t xml:space="preserve">This attachment was last updated on May 8, 2019. Unless otherwise defined in these Support Terms, capitalized terms will have the meaning given to them in the Terms. The Community Support Tier, the Professional Support Tier and the Enterprise Support Tier shall each be referred to herein as a “Support Tier” and collectively as the “Support Tiers”.</w:t>
+        <w:t xml:space="preserve">This attachment was last updated on Februrary XX, 2020. Unless otherwise defined in these Support Terms, capitalized terms will have the meaning given to them in the Terms. The Community Support Tier, the Professional Support Tier and the Enterprise Support Tier shall each be referred to herein as a “Support Tier” and collectively as the “Support Tiers”.</w:t>
       </w:r>
     </w:p>
     <w:p>
@@ -1676,7 +1743,7 @@
           <w:rPr>
             <w:rStyle w:val="Hyperlink"/>
           </w:rPr>
-          <w:t xml:space="preserve">sections 1.2</w:t>
+          <w:t xml:space="preserve">Section 1.2</w:t>
         </w:r>
       </w:hyperlink>
       <w:r>
@@ -1693,7 +1760,7 @@
           <w:rPr>
             <w:rStyle w:val="Hyperlink"/>
           </w:rPr>
-          <w:t xml:space="preserve">1.3</w:t>
+          <w:t xml:space="preserve">Section 1.3</w:t>
         </w:r>
       </w:hyperlink>
       <w:r>
@@ -1717,7 +1784,7 @@
         <w:t xml:space="preserve"> </w:t>
       </w:r>
       <w:r>
-        <w:t xml:space="preserve">Should you register for either the Professional Support Tier or the Enterprise Support Tier, your use of the applicable Support Tier, and these Support Terms, will continue in force for 12 months beginning on the date you submit your registration for the (the “Support Tier Minimum Term”). Thereafter, your use of the applicable Support Tier, and these Support Terms, will renew automatically for additional 12-month periods (each, a “Support Tier Renewal Term”).</w:t>
+        <w:t xml:space="preserve">Should you register for either the Professional Support Tier or the Enterprise Support Tier, your use of the applicable Support Tier, and these Support Terms, will continue in force for 12 months beginning on the date you submit your registration for the applicable Support Tier (the “Support Tier Minimum Term”). Thereafter, your use of the applicable Support Tier, and these Support Terms, will renew automatically for additional 12-month periods (each, a “Support Tier Renewal Term”).</w:t>
       </w:r>
     </w:p>
     <w:p>
@@ -1734,7 +1801,7 @@
         <w:t xml:space="preserve"> </w:t>
       </w:r>
       <w:r>
-        <w:t xml:space="preserve">Your use of the Support Tiers, and these Support Terms, may be terminated by either Gruntwork or you upon written notice to the other Party that clearly identifies the applicable Support Tier.</w:t>
+        <w:t xml:space="preserve">Your use of the Support Tiers, and these Support Terms, may be terminated by either Gruntwork or you upon at least 30 days’ prior written notice to the other party that clearly identifies the applicable Support Tier.</w:t>
       </w:r>
     </w:p>
     <w:p>
@@ -1756,6 +1823,23 @@
     </w:p>
     <w:p>
       <w:pPr>
+        <w:pStyle w:val="BodyText"/>
+      </w:pPr>
+      <w:r>
+        <w:rPr>
+          <w:b/>
+        </w:rPr>
+        <w:t xml:space="preserve">1.5. After Termination.</w:t>
+      </w:r>
+      <w:r>
+        <w:t xml:space="preserve"> </w:t>
+      </w:r>
+      <w:r>
+        <w:t xml:space="preserve">Termination of your use of the Support Tiers, and these Support Terms, shall represent termination only of the Support Tiers and these Support Terms, and shall not affect any other Services or terms which Gruntwork and you may then have outstanding.</w:t>
+      </w:r>
+    </w:p>
+    <w:p>
+      <w:pPr>
         <w:pStyle w:val="Heading3"/>
       </w:pPr>
       <w:bookmarkStart w:id="52" w:name="payment-terms-1"/>
@@ -1810,7 +1894,7 @@
           <w:rPr>
             <w:rStyle w:val="Hyperlink"/>
           </w:rPr>
-          <w:t xml:space="preserve">section 1</w:t>
+          <w:t xml:space="preserve">Section 1</w:t>
         </w:r>
       </w:hyperlink>
       <w:r>
@@ -1844,7 +1928,7 @@
         <w:t xml:space="preserve"> </w:t>
       </w:r>
       <w:r>
-        <w:t xml:space="preserve">Any Authorized User may submit a support request (“Support Request”) to Gruntwork. Support Requests may involve questions, troubleshooting, code reviews, design reviews, and bug fixes . All Support Requests must be reasonably related to the infrastructure set up by Gruntwork on your behalf and limited to the cloud provider (e.g. Google Cloud Platform) selected during registration, unless you selected Enterprise Support, in which case we will accept your Support Requests for all cloud providers that we currently support. Gruntwork shall not be obligated to provide custom development in response to a Support Request; however, Gruntwork, at its discretion, may offer to perform custom development for free (e.g., for bug fixes) or as part of a separate statement of work (e.g., for developing new modules).</w:t>
+        <w:t xml:space="preserve">Any Authorized User may submit a support request (“Support Request”) to Gruntwork. Support Requests may involve questions, troubleshooting, code reviews, design reviews, and bug fixes. All Support Requests must be reasonably related to the infrastructure set up by Gruntwork on your behalf and limited to the cloud provider (e.g. Google Cloud Platform) selected during registration, unless you selected Enterprise Support, in which case we will accept your Support Requests for all cloud providers that we currently support. Gruntwork shall not be obligated to provide custom development in response to a Support Request; however, Gruntwork, at its discretion, may offer to perform custom development for free (e.g., for bug fixes) or as part of a separate statement of work (e.g., for developing new modules).</w:t>
       </w:r>
     </w:p>
     <w:p>
@@ -1906,7 +1990,7 @@
         <w:t xml:space="preserve"> </w:t>
       </w:r>
       <w:r>
-        <w:t xml:space="preserve">Gruntwork employees may but are not obligated to monitor the community chat room and community forum and provide help when appropriate. Gruntwork employees may be delayed in responding or may not respond at all to messages submitted via the community chat room or community forum.</w:t>
+        <w:t xml:space="preserve">Gruntwork employees may, but are not obligated to, monitor the community chat room and community forum and provide help when appropriate. Gruntwork employees may be delayed in responding or may not respond at all to messages submitted via the community chat room or community forum.</w:t>
       </w:r>
     </w:p>
     <w:p>
@@ -2019,7 +2103,7 @@
         <w:t xml:space="preserve"> </w:t>
       </w:r>
       <w:r>
-        <w:t xml:space="preserve">Gruntwork shall make a good-faith effort to respond to the Professional Support Request within a reasonable timeframe, but for the first 3 requests per day or first 30 requests per month, whichever occurs first, Gruntwork shall respond no later than two business days after the Professional Support Request was received by Gruntwork, subject to our availability per sections</w:t>
+        <w:t xml:space="preserve">Gruntwork shall make a good-faith effort to respond to the Professional Support Request within a reasonable timeframe, but for the first 3 requests per day or first 30 requests per month, whichever occurs first, Gruntwork shall respond no later than two business days after the Professional Support Request was received by Gruntwork, subject to our availability per</w:t>
       </w:r>
       <w:r>
         <w:t xml:space="preserve"> </w:t>
@@ -2029,7 +2113,7 @@
           <w:rPr>
             <w:rStyle w:val="Hyperlink"/>
           </w:rPr>
-          <w:t xml:space="preserve">3.5</w:t>
+          <w:t xml:space="preserve">Section 3.5</w:t>
         </w:r>
       </w:hyperlink>
       <w:r>
@@ -2046,7 +2130,7 @@
           <w:rPr>
             <w:rStyle w:val="Hyperlink"/>
           </w:rPr>
-          <w:t xml:space="preserve">3.6</w:t>
+          <w:t xml:space="preserve">Section 3.6</w:t>
         </w:r>
       </w:hyperlink>
       <w:r>
@@ -2146,7 +2230,7 @@
         <w:t xml:space="preserve"> </w:t>
       </w:r>
       <w:r>
-        <w:t xml:space="preserve">Gruntwork shall make a good-faith effort to respond to the Enterprise Support Request as soon as possible, but for the first 3 requests per day or first 30 requests per month, whichever occurs first, Gruntwork shall respond no later than four business hours after the Enterprise Support Request was received by Gruntwork, unless the request was received after 2:00pm Pacific Time, in which case Gruntwork will respond no later than 10:00am Pacific Time on the next business day. Gruntwork business hours are from 9:00am - 5:00pm Pacific Time, Monday through Friday, subject to our availability per sections</w:t>
+        <w:t xml:space="preserve">Gruntwork shall make a good-faith effort to respond to the Enterprise Support Request as soon as possible, but for the first 3 requests per day or first 30 requests per month, whichever occurs first, Gruntwork shall respond no later than four business hours after the Enterprise Support Request was received by Gruntwork, unless the request was received after 2:00pm Pacific Time, in which case Gruntwork will respond no later than 10:00am Pacific Time on the next business day. Gruntwork business hours are from 9:00am - 5:00pm Pacific Time, Monday through Friday, subject to our availability per</w:t>
       </w:r>
       <w:r>
         <w:t xml:space="preserve"> </w:t>
@@ -2156,7 +2240,7 @@
           <w:rPr>
             <w:rStyle w:val="Hyperlink"/>
           </w:rPr>
-          <w:t xml:space="preserve">3.5</w:t>
+          <w:t xml:space="preserve">Section 3.5</w:t>
         </w:r>
       </w:hyperlink>
       <w:r>
@@ -2173,7 +2257,7 @@
           <w:rPr>
             <w:rStyle w:val="Hyperlink"/>
           </w:rPr>
-          <w:t xml:space="preserve">3.6</w:t>
+          <w:t xml:space="preserve">Section 3.6</w:t>
         </w:r>
       </w:hyperlink>
       <w:r>
@@ -2263,7 +2347,7 @@
         <w:pStyle w:val="FirstParagraph"/>
       </w:pPr>
       <w:r>
-        <w:t xml:space="preserve">This attachment was last updated on May 8, 2019. Unless otherwise defined in these Reference Architecture Terms, capitalized terms will have the meaning given to them in the Terms.</w:t>
+        <w:t xml:space="preserve">This attachment was last updated on February 10, 2020. Unless otherwise defined in these Reference Architecture Terms, capitalized terms will have the meaning given to them in the Terms.</w:t>
       </w:r>
     </w:p>
     <w:p>
@@ -2300,25 +2384,56 @@
           <w:rPr>
             <w:rStyle w:val="Hyperlink"/>
           </w:rPr>
-          <w:t xml:space="preserve">section 3.2</w:t>
-        </w:r>
-      </w:hyperlink>
-      <w:r>
-        <w:t xml:space="preserve"> </w:t>
-      </w:r>
-      <w:r>
-        <w:t xml:space="preserve">below, or until terminated by either Gruntwork or you upon written notice to the other Party that clearly identifies Reference Architecture.</w:t>
-      </w:r>
-    </w:p>
-    <w:p>
-      <w:pPr>
-        <w:pStyle w:val="BodyText"/>
-      </w:pPr>
-      <w:r>
-        <w:rPr>
-          <w:b/>
-        </w:rPr>
-        <w:t xml:space="preserve">1.2. Termination by You.</w:t>
+          <w:t xml:space="preserve">Section 3.2</w:t>
+        </w:r>
+      </w:hyperlink>
+      <w:r>
+        <w:t xml:space="preserve"> </w:t>
+      </w:r>
+      <w:r>
+        <w:t xml:space="preserve">below, unless earlier terminated in accordance with these Terms or this</w:t>
+      </w:r>
+      <w:r>
+        <w:t xml:space="preserve"> </w:t>
+      </w:r>
+      <w:hyperlink w:anchor="1-term-and-termination-2">
+        <w:r>
+          <w:rPr>
+            <w:rStyle w:val="Hyperlink"/>
+          </w:rPr>
+          <w:t xml:space="preserve">Section 1</w:t>
+        </w:r>
+      </w:hyperlink>
+      <w:r>
+        <w:t xml:space="preserve">.</w:t>
+      </w:r>
+    </w:p>
+    <w:p>
+      <w:pPr>
+        <w:pStyle w:val="BodyText"/>
+      </w:pPr>
+      <w:r>
+        <w:rPr>
+          <w:b/>
+        </w:rPr>
+        <w:t xml:space="preserve">1.2. Termination for Convenience.</w:t>
+      </w:r>
+      <w:r>
+        <w:t xml:space="preserve"> </w:t>
+      </w:r>
+      <w:r>
+        <w:t xml:space="preserve">Your use of the Reference Architecture, and these Reference Architecture Terms, may be terminated by either Gruntwork or you upon at least 30 days’ prior written notice to the other Party that clearly identifies Reference Architecture.</w:t>
+      </w:r>
+    </w:p>
+    <w:p>
+      <w:pPr>
+        <w:pStyle w:val="BodyText"/>
+      </w:pPr>
+      <w:r>
+        <w:rPr>
+          <w:b/>
+        </w:rPr>
+        <w:t xml:space="preserve">1.3. Termination by You.</w:t>
       </w:r>
       <w:r>
         <w:t xml:space="preserve"> </w:t>
@@ -2334,7 +2449,7 @@
           <w:rPr>
             <w:rStyle w:val="Hyperlink"/>
           </w:rPr>
-          <w:t xml:space="preserve">1.6.1</w:t>
+          <w:t xml:space="preserve">Section 1.6.1</w:t>
         </w:r>
       </w:hyperlink>
       <w:r>
@@ -2352,13 +2467,13 @@
         <w:rPr>
           <w:b/>
         </w:rPr>
-        <w:t xml:space="preserve">1.3. Post-Termination Rights.</w:t>
-      </w:r>
-      <w:r>
-        <w:t xml:space="preserve"> </w:t>
-      </w:r>
-      <w:r>
-        <w:t xml:space="preserve">Upon termination of these Reference Architecture Terms, provided that Gruntwork has deployed the Reference Architecture and you have fully paid all fees owed under the Gruntwork Subscription Terms and these Reference Architecture Terms, the License shall remain in effect for the Reference Architecture created by Gruntwork specifically for you, and for any source code repositories created by Gruntwork specifically for you.</w:t>
+        <w:t xml:space="preserve">1.4. Post-Termination Rights.</w:t>
+      </w:r>
+      <w:r>
+        <w:t xml:space="preserve"> </w:t>
+      </w:r>
+      <w:r>
+        <w:t xml:space="preserve">Upon termination of these Reference Architecture Terms, provided that Gruntwork has deployed the Reference Architecture and you have fully paid all fees owed under these Terms, the License shall remain in effect for the Reference Architecture created by Gruntwork specifically for you, and for any source code repositories created by Gruntwork specifically for you. Termination of your use of the Reference Architecture, and these Reference Architecture Terms, shall represent termination only of the Reference Architecture and these Reference Architecture Terms, and shall not affect any other Services or terms which Gruntwork and you may then have outstanding.</w:t>
       </w:r>
     </w:p>
     <w:p>
@@ -2393,7 +2508,38 @@
         <w:t xml:space="preserve"> </w:t>
       </w:r>
       <w:r>
-        <w:t xml:space="preserve">before we begin your Reference Architecture implementation (as described in section 3) and in accordance with the payment terms set forth in the Terms, and subject to section 1 of these Reference Architecture Terms.</w:t>
+        <w:t xml:space="preserve">before we begin your Reference Architecture implementation (as described in</w:t>
+      </w:r>
+      <w:r>
+        <w:t xml:space="preserve"> </w:t>
+      </w:r>
+      <w:hyperlink w:anchor="3-included-features-2">
+        <w:r>
+          <w:rPr>
+            <w:rStyle w:val="Hyperlink"/>
+          </w:rPr>
+          <w:t xml:space="preserve">Section 3</w:t>
+        </w:r>
+      </w:hyperlink>
+      <w:r>
+        <w:t xml:space="preserve">) and in accordance with the payment terms set forth in the Terms, and subject to</w:t>
+      </w:r>
+      <w:r>
+        <w:t xml:space="preserve"> </w:t>
+      </w:r>
+      <w:hyperlink w:anchor="1-term-and-termination-2">
+        <w:r>
+          <w:rPr>
+            <w:rStyle w:val="Hyperlink"/>
+          </w:rPr>
+          <w:t xml:space="preserve">Section 1</w:t>
+        </w:r>
+      </w:hyperlink>
+      <w:r>
+        <w:t xml:space="preserve"> </w:t>
+      </w:r>
+      <w:r>
+        <w:t xml:space="preserve">of these Reference Architecture Terms.</w:t>
       </w:r>
     </w:p>
     <w:p>
@@ -2478,9 +2624,9 @@
       <w:pPr>
         <w:pStyle w:val="Heading2"/>
       </w:pPr>
-      <w:bookmarkStart w:id="58" w:name="gruntwork-houston"/>
-      <w:r>
-        <w:t xml:space="preserve">Gruntwork Houston Terms</w:t>
+      <w:bookmarkStart w:id="58" w:name="compliance"/>
+      <w:r>
+        <w:t xml:space="preserve">CIS Compliance Terms</w:t>
       </w:r>
       <w:bookmarkEnd w:id="58"/>
     </w:p>
@@ -2489,7 +2635,7 @@
         <w:pStyle w:val="FirstParagraph"/>
       </w:pPr>
       <w:r>
-        <w:t xml:space="preserve">This attachment was last updated on May 8, 2019. Unless otherwise defined in these Gruntwork Houston Terms, capitalized terms will have the meaning given to them in the Terms. You may only access and use Gruntwork Houston (“Houston”) if you have a current and valid Gruntwork Subscription.</w:t>
+        <w:t xml:space="preserve">This attachment was last updated on February 10, 2020. Unless otherwise defined in these CIS Compliance Terms, capitalized terms will have the meaning given to them in the Terms. You may only access and use the CIS Compliance product ("CIS Compliance") if you have a current and valid Gruntwork Subscription.</w:t>
       </w:r>
     </w:p>
     <w:p>
@@ -2510,18 +2656,536 @@
         <w:rPr>
           <w:b/>
         </w:rPr>
-        <w:t xml:space="preserve">1.1. Term and Termination.</w:t>
-      </w:r>
-      <w:r>
-        <w:t xml:space="preserve"> </w:t>
-      </w:r>
-      <w:r>
-        <w:t xml:space="preserve">Your use of Houston, and these Houston Terms, will begin on the date you install Houston in your Amazon Web Services (“AWS”) account(s) until the earlier of (a) the termination of your Gruntwork Subscription or (b) the termination of your use of Houston and these Houston Terms pursuant to</w:t>
-      </w:r>
-      <w:r>
-        <w:t xml:space="preserve"> </w:t>
-      </w:r>
-      <w:hyperlink w:anchor="1-2-your-termination-for-convenience">
+        <w:t xml:space="preserve">1.1. Auto-Renewing Term of 12 Months.</w:t>
+      </w:r>
+      <w:r>
+        <w:t xml:space="preserve"> </w:t>
+      </w:r>
+      <w:r>
+        <w:t xml:space="preserve">Your use of CIS Compliance, and these CIS Compliance Terms, will begin on the date you submit your registration for CIS Compliance and shall continue in force for a period of 12 months (the “CIS Compliance Minimum Term”). Thereafter, your use of CIS Compliance, and these CIS Compliance Terms, will renew automatically for additional 12-month periods (each, a “CIS Compliance Renewal Term”).</w:t>
+      </w:r>
+    </w:p>
+    <w:p>
+      <w:pPr>
+        <w:pStyle w:val="BodyText"/>
+      </w:pPr>
+      <w:r>
+        <w:rPr>
+          <w:b/>
+        </w:rPr>
+        <w:t xml:space="preserve">1.2. Your Termination for Convenience.</w:t>
+      </w:r>
+      <w:r>
+        <w:t xml:space="preserve"> </w:t>
+      </w:r>
+      <w:r>
+        <w:t xml:space="preserve">You may terminate your use of CIS Compliance, and these CIS Compliance Terms, on provision of at least 30 days’ written notice to Gruntwork. If you terminate these CIS Compliance Terms pursuant to this Section 1.2, you shall not be entitled to a refund of any prepaid amounts, unless you terminate these CIS Compliance Terms during the Trial Period (as defined in</w:t>
+      </w:r>
+      <w:r>
+        <w:t xml:space="preserve"> </w:t>
+      </w:r>
+      <w:hyperlink w:anchor="1-6-1-trial-period-effective-date">
+        <w:r>
+          <w:rPr>
+            <w:rStyle w:val="Hyperlink"/>
+          </w:rPr>
+          <w:t xml:space="preserve">Section 1.6.1</w:t>
+        </w:r>
+      </w:hyperlink>
+      <w:r>
+        <w:t xml:space="preserve"> </w:t>
+      </w:r>
+      <w:r>
+        <w:t xml:space="preserve">of the Gruntwork Subscription Terms).</w:t>
+      </w:r>
+    </w:p>
+    <w:p>
+      <w:pPr>
+        <w:pStyle w:val="BodyText"/>
+      </w:pPr>
+      <w:r>
+        <w:rPr>
+          <w:b/>
+        </w:rPr>
+        <w:t xml:space="preserve">1.3. Effects of Termination.</w:t>
+      </w:r>
+      <w:r>
+        <w:t xml:space="preserve"> </w:t>
+      </w:r>
+      <w:r>
+        <w:t xml:space="preserve">Upon termination of CIS Compliance, any outstanding balances due to Gruntwork for the period up to the termination date shall be immediately due in full, and you will not be entitled to a refund of any prepaid amounts, unless you terminate these CIS Compliance Terms during the Trial Period (as defined in</w:t>
+      </w:r>
+      <w:r>
+        <w:t xml:space="preserve"> </w:t>
+      </w:r>
+      <w:hyperlink w:anchor="1-6-1-trial-period-effective-date">
+        <w:r>
+          <w:rPr>
+            <w:rStyle w:val="Hyperlink"/>
+          </w:rPr>
+          <w:t xml:space="preserve">Section 1.6.1</w:t>
+        </w:r>
+      </w:hyperlink>
+      <w:r>
+        <w:t xml:space="preserve"> </w:t>
+      </w:r>
+      <w:r>
+        <w:t xml:space="preserve">of the Gruntwork Subscription Terms).</w:t>
+      </w:r>
+    </w:p>
+    <w:p>
+      <w:pPr>
+        <w:pStyle w:val="BodyText"/>
+      </w:pPr>
+      <w:r>
+        <w:rPr>
+          <w:b/>
+        </w:rPr>
+        <w:t xml:space="preserve">1.4 Post-Termination Rights.</w:t>
+      </w:r>
+      <w:r>
+        <w:t xml:space="preserve"> </w:t>
+      </w:r>
+      <w:r>
+        <w:t xml:space="preserve">Upon termination of CIS Compliance, Gruntwork shall immediately revoke your access to CIS Compliance and the CIS Repos (as defined in</w:t>
+      </w:r>
+      <w:r>
+        <w:t xml:space="preserve"> </w:t>
+      </w:r>
+      <w:hyperlink w:anchor="3-1-about-cis-compliance">
+        <w:r>
+          <w:rPr>
+            <w:rStyle w:val="Hyperlink"/>
+          </w:rPr>
+          <w:t xml:space="preserve">Section 3.1</w:t>
+        </w:r>
+      </w:hyperlink>
+      <w:r>
+        <w:t xml:space="preserve"> </w:t>
+      </w:r>
+      <w:r>
+        <w:t xml:space="preserve">below), and you shall immediately cease use of all Gruntwork intellectual property related to CIS Compliance; provided, however, that so long as you have fully paid all fees owed under these Terms, the License shall remain in effect for (i) all of your forks of the CIS Modules and (ii) to the extent applicable, the CIS Reference Architecture (including, any source code repositories) created by Gruntwork specifically for you. Upon termination or expiration of CIS Compliance, you shall no longer be entitled to receive any CIS Compliance Support (as described in</w:t>
+      </w:r>
+      <w:r>
+        <w:t xml:space="preserve"> </w:t>
+      </w:r>
+      <w:hyperlink w:anchor="3-4-cis-compliance-support">
+        <w:r>
+          <w:rPr>
+            <w:rStyle w:val="Hyperlink"/>
+          </w:rPr>
+          <w:t xml:space="preserve">Section 3.4</w:t>
+        </w:r>
+      </w:hyperlink>
+      <w:r>
+        <w:t xml:space="preserve"> </w:t>
+      </w:r>
+      <w:r>
+        <w:t xml:space="preserve">below) or any CIS Compliance Updates (as defined in</w:t>
+      </w:r>
+      <w:r>
+        <w:t xml:space="preserve"> </w:t>
+      </w:r>
+      <w:hyperlink w:anchor="3-5-updates-to-cis-compliance">
+        <w:r>
+          <w:rPr>
+            <w:rStyle w:val="Hyperlink"/>
+          </w:rPr>
+          <w:t xml:space="preserve">Section 3.5</w:t>
+        </w:r>
+      </w:hyperlink>
+      <w:r>
+        <w:t xml:space="preserve"> </w:t>
+      </w:r>
+      <w:r>
+        <w:t xml:space="preserve">below) from Gruntwork. Termination of your use of CIS Compliance, and these CIS Compliance Terms, shall represent termination only of CIS Compliance and these CIS Compliance Terms, and shall not affect any other Services or terms which Gruntwork and you may then have outstanding.</w:t>
+      </w:r>
+    </w:p>
+    <w:p>
+      <w:pPr>
+        <w:pStyle w:val="Heading3"/>
+      </w:pPr>
+      <w:bookmarkStart w:id="60" w:name="payment-terms-3"/>
+      <w:r>
+        <w:t xml:space="preserve">2. Payment Terms</w:t>
+      </w:r>
+      <w:bookmarkEnd w:id="60"/>
+    </w:p>
+    <w:p>
+      <w:pPr>
+        <w:pStyle w:val="FirstParagraph"/>
+      </w:pPr>
+      <w:r>
+        <w:t xml:space="preserve">In consideration for your use of CIS Compliance, you shall pay Gruntwork on an annual basis the rate specified at</w:t>
+      </w:r>
+      <w:r>
+        <w:t xml:space="preserve"> </w:t>
+      </w:r>
+      <w:hyperlink r:id="rId61">
+        <w:r>
+          <w:rPr>
+            <w:rStyle w:val="Hyperlink"/>
+          </w:rPr>
+          <w:t xml:space="preserve">https://gruntwork.io/pricing</w:t>
+        </w:r>
+      </w:hyperlink>
+      <w:r>
+        <w:t xml:space="preserve"> </w:t>
+      </w:r>
+      <w:r>
+        <w:t xml:space="preserve">or such rate set forth in any agreement entered into by and between you and Gruntwork (including, without limitation, any Gruntwork Subscription Agreement), in accordance with the payment terms set forth in the Terms, and subject to</w:t>
+      </w:r>
+      <w:r>
+        <w:t xml:space="preserve"> </w:t>
+      </w:r>
+      <w:hyperlink w:anchor="1-term-and-termination-3">
+        <w:r>
+          <w:rPr>
+            <w:rStyle w:val="Hyperlink"/>
+          </w:rPr>
+          <w:t xml:space="preserve">Section 1</w:t>
+        </w:r>
+      </w:hyperlink>
+      <w:r>
+        <w:t xml:space="preserve"> </w:t>
+      </w:r>
+      <w:r>
+        <w:t xml:space="preserve">of these CIS Compliance Terms.</w:t>
+      </w:r>
+    </w:p>
+    <w:p>
+      <w:pPr>
+        <w:pStyle w:val="Heading3"/>
+      </w:pPr>
+      <w:bookmarkStart w:id="62" w:name="included-features-3"/>
+      <w:r>
+        <w:t xml:space="preserve">3. Included Features</w:t>
+      </w:r>
+      <w:bookmarkEnd w:id="62"/>
+    </w:p>
+    <w:p>
+      <w:pPr>
+        <w:pStyle w:val="FirstParagraph"/>
+      </w:pPr>
+      <w:r>
+        <w:rPr>
+          <w:b/>
+        </w:rPr>
+        <w:t xml:space="preserve">3.1. About CIS Compliance.</w:t>
+      </w:r>
+      <w:r>
+        <w:t xml:space="preserve"> </w:t>
+      </w:r>
+      <w:r>
+        <w:t xml:space="preserve">CIS Compliance is designed to simplify the process of achieving compliance with the Center for Internet Security (“CIS”) AWS Foundations Benchmark (the “CIS AWS Foundations Benchmark”) and other such benchmarks for which Gruntwork may add support from time to time (together with the CIS AWS Foundations Benchmark, collectively, the “CIS Benchmark”). CIS Compliance provides you access to the Gruntwork CIS Compliance Git repositories (the “CIS Repos”) that contain code modules, working examples, standalone utilities, and automated tests (collectively, the “CIS Modules”).</w:t>
+      </w:r>
+    </w:p>
+    <w:p>
+      <w:pPr>
+        <w:pStyle w:val="BodyText"/>
+      </w:pPr>
+      <w:r>
+        <w:rPr>
+          <w:b/>
+        </w:rPr>
+        <w:t xml:space="preserve">3.2. CIS Compliance Features.</w:t>
+      </w:r>
+      <w:r>
+        <w:t xml:space="preserve"> </w:t>
+      </w:r>
+      <w:r>
+        <w:t xml:space="preserve">The features of CIS Compliance include the following:</w:t>
+      </w:r>
+    </w:p>
+    <w:p>
+      <w:pPr>
+        <w:pStyle w:val="BodyText"/>
+      </w:pPr>
+      <w:r>
+        <w:rPr>
+          <w:b/>
+        </w:rPr>
+        <w:t xml:space="preserve">3.2.1. CIS Repos.</w:t>
+      </w:r>
+      <w:r>
+        <w:t xml:space="preserve"> </w:t>
+      </w:r>
+      <w:r>
+        <w:t xml:space="preserve">CIS Compliance gives you access to the CIS Repos and a license to use the CIS Modules (and the related submodules) in accordance with</w:t>
+      </w:r>
+      <w:r>
+        <w:t xml:space="preserve"> </w:t>
+      </w:r>
+      <w:hyperlink w:anchor="6-intellectual-property-rights">
+        <w:r>
+          <w:rPr>
+            <w:rStyle w:val="Hyperlink"/>
+          </w:rPr>
+          <w:t xml:space="preserve">Section 6</w:t>
+        </w:r>
+      </w:hyperlink>
+      <w:r>
+        <w:t xml:space="preserve"> </w:t>
+      </w:r>
+      <w:r>
+        <w:t xml:space="preserve">of the Terms.</w:t>
+      </w:r>
+    </w:p>
+    <w:p>
+      <w:pPr>
+        <w:pStyle w:val="BodyText"/>
+      </w:pPr>
+      <w:r>
+        <w:rPr>
+          <w:b/>
+        </w:rPr>
+        <w:t xml:space="preserve">3.2.2. Automated Tests.</w:t>
+      </w:r>
+      <w:r>
+        <w:t xml:space="preserve"> </w:t>
+      </w:r>
+      <w:r>
+        <w:t xml:space="preserve">The CIS Repos give you access to automated tests that will help you continue to validate compliance with the CIS Benchmark even if you choose to fork the CIS Modules and make customizations.</w:t>
+      </w:r>
+    </w:p>
+    <w:p>
+      <w:pPr>
+        <w:pStyle w:val="BodyText"/>
+      </w:pPr>
+      <w:r>
+        <w:rPr>
+          <w:b/>
+        </w:rPr>
+        <w:t xml:space="preserve">3.2.3. Updates.</w:t>
+      </w:r>
+      <w:r>
+        <w:t xml:space="preserve"> </w:t>
+      </w:r>
+      <w:r>
+        <w:t xml:space="preserve">CIS Compliance provides you with access to all ongoing updates to the CIS Modules based on any new versions of the CIS Benchmark that are released by CIS.</w:t>
+      </w:r>
+    </w:p>
+    <w:p>
+      <w:pPr>
+        <w:pStyle w:val="BodyText"/>
+      </w:pPr>
+      <w:r>
+        <w:rPr>
+          <w:b/>
+        </w:rPr>
+        <w:t xml:space="preserve">3.3. CIS Compliant Reference Architecture.</w:t>
+      </w:r>
+      <w:r>
+        <w:t xml:space="preserve"> </w:t>
+      </w:r>
+      <w:r>
+        <w:t xml:space="preserve">If you elect to purchase both the Reference Architecture and CIS Compliance, you may request, at no additional cost to you, that Gruntwork design, implement, and deploy a Reference Architecture that is intended to be compliant with as many of the requirements of the CIS Benchmark as is possible (the “CIS Reference Architecture”). Notwithstanding the foregoing, you acknowledge and agree that CIS Compliance, the CIS Modules and the CIS Reference Architecture may not be “fully” compliant with the CIS AWS Foundations Benchmark, as further described in</w:t>
+      </w:r>
+      <w:r>
+        <w:t xml:space="preserve"> </w:t>
+      </w:r>
+      <w:hyperlink w:anchor="4-1-full-compliance-with-cis-aws-foundations-benchmark">
+        <w:r>
+          <w:rPr>
+            <w:rStyle w:val="Hyperlink"/>
+          </w:rPr>
+          <w:t xml:space="preserve">Section 4.1</w:t>
+        </w:r>
+      </w:hyperlink>
+      <w:r>
+        <w:t xml:space="preserve"> </w:t>
+      </w:r>
+      <w:r>
+        <w:t xml:space="preserve">below.</w:t>
+      </w:r>
+    </w:p>
+    <w:p>
+      <w:pPr>
+        <w:pStyle w:val="BodyText"/>
+      </w:pPr>
+      <w:r>
+        <w:rPr>
+          <w:b/>
+        </w:rPr>
+        <w:t xml:space="preserve">3.4. CIS Compliance Support.</w:t>
+      </w:r>
+      <w:r>
+        <w:t xml:space="preserve"> </w:t>
+      </w:r>
+      <w:r>
+        <w:t xml:space="preserve">You may submit a support request relating to CIS Compliance to Gruntwork (a “CIS Support Request”). CIS Support Requests may involve: (i) questions regarding compliance with the CIS Benchmark, how to use the CIS Modules, or questions regarding the CIS Reference Architecture, (ii) troubleshooting, and (iii) bug fixes. Gruntwork shall not be obligated to provide custom development in response to a CIS Support Request; provided, however, that Gruntwork, at its sole discretion, may offer to perform custom development for free (e.g., for bug fixes). Any Authorized User may submit a CIS Support Request using the applicable channels listed in</w:t>
+      </w:r>
+      <w:r>
+        <w:t xml:space="preserve"> </w:t>
+      </w:r>
+      <w:hyperlink w:anchor="3-included-features-1">
+        <w:r>
+          <w:rPr>
+            <w:rStyle w:val="Hyperlink"/>
+          </w:rPr>
+          <w:t xml:space="preserve">Section 3</w:t>
+        </w:r>
+      </w:hyperlink>
+      <w:r>
+        <w:t xml:space="preserve"> </w:t>
+      </w:r>
+      <w:r>
+        <w:t xml:space="preserve">of the Support Terms.</w:t>
+      </w:r>
+    </w:p>
+    <w:p>
+      <w:pPr>
+        <w:pStyle w:val="BodyText"/>
+      </w:pPr>
+      <w:r>
+        <w:rPr>
+          <w:b/>
+        </w:rPr>
+        <w:t xml:space="preserve">3.5. Updates to CIS Compliance.</w:t>
+      </w:r>
+      <w:r>
+        <w:t xml:space="preserve"> </w:t>
+      </w:r>
+      <w:r>
+        <w:t xml:space="preserve">Within one (1) calendar quarter after the calendar quarter in which CIS releases a new version of the CIS AWS Foundations Benchmark, Gruntwork shall commence work on updating CIS Compliance, the CIS Modules, and/or the CIS Reference Architecture to be compliant with as many of the requirements of the updated CIS AWS Foundations Benchmark as is possible, provided that any such updates to CIS Compliance, the CIS Modules and CIS Reference Architecture may not be “fully” compliant with the updated CIS AWS Foundations Benchmark, as further described in</w:t>
+      </w:r>
+      <w:r>
+        <w:t xml:space="preserve"> </w:t>
+      </w:r>
+      <w:hyperlink w:anchor="4-1-full-compliance-with-cis-aws-foundations-benchmark">
+        <w:r>
+          <w:rPr>
+            <w:rStyle w:val="Hyperlink"/>
+          </w:rPr>
+          <w:t xml:space="preserve">Section 4.1</w:t>
+        </w:r>
+      </w:hyperlink>
+      <w:r>
+        <w:t xml:space="preserve"> </w:t>
+      </w:r>
+      <w:r>
+        <w:t xml:space="preserve">below. Accordingly, Gruntwork will, from time to time, release new versions, features, bug fixes, security patches, automated tests, documentation, and other improvements to CIS Compliance, the CIS Modules, and/or the CIS Reference Architecture (collectively, “CIS Compliance Updates”). You are responsible for deploying any CIS Compliance Updates when they become available.</w:t>
+      </w:r>
+    </w:p>
+    <w:p>
+      <w:pPr>
+        <w:pStyle w:val="Heading3"/>
+      </w:pPr>
+      <w:bookmarkStart w:id="63" w:name="customer-responsibilities"/>
+      <w:r>
+        <w:t xml:space="preserve">4. Customer Responsibilities</w:t>
+      </w:r>
+      <w:bookmarkEnd w:id="63"/>
+    </w:p>
+    <w:p>
+      <w:pPr>
+        <w:pStyle w:val="FirstParagraph"/>
+      </w:pPr>
+      <w:r>
+        <w:rPr>
+          <w:b/>
+        </w:rPr>
+        <w:t xml:space="preserve">4.1. Full Compliance with CIS AWS Foundations Benchmark.</w:t>
+      </w:r>
+      <w:r>
+        <w:t xml:space="preserve"> </w:t>
+      </w:r>
+      <w:r>
+        <w:t xml:space="preserve">The CIS Modules are certified by CIS for compliance with the CIS AWS Foundations Benchmark. Notwithstanding the foregoing, the CIS Modules and the CIS Reference Architecture do not guarantee compliance with every requirement under the CIS AWS Foundations Benchmark, including, without limitation, requirements that by their nature must be implemented or enforced by you or your team. As a result, the CIS Modules and the CIS Reference Architecture only ensure compliance with as many requirements of the CIS AWS Foundations Benchmark that are capable of being implemented by the CIS Modules or the CIS Reference Architecture, as applicable. For example, the CIS Modules and the CIS Reference Architecture cannot ensure compliance with the CIS AWS Foundations Benchmark requirement that none of your users use a “root account” because Gruntwork cannot force you to implement and enforce a “root account” policy. Therefore, in order to achieve “full” compliance with the CIS AWS Foundations Benchmark, you will need to independently implement and enforce certain requirements of the CIS AWS Foundations Benchmark.</w:t>
+      </w:r>
+    </w:p>
+    <w:p>
+      <w:pPr>
+        <w:pStyle w:val="Heading3"/>
+      </w:pPr>
+      <w:bookmarkStart w:id="64" w:name="additional-provisions"/>
+      <w:r>
+        <w:t xml:space="preserve">5. Additional Provisions</w:t>
+      </w:r>
+      <w:bookmarkEnd w:id="64"/>
+    </w:p>
+    <w:p>
+      <w:pPr>
+        <w:pStyle w:val="FirstParagraph"/>
+      </w:pPr>
+      <w:r>
+        <w:rPr>
+          <w:b/>
+        </w:rPr>
+        <w:t xml:space="preserve">5.1. Disclaimer of Warranties.</w:t>
+      </w:r>
+      <w:r>
+        <w:t xml:space="preserve"> </w:t>
+      </w:r>
+      <w:r>
+        <w:t xml:space="preserve">In addition to the disclaimer of warranties in the Terms, Gruntwork will have no responsibility or liability of any kind arising or resulting from your failure to (i) comply with the CIS AWS Foundations Benchmark (or any updates thereto); (ii) adequately validate compliance with the requirements of the CIS AWS Foundations Benchmark; or (iii) independently implement and enforce certain requirements of the CIS AWS Foundations Benchmark.</w:t>
+      </w:r>
+    </w:p>
+    <w:p>
+      <w:pPr>
+        <w:pStyle w:val="Heading2"/>
+      </w:pPr>
+      <w:bookmarkStart w:id="65" w:name="professional-services"/>
+      <w:r>
+        <w:t xml:space="preserve">Gruntwork Professional Services Terms</w:t>
+      </w:r>
+      <w:bookmarkEnd w:id="65"/>
+    </w:p>
+    <w:p>
+      <w:pPr>
+        <w:pStyle w:val="FirstParagraph"/>
+      </w:pPr>
+      <w:r>
+        <w:t xml:space="preserve">This attachment was last updated on February 10, 2020. Unless otherwise defined in these Gruntwork Professional Services Terms, capitalized terms will have the meaning given to them in the Terms. You may only receive the Gruntwork Professional Services (the “Gruntwork Professional Services”) if you have a current and valid Gruntwork Subscription.</w:t>
+      </w:r>
+    </w:p>
+    <w:p>
+      <w:pPr>
+        <w:pStyle w:val="Heading3"/>
+      </w:pPr>
+      <w:bookmarkStart w:id="66" w:name="term-and-termination-5"/>
+      <w:r>
+        <w:t xml:space="preserve">1. Term and Termination</w:t>
+      </w:r>
+      <w:bookmarkEnd w:id="66"/>
+    </w:p>
+    <w:p>
+      <w:pPr>
+        <w:pStyle w:val="FirstParagraph"/>
+      </w:pPr>
+      <w:r>
+        <w:rPr>
+          <w:b/>
+        </w:rPr>
+        <w:t xml:space="preserve">1.1. Term and Termination for One-Time Purchases.</w:t>
+      </w:r>
+      <w:r>
+        <w:t xml:space="preserve"> </w:t>
+      </w:r>
+      <w:r>
+        <w:t xml:space="preserve">If you elect to purchase the GPS Credits (as defined in</w:t>
+      </w:r>
+      <w:r>
+        <w:t xml:space="preserve"> </w:t>
+      </w:r>
+      <w:hyperlink w:anchor="2-1-gps-credits">
+        <w:r>
+          <w:rPr>
+            <w:rStyle w:val="Hyperlink"/>
+          </w:rPr>
+          <w:t xml:space="preserve">Section 2.1</w:t>
+        </w:r>
+      </w:hyperlink>
+      <w:r>
+        <w:t xml:space="preserve"> </w:t>
+      </w:r>
+      <w:r>
+        <w:t xml:space="preserve">below) as a non-recurring, one-time purchase (a “One-Time Purchase”), your use of the Gruntwork Professional Services, and these Gruntwork Professional Services Terms, will begin on the date you purchase the GPS Credits and shall terminate on the earlier of (a) the termination of your Gruntwork Subscription, (b) the termination of your use of the Gruntwork Professional Services and these Gruntwork Professional Services Terms pursuant to</w:t>
+      </w:r>
+      <w:r>
+        <w:t xml:space="preserve"> </w:t>
+      </w:r>
+      <w:hyperlink w:anchor="1-2-auto-renewing-term-for-gps-annual-subscriptions">
         <w:r>
           <w:rPr>
             <w:rStyle w:val="Hyperlink"/>
@@ -2538,7 +3202,7 @@
       <w:r>
         <w:t xml:space="preserve"> </w:t>
       </w:r>
-      <w:hyperlink w:anchor="1-3-termination-by-gruntwork">
+      <w:hyperlink w:anchor="1-3-your-termination-for-convenience">
         <w:r>
           <w:rPr>
             <w:rStyle w:val="Hyperlink"/>
@@ -2550,6 +3214,125 @@
         <w:t xml:space="preserve"> </w:t>
       </w:r>
       <w:r>
+        <w:t xml:space="preserve">below, (c) the date on which your GPS credits expire if not used, as described in</w:t>
+      </w:r>
+      <w:r>
+        <w:t xml:space="preserve"> </w:t>
+      </w:r>
+      <w:hyperlink w:anchor="2-4-use-and-expiration">
+        <w:r>
+          <w:rPr>
+            <w:rStyle w:val="Hyperlink"/>
+          </w:rPr>
+          <w:t xml:space="preserve">Section 2.4</w:t>
+        </w:r>
+      </w:hyperlink>
+      <w:r>
+        <w:t xml:space="preserve"> </w:t>
+      </w:r>
+      <w:r>
+        <w:t xml:space="preserve">below; (d) sixty (60) days after Gruntwork’s delivery of the GPS Deliverable (as defined in</w:t>
+      </w:r>
+      <w:r>
+        <w:t xml:space="preserve"> </w:t>
+      </w:r>
+      <w:hyperlink w:anchor="3-2-right-to-select-a-gps-project">
+        <w:r>
+          <w:rPr>
+            <w:rStyle w:val="Hyperlink"/>
+          </w:rPr>
+          <w:t xml:space="preserve">Section 3.2</w:t>
+        </w:r>
+      </w:hyperlink>
+      <w:r>
+        <w:t xml:space="preserve"> </w:t>
+      </w:r>
+      <w:r>
+        <w:t xml:space="preserve">below) to you; or (e) upon Gruntwork’s delivery and your acceptance of the GPS Deliverable (as defined in</w:t>
+      </w:r>
+      <w:r>
+        <w:t xml:space="preserve"> </w:t>
+      </w:r>
+      <w:hyperlink w:anchor="3-2-right-to-select-a-gps-project">
+        <w:r>
+          <w:rPr>
+            <w:rStyle w:val="Hyperlink"/>
+          </w:rPr>
+          <w:t xml:space="preserve">Section 3.2</w:t>
+        </w:r>
+      </w:hyperlink>
+      <w:r>
+        <w:t xml:space="preserve"> </w:t>
+      </w:r>
+      <w:r>
+        <w:t xml:space="preserve">below).</w:t>
+      </w:r>
+    </w:p>
+    <w:p>
+      <w:pPr>
+        <w:pStyle w:val="BodyText"/>
+      </w:pPr>
+      <w:r>
+        <w:rPr>
+          <w:b/>
+        </w:rPr>
+        <w:t xml:space="preserve">1.2. Auto-Renewing Term for GPS Annual Subscriptions.</w:t>
+      </w:r>
+      <w:r>
+        <w:t xml:space="preserve"> </w:t>
+      </w:r>
+      <w:r>
+        <w:t xml:space="preserve">If you elect to purchase the GPS Credits as part of a recurring, annual subscription (a “GPS Annual Subscription”), your use of the Gruntwork Professional Services, and these Gruntwork Professional Services Terms, will begin on the date you initially purchase the GPS Credits and shall continue in force for 12 months beginning on the date you submit your registration for the Gruntwork Subscription (the “GPS Minimum Term”). Thereafter, your use of the Gruntwork Professional Services, and these Gruntwork Professional Services Terms, will renew automatically for additional 12-month periods (each, a “GPS Renewal Term”, and together the GPS Minimum Term, collectively, the “GPS Term”).</w:t>
+      </w:r>
+    </w:p>
+    <w:p>
+      <w:pPr>
+        <w:pStyle w:val="BodyText"/>
+      </w:pPr>
+      <w:r>
+        <w:rPr>
+          <w:b/>
+        </w:rPr>
+        <w:t xml:space="preserve">1.3. Your Termination for Convenience.</w:t>
+      </w:r>
+      <w:r>
+        <w:t xml:space="preserve"> </w:t>
+      </w:r>
+      <w:r>
+        <w:t xml:space="preserve">You may terminate your use of the Gruntwork Professional Services, and these Gruntwork Professional Services Terms, by providing at least 30 days’ prior written notice to Gruntwork. If you terminate these Gruntwork Professional Services Terms pursuant to this Section 1.3, you shall not be entitled to a refund of any prepaid amounts and any unused GPS Credits shall be forfeited.</w:t>
+      </w:r>
+    </w:p>
+    <w:p>
+      <w:pPr>
+        <w:pStyle w:val="BodyText"/>
+      </w:pPr>
+      <w:r>
+        <w:rPr>
+          <w:b/>
+        </w:rPr>
+        <w:t xml:space="preserve">1.4 Effects of Termination.</w:t>
+      </w:r>
+      <w:r>
+        <w:t xml:space="preserve"> </w:t>
+      </w:r>
+      <w:r>
+        <w:t xml:space="preserve">If you or Gruntwork terminate your use of the Gruntwork Professional Services, (i) any outstanding balances due to Gruntwork for the period up to the termination date shall be immediately due in full, (ii) you will not be entitled to a refund of any prepaid amounts, and (iii) you will forfeit any GPS Credits that are not used by the time period set forth in</w:t>
+      </w:r>
+      <w:r>
+        <w:t xml:space="preserve"> </w:t>
+      </w:r>
+      <w:hyperlink w:anchor="2-4-use-and-expiration">
+        <w:r>
+          <w:rPr>
+            <w:rStyle w:val="Hyperlink"/>
+          </w:rPr>
+          <w:t xml:space="preserve">Section 2.4</w:t>
+        </w:r>
+      </w:hyperlink>
+      <w:r>
+        <w:t xml:space="preserve"> </w:t>
+      </w:r>
+      <w:r>
         <w:t xml:space="preserve">below.</w:t>
       </w:r>
     </w:p>
@@ -2561,104 +3344,79 @@
         <w:rPr>
           <w:b/>
         </w:rPr>
-        <w:t xml:space="preserve">1.2. Your Termination for Convenience.</w:t>
-      </w:r>
-      <w:r>
-        <w:t xml:space="preserve"> </w:t>
-      </w:r>
-      <w:r>
-        <w:t xml:space="preserve">Your use of Houston, and these Houston Terms, may be terminated by you on provision of at least 30 days’ written notice to Gruntwork that clearly identifies Houston.</w:t>
-      </w:r>
-    </w:p>
-    <w:p>
-      <w:pPr>
-        <w:pStyle w:val="BodyText"/>
-      </w:pPr>
-      <w:r>
-        <w:rPr>
-          <w:b/>
-        </w:rPr>
-        <w:t xml:space="preserve">1.3. Termination by Gruntwork.</w:t>
-      </w:r>
-      <w:r>
-        <w:t xml:space="preserve"> </w:t>
-      </w:r>
-      <w:r>
-        <w:t xml:space="preserve">You will be in default of these Gruntwork Houston Terms if: (a) you fail to timely pay any amount owed to us or an Affiliate of ours; (b) you or an Authorized User breach any provision of the Terms or these Gruntwork Houston Terms or violate any published policy applicable to Houston; (c) you are or become subject to any proceeding under the Bankruptcy Code or similar laws; or (d) if, in our sole discretion, we believe that you or your Authorized Users’ continued use of Houston creates legal risk for Gruntwork or presents a threat to the security of Houston, the Services or other Gruntwork customers. If you are in default, Gruntwork may, without notice: (i) suspend your account and use of Houston; (ii) terminate your account; (iii) charge reactivation fees in order to reactivate your account; and (iv) pursue any other remedy available to us.</w:t>
-      </w:r>
-    </w:p>
-    <w:p>
-      <w:pPr>
-        <w:pStyle w:val="BodyText"/>
-      </w:pPr>
-      <w:r>
-        <w:rPr>
-          <w:b/>
-        </w:rPr>
-        <w:t xml:space="preserve">1.4 Effects of Termination.</w:t>
-      </w:r>
-      <w:r>
-        <w:t xml:space="preserve"> </w:t>
-      </w:r>
-      <w:r>
-        <w:t xml:space="preserve">If you or Gruntwork terminate your use of Houston, any outstanding balances due to Gruntwork for the period up to the termination date shall be immediately due in full, and you will not be entitled to a refund of any prepaid amounts.</w:t>
-      </w:r>
-    </w:p>
-    <w:p>
-      <w:pPr>
-        <w:pStyle w:val="BodyText"/>
-      </w:pPr>
-      <w:r>
-        <w:rPr>
-          <w:b/>
-        </w:rPr>
         <w:t xml:space="preserve">1.5. Post-Termination Usage Rights.</w:t>
       </w:r>
       <w:r>
         <w:t xml:space="preserve"> </w:t>
       </w:r>
       <w:r>
-        <w:t xml:space="preserve">Upon termination of Houston, Gruntwork shall immediately revoke your access to Houston, and you shall immediately cease use of all Gruntwork intellectual property related to Houston. Termination of your use of Houston, and these Houston Terms, shall represent termination only of Houston and these Houston Terms, and shall not affect any other Services or terms which Gruntwork and you may then have outstanding.</w:t>
-      </w:r>
-    </w:p>
-    <w:p>
-      <w:pPr>
-        <w:pStyle w:val="BodyText"/>
-      </w:pPr>
-      <w:r>
-        <w:rPr>
-          <w:b/>
-        </w:rPr>
-        <w:t xml:space="preserve">1.6. Post-Termination Data Rights.</w:t>
-      </w:r>
-      <w:r>
-        <w:t xml:space="preserve"> </w:t>
-      </w:r>
-      <w:r>
-        <w:t xml:space="preserve">Because Houston is designed to create a unified experience around your existing third-party software tools, termination of your use of Houston will not affect your access to the data stored in your third-party tools. Any data stored specifically for the operation of Houston is stored in your own Amazon Web Services account(s). Following termination of your use of Houston, you may not access such Houston-specific data via Houston user interfaces or APIs, but you shall maintain access via standard AWS interfaces.</w:t>
+        <w:t xml:space="preserve">Upon termination of the Gruntwork Professional Services, you shall immediately cease use of all Gruntwork intellectual property related to the Gruntwork Professional Services; provided, however, that so long as you have fully paid all fees owed under these Terms, the License shall remain in effect for all of your forks of the Gruntwork source code repositories, including your forks of any GPS Deliverable. Termination of your use of the Gruntwork Professional Services, and these Gruntwork Professional Services Terms, shall represent termination only of the Gruntwork Professional Services and these Gruntwork Professional Services Terms, and shall not affect any other Services or terms which Gruntwork and you may then have outstanding.</w:t>
       </w:r>
     </w:p>
     <w:p>
       <w:pPr>
         <w:pStyle w:val="Heading3"/>
       </w:pPr>
-      <w:bookmarkStart w:id="60" w:name="payment-terms-3"/>
+      <w:bookmarkStart w:id="67" w:name="payment-terms-4"/>
       <w:r>
         <w:t xml:space="preserve">2. Payment Terms</w:t>
       </w:r>
-      <w:bookmarkEnd w:id="60"/>
+      <w:bookmarkEnd w:id="67"/>
     </w:p>
     <w:p>
       <w:pPr>
         <w:pStyle w:val="FirstParagraph"/>
       </w:pPr>
       <w:r>
-        <w:t xml:space="preserve">In consideration for your use of Houston, you shall pay Gruntwork the rate specified at</w:t>
-      </w:r>
-      <w:r>
-        <w:t xml:space="preserve"> </w:t>
-      </w:r>
-      <w:hyperlink r:id="rId61">
+        <w:rPr>
+          <w:b/>
+        </w:rPr>
+        <w:t xml:space="preserve">2.1. GPS Credits.</w:t>
+      </w:r>
+      <w:r>
+        <w:t xml:space="preserve"> </w:t>
+      </w:r>
+      <w:r>
+        <w:t xml:space="preserve">In order to receive the Gruntwork Professional Services, you must purchase the number of Gruntwork Professional Services credits (the “GPS Credits”) necessary for the applicable GPS Project (as defined in</w:t>
+      </w:r>
+      <w:r>
+        <w:t xml:space="preserve"> </w:t>
+      </w:r>
+      <w:hyperlink w:anchor="3-1-quarterly-project-menu">
+        <w:r>
+          <w:rPr>
+            <w:rStyle w:val="Hyperlink"/>
+          </w:rPr>
+          <w:t xml:space="preserve">Section 3.1</w:t>
+        </w:r>
+      </w:hyperlink>
+      <w:r>
+        <w:t xml:space="preserve"> </w:t>
+      </w:r>
+      <w:r>
+        <w:t xml:space="preserve">below).</w:t>
+      </w:r>
+    </w:p>
+    <w:p>
+      <w:pPr>
+        <w:pStyle w:val="BodyText"/>
+      </w:pPr>
+      <w:r>
+        <w:rPr>
+          <w:b/>
+        </w:rPr>
+        <w:t xml:space="preserve">2.2. GPS Rate.</w:t>
+      </w:r>
+      <w:r>
+        <w:t xml:space="preserve"> </w:t>
+      </w:r>
+      <w:r>
+        <w:t xml:space="preserve">The price of the GPS Credits for a particular GPS Project shall be the rate specified at</w:t>
+      </w:r>
+      <w:r>
+        <w:t xml:space="preserve"> </w:t>
+      </w:r>
+      <w:hyperlink r:id="rId46">
         <w:r>
           <w:rPr>
             <w:rStyle w:val="Hyperlink"/>
@@ -2670,35 +3428,103 @@
         <w:t xml:space="preserve"> </w:t>
       </w:r>
       <w:r>
-        <w:t xml:space="preserve">for the number of Houston Auth Users and Houston Pro Users selected during registration on a monthly basis, in accordance with the payment terms set forth in the Terms, and subject to</w:t>
-      </w:r>
-      <w:r>
-        <w:t xml:space="preserve"> </w:t>
-      </w:r>
-      <w:hyperlink w:anchor="1-term-and-termination-3">
-        <w:r>
-          <w:rPr>
-            <w:rStyle w:val="Hyperlink"/>
-          </w:rPr>
-          <w:t xml:space="preserve">section 1</w:t>
-        </w:r>
-      </w:hyperlink>
-      <w:r>
-        <w:t xml:space="preserve"> </w:t>
-      </w:r>
-      <w:r>
-        <w:t xml:space="preserve">of these Gruntwork Houston Terms.</w:t>
+        <w:t xml:space="preserve">or such price set forth in any agreement entered into by and between you and Gruntwork, including, without limitation, any Gruntwork Subscription Agreement (the “GPS Rate”).</w:t>
+      </w:r>
+    </w:p>
+    <w:p>
+      <w:pPr>
+        <w:pStyle w:val="BodyText"/>
+      </w:pPr>
+      <w:r>
+        <w:rPr>
+          <w:b/>
+        </w:rPr>
+        <w:t xml:space="preserve">2.3. Purchase of GPS Credits.</w:t>
+      </w:r>
+      <w:r>
+        <w:t xml:space="preserve"> </w:t>
+      </w:r>
+      <w:r>
+        <w:t xml:space="preserve">The GPS Credits may be purchased as either (i) a One Time Purchase at the applicable GPS Rate or (ii) as part of the GPS Annual Subscription to be paid on a quarterly basis at the applicable GPS Rate. If you elect to purchase the GPS Credits as part of a One Time Purchase, you will purchase a specified number of GPS Credits as a non-recurring, one-time purchase. If you elect to purchase the GPS Credits as part of a GPS Annual Subscription, you will purchase a set number of GPS Credits each calendar quarter of the GPS Term, which GPS Credits shall be credited to your account during the first calendar month of each calendar quarter during the GPS Term. The GPS Credits shall be purchased in accordance with the payment terms set forth in the Terms and shall be subject to</w:t>
+      </w:r>
+      <w:r>
+        <w:t xml:space="preserve"> </w:t>
+      </w:r>
+      <w:hyperlink w:anchor="1-term-and-termination-4">
+        <w:r>
+          <w:rPr>
+            <w:rStyle w:val="Hyperlink"/>
+          </w:rPr>
+          <w:t xml:space="preserve">Section 1</w:t>
+        </w:r>
+      </w:hyperlink>
+      <w:r>
+        <w:t xml:space="preserve"> </w:t>
+      </w:r>
+      <w:r>
+        <w:t xml:space="preserve">of these Gruntwork Professional Services Terms.</w:t>
+      </w:r>
+    </w:p>
+    <w:p>
+      <w:pPr>
+        <w:pStyle w:val="BodyText"/>
+      </w:pPr>
+      <w:r>
+        <w:rPr>
+          <w:b/>
+        </w:rPr>
+        <w:t xml:space="preserve">2.4. Use and Expiration.</w:t>
+      </w:r>
+      <w:r>
+        <w:t xml:space="preserve"> </w:t>
+      </w:r>
+      <w:r>
+        <w:t xml:space="preserve">If you purchase GPS Credits within the first calendar month of the applicable calendar quarter, you may (i) allocate your GPS Credits to any GPS Project (as defined in</w:t>
+      </w:r>
+      <w:r>
+        <w:t xml:space="preserve"> </w:t>
+      </w:r>
+      <w:hyperlink w:anchor="3-1-quarterly-project-menu">
+        <w:r>
+          <w:rPr>
+            <w:rStyle w:val="Hyperlink"/>
+          </w:rPr>
+          <w:t xml:space="preserve">Section 3.1</w:t>
+        </w:r>
+      </w:hyperlink>
+      <w:r>
+        <w:t xml:space="preserve"> </w:t>
+      </w:r>
+      <w:r>
+        <w:t xml:space="preserve">below) listed on the GPS Menu (as defined in</w:t>
+      </w:r>
+      <w:r>
+        <w:t xml:space="preserve"> </w:t>
+      </w:r>
+      <w:hyperlink w:anchor="3-1-quarterly-project-menu">
+        <w:r>
+          <w:rPr>
+            <w:rStyle w:val="Hyperlink"/>
+          </w:rPr>
+          <w:t xml:space="preserve">Section 3.1</w:t>
+        </w:r>
+      </w:hyperlink>
+      <w:r>
+        <w:t xml:space="preserve"> </w:t>
+      </w:r>
+      <w:r>
+        <w:t xml:space="preserve">below) during such calendar quarter; or (ii) elect not to use some or all of your GPS Credits during such calendar quarter, in which case, any such unused GPS credits shall roll over to the immediately following calendar quarter. If you purchase GPS Credits after the first calendar month of the applicable calendar quarter, you may (i) allocate your GPS Credits to any GPS Project listed on the GPS Menu during the immediately following calendar quarter; or (ii) elect not to use some or all of your GPS Credits during the immediately following calendar quarter, in which case, any such unused GPS credits shall roll over for one additional subsequent calendar quarter; provided, however, that upon your written request to Gruntwork, Gruntwork may, in its sole discretion, permit you to apply GPS Credits purchased after the first calendar month of the applicable calendar quarter to a GPS Project that is available in such calendar quarter. Any unused GPS Credits may not be rolled-over for more than one calendar quarter and shall expire if not used by such time.</w:t>
       </w:r>
     </w:p>
     <w:p>
       <w:pPr>
         <w:pStyle w:val="Heading3"/>
       </w:pPr>
-      <w:bookmarkStart w:id="62" w:name="included-features-3"/>
-      <w:r>
-        <w:t xml:space="preserve">3. Included Features</w:t>
-      </w:r>
-      <w:bookmarkEnd w:id="62"/>
+      <w:bookmarkStart w:id="68" w:name="professional-services-projects"/>
+      <w:r>
+        <w:t xml:space="preserve">Professional Services projects</w:t>
+      </w:r>
+      <w:bookmarkEnd w:id="68"/>
     </w:p>
     <w:p>
       <w:pPr>
@@ -2708,322 +3534,214 @@
         <w:rPr>
           <w:b/>
         </w:rPr>
-        <w:t xml:space="preserve">3.1. About Gruntwork Houston.</w:t>
-      </w:r>
-      <w:r>
-        <w:t xml:space="preserve"> </w:t>
-      </w:r>
-      <w:r>
-        <w:t xml:space="preserve">Houston is a web-based service that provides a central place where your development and operations teams can manage your infrastructure. Houston runs directly in your AWS account, and includes a command line tool to allow interacting with Houston from the terminal. Houston is a standalone product and not part of the Infrastructure as Code Library. Each Houston Auth User and Houston Pro User will have access to the Houston services and Houston downloadable tools, but not to the Houston source code repository, which shall remain private to Gruntwork.</w:t>
-      </w:r>
-    </w:p>
-    <w:p>
-      <w:pPr>
-        <w:pStyle w:val="BodyText"/>
-      </w:pPr>
-      <w:r>
-        <w:rPr>
-          <w:b/>
-        </w:rPr>
-        <w:t xml:space="preserve">3.2. Houston Auth User Features.</w:t>
-      </w:r>
-      <w:r>
-        <w:t xml:space="preserve"> </w:t>
-      </w:r>
-      <w:r>
-        <w:t xml:space="preserve">Authorized Users who are Houston Auth Users or Houston Pro Users shall have access to the following features:</w:t>
-      </w:r>
-    </w:p>
-    <w:p>
-      <w:pPr>
-        <w:pStyle w:val="BodyText"/>
-      </w:pPr>
-      <w:r>
-        <w:rPr>
-          <w:b/>
-        </w:rPr>
-        <w:t xml:space="preserve">3.2.1 Authentication to Amazon Web Services.</w:t>
-      </w:r>
-      <w:r>
-        <w:t xml:space="preserve"> </w:t>
-      </w:r>
-      <w:r>
-        <w:t xml:space="preserve">Houston enables you to authenticate to one or more of your AWS accounts using any Identity Provider that is compatible with Houston and which you configure for use with Houston. An “Identity Provider” is a system entity that creates, maintains, and manages identity information for principals while providing authentication services to relying party applications within a federation or distributed network.</w:t>
-      </w:r>
-    </w:p>
-    <w:p>
-      <w:pPr>
-        <w:pStyle w:val="BodyText"/>
-      </w:pPr>
-      <w:r>
-        <w:rPr>
-          <w:b/>
-        </w:rPr>
-        <w:t xml:space="preserve">3.3. Houston Pro User Features.</w:t>
-      </w:r>
-      <w:r>
-        <w:t xml:space="preserve"> </w:t>
-      </w:r>
-      <w:r>
-        <w:t xml:space="preserve">Authorized Users who are Houston Pro Users shall also have access to the following features:</w:t>
-      </w:r>
-    </w:p>
-    <w:p>
-      <w:pPr>
-        <w:pStyle w:val="BodyText"/>
-      </w:pPr>
-      <w:r>
-        <w:rPr>
-          <w:b/>
-        </w:rPr>
-        <w:t xml:space="preserve">3.3.1. Dev UI.</w:t>
-      </w:r>
-      <w:r>
-        <w:t xml:space="preserve"> </w:t>
-      </w:r>
-      <w:r>
-        <w:t xml:space="preserve">Developers shall have access to a user interface they can use to deploy and manage services.</w:t>
-      </w:r>
-    </w:p>
-    <w:p>
-      <w:pPr>
-        <w:pStyle w:val="BodyText"/>
-      </w:pPr>
-      <w:r>
-        <w:rPr>
-          <w:b/>
-        </w:rPr>
-        <w:t xml:space="preserve">3.3.2. Ops Control.</w:t>
-      </w:r>
-      <w:r>
-        <w:t xml:space="preserve"> </w:t>
-      </w:r>
-      <w:r>
-        <w:t xml:space="preserve">Operations engineers shall have the ability to define how a set of services are managed and deployed by using infrastructure as code.</w:t>
-      </w:r>
-    </w:p>
-    <w:p>
-      <w:pPr>
-        <w:pStyle w:val="BodyText"/>
-      </w:pPr>
-      <w:r>
-        <w:rPr>
-          <w:b/>
-        </w:rPr>
-        <w:t xml:space="preserve">3.4. Updates to Gruntwork Houston.</w:t>
-      </w:r>
-      <w:r>
-        <w:t xml:space="preserve"> </w:t>
-      </w:r>
-      <w:r>
-        <w:t xml:space="preserve">From time to time, Gruntwork will release new features, bug fixes, security patches, automated tests, documentation, and other improvements to Houston (collectively, “Houston Updates”). You are responsible for deploying updates to Houston when they become available, however Houston may periodically query Gruntwork-managed services for Houston Updates and install Houston Updates automatically if they are available.</w:t>
-      </w:r>
-    </w:p>
-    <w:p>
-      <w:pPr>
-        <w:pStyle w:val="Heading3"/>
-      </w:pPr>
-      <w:bookmarkStart w:id="63" w:name="customer-responsibilities"/>
-      <w:r>
-        <w:t xml:space="preserve">4. Customer Responsibilities</w:t>
-      </w:r>
-      <w:bookmarkEnd w:id="63"/>
-    </w:p>
-    <w:p>
-      <w:pPr>
-        <w:pStyle w:val="FirstParagraph"/>
-      </w:pPr>
-      <w:r>
-        <w:rPr>
-          <w:b/>
-        </w:rPr>
-        <w:t xml:space="preserve">4.1. Certain Features Require Configuration.</w:t>
-      </w:r>
-      <w:r>
-        <w:t xml:space="preserve"> </w:t>
-      </w:r>
-      <w:r>
-        <w:t xml:space="preserve">You will be required to configure or deploy modules and tools according to Gruntwork's instructions in order to use certain features of Houston. Your failure to configure or deploy specific modules and tools according to Gruntwork's instructions may affect your ability to utilize certain Houston features.</w:t>
-      </w:r>
-    </w:p>
-    <w:p>
-      <w:pPr>
-        <w:pStyle w:val="BodyText"/>
-      </w:pPr>
-      <w:r>
-        <w:rPr>
-          <w:b/>
-        </w:rPr>
-        <w:t xml:space="preserve">4.2. Protecting Your AWS Account.</w:t>
-      </w:r>
-      <w:r>
-        <w:t xml:space="preserve"> </w:t>
-      </w:r>
-      <w:r>
-        <w:t xml:space="preserve">Because Houston runs in your AWS account, any user with privileged access to that account will be capable of subverting Houston’s security measures. Therefore, it is your responsibility to ensure that only trusted members of your team have privileged access to the AWS account in which Houston runs. The security of your AWS account is your responsibility, and you are solely liable for any claim, damage or other liabilities of any nature suffered by Gruntwork or any third party due to the act of any individuals using your AWS account, provided that such claim, damage or other liabilities are not directly due to Gruntwork’s gross negligence or willful misconduct.</w:t>
-      </w:r>
-    </w:p>
-    <w:p>
-      <w:pPr>
-        <w:pStyle w:val="BodyText"/>
-      </w:pPr>
-      <w:r>
-        <w:rPr>
-          <w:b/>
-        </w:rPr>
-        <w:t xml:space="preserve">4.3. Protecting Your Identity Provider.</w:t>
-      </w:r>
-      <w:r>
-        <w:t xml:space="preserve"> </w:t>
-      </w:r>
-      <w:r>
-        <w:t xml:space="preserve">By design, Houston trusts all assertions made by your Identity Provider and has no direct control over its configuration. The security and configuration of your Identity Provider is your responsibility, and you are solely liable for any claim, damage or other liabilities of any nature suffered by Gruntwork or any third party based on Gruntwork’s use of your configuration of your Identity Provider.</w:t>
-      </w:r>
-    </w:p>
-    <w:p>
-      <w:pPr>
-        <w:pStyle w:val="Heading3"/>
-      </w:pPr>
-      <w:bookmarkStart w:id="64" w:name="additional-provisions"/>
-      <w:r>
-        <w:t xml:space="preserve">5. Additional Provisions</w:t>
-      </w:r>
-      <w:bookmarkEnd w:id="64"/>
-    </w:p>
-    <w:p>
-      <w:pPr>
-        <w:pStyle w:val="FirstParagraph"/>
-      </w:pPr>
-      <w:r>
-        <w:rPr>
-          <w:b/>
-        </w:rPr>
-        <w:t xml:space="preserve">5.1 No Derivative Works or Modification.</w:t>
-      </w:r>
-      <w:r>
-        <w:t xml:space="preserve"> </w:t>
-      </w:r>
-      <w:r>
-        <w:t xml:space="preserve">Notwithstanding</w:t>
-      </w:r>
-      <w:r>
-        <w:t xml:space="preserve"> </w:t>
-      </w:r>
-      <w:hyperlink w:anchor="6-1-customer-license">
-        <w:r>
-          <w:rPr>
-            <w:rStyle w:val="Hyperlink"/>
-          </w:rPr>
-          <w:t xml:space="preserve">Section 6.1</w:t>
-        </w:r>
-      </w:hyperlink>
-      <w:r>
-        <w:t xml:space="preserve"> </w:t>
-      </w:r>
-      <w:r>
-        <w:t xml:space="preserve">of the Terms, you are prohibited from creating derivative works of or otherwise modifying Houston.</w:t>
-      </w:r>
-    </w:p>
-    <w:p>
-      <w:pPr>
-        <w:pStyle w:val="BodyText"/>
-      </w:pPr>
-      <w:r>
-        <w:rPr>
-          <w:b/>
-        </w:rPr>
-        <w:t xml:space="preserve">5.2 License to Customer Data.</w:t>
-      </w:r>
-      <w:r>
-        <w:t xml:space="preserve"> </w:t>
-      </w:r>
-      <w:r>
-        <w:t xml:space="preserve">“Customer Data” means any data or information automatically collected by Gruntwork, through your use of Houston, relating to your infrastructure and AWS accounts that you connect to and manage with Houston. Between you and Gruntwork, you shall own all right, title, and interest in and to Customer Data. It is your sole responsibility to backup your Customer Data, and you agree and acknowledge that post termination of these Houston Terms, you may not have access to your Customer Data. You hereby grant to Gruntwork a royalty-free, non-exclusive license to (a) use, copy, reproduce, store, display, modify and make derivative works of Customer Data solely for purposes of providing the Services to you, and (b) use the Customer Data, in aggregate and anonymous format (not identifiable to you), for any business or commercial purpose, including statistical analysis with respect to usage and traffic patterns, improving the Services, in connection with the further development of the Services, or for marketing and reporting purposes.</w:t>
-      </w:r>
-    </w:p>
-    <w:p>
-      <w:pPr>
-        <w:pStyle w:val="BodyText"/>
-      </w:pPr>
-      <w:r>
-        <w:rPr>
-          <w:b/>
-        </w:rPr>
-        <w:t xml:space="preserve">5.3. Disclaimer of Warranties.</w:t>
-      </w:r>
-      <w:r>
-        <w:t xml:space="preserve"> </w:t>
-      </w:r>
-      <w:r>
-        <w:t xml:space="preserve">In addition to the disclaimer of warranties in the Terms, Gruntwork will have no responsibility or liability of any kind arising or resulting from: (a) your or your Authorized Users’ use of any version of Houston other than the then-current unmodified version provided to you; (b) problems caused by failed Internet connections or other hardware, software or equipment which is not owned, controlled or operated by Gruntwork; (c) nonconformities resulting from abuse, negligence, or improper or unauthorized use of all or any part of Houston; or (d) material modification, amendment, revision, or change to Houston by any party other than Gruntwork or Gruntwork-authorized representatives.</w:t>
-      </w:r>
-    </w:p>
-    <w:p>
-      <w:pPr>
-        <w:pStyle w:val="BodyText"/>
-      </w:pPr>
-      <w:r>
-        <w:rPr>
-          <w:b/>
-        </w:rPr>
-        <w:t xml:space="preserve">5.4. Data Security.</w:t>
-      </w:r>
-      <w:r>
-        <w:t xml:space="preserve"> </w:t>
-      </w:r>
-      <w:r>
-        <w:t xml:space="preserve">Gruntwork will implement and maintain reasonable practices, procedures, and systems, including administrative, technical, and physical safeguards designed to (i) protect the security, confidentiality, and integrity of Customer Data; (ii) ensure against reasonably anticipated threats or hazards to the security or integrity of Customer Data; (iii) protect against unauthorized access to or use of Customer Data; and (iv) otherwise comply with its obligations under the terms of this Agreement. These safeguards include, without limitation, a written data security plan, employee training, information access controls, and restricted disclosures.</w:t>
-      </w:r>
-    </w:p>
-    <w:p>
-      <w:pPr>
-        <w:pStyle w:val="BodyText"/>
-      </w:pPr>
-      <w:r>
-        <w:rPr>
-          <w:b/>
-        </w:rPr>
-        <w:t xml:space="preserve">5.5. Sensitive Data.</w:t>
-      </w:r>
-      <w:r>
-        <w:t xml:space="preserve"> </w:t>
-      </w:r>
-      <w:r>
-        <w:t xml:space="preserve">You acknowledge and agree that although Houston is designed to collect and store Customer Data, Houston is not designed to store personally identifiable information or other sensitive information except personally identifiable information related to your Authorized Users. Accordingly, you will not submit or enable the collection of: (i) any personally identifiable information, except as necessary for the establishment of an account for an Authorized User or (ii) any other information subject to regulation or protection under specific laws such as the Gramm-Leach-Bliley Act (or related rules or regulations) ((i) and (ii), collectively, “Sensitive Data”). NOTWITHSTANDING THE PROVISIONS OF</w:t>
-      </w:r>
-      <w:r>
-        <w:t xml:space="preserve"> </w:t>
-      </w:r>
-      <w:hyperlink w:anchor="7-confidentiality">
-        <w:r>
-          <w:rPr>
-            <w:rStyle w:val="Hyperlink"/>
-          </w:rPr>
-          <w:t xml:space="preserve">SECTION 7</w:t>
-        </w:r>
-      </w:hyperlink>
-      <w:r>
-        <w:t xml:space="preserve"> </w:t>
-      </w:r>
-      <w:r>
-        <w:t xml:space="preserve">OF THE TERMS, GRUNTWORK HAS NO LIABILITY UNDER THE TERMS OR THESE HOUSTON TERMS FOR THE PROTECTION OF SENSITIVE DATA EXCEPT TO THE EXTENT RESULTING FROM GRUNTWORK’S BREACH OF THE TERMS OR THESE HOUSTON TERMS.</w:t>
-      </w:r>
-    </w:p>
-    <w:p>
-      <w:pPr>
-        <w:pStyle w:val="BodyText"/>
-      </w:pPr>
-      <w:r>
-        <w:rPr>
-          <w:b/>
-        </w:rPr>
-        <w:t xml:space="preserve">5.6. Feedback.</w:t>
-      </w:r>
-      <w:r>
-        <w:t xml:space="preserve"> </w:t>
-      </w:r>
-      <w:r>
-        <w:t xml:space="preserve">You hereby grant Gruntwork a royalty-free, worldwide, transferable, sublicensable, irrevocable, perpetual license to use or incorporate into Houston any suggestions, enhancement requests, recommendations or other feedback provided by you or your Authorized Users relating to Houston.</w:t>
+        <w:t xml:space="preserve">3.1. Quarterly Project Menu.</w:t>
+      </w:r>
+      <w:r>
+        <w:t xml:space="preserve"> </w:t>
+      </w:r>
+      <w:r>
+        <w:t xml:space="preserve">Every calendar quarter, Gruntwork will release a list of projects related to onboarding and guidance, infrastructure deployments, and custom module development (the “GPS Projects”). Each GPS Project will include a brief description and will specify the number of GPS Credits such GPS Project will cost. The list of GPS Projects for each quarter (the “GPS Menu”) will be posted at</w:t>
+      </w:r>
+      <w:r>
+        <w:t xml:space="preserve"> </w:t>
+      </w:r>
+      <w:hyperlink r:id="rId69">
+        <w:r>
+          <w:rPr>
+            <w:rStyle w:val="Hyperlink"/>
+          </w:rPr>
+          <w:t xml:space="preserve">https://gruntwork.io/menu</w:t>
+        </w:r>
+      </w:hyperlink>
+      <w:r>
+        <w:t xml:space="preserve">.</w:t>
+      </w:r>
+    </w:p>
+    <w:p>
+      <w:pPr>
+        <w:pStyle w:val="BodyText"/>
+      </w:pPr>
+      <w:r>
+        <w:rPr>
+          <w:b/>
+        </w:rPr>
+        <w:t xml:space="preserve">3.2. Right to Select a GPS Project.</w:t>
+      </w:r>
+      <w:r>
+        <w:t xml:space="preserve"> </w:t>
+      </w:r>
+      <w:r>
+        <w:t xml:space="preserve">You may allocate your GPS Credits to one or more GPS Projects by selecting the desired GPS Project from the GPS Menu and sending an email to Gruntwork at</w:t>
+      </w:r>
+      <w:r>
+        <w:t xml:space="preserve"> </w:t>
+      </w:r>
+      <w:hyperlink r:id="rId70">
+        <w:r>
+          <w:rPr>
+            <w:rStyle w:val="Hyperlink"/>
+          </w:rPr>
+          <w:t xml:space="preserve">sales@gruntwork.io</w:t>
+        </w:r>
+      </w:hyperlink>
+      <w:r>
+        <w:t xml:space="preserve"> </w:t>
+      </w:r>
+      <w:r>
+        <w:t xml:space="preserve">or</w:t>
+      </w:r>
+      <w:r>
+        <w:t xml:space="preserve"> </w:t>
+      </w:r>
+      <w:hyperlink r:id="rId26">
+        <w:r>
+          <w:rPr>
+            <w:rStyle w:val="Hyperlink"/>
+          </w:rPr>
+          <w:t xml:space="preserve">support@gruntwork.io</w:t>
+        </w:r>
+      </w:hyperlink>
+      <w:r>
+        <w:t xml:space="preserve"> </w:t>
+      </w:r>
+      <w:r>
+        <w:t xml:space="preserve">that clearly indicates which GPS Project(s) you wish to select and the total amount of GPS Credits you will spend. Upon receipt of your email by Gruntwork, for each GPS Project selected, Gruntwork shall execute the GPS Project as follows:</w:t>
+      </w:r>
+    </w:p>
+    <w:p>
+      <w:pPr>
+        <w:pStyle w:val="BodyText"/>
+      </w:pPr>
+      <w:r>
+        <w:rPr>
+          <w:b/>
+        </w:rPr>
+        <w:t xml:space="preserve">3.2.1. Prioritization.</w:t>
+      </w:r>
+      <w:r>
+        <w:t xml:space="preserve"> </w:t>
+      </w:r>
+      <w:r>
+        <w:t xml:space="preserve">Gruntwork shall commit to: (i) work a minimum number of weeks on such GPS Project (the “GPS Project Development Period”), and (ii) allocate a minimum number of engineers to work on such GPS Project, in each case based on the nature of the GPS Project and the amount of GPS Credits such GPS Project costs. Upon your request, Gruntwork will share the number of weeks and/or engineers included in the GPS Project Development Period assigned to your GPS Project. Unless otherwise agreed by the Parties, Gruntwork shall use commercially reasonable efforts to complete each GPS Project in the calendar quarter in which work on the GPS Project commenced.</w:t>
+      </w:r>
+    </w:p>
+    <w:p>
+      <w:pPr>
+        <w:pStyle w:val="BodyText"/>
+      </w:pPr>
+      <w:r>
+        <w:rPr>
+          <w:b/>
+        </w:rPr>
+        <w:t xml:space="preserve">3.2.2. GPS Deliverables.</w:t>
+      </w:r>
+      <w:r>
+        <w:t xml:space="preserve"> </w:t>
+      </w:r>
+      <w:r>
+        <w:t xml:space="preserve">Each GPS Project will have a flexible scope, which may include creating generic pieces of infrastructure or solutions that can be used and implemented by you and your team Any such generic pieces of infrastructure, solutions, or other work created by Gruntwork with respect to a GPS Project (collectively, “GPS Deliverables”) shall be made available to Authorized Users in the Gruntwork Infrastructure as Code Library at the conclusion of the GPS Project Development Period. Notwithstanding anything contained herein to the contrary, Gruntwork retains all rights in and to the GPS Deliverables. Gruntwork hereby grants you a License to use the GPS Deliverables, subject to the terms and conditions set forth in</w:t>
+      </w:r>
+      <w:r>
+        <w:t xml:space="preserve"> </w:t>
+      </w:r>
+      <w:hyperlink w:anchor="6-intellectual-property-rights">
+        <w:r>
+          <w:rPr>
+            <w:rStyle w:val="Hyperlink"/>
+          </w:rPr>
+          <w:t xml:space="preserve">Section 6</w:t>
+        </w:r>
+      </w:hyperlink>
+      <w:r>
+        <w:t xml:space="preserve"> </w:t>
+      </w:r>
+      <w:r>
+        <w:t xml:space="preserve">of these Terms.</w:t>
+      </w:r>
+    </w:p>
+    <w:p>
+      <w:pPr>
+        <w:pStyle w:val="BodyText"/>
+      </w:pPr>
+      <w:r>
+        <w:rPr>
+          <w:b/>
+        </w:rPr>
+        <w:t xml:space="preserve">3.2.3. Participation.</w:t>
+      </w:r>
+      <w:r>
+        <w:t xml:space="preserve"> </w:t>
+      </w:r>
+      <w:r>
+        <w:t xml:space="preserve">Upon your selection of a GPS Project, Gruntwork will work with you to define the scope of the applicable GPS Project, determine and prioritize the particular features for the GPS Deliverable (if any), and may seek your input regarding how to improve the GPS Deliverable (if any). In addition, depending on the nature of a particular GPS Project, Gruntwork may provide you with early access to the GPS Deliverable. Notwithstanding the foregoing, Gruntwork reserves the right to determine, in its sole discretion, whether your requests are outside the scope of the applicable GPS Project and whether to incorporate any input you may provide.</w:t>
+      </w:r>
+    </w:p>
+    <w:p>
+      <w:pPr>
+        <w:pStyle w:val="BodyText"/>
+      </w:pPr>
+      <w:r>
+        <w:rPr>
+          <w:b/>
+        </w:rPr>
+        <w:t xml:space="preserve">3.2.4. Support.</w:t>
+      </w:r>
+      <w:r>
+        <w:t xml:space="preserve"> </w:t>
+      </w:r>
+      <w:r>
+        <w:t xml:space="preserve">In connection with each GPS Project, Gruntwork will provide you with all the features of the Community Support Tier, as described in</w:t>
+      </w:r>
+      <w:r>
+        <w:t xml:space="preserve"> </w:t>
+      </w:r>
+      <w:hyperlink w:anchor="3-1-supported-requests">
+        <w:r>
+          <w:rPr>
+            <w:rStyle w:val="Hyperlink"/>
+          </w:rPr>
+          <w:t xml:space="preserve">Section 3.1</w:t>
+        </w:r>
+      </w:hyperlink>
+      <w:r>
+        <w:t xml:space="preserve"> </w:t>
+      </w:r>
+      <w:r>
+        <w:t xml:space="preserve">of the Support Terms.</w:t>
+      </w:r>
+    </w:p>
+    <w:p>
+      <w:pPr>
+        <w:pStyle w:val="BodyText"/>
+      </w:pPr>
+      <w:r>
+        <w:rPr>
+          <w:b/>
+        </w:rPr>
+        <w:t xml:space="preserve">3.2.5. Satisfaction Guarantee</w:t>
+      </w:r>
+      <w:r>
+        <w:t xml:space="preserve"> </w:t>
+      </w:r>
+      <w:r>
+        <w:t xml:space="preserve">If you are not satisfied with a GPS Deliverable that is delivered to you in connection with the applicable GPS Project, Gruntwork shall work with you to identify your specific issues and to develop a mutually agreeable resolution of any such issues, provided that if you and Gruntwork cannot reach a mutually agreeable resolution, either Party shall have the right to initiate the dispute resolution procedures set forth in</w:t>
+      </w:r>
+      <w:r>
+        <w:t xml:space="preserve"> </w:t>
+      </w:r>
+      <w:hyperlink r:id="rId71">
+        <w:r>
+          <w:rPr>
+            <w:rStyle w:val="Hyperlink"/>
+          </w:rPr>
+          <w:t xml:space="preserve">Section 16</w:t>
+        </w:r>
+      </w:hyperlink>
+      <w:r>
+        <w:t xml:space="preserve"> </w:t>
+      </w:r>
+      <w:r>
+        <w:t xml:space="preserve">of the Terms. If you and Gruntwork reach a mutually agreeable resolution, Gruntwork shall work to implement any agreed upon changes to the GPS Deliverable in accordance with such resolution and you shall have the right to review any such revised version of the GPS Deliverable. If you are not satisfied with the revised version of the GPS Deliverable, you shall have the right to (i) have your Account credited with the number of GPS Credits allotted to such GPS Project or (ii) receive a full refund in an amount equal to the amount you paid for the GPS Credits allotted to such GPS Project.</w:t>
       </w:r>
     </w:p>
     <w:sectPr>

</xml_diff>

<commit_message>
[WWW-23] Updated Privacy Policy
This PR updates the privacy policy according to the document provided in JIRA ticket [WWW-23]
</commit_message>
<xml_diff>
--- a/assets/msword/gruntwork-terms.docx
+++ b/assets/msword/gruntwork-terms.docx
@@ -145,7 +145,7 @@
         <w:t xml:space="preserve"> </w:t>
       </w:r>
       <w:r>
-        <w:t xml:space="preserve">An “Authorized User” shall mean your employee or contractor who is granted per-user access rights to the Services, and shall include accounts with such access rights used primarily for performing automated tasks (commonly called “machine users”). You are entitled to up to the maximum number of Authorized Users specified at the time of purchase. Every individual that accesses the Services during the term of this Agreement must be an Authorized User.</w:t>
+        <w:t xml:space="preserve">An “Authorized User” shall mean your employee or contractor who is granted per-user access rights to the Services and shall include accounts with such access rights used primarily for performing automated tasks (commonly called “machine users”). You are entitled to up to the maximum number of Authorized Users specified at the time of purchase. Every individual that accesses the Services during the term of this Agreement must be an Authorized User.</w:t>
       </w:r>
     </w:p>
     <w:p>
@@ -167,12 +167,12 @@
       <w:r>
         <w:t xml:space="preserve"> </w:t>
       </w:r>
-      <w:hyperlink w:anchor="4-1-pricing">
-        <w:r>
-          <w:rPr>
-            <w:rStyle w:val="Hyperlink"/>
-          </w:rPr>
-          <w:t xml:space="preserve">section 4.1</w:t>
+      <w:hyperlink w:anchor="X923f744e8e9e55df8c4fcb308ebdbb88568c063">
+        <w:r>
+          <w:rPr>
+            <w:rStyle w:val="Hyperlink"/>
+          </w:rPr>
+          <w:t xml:space="preserve">Section 4.1</w:t>
         </w:r>
       </w:hyperlink>
       <w:r>
@@ -277,17 +277,17 @@
         <w:pStyle w:val="BodyText"/>
       </w:pPr>
       <w:r>
-        <w:t xml:space="preserve">If you use Gruntwork Houston, you also agree to the</w:t>
-      </w:r>
-      <w:r>
-        <w:t xml:space="preserve"> </w:t>
-      </w:r>
-      <w:hyperlink w:anchor="gruntwork-houston">
-        <w:r>
-          <w:rPr>
-            <w:rStyle w:val="Hyperlink"/>
-          </w:rPr>
-          <w:t xml:space="preserve">Gruntwork Houston Terms</w:t>
+        <w:t xml:space="preserve">If you use CIS Compliance, you also agree to the</w:t>
+      </w:r>
+      <w:r>
+        <w:t xml:space="preserve"> </w:t>
+      </w:r>
+      <w:hyperlink w:anchor="compliance">
+        <w:r>
+          <w:rPr>
+            <w:rStyle w:val="Hyperlink"/>
+          </w:rPr>
+          <w:t xml:space="preserve">CIS Compliance Terms</w:t>
         </w:r>
       </w:hyperlink>
       <w:r>
@@ -296,6 +296,28 @@
     </w:p>
     <w:p>
       <w:pPr>
+        <w:pStyle w:val="BodyText"/>
+      </w:pPr>
+      <w:r>
+        <w:t xml:space="preserve">If you use Gruntwork Professional Services, you also agree to the</w:t>
+      </w:r>
+      <w:r>
+        <w:t xml:space="preserve"> </w:t>
+      </w:r>
+      <w:hyperlink w:anchor="professional-services">
+        <w:r>
+          <w:rPr>
+            <w:rStyle w:val="Hyperlink"/>
+          </w:rPr>
+          <w:t xml:space="preserve">Gruntwork Professional Services Terms</w:t>
+        </w:r>
+      </w:hyperlink>
+      <w:r>
+        <w:t xml:space="preserve">.</w:t>
+      </w:r>
+    </w:p>
+    <w:p>
+      <w:pPr>
         <w:pStyle w:val="Heading3"/>
       </w:pPr>
       <w:bookmarkStart w:id="28" w:name="compensation-and-invoicing"/>
@@ -318,7 +340,7 @@
         <w:t xml:space="preserve"> </w:t>
       </w:r>
       <w:r>
-        <w:t xml:space="preserve">In consideration for the Services, you will pay Gruntwork as provided in the applicable terms for the specific Services you have chosen to subscribe to. The price you pay for specific Services will be the prices as published on our Website at the time you first register for the Services, which will remain your prices throughout the term of this Agreement (including any renewal periods). Gruntwork is free to change the pricing of the Services at any time during the term of this Agreement, but the new pricing shall only apply to you for any renewal period if you notify Gruntwork before the beginning of such renewal period of your request for the new pricing.</w:t>
+        <w:t xml:space="preserve">In consideration for the Services, you will pay Gruntwork as provided in the applicable terms for the specific Services you have chosen to subscribe to. The price you pay for specific Services will be the prices as published on our Website at the time you first register for the Services or the prices set forth in any agreement entered into by and between you and Gruntwork (including, without limitation, any Gruntwork Subscription Agreement), which will remain your prices throughout the term of this Agreement (including any renewal periods). Gruntwork is free to change the pricing of the Services at any time during the term of this Agreement, but the new pricing shall only apply to you for any renewal period if you notify Gruntwork before the beginning of such renewal period of your request for the new pricing.</w:t>
       </w:r>
     </w:p>
     <w:p>
@@ -352,7 +374,7 @@
         <w:t xml:space="preserve"> </w:t>
       </w:r>
       <w:r>
-        <w:t xml:space="preserve">Unless the terms for a specific subscription-based Service expressly provides otherwise for that particular Service, when you first sign up for the Services, Gruntwork will automatically charge you a $500 initial deposit, and Gruntwork will review your order for Services and approve or reject your order. Once Gruntwork has approved your order, on the approval date, Gruntwork will automatically charge you the subscription fees owed for the upcoming month of Services, and then will charge you the subscription fees owed for each subsequent month on the earlier of (a) the same day of each subsequent month or (b) the last day of such subsequent month. This payment shall be made by credit card. Alternatively, upon your request and Gruntwork's acceptance, Gruntwork will invoice you in advance for 1 year of service, and you will make payment on such invoice via check, ACH or wire transfer within 15 days of your receipt of the invoice.</w:t>
+        <w:t xml:space="preserve">Unless the terms for a specific subscription-based Service expressly provides otherwise for that particular Service, when you first sign up for the Services, Gruntwork will automatically charge you a $500 initial deposit, and Gruntwork will review your order for Services and approve or reject your order. Once Gruntwork has approved your order, on the approval date, Gruntwork will automatically charge you the subscription fees owed for the upcoming month, quarter or year of Services, as set forth in the applicable terms for the specific Service and then will charge you the subscription fees owed for each subsequent period on the earlier of (a) the same day of each subsequent period or (b) the last day of such subsequent period. This payment shall be made by credit card. Alternatively, upon your request and Gruntwork's acceptance, Gruntwork will invoice you in advance for 1 year of service, and you will make payment on such invoice via check, ACH or wire transfer within 15 days of your receipt of the invoice.</w:t>
       </w:r>
     </w:p>
     <w:p>
@@ -369,7 +391,7 @@
         <w:t xml:space="preserve"> </w:t>
       </w:r>
       <w:r>
-        <w:t xml:space="preserve">For any payments you owe other than monthly subscription fees, including approved incidental expenses, Gruntwork will charge your credit card, unless the payment is for more than $5,000, in which case we will invoice you, and you will make payment on such invoice via check, ACH or wire transfer within 15 days of your receipt of the invoice.</w:t>
+        <w:t xml:space="preserve">For any payments you owe other than subscription fees, including approved incidental expenses, Gruntwork will charge your credit card, unless the payment is for more than $5,000, in which case we will invoice you, and you will make payment on such invoice via check, ACH or wire transfer within 15 days of your receipt of the invoice.</w:t>
       </w:r>
     </w:p>
     <w:p>
@@ -413,18 +435,18 @@
         <w:t xml:space="preserve"> </w:t>
       </w:r>
       <w:r>
-        <w:t xml:space="preserve">These Terms apply to you so long as you use any of the Services, and will continue until terminated pursuant to this section 5. Notwithstanding the foregoing, the termination of these Terms does not result in the termination of the terms of service applicable to specific Services. Each of the terms of service applicable to specific Services is subject to its own term as set forth in those terms of service, and these Terms shall continue to apply for specific Services until the terms of service for those specific Services terminates.</w:t>
-      </w:r>
-    </w:p>
-    <w:p>
-      <w:pPr>
-        <w:pStyle w:val="BodyText"/>
-      </w:pPr>
-      <w:r>
-        <w:rPr>
-          <w:b/>
-        </w:rPr>
-        <w:t xml:space="preserve">5.2. Termination for Convenience.</w:t>
+        <w:t xml:space="preserve">These Terms apply to you so long as you use any of the Services and will continue until terminated pursuant to this Section 5. Notwithstanding the foregoing, the termination of these Terms does not result in the termination of the terms of service applicable to specific Services. Each of the terms of service applicable to specific Services is subject to its own term as set forth in those terms of service, and these Terms shall continue to apply for specific Services until the terms of service for those specific Services terminates.</w:t>
+      </w:r>
+    </w:p>
+    <w:p>
+      <w:pPr>
+        <w:pStyle w:val="BodyText"/>
+      </w:pPr>
+      <w:r>
+        <w:rPr>
+          <w:b/>
+        </w:rPr>
+        <w:t xml:space="preserve">5.2. Termination by Either Party for Convenience.</w:t>
       </w:r>
       <w:r>
         <w:t xml:space="preserve"> </w:t>
@@ -441,40 +463,57 @@
         <w:rPr>
           <w:b/>
         </w:rPr>
-        <w:t xml:space="preserve">5.3. Termination for Breach.</w:t>
-      </w:r>
-      <w:r>
-        <w:t xml:space="preserve"> </w:t>
-      </w:r>
-      <w:r>
-        <w:t xml:space="preserve">Either Gruntwork or you may also terminate these Terms at any time upon the material breach of these Terms by the other Party with at least 14 days' prior written notice to the other Party, provided that the material breach has not been cured prior to the end of the notice period. Any such termination must clearly identify these Terms.</w:t>
-      </w:r>
-    </w:p>
-    <w:p>
-      <w:pPr>
-        <w:pStyle w:val="BodyText"/>
-      </w:pPr>
-      <w:r>
-        <w:rPr>
-          <w:b/>
-        </w:rPr>
-        <w:t xml:space="preserve">5.4. Upon Termination</w:t>
-      </w:r>
-      <w:r>
-        <w:t xml:space="preserve"> </w:t>
-      </w:r>
-      <w:r>
-        <w:t xml:space="preserve">In the event of termination of these Terms by Client, Gruntwork will be due full compensation for all Services performed through the termination date (including approved expenses) within 15 days of the termination date. You and Gruntwork each reserve all rights, including all intellectual property rights or other rights as set out in</w:t>
-      </w:r>
-      <w:r>
-        <w:t xml:space="preserve"> </w:t>
-      </w:r>
-      <w:hyperlink w:anchor="6-intellectual-property-rights">
-        <w:r>
-          <w:rPr>
-            <w:rStyle w:val="Hyperlink"/>
-          </w:rPr>
-          <w:t xml:space="preserve">section 6</w:t>
+        <w:t xml:space="preserve">5.3. Termination for Cause by Either Party.</w:t>
+      </w:r>
+      <w:r>
+        <w:t xml:space="preserve"> </w:t>
+      </w:r>
+      <w:r>
+        <w:t xml:space="preserve">Either Gruntwork or you may terminate these Terms at any time upon the material breach of these Terms by the other Party with at least 14 days' prior written notice to the other Party, provided that the material breach has not been cured prior to the end of the notice period. Any such termination must clearly identify these Terms.</w:t>
+      </w:r>
+    </w:p>
+    <w:p>
+      <w:pPr>
+        <w:pStyle w:val="BodyText"/>
+      </w:pPr>
+      <w:r>
+        <w:rPr>
+          <w:b/>
+        </w:rPr>
+        <w:t xml:space="preserve">5.4. Termination for Cause by Gruntwork.</w:t>
+      </w:r>
+      <w:r>
+        <w:t xml:space="preserve"> </w:t>
+      </w:r>
+      <w:r>
+        <w:t xml:space="preserve">Notwithstanding anything to the contrary contained herein or in any terms of service applicable to specific Services, you will be in default of these Terms and any terms of service applicable to specific Services if: (a) you fail to timely pay any amount owed to us or an affiliate of ours; (b) you or an Authorized User breach any provision of any of the terms of service applicable to specific Services or violate any published policy applicable to the Services; (c) you are or become subject to any proceeding under the Bankruptcy Code or similar laws; or (d) if, in our sole discretion, we believe that you or your Authorized Users’ continued use of the Services creates legal risk for Gruntwork or presents a threat to the security of the Services or other Gruntwork customers. Notwithstanding anything to the contrary herein or in any terms of service applicable to specific Services, if you are in default, Gruntwork may, without notice: (i) suspend your account and use of the Services; (ii) terminate your account; (iii) terminate these Terms and any terms of service applicable to specific Services; and (iv) pursue any other remedy available to us.</w:t>
+      </w:r>
+    </w:p>
+    <w:p>
+      <w:pPr>
+        <w:pStyle w:val="BodyText"/>
+      </w:pPr>
+      <w:r>
+        <w:rPr>
+          <w:b/>
+        </w:rPr>
+        <w:t xml:space="preserve">5.5. Upon Termination</w:t>
+      </w:r>
+      <w:r>
+        <w:t xml:space="preserve"> </w:t>
+      </w:r>
+      <w:r>
+        <w:t xml:space="preserve">In the event of termination of these Terms by Client, Gruntwork will be due full compensation for all Services performed through the termination date (including approved expenses) and any outstanding balances due for the remainder of applicable minimum terms or renewal terms within 15 days of the termination date. You and Gruntwork each reserve all rights, including all intellectual property rights or other rights as set out in</w:t>
+      </w:r>
+      <w:r>
+        <w:t xml:space="preserve"> </w:t>
+      </w:r>
+      <w:hyperlink w:anchor="Xea8140a73b41d1e8e679a5f6c0f41cfe409faa5">
+        <w:r>
+          <w:rPr>
+            <w:rStyle w:val="Hyperlink"/>
+          </w:rPr>
+          <w:t xml:space="preserve">Section 6</w:t>
         </w:r>
       </w:hyperlink>
       <w:r>
@@ -513,12 +552,12 @@
       <w:r>
         <w:t xml:space="preserve"> </w:t>
       </w:r>
-      <w:hyperlink w:anchor="15-assignment">
-        <w:r>
-          <w:rPr>
-            <w:rStyle w:val="Hyperlink"/>
-          </w:rPr>
-          <w:t xml:space="preserve">section 15</w:t>
+      <w:hyperlink w:anchor="Xf709c840bccea3f0bac56e72e01687821ee5917">
+        <w:r>
+          <w:rPr>
+            <w:rStyle w:val="Hyperlink"/>
+          </w:rPr>
+          <w:t xml:space="preserve">Section 15</w:t>
         </w:r>
       </w:hyperlink>
       <w:r>
@@ -559,7 +598,21 @@
         <w:t xml:space="preserve"> </w:t>
       </w:r>
       <w:r>
-        <w:t xml:space="preserve">Gruntwork does not transfer any rights to any portion of the Services to you or any third party, and delivery of any Services to you shall not constitute any transfer of rights, except as set forth in this section 6. Gruntwork retains all rights unless enumerated otherwise herein.</w:t>
+        <w:t xml:space="preserve">Gruntwork does not transfer any rights to any portion of the Services to you or any third party, and delivery of any Services to you shall not constitute any transfer of rights, except as set forth in this</w:t>
+      </w:r>
+      <w:r>
+        <w:t xml:space="preserve"> </w:t>
+      </w:r>
+      <w:hyperlink w:anchor="Xea8140a73b41d1e8e679a5f6c0f41cfe409faa5">
+        <w:r>
+          <w:rPr>
+            <w:rStyle w:val="Hyperlink"/>
+          </w:rPr>
+          <w:t xml:space="preserve">Section 6</w:t>
+        </w:r>
+      </w:hyperlink>
+      <w:r>
+        <w:t xml:space="preserve">. Gruntwork retains all rights unless enumerated otherwise herein.</w:t>
       </w:r>
     </w:p>
     <w:p>
@@ -615,12 +668,12 @@
       <w:r>
         <w:t xml:space="preserve"> </w:t>
       </w:r>
-      <w:hyperlink w:anchor="7-confidentiality">
-        <w:r>
-          <w:rPr>
-            <w:rStyle w:val="Hyperlink"/>
-          </w:rPr>
-          <w:t xml:space="preserve">section 7</w:t>
+      <w:hyperlink w:anchor="X4045a8dfb6f56cb83fee34f1b2b13dfb0d01fa3">
+        <w:r>
+          <w:rPr>
+            <w:rStyle w:val="Hyperlink"/>
+          </w:rPr>
+          <w:t xml:space="preserve">Section 7</w:t>
         </w:r>
       </w:hyperlink>
       <w:r>
@@ -675,7 +728,24 @@
         <w:t xml:space="preserve"> </w:t>
       </w:r>
       <w:r>
-        <w:t xml:space="preserve">You also acknowledge that, under the terms of the License granted herein, you agree not to distribute the Services or any derivative of the Services in any way and, as such, acknowledges and agrees that you will not “convey” any Services or derivative of the Services in a manner that would trigger GPL and LGPL obligations commonly referred to as “viral” obligations. In the event that you produce any derivative work from any portion of the Services, or otherwise modify the Services, you shall be solely responsible for ensuring that such derivatives or modifications comply with the terms of the licenses to any third-party software incorporated into the Services.</w:t>
+        <w:t xml:space="preserve">You also acknowledge that, under the terms of the License granted herein, you agree not to distribute the Services or any derivative of the Services in any way and, as such, acknowledges and agrees that you will not “convey” any Services or derivative of the Services in a manner that would trigger GPL, LGPL, or MPL obligations commonly referred to as “viral” obligations. In the event that you produce any derivative work from any portion of the Services, or otherwise modify the Services, you shall be solely responsible for ensuring that such derivatives or modifications comply with the terms of the licenses to any third-party software incorporated into the Services.</w:t>
+      </w:r>
+    </w:p>
+    <w:p>
+      <w:pPr>
+        <w:pStyle w:val="BodyText"/>
+      </w:pPr>
+      <w:r>
+        <w:rPr>
+          <w:b/>
+        </w:rPr>
+        <w:t xml:space="preserve">6.10. Feedback.</w:t>
+      </w:r>
+      <w:r>
+        <w:t xml:space="preserve"> </w:t>
+      </w:r>
+      <w:r>
+        <w:t xml:space="preserve">You hereby grant Gruntwork a royalty-free, worldwide, transferable, sublicensable, irrevocable, perpetual license to use or incorporate into the Services, any suggestions, enhancement requests, recommendations or other feedback provided by you or your Authorized Users relating to Services.</w:t>
       </w:r>
     </w:p>
     <w:p>
@@ -741,47 +811,47 @@
     </w:p>
     <w:p>
       <w:pPr>
+        <w:numPr>
+          <w:ilvl w:val="0"/>
+          <w:numId w:val="1001"/>
+        </w:numPr>
         <w:pStyle w:val="Compact"/>
+      </w:pPr>
+      <w:r>
+        <w:t xml:space="preserve">was already known to the Party to which it is disclosed before its disclosure under these Terms;</w:t>
+      </w:r>
+    </w:p>
+    <w:p>
+      <w:pPr>
         <w:numPr>
+          <w:ilvl w:val="0"/>
           <w:numId w:val="1001"/>
+        </w:numPr>
+        <w:pStyle w:val="Compact"/>
+      </w:pPr>
+      <w:r>
+        <w:t xml:space="preserve">is or becomes publicly known without breach of these Terms;</w:t>
+      </w:r>
+    </w:p>
+    <w:p>
+      <w:pPr>
+        <w:numPr>
           <w:ilvl w:val="0"/>
+          <w:numId w:val="1001"/>
         </w:numPr>
-      </w:pPr>
-      <w:r>
-        <w:t xml:space="preserve">was already known to the Party to which it is disclosed before its disclosure under these Terms;</w:t>
-      </w:r>
-    </w:p>
-    <w:p>
-      <w:pPr>
         <w:pStyle w:val="Compact"/>
+      </w:pPr>
+      <w:r>
+        <w:t xml:space="preserve">is developed by a receiving Party independently without reference to the relevant confidential information of the disclosing Party;</w:t>
+      </w:r>
+    </w:p>
+    <w:p>
+      <w:pPr>
         <w:numPr>
+          <w:ilvl w:val="0"/>
           <w:numId w:val="1001"/>
-          <w:ilvl w:val="0"/>
         </w:numPr>
-      </w:pPr>
-      <w:r>
-        <w:t xml:space="preserve">is or becomes publicly known without breach of these Terms;</w:t>
-      </w:r>
-    </w:p>
-    <w:p>
-      <w:pPr>
         <w:pStyle w:val="Compact"/>
-        <w:numPr>
-          <w:numId w:val="1001"/>
-          <w:ilvl w:val="0"/>
-        </w:numPr>
-      </w:pPr>
-      <w:r>
-        <w:t xml:space="preserve">is developed by a receiving Party independently without reference to the relevant confidential information of the disclosing Party;</w:t>
-      </w:r>
-    </w:p>
-    <w:p>
-      <w:pPr>
-        <w:pStyle w:val="Compact"/>
-        <w:numPr>
-          <w:numId w:val="1001"/>
-          <w:ilvl w:val="0"/>
-        </w:numPr>
       </w:pPr>
       <w:r>
         <w:t xml:space="preserve">is obtained from third parties, which have no obligations to keep confidential to the Parties to these Terms.</w:t>
@@ -885,12 +955,12 @@
       <w:r>
         <w:t xml:space="preserve"> </w:t>
       </w:r>
-      <w:hyperlink w:anchor="9-2-indemnification-by-gruntwork">
-        <w:r>
-          <w:rPr>
-            <w:rStyle w:val="Hyperlink"/>
-          </w:rPr>
-          <w:t xml:space="preserve">section 9.2</w:t>
+      <w:hyperlink w:anchor="X4f2c31161416405203e0f3b40889a1967c88c5a">
+        <w:r>
+          <w:rPr>
+            <w:rStyle w:val="Hyperlink"/>
+          </w:rPr>
+          <w:t xml:space="preserve">Section 9.2</w:t>
         </w:r>
       </w:hyperlink>
       <w:r>
@@ -977,7 +1047,7 @@
       <w:r>
         <w:t xml:space="preserve"> </w:t>
       </w:r>
-      <w:hyperlink w:anchor="10-2-representations-and-warranties-by-gruntwork">
+      <w:hyperlink w:anchor="Xec9cbb76043f89e46346fc1a333977dd480dabb">
         <w:r>
           <w:rPr>
             <w:rStyle w:val="Hyperlink"/>
@@ -1060,7 +1130,21 @@
         <w:pStyle w:val="FirstParagraph"/>
       </w:pPr>
       <w:r>
-        <w:t xml:space="preserve">Any notice or other communication pursuant to these Terms will be in writing and use one of the following types of delivery, each of which is a writing for purposes of these Terms: personal delivery, mail (registered or certified mail, postage prepaid, return-receipt requested), nationally recognized overnight courier (fees prepaid), or email. Gruntwork shall address notices to you to the mailing address and email address you list in your registration form when you sign up for the Services. You shall address notices to Gruntwork to: 221 E Indianola Ave, Phoenix, AZ 85012, and via email to legal@gruntwork.io.</w:t>
+        <w:t xml:space="preserve">Subject to our right to revise the Terms in accordance with</w:t>
+      </w:r>
+      <w:r>
+        <w:t xml:space="preserve"> </w:t>
+      </w:r>
+      <w:hyperlink w:anchor="Xcd65d2fae6d219aacc52f5fe853b610f726fb0b">
+        <w:r>
+          <w:rPr>
+            <w:rStyle w:val="Hyperlink"/>
+          </w:rPr>
+          <w:t xml:space="preserve">Section 1</w:t>
+        </w:r>
+      </w:hyperlink>
+      <w:r>
+        <w:t xml:space="preserve">, any notice or other communication pursuant to these Terms will be in writing and use one of the following types of delivery, each of which is a writing for purposes of these Terms: personal delivery, mail (registered or certified mail, postage prepaid, return-receipt requested), nationally recognized overnight courier (fees prepaid), or email. Gruntwork shall address notices to you to the mailing address and email address you list in your registration form when you sign up for the Services. You shall address notices to Gruntwork to: 221 E Indianola Ave, Phoenix, AZ 85012, and via email to legal@gruntwork.io.</w:t>
       </w:r>
     </w:p>
     <w:p>
@@ -1096,7 +1180,7 @@
         <w:pStyle w:val="FirstParagraph"/>
       </w:pPr>
       <w:r>
-        <w:t xml:space="preserve">These Terms will be governed by and construed in accordance with the laws of the state of Delaware. The Parties agree that any disputes related to these Terms not otherwise resolved as set forth in this section 16 will be brought and maintained exclusively in the federal and state courts of the State of Delaware. If any controversy, claim or dispute arises out of or relating to these Terms, including the breach or interpretation of these Terms or the terms of service for any specific Services (collectively, a “Dispute”), each Party shall designate an executive who is authorized to investigate, negotiate and settle the Dispute. The executives shall exercise good faith efforts to settle the Dispute. If the executives do not resolve the Dispute within 30 days (or an extended period if they so agree) of the initial notice of the Dispute from one Party to the other, then the Parties may pursue the Dispute in courts in accordance with this section. No court or other action pertaining to a Dispute shall be pursued unless this dispute resolution procedure has been exhausted. Nonetheless, either Party at any time may pursue equitable relief before any court of competent jurisdiction in order to protect its intellectual property rights or Confidential Information.</w:t>
+        <w:t xml:space="preserve">These Terms will be governed by and construed in accordance with the laws of the state of Delaware. The Parties agree that any disputes related to these Terms not otherwise resolved as set forth in this Section 16 will be brought and maintained exclusively in the federal and state courts of the State of Delaware. If any controversy, claim or dispute arises out of or relating to these Terms, including the breach or interpretation of these Terms or the terms of service for any specific Services (collectively, a “Dispute”), each Party shall designate an executive who is authorized to investigate, negotiate and settle the Dispute. The executives shall exercise good faith efforts to settle the Dispute. If the executives do not resolve the Dispute within 30 days (or an extended period if they so agree) of the initial notice of the Dispute from one Party to the other, then the Parties may pursue the Dispute in courts in accordance with this section. No court or other action pertaining to a Dispute shall be pursued unless this dispute resolution procedure has been exhausted. Nonetheless, either Party at any time may pursue equitable relief before any court of competent jurisdiction in order to protect its intellectual property rights or Confidential Information.</w:t>
       </w:r>
     </w:p>
     <w:p>
@@ -1132,7 +1216,7 @@
         <w:pStyle w:val="FirstParagraph"/>
       </w:pPr>
       <w:r>
-        <w:t xml:space="preserve">This attachment was last updated on May 8, 2019. Unless otherwise defined in these Gruntwork Subscription Terms, capitalized terms will have the meaning given to them in the Terms.</w:t>
+        <w:t xml:space="preserve">This attachment was last updated on February 10, 2020. Unless otherwise defined in these Gruntwork Subscription Terms, capitalized terms will have the meaning given to them in the Terms.</w:t>
       </w:r>
     </w:p>
     <w:p>
@@ -1215,12 +1299,12 @@
       <w:r>
         <w:t xml:space="preserve"> </w:t>
       </w:r>
-      <w:hyperlink w:anchor="3-included-features">
-        <w:r>
-          <w:rPr>
-            <w:rStyle w:val="Hyperlink"/>
-          </w:rPr>
-          <w:t xml:space="preserve">section 3</w:t>
+      <w:hyperlink w:anchor="X108a95ecd06155efa4ffef35442d9d07e95b0d8">
+        <w:r>
+          <w:rPr>
+            <w:rStyle w:val="Hyperlink"/>
+          </w:rPr>
+          <w:t xml:space="preserve">Section 3</w:t>
         </w:r>
       </w:hyperlink>
       <w:r>
@@ -1244,17 +1328,17 @@
         <w:t xml:space="preserve"> </w:t>
       </w:r>
       <w:r>
-        <w:t xml:space="preserve">Upon termination of the Gruntwork Subscription, or later expiration of the Termination Period if applicable, you shall immediately cease use of all Gruntwork intellectual property; provided, however, that so long as you have fully paid all fees owed under these Gruntwork Subscription Terms, the License shall remain in effect for all of your forks of the Gruntwork source code repositories. Upon termination of the Gruntwork Subscription, or later expiration of the Termination Period if applicable, you shall not receive any Updates (as defined in</w:t>
-      </w:r>
-      <w:r>
-        <w:t xml:space="preserve"> </w:t>
-      </w:r>
-      <w:hyperlink w:anchor="3-1-infrastructure-as-code-library">
-        <w:r>
-          <w:rPr>
-            <w:rStyle w:val="Hyperlink"/>
-          </w:rPr>
-          <w:t xml:space="preserve">section 3.1</w:t>
+        <w:t xml:space="preserve">Upon termination of the Gruntwork Subscription, or later expiration of the Termination Period if applicable, you shall immediately cease use of all Gruntwork intellectual property; provided, however, that so long as you have fully paid all fees owed under these Terms, the License shall remain in effect for all of your forks of the Gruntwork source code repositories. Upon termination of the Gruntwork Subscription, or later expiration of the Termination Period if applicable, you shall not receive any Updates (as defined in</w:t>
+      </w:r>
+      <w:r>
+        <w:t xml:space="preserve"> </w:t>
+      </w:r>
+      <w:hyperlink w:anchor="Xfe7637260606c782475640922cdf31ac57d21c4">
+        <w:r>
+          <w:rPr>
+            <w:rStyle w:val="Hyperlink"/>
+          </w:rPr>
+          <w:t xml:space="preserve">Section 3.1</w:t>
         </w:r>
       </w:hyperlink>
       <w:r>
@@ -1289,34 +1373,34 @@
         <w:t xml:space="preserve"> </w:t>
       </w:r>
       <w:r>
-        <w:t xml:space="preserve">You are entitled to a 30-day trial period (the “Trial Period”). If you use the Gruntwork Subscription and do not register for the Reference Architecture, the Trial Period will begin on the date you receive access to the Library Repos (as defined in</w:t>
-      </w:r>
-      <w:r>
-        <w:t xml:space="preserve"> </w:t>
-      </w:r>
-      <w:hyperlink w:anchor="3-1-infrastructure-as-code-library">
-        <w:r>
-          <w:rPr>
-            <w:rStyle w:val="Hyperlink"/>
-          </w:rPr>
-          <w:t xml:space="preserve">3.1</w:t>
-        </w:r>
-      </w:hyperlink>
-      <w:r>
-        <w:t xml:space="preserve"> </w:t>
-      </w:r>
-      <w:r>
-        <w:t xml:space="preserve">below). If you use the Gruntwork Subscription and register for the Reference Architecture, the Trial Period will begin on the date Gruntwork commits to deploying your Reference Architecture (as defined in</w:t>
-      </w:r>
-      <w:r>
-        <w:t xml:space="preserve"> </w:t>
-      </w:r>
-      <w:hyperlink w:anchor="3-2-reference-architecture">
-        <w:r>
-          <w:rPr>
-            <w:rStyle w:val="Hyperlink"/>
-          </w:rPr>
-          <w:t xml:space="preserve">3.2</w:t>
+        <w:t xml:space="preserve">You are entitled to a 30-day trial period (the “Trial Period”). If you use the Gruntwork Subscription and: (i) do not register for the Reference Architecture, the Trial Period will begin on the date you receive access to the Library Repos (as defined in</w:t>
+      </w:r>
+      <w:r>
+        <w:t xml:space="preserve"> </w:t>
+      </w:r>
+      <w:hyperlink w:anchor="Xfe7637260606c782475640922cdf31ac57d21c4">
+        <w:r>
+          <w:rPr>
+            <w:rStyle w:val="Hyperlink"/>
+          </w:rPr>
+          <w:t xml:space="preserve">Section 3.1</w:t>
+        </w:r>
+      </w:hyperlink>
+      <w:r>
+        <w:t xml:space="preserve"> </w:t>
+      </w:r>
+      <w:r>
+        <w:t xml:space="preserve">below); or (ii) register for the Reference Architecture, the Trial Period will begin on the date Gruntwork commits to deploying your Reference Architecture (as defined in</w:t>
+      </w:r>
+      <w:r>
+        <w:t xml:space="preserve"> </w:t>
+      </w:r>
+      <w:hyperlink w:anchor="X9e55f942e9901e49d5bffb5b3e508a72e03e8b6">
+        <w:r>
+          <w:rPr>
+            <w:rStyle w:val="Hyperlink"/>
+          </w:rPr>
+          <w:t xml:space="preserve">Section 3.2</w:t>
         </w:r>
       </w:hyperlink>
       <w:r>
@@ -1340,34 +1424,51 @@
         <w:t xml:space="preserve"> </w:t>
       </w:r>
       <w:r>
-        <w:t xml:space="preserve">If you terminate your Gruntwork Subscription during the Trial Period, (a) Gruntwork will refund you all amounts you have paid Gruntwork for the Gruntwork Subscription, Professional Support and Reference Architecture, (b) you will not be subject to the Minimum Term (as defined in</w:t>
-      </w:r>
-      <w:r>
-        <w:t xml:space="preserve"> </w:t>
-      </w:r>
-      <w:hyperlink w:anchor="1-1-auto-renewing-terms-of-12-months">
-        <w:r>
-          <w:rPr>
-            <w:rStyle w:val="Hyperlink"/>
-          </w:rPr>
-          <w:t xml:space="preserve">1.1</w:t>
-        </w:r>
-      </w:hyperlink>
-      <w:r>
-        <w:t xml:space="preserve"> </w:t>
-      </w:r>
-      <w:r>
-        <w:t xml:space="preserve">above), and</w:t>
-      </w:r>
-      <w:r>
-        <w:t xml:space="preserve"> </w:t>
-      </w:r>
-      <w:hyperlink w:anchor="1-3-termination-by-you">
-        <w:r>
-          <w:rPr>
-            <w:rStyle w:val="Hyperlink"/>
-          </w:rPr>
-          <w:t xml:space="preserve">1.3</w:t>
+        <w:t xml:space="preserve">Notwithstanding anything to the contrary in these Terms, if you terminate your Gruntwork Subscription during the Trial Period, (a) Gruntwork will refund you all amounts you have paid Gruntwork for the Gruntwork Subscription, Professional Support, Reference Architecture and CIS Compliance; (b) you will not be subject to the Minimum Term (as defined in</w:t>
+      </w:r>
+      <w:r>
+        <w:t xml:space="preserve"> </w:t>
+      </w:r>
+      <w:hyperlink w:anchor="X3f867afa2d6a292281d04eb84c46d3efbc55e9d">
+        <w:r>
+          <w:rPr>
+            <w:rStyle w:val="Hyperlink"/>
+          </w:rPr>
+          <w:t xml:space="preserve">Section 1.1</w:t>
+        </w:r>
+      </w:hyperlink>
+      <w:r>
+        <w:t xml:space="preserve"> </w:t>
+      </w:r>
+      <w:r>
+        <w:t xml:space="preserve">above) or the CIS Compliance Minimum Term (as defined in</w:t>
+      </w:r>
+      <w:r>
+        <w:t xml:space="preserve"> </w:t>
+      </w:r>
+      <w:hyperlink w:anchor="Xd957df1ebdca284259536d1e7237d60a34b6e1a">
+        <w:r>
+          <w:rPr>
+            <w:rStyle w:val="Hyperlink"/>
+          </w:rPr>
+          <w:t xml:space="preserve">Section 1.1</w:t>
+        </w:r>
+      </w:hyperlink>
+      <w:r>
+        <w:t xml:space="preserve"> </w:t>
+      </w:r>
+      <w:r>
+        <w:t xml:space="preserve">of the CIS Compliance Terms), and</w:t>
+      </w:r>
+      <w:r>
+        <w:t xml:space="preserve"> </w:t>
+      </w:r>
+      <w:hyperlink w:anchor="X5f05534bd570d8df7ceec829469360c9715a4ba">
+        <w:r>
+          <w:rPr>
+            <w:rStyle w:val="Hyperlink"/>
+          </w:rPr>
+          <w:t xml:space="preserve">Section 1.3</w:t>
         </w:r>
       </w:hyperlink>
       <w:r>
@@ -1379,53 +1480,19 @@
       <w:r>
         <w:t xml:space="preserve"> </w:t>
       </w:r>
-      <w:hyperlink w:anchor="1-4-continuation-of-subscription-plan-services">
-        <w:r>
-          <w:rPr>
-            <w:rStyle w:val="Hyperlink"/>
-          </w:rPr>
-          <w:t xml:space="preserve">1.4</w:t>
-        </w:r>
-      </w:hyperlink>
-      <w:r>
-        <w:t xml:space="preserve"> </w:t>
-      </w:r>
-      <w:r>
-        <w:t xml:space="preserve">above shall not apply, (c) notwithstanding</w:t>
-      </w:r>
-      <w:r>
-        <w:t xml:space="preserve"> </w:t>
-      </w:r>
-      <w:hyperlink w:anchor="1-5-post-termination-rights">
-        <w:r>
-          <w:rPr>
-            <w:rStyle w:val="Hyperlink"/>
-          </w:rPr>
-          <w:t xml:space="preserve">1.5</w:t>
-        </w:r>
-      </w:hyperlink>
-      <w:r>
-        <w:t xml:space="preserve"> </w:t>
-      </w:r>
-      <w:r>
-        <w:t xml:space="preserve">above, the License shall immediately terminate in full and you shall immediately cease use of all Gruntwork intellectual property, including all of your forks of the Gruntwork source code repositories, and (d) notwithstanding</w:t>
-      </w:r>
-      <w:r>
-        <w:t xml:space="preserve"> </w:t>
-      </w:r>
-      <w:hyperlink w:anchor="1-3-post-termination-rights">
-        <w:r>
-          <w:rPr>
-            <w:rStyle w:val="Hyperlink"/>
-          </w:rPr>
-          <w:t xml:space="preserve">1.3</w:t>
-        </w:r>
-      </w:hyperlink>
-      <w:r>
-        <w:t xml:space="preserve"> </w:t>
-      </w:r>
-      <w:r>
-        <w:t xml:space="preserve">of the Reference Architecture Terms, the License for the Reference Architecture created by Gruntwork specifically for you shall immediately terminate in full and you shall immediately cease use of the Reference Architecture.</w:t>
+      <w:hyperlink w:anchor="Xf9eb89a2294a7e3cbda7022c6f6d74cb14691ba">
+        <w:r>
+          <w:rPr>
+            <w:rStyle w:val="Hyperlink"/>
+          </w:rPr>
+          <w:t xml:space="preserve">Section 1.4</w:t>
+        </w:r>
+      </w:hyperlink>
+      <w:r>
+        <w:t xml:space="preserve"> </w:t>
+      </w:r>
+      <w:r>
+        <w:t xml:space="preserve">above shall not apply; and (c) the License (including, without limitation, the License for the Reference Architecture, CIS Compliance, the CIS Reference Architecture, and the CIS Repo) shall immediately terminate in full and you shall immediately cease use of all Gruntwork intellectual property, including, without limitation, all of your forks of the Gruntwork source code repositories.</w:t>
       </w:r>
     </w:p>
     <w:p>
@@ -1465,7 +1532,7 @@
       <w:r>
         <w:t xml:space="preserve"> </w:t>
       </w:r>
-      <w:hyperlink w:anchor="4-compensation-and-invoicing">
+      <w:hyperlink w:anchor="X89202b811358bc69f7d4e8be28d54856102860d">
         <w:r>
           <w:rPr>
             <w:rStyle w:val="Hyperlink"/>
@@ -1482,12 +1549,12 @@
       <w:r>
         <w:t xml:space="preserve"> </w:t>
       </w:r>
-      <w:hyperlink w:anchor="1-term-and-termination">
-        <w:r>
-          <w:rPr>
-            <w:rStyle w:val="Hyperlink"/>
-          </w:rPr>
-          <w:t xml:space="preserve">section 1</w:t>
+      <w:hyperlink w:anchor="X2da3b096a5a4f01a7c5b1a65687538312d64e47">
+        <w:r>
+          <w:rPr>
+            <w:rStyle w:val="Hyperlink"/>
+          </w:rPr>
+          <w:t xml:space="preserve">Section 1</w:t>
         </w:r>
       </w:hyperlink>
       <w:r>
@@ -1521,7 +1588,7 @@
         <w:t xml:space="preserve"> </w:t>
       </w:r>
       <w:r>
-        <w:t xml:space="preserve">Each Authorized User will receive access to the private source code repositories (“Library Repos”), which contain a collection of infrastructure code created by Gruntwork (the “Infrastructure as Code Library”). Authorized Users shall only received access to those Library Repos that support the cloud provider (e.g. Amazon Web Services) selected during registration. Client can find a list of the code in the Infrastructure as Code Library at</w:t>
+        <w:t xml:space="preserve">Each Authorized User will receive access to the private source code repositories (“Library Repos”), which contain a collection of infrastructure code created by Gruntwork (the “Infrastructure as Code Library”). Authorized Users will only receive access to those Library Repos that support the cloud provider (e.g. Amazon Web Services) selected during registration. Client can find a list of the code in the Infrastructure as Code Library at</w:t>
       </w:r>
       <w:r>
         <w:t xml:space="preserve"> </w:t>
@@ -1591,12 +1658,12 @@
       <w:r>
         <w:t xml:space="preserve"> </w:t>
       </w:r>
-      <w:hyperlink w:anchor="3-included-features-1">
-        <w:r>
-          <w:rPr>
-            <w:rStyle w:val="Hyperlink"/>
-          </w:rPr>
-          <w:t xml:space="preserve">section 3.1</w:t>
+      <w:hyperlink w:anchor="X890c51c23f19e25ac48dd194ccced35e8e29dd9">
+        <w:r>
+          <w:rPr>
+            <w:rStyle w:val="Hyperlink"/>
+          </w:rPr>
+          <w:t xml:space="preserve">Section 3.1</w:t>
         </w:r>
       </w:hyperlink>
       <w:r>
@@ -1639,7 +1706,7 @@
         <w:pStyle w:val="FirstParagraph"/>
       </w:pPr>
       <w:r>
-        <w:t xml:space="preserve">This attachment was last updated on May 8, 2019. Unless otherwise defined in these Support Terms, capitalized terms will have the meaning given to them in the Terms. The Community Support Tier, the Professional Support Tier and the Enterprise Support Tier shall each be referred to herein as a “Support Tier” and collectively as the “Support Tiers”.</w:t>
+        <w:t xml:space="preserve">This attachment was last updated on February 10, 2020. Unless otherwise defined in these Support Terms, capitalized terms will have the meaning given to them in the Terms. The Community Support Tier, the Professional Support Tier and the Enterprise Support Tier shall each be referred to herein as a “Support Tier” and collectively as the “Support Tiers”.</w:t>
       </w:r>
     </w:p>
     <w:p>
@@ -1671,12 +1738,12 @@
       <w:r>
         <w:t xml:space="preserve"> </w:t>
       </w:r>
-      <w:hyperlink w:anchor="1-2-term-for-professional-support-tier-or-enterprise-support-tie">
-        <w:r>
-          <w:rPr>
-            <w:rStyle w:val="Hyperlink"/>
-          </w:rPr>
-          <w:t xml:space="preserve">sections 1.2</w:t>
+      <w:hyperlink w:anchor="X133838749dbd7a368073242fa0806a55dc0090c">
+        <w:r>
+          <w:rPr>
+            <w:rStyle w:val="Hyperlink"/>
+          </w:rPr>
+          <w:t xml:space="preserve">Section 1.2</w:t>
         </w:r>
       </w:hyperlink>
       <w:r>
@@ -1688,12 +1755,12 @@
       <w:r>
         <w:t xml:space="preserve"> </w:t>
       </w:r>
-      <w:hyperlink w:anchor="1-3-termination-for-convenience">
-        <w:r>
-          <w:rPr>
-            <w:rStyle w:val="Hyperlink"/>
-          </w:rPr>
-          <w:t xml:space="preserve">1.3</w:t>
+      <w:hyperlink w:anchor="Xa15b44bcb429856114a2b838416e0c9c5dc43f8">
+        <w:r>
+          <w:rPr>
+            <w:rStyle w:val="Hyperlink"/>
+          </w:rPr>
+          <w:t xml:space="preserve">Section 1.3</w:t>
         </w:r>
       </w:hyperlink>
       <w:r>
@@ -1717,7 +1784,7 @@
         <w:t xml:space="preserve"> </w:t>
       </w:r>
       <w:r>
-        <w:t xml:space="preserve">Should you register for either the Professional Support Tier or the Enterprise Support Tier, your use of the applicable Support Tier, and these Support Terms, will continue in force for 12 months beginning on the date you submit your registration for the (the “Support Tier Minimum Term”). Thereafter, your use of the applicable Support Tier, and these Support Terms, will renew automatically for additional 12-month periods (each, a “Support Tier Renewal Term”).</w:t>
+        <w:t xml:space="preserve">Should you register for either the Professional Support Tier or the Enterprise Support Tier, your use of the applicable Support Tier, and these Support Terms, will continue in force for 12 months beginning on the date you submit your registration for the applicable Support Tier (the “Support Tier Minimum Term”). Thereafter, your use of the applicable Support Tier, and these Support Terms, will renew automatically for additional 12-month periods (each, a “Support Tier Renewal Term”).</w:t>
       </w:r>
     </w:p>
     <w:p>
@@ -1734,7 +1801,7 @@
         <w:t xml:space="preserve"> </w:t>
       </w:r>
       <w:r>
-        <w:t xml:space="preserve">Your use of the Support Tiers, and these Support Terms, may be terminated by either Gruntwork or you upon written notice to the other Party that clearly identifies the applicable Support Tier.</w:t>
+        <w:t xml:space="preserve">Your use of the Support Tiers, and these Support Terms, may be terminated by either Gruntwork or you upon at least 30 days’ prior written notice to the other party that clearly identifies the applicable Support Tier.</w:t>
       </w:r>
     </w:p>
     <w:p>
@@ -1756,6 +1823,23 @@
     </w:p>
     <w:p>
       <w:pPr>
+        <w:pStyle w:val="BodyText"/>
+      </w:pPr>
+      <w:r>
+        <w:rPr>
+          <w:b/>
+        </w:rPr>
+        <w:t xml:space="preserve">1.5. After Termination.</w:t>
+      </w:r>
+      <w:r>
+        <w:t xml:space="preserve"> </w:t>
+      </w:r>
+      <w:r>
+        <w:t xml:space="preserve">Termination of your use of the Support Tiers, and these Support Terms, shall represent termination only of the Support Tiers and these Support Terms, and shall not affect any other Services or terms which Gruntwork and you may then have outstanding.</w:t>
+      </w:r>
+    </w:p>
+    <w:p>
+      <w:pPr>
         <w:pStyle w:val="Heading3"/>
       </w:pPr>
       <w:bookmarkStart w:id="52" w:name="payment-terms-1"/>
@@ -1788,7 +1872,7 @@
       <w:r>
         <w:t xml:space="preserve"> </w:t>
       </w:r>
-      <w:hyperlink w:anchor="4-compensation-and-invoicing">
+      <w:hyperlink w:anchor="X89202b811358bc69f7d4e8be28d54856102860d">
         <w:r>
           <w:rPr>
             <w:rStyle w:val="Hyperlink"/>
@@ -1805,12 +1889,12 @@
       <w:r>
         <w:t xml:space="preserve"> </w:t>
       </w:r>
-      <w:hyperlink w:anchor="1-term-and-termination-1">
-        <w:r>
-          <w:rPr>
-            <w:rStyle w:val="Hyperlink"/>
-          </w:rPr>
-          <w:t xml:space="preserve">section 1</w:t>
+      <w:hyperlink w:anchor="X42e2711426e79e141dfa957197ed0ec8433c9be">
+        <w:r>
+          <w:rPr>
+            <w:rStyle w:val="Hyperlink"/>
+          </w:rPr>
+          <w:t xml:space="preserve">Section 1</w:t>
         </w:r>
       </w:hyperlink>
       <w:r>
@@ -1844,7 +1928,7 @@
         <w:t xml:space="preserve"> </w:t>
       </w:r>
       <w:r>
-        <w:t xml:space="preserve">Any Authorized User may submit a support request (“Support Request”) to Gruntwork. Support Requests may involve questions, troubleshooting, code reviews, design reviews, and bug fixes . All Support Requests must be reasonably related to the infrastructure set up by Gruntwork on your behalf and limited to the cloud provider (e.g. Google Cloud Platform) selected during registration, unless you selected Enterprise Support, in which case we will accept your Support Requests for all cloud providers that we currently support. Gruntwork shall not be obligated to provide custom development in response to a Support Request; however, Gruntwork, at its discretion, may offer to perform custom development for free (e.g., for bug fixes) or as part of a separate statement of work (e.g., for developing new modules).</w:t>
+        <w:t xml:space="preserve">Any Authorized User may submit a support request (“Support Request”) to Gruntwork. Support Requests may involve questions, troubleshooting, code reviews, design reviews, and bug fixes. All Support Requests must be reasonably related to the infrastructure set up by Gruntwork on your behalf and limited to the cloud provider (e.g. Google Cloud Platform) selected during registration, unless you selected Enterprise Support, in which case we will accept your Support Requests for all cloud providers that we currently support. Gruntwork shall not be obligated to provide custom development in response to a Support Request; however, Gruntwork, at its discretion, may offer to perform custom development for free (e.g., for bug fixes) or as part of a separate statement of work (e.g., for developing new modules).</w:t>
       </w:r>
     </w:p>
     <w:p>
@@ -1906,7 +1990,7 @@
         <w:t xml:space="preserve"> </w:t>
       </w:r>
       <w:r>
-        <w:t xml:space="preserve">Gruntwork employees may but are not obligated to monitor the community chat room and community forum and provide help when appropriate. Gruntwork employees may be delayed in responding or may not respond at all to messages submitted via the community chat room or community forum.</w:t>
+        <w:t xml:space="preserve">Gruntwork employees may, but are not obligated to, monitor the community chat room and community forum and provide help when appropriate. Gruntwork employees may be delayed in responding or may not respond at all to messages submitted via the community chat room or community forum.</w:t>
       </w:r>
     </w:p>
     <w:p>
@@ -2019,17 +2103,17 @@
         <w:t xml:space="preserve"> </w:t>
       </w:r>
       <w:r>
-        <w:t xml:space="preserve">Gruntwork shall make a good-faith effort to respond to the Professional Support Request within a reasonable timeframe, but for the first 3 requests per day or first 30 requests per month, whichever occurs first, Gruntwork shall respond no later than two business days after the Professional Support Request was received by Gruntwork, subject to our availability per sections</w:t>
-      </w:r>
-      <w:r>
-        <w:t xml:space="preserve"> </w:t>
-      </w:r>
-      <w:hyperlink w:anchor="3-5-availability">
-        <w:r>
-          <w:rPr>
-            <w:rStyle w:val="Hyperlink"/>
-          </w:rPr>
-          <w:t xml:space="preserve">3.5</w:t>
+        <w:t xml:space="preserve">Gruntwork shall make a good-faith effort to respond to the Professional Support Request within a reasonable timeframe, but for the first 3 requests per day or first 30 requests per month, whichever occurs first, Gruntwork shall respond no later than two business days after the Professional Support Request was received by Gruntwork, subject to our availability per</w:t>
+      </w:r>
+      <w:r>
+        <w:t xml:space="preserve"> </w:t>
+      </w:r>
+      <w:hyperlink w:anchor="Xd492ad9019e5b59c0dfe1062f7b36f6892a666b">
+        <w:r>
+          <w:rPr>
+            <w:rStyle w:val="Hyperlink"/>
+          </w:rPr>
+          <w:t xml:space="preserve">Section 3.5</w:t>
         </w:r>
       </w:hyperlink>
       <w:r>
@@ -2041,12 +2125,12 @@
       <w:r>
         <w:t xml:space="preserve"> </w:t>
       </w:r>
-      <w:hyperlink w:anchor="3-6-no-emergency-support">
-        <w:r>
-          <w:rPr>
-            <w:rStyle w:val="Hyperlink"/>
-          </w:rPr>
-          <w:t xml:space="preserve">3.6</w:t>
+      <w:hyperlink w:anchor="X2c6ce695474fbf1df5c3e4deb686b3f918fdb7f">
+        <w:r>
+          <w:rPr>
+            <w:rStyle w:val="Hyperlink"/>
+          </w:rPr>
+          <w:t xml:space="preserve">Section 3.6</w:t>
         </w:r>
       </w:hyperlink>
       <w:r>
@@ -2146,17 +2230,17 @@
         <w:t xml:space="preserve"> </w:t>
       </w:r>
       <w:r>
-        <w:t xml:space="preserve">Gruntwork shall make a good-faith effort to respond to the Enterprise Support Request as soon as possible, but for the first 3 requests per day or first 30 requests per month, whichever occurs first, Gruntwork shall respond no later than four business hours after the Enterprise Support Request was received by Gruntwork, unless the request was received after 2:00pm Pacific Time, in which case Gruntwork will respond no later than 10:00am Pacific Time on the next business day. Gruntwork business hours are from 9:00am - 5:00pm Pacific Time, Monday through Friday, subject to our availability per sections</w:t>
-      </w:r>
-      <w:r>
-        <w:t xml:space="preserve"> </w:t>
-      </w:r>
-      <w:hyperlink w:anchor="3-5-availability">
-        <w:r>
-          <w:rPr>
-            <w:rStyle w:val="Hyperlink"/>
-          </w:rPr>
-          <w:t xml:space="preserve">3.5</w:t>
+        <w:t xml:space="preserve">Gruntwork shall make a good-faith effort to respond to the Enterprise Support Request as soon as possible, but for the first 3 requests per day or first 30 requests per month, whichever occurs first, Gruntwork shall respond no later than four business hours after the Enterprise Support Request was received by Gruntwork, unless the request was received after 2:00pm Pacific Time, in which case Gruntwork will respond no later than 10:00am Pacific Time on the next business day. Gruntwork business hours are from 9:00am - 5:00pm Pacific Time, Monday through Friday, subject to our availability per</w:t>
+      </w:r>
+      <w:r>
+        <w:t xml:space="preserve"> </w:t>
+      </w:r>
+      <w:hyperlink w:anchor="Xd492ad9019e5b59c0dfe1062f7b36f6892a666b">
+        <w:r>
+          <w:rPr>
+            <w:rStyle w:val="Hyperlink"/>
+          </w:rPr>
+          <w:t xml:space="preserve">Section 3.5</w:t>
         </w:r>
       </w:hyperlink>
       <w:r>
@@ -2168,12 +2252,12 @@
       <w:r>
         <w:t xml:space="preserve"> </w:t>
       </w:r>
-      <w:hyperlink w:anchor="3-6-no-emergency-support">
-        <w:r>
-          <w:rPr>
-            <w:rStyle w:val="Hyperlink"/>
-          </w:rPr>
-          <w:t xml:space="preserve">3.6</w:t>
+      <w:hyperlink w:anchor="X2c6ce695474fbf1df5c3e4deb686b3f918fdb7f">
+        <w:r>
+          <w:rPr>
+            <w:rStyle w:val="Hyperlink"/>
+          </w:rPr>
+          <w:t xml:space="preserve">Section 3.6</w:t>
         </w:r>
       </w:hyperlink>
       <w:r>
@@ -2263,7 +2347,7 @@
         <w:pStyle w:val="FirstParagraph"/>
       </w:pPr>
       <w:r>
-        <w:t xml:space="preserve">This attachment was last updated on May 8, 2019. Unless otherwise defined in these Reference Architecture Terms, capitalized terms will have the meaning given to them in the Terms.</w:t>
+        <w:t xml:space="preserve">This attachment was last updated on February 10, 2020. Unless otherwise defined in these Reference Architecture Terms, capitalized terms will have the meaning given to them in the Terms.</w:t>
       </w:r>
     </w:p>
     <w:p>
@@ -2295,30 +2379,61 @@
       <w:r>
         <w:t xml:space="preserve"> </w:t>
       </w:r>
-      <w:hyperlink w:anchor="3-2-reference-architecture">
-        <w:r>
-          <w:rPr>
-            <w:rStyle w:val="Hyperlink"/>
-          </w:rPr>
-          <w:t xml:space="preserve">section 3.2</w:t>
-        </w:r>
-      </w:hyperlink>
-      <w:r>
-        <w:t xml:space="preserve"> </w:t>
-      </w:r>
-      <w:r>
-        <w:t xml:space="preserve">below, or until terminated by either Gruntwork or you upon written notice to the other Party that clearly identifies Reference Architecture.</w:t>
-      </w:r>
-    </w:p>
-    <w:p>
-      <w:pPr>
-        <w:pStyle w:val="BodyText"/>
-      </w:pPr>
-      <w:r>
-        <w:rPr>
-          <w:b/>
-        </w:rPr>
-        <w:t xml:space="preserve">1.2. Termination by You.</w:t>
+      <w:hyperlink w:anchor="X9e55f942e9901e49d5bffb5b3e508a72e03e8b6">
+        <w:r>
+          <w:rPr>
+            <w:rStyle w:val="Hyperlink"/>
+          </w:rPr>
+          <w:t xml:space="preserve">Section 3.2</w:t>
+        </w:r>
+      </w:hyperlink>
+      <w:r>
+        <w:t xml:space="preserve"> </w:t>
+      </w:r>
+      <w:r>
+        <w:t xml:space="preserve">below, unless earlier terminated in accordance with these Terms or this</w:t>
+      </w:r>
+      <w:r>
+        <w:t xml:space="preserve"> </w:t>
+      </w:r>
+      <w:hyperlink w:anchor="X96253049146669bbe9117c04be12b26ba8c05ab">
+        <w:r>
+          <w:rPr>
+            <w:rStyle w:val="Hyperlink"/>
+          </w:rPr>
+          <w:t xml:space="preserve">Section 1</w:t>
+        </w:r>
+      </w:hyperlink>
+      <w:r>
+        <w:t xml:space="preserve">.</w:t>
+      </w:r>
+    </w:p>
+    <w:p>
+      <w:pPr>
+        <w:pStyle w:val="BodyText"/>
+      </w:pPr>
+      <w:r>
+        <w:rPr>
+          <w:b/>
+        </w:rPr>
+        <w:t xml:space="preserve">1.2. Termination for Convenience.</w:t>
+      </w:r>
+      <w:r>
+        <w:t xml:space="preserve"> </w:t>
+      </w:r>
+      <w:r>
+        <w:t xml:space="preserve">Your use of the Reference Architecture, and these Reference Architecture Terms, may be terminated by either Gruntwork or you upon at least 30 days’ prior written notice to the other Party that clearly identifies Reference Architecture.</w:t>
+      </w:r>
+    </w:p>
+    <w:p>
+      <w:pPr>
+        <w:pStyle w:val="BodyText"/>
+      </w:pPr>
+      <w:r>
+        <w:rPr>
+          <w:b/>
+        </w:rPr>
+        <w:t xml:space="preserve">1.3. Termination by You.</w:t>
       </w:r>
       <w:r>
         <w:t xml:space="preserve"> </w:t>
@@ -2329,12 +2444,12 @@
       <w:r>
         <w:t xml:space="preserve"> </w:t>
       </w:r>
-      <w:hyperlink w:anchor="1-6-1-trial-period-effective-date">
-        <w:r>
-          <w:rPr>
-            <w:rStyle w:val="Hyperlink"/>
-          </w:rPr>
-          <w:t xml:space="preserve">1.6.1</w:t>
+      <w:hyperlink w:anchor="X11e610ff92abbb97335dcea92a0122be51376d6">
+        <w:r>
+          <w:rPr>
+            <w:rStyle w:val="Hyperlink"/>
+          </w:rPr>
+          <w:t xml:space="preserve">Section 1.6.1</w:t>
         </w:r>
       </w:hyperlink>
       <w:r>
@@ -2352,13 +2467,13 @@
         <w:rPr>
           <w:b/>
         </w:rPr>
-        <w:t xml:space="preserve">1.3. Post-Termination Rights.</w:t>
-      </w:r>
-      <w:r>
-        <w:t xml:space="preserve"> </w:t>
-      </w:r>
-      <w:r>
-        <w:t xml:space="preserve">Upon termination of these Reference Architecture Terms, provided that Gruntwork has deployed the Reference Architecture and you have fully paid all fees owed under the Gruntwork Subscription Terms and these Reference Architecture Terms, the License shall remain in effect for the Reference Architecture created by Gruntwork specifically for you, and for any source code repositories created by Gruntwork specifically for you.</w:t>
+        <w:t xml:space="preserve">1.4. Post-Termination Rights.</w:t>
+      </w:r>
+      <w:r>
+        <w:t xml:space="preserve"> </w:t>
+      </w:r>
+      <w:r>
+        <w:t xml:space="preserve">Upon termination of these Reference Architecture Terms, provided that Gruntwork has deployed the Reference Architecture and you have fully paid all fees owed under these Terms, the License shall remain in effect for the Reference Architecture created by Gruntwork specifically for you, and for any source code repositories created by Gruntwork specifically for you. Termination of your use of the Reference Architecture, and these Reference Architecture Terms, shall represent termination only of the Reference Architecture and these Reference Architecture Terms, and shall not affect any other Services or terms which Gruntwork and you may then have outstanding.</w:t>
       </w:r>
     </w:p>
     <w:p>
@@ -2393,7 +2508,38 @@
         <w:t xml:space="preserve"> </w:t>
       </w:r>
       <w:r>
-        <w:t xml:space="preserve">before we begin your Reference Architecture implementation (as described in section 3) and in accordance with the payment terms set forth in the Terms, and subject to section 1 of these Reference Architecture Terms.</w:t>
+        <w:t xml:space="preserve">before we begin your Reference Architecture implementation (as described in</w:t>
+      </w:r>
+      <w:r>
+        <w:t xml:space="preserve"> </w:t>
+      </w:r>
+      <w:hyperlink w:anchor="X739d60840fcc301660c325cb7123989a1894c43">
+        <w:r>
+          <w:rPr>
+            <w:rStyle w:val="Hyperlink"/>
+          </w:rPr>
+          <w:t xml:space="preserve">Section 3</w:t>
+        </w:r>
+      </w:hyperlink>
+      <w:r>
+        <w:t xml:space="preserve">) and in accordance with the payment terms set forth in the Terms, and subject to</w:t>
+      </w:r>
+      <w:r>
+        <w:t xml:space="preserve"> </w:t>
+      </w:r>
+      <w:hyperlink w:anchor="X96253049146669bbe9117c04be12b26ba8c05ab">
+        <w:r>
+          <w:rPr>
+            <w:rStyle w:val="Hyperlink"/>
+          </w:rPr>
+          <w:t xml:space="preserve">Section 1</w:t>
+        </w:r>
+      </w:hyperlink>
+      <w:r>
+        <w:t xml:space="preserve"> </w:t>
+      </w:r>
+      <w:r>
+        <w:t xml:space="preserve">of these Reference Architecture Terms.</w:t>
       </w:r>
     </w:p>
     <w:p>
@@ -2478,9 +2624,9 @@
       <w:pPr>
         <w:pStyle w:val="Heading2"/>
       </w:pPr>
-      <w:bookmarkStart w:id="58" w:name="gruntwork-houston"/>
-      <w:r>
-        <w:t xml:space="preserve">Gruntwork Houston Terms</w:t>
+      <w:bookmarkStart w:id="58" w:name="compliance"/>
+      <w:r>
+        <w:t xml:space="preserve">CIS Compliance Terms</w:t>
       </w:r>
       <w:bookmarkEnd w:id="58"/>
     </w:p>
@@ -2489,7 +2635,7 @@
         <w:pStyle w:val="FirstParagraph"/>
       </w:pPr>
       <w:r>
-        <w:t xml:space="preserve">This attachment was last updated on May 8, 2019. Unless otherwise defined in these Gruntwork Houston Terms, capitalized terms will have the meaning given to them in the Terms. You may only access and use Gruntwork Houston (“Houston”) if you have a current and valid Gruntwork Subscription.</w:t>
+        <w:t xml:space="preserve">This attachment was last updated on February 10, 2020. Unless otherwise defined in these CIS Compliance Terms, capitalized terms will have the meaning given to them in the Terms. You may only access and use the CIS Compliance product ("CIS Compliance") if you have a current and valid Gruntwork Subscription.</w:t>
       </w:r>
     </w:p>
     <w:p>
@@ -2510,18 +2656,536 @@
         <w:rPr>
           <w:b/>
         </w:rPr>
-        <w:t xml:space="preserve">1.1. Term and Termination.</w:t>
-      </w:r>
-      <w:r>
-        <w:t xml:space="preserve"> </w:t>
-      </w:r>
-      <w:r>
-        <w:t xml:space="preserve">Your use of Houston, and these Houston Terms, will begin on the date you install Houston in your Amazon Web Services (“AWS”) account(s) until the earlier of (a) the termination of your Gruntwork Subscription or (b) the termination of your use of Houston and these Houston Terms pursuant to</w:t>
-      </w:r>
-      <w:r>
-        <w:t xml:space="preserve"> </w:t>
-      </w:r>
-      <w:hyperlink w:anchor="1-2-your-termination-for-convenience">
+        <w:t xml:space="preserve">1.1. Auto-Renewing Term of 12 Months.</w:t>
+      </w:r>
+      <w:r>
+        <w:t xml:space="preserve"> </w:t>
+      </w:r>
+      <w:r>
+        <w:t xml:space="preserve">Your use of CIS Compliance, and these CIS Compliance Terms, will begin on the date you submit your registration for CIS Compliance and shall continue in force for a period of 12 months (the “CIS Compliance Minimum Term”). Thereafter, your use of CIS Compliance, and these CIS Compliance Terms, will renew automatically for additional 12-month periods (each, a “CIS Compliance Renewal Term”).</w:t>
+      </w:r>
+    </w:p>
+    <w:p>
+      <w:pPr>
+        <w:pStyle w:val="BodyText"/>
+      </w:pPr>
+      <w:r>
+        <w:rPr>
+          <w:b/>
+        </w:rPr>
+        <w:t xml:space="preserve">1.2. Your Termination for Convenience.</w:t>
+      </w:r>
+      <w:r>
+        <w:t xml:space="preserve"> </w:t>
+      </w:r>
+      <w:r>
+        <w:t xml:space="preserve">You may terminate your use of CIS Compliance, and these CIS Compliance Terms, on provision of at least 30 days’ written notice to Gruntwork. If you terminate these CIS Compliance Terms pursuant to this Section 1.2, you shall not be entitled to a refund of any prepaid amounts, unless you terminate these CIS Compliance Terms during the Trial Period (as defined in</w:t>
+      </w:r>
+      <w:r>
+        <w:t xml:space="preserve"> </w:t>
+      </w:r>
+      <w:hyperlink w:anchor="X11e610ff92abbb97335dcea92a0122be51376d6">
+        <w:r>
+          <w:rPr>
+            <w:rStyle w:val="Hyperlink"/>
+          </w:rPr>
+          <w:t xml:space="preserve">Section 1.6.1</w:t>
+        </w:r>
+      </w:hyperlink>
+      <w:r>
+        <w:t xml:space="preserve"> </w:t>
+      </w:r>
+      <w:r>
+        <w:t xml:space="preserve">of the Gruntwork Subscription Terms).</w:t>
+      </w:r>
+    </w:p>
+    <w:p>
+      <w:pPr>
+        <w:pStyle w:val="BodyText"/>
+      </w:pPr>
+      <w:r>
+        <w:rPr>
+          <w:b/>
+        </w:rPr>
+        <w:t xml:space="preserve">1.3. Effects of Termination.</w:t>
+      </w:r>
+      <w:r>
+        <w:t xml:space="preserve"> </w:t>
+      </w:r>
+      <w:r>
+        <w:t xml:space="preserve">Upon termination of CIS Compliance, any outstanding balances due to Gruntwork for the period up to the termination date shall be immediately due in full, and you will not be entitled to a refund of any prepaid amounts, unless you terminate these CIS Compliance Terms during the Trial Period (as defined in</w:t>
+      </w:r>
+      <w:r>
+        <w:t xml:space="preserve"> </w:t>
+      </w:r>
+      <w:hyperlink w:anchor="X11e610ff92abbb97335dcea92a0122be51376d6">
+        <w:r>
+          <w:rPr>
+            <w:rStyle w:val="Hyperlink"/>
+          </w:rPr>
+          <w:t xml:space="preserve">Section 1.6.1</w:t>
+        </w:r>
+      </w:hyperlink>
+      <w:r>
+        <w:t xml:space="preserve"> </w:t>
+      </w:r>
+      <w:r>
+        <w:t xml:space="preserve">of the Gruntwork Subscription Terms).</w:t>
+      </w:r>
+    </w:p>
+    <w:p>
+      <w:pPr>
+        <w:pStyle w:val="BodyText"/>
+      </w:pPr>
+      <w:r>
+        <w:rPr>
+          <w:b/>
+        </w:rPr>
+        <w:t xml:space="preserve">1.4 Post-Termination Rights.</w:t>
+      </w:r>
+      <w:r>
+        <w:t xml:space="preserve"> </w:t>
+      </w:r>
+      <w:r>
+        <w:t xml:space="preserve">Upon termination of CIS Compliance, Gruntwork shall immediately revoke your access to CIS Compliance and the CIS Repos (as defined in</w:t>
+      </w:r>
+      <w:r>
+        <w:t xml:space="preserve"> </w:t>
+      </w:r>
+      <w:hyperlink w:anchor="X40426deb3de6420d03b9a443c3ef882dceb5334">
+        <w:r>
+          <w:rPr>
+            <w:rStyle w:val="Hyperlink"/>
+          </w:rPr>
+          <w:t xml:space="preserve">Section 3.1</w:t>
+        </w:r>
+      </w:hyperlink>
+      <w:r>
+        <w:t xml:space="preserve"> </w:t>
+      </w:r>
+      <w:r>
+        <w:t xml:space="preserve">below), and you shall immediately cease use of all Gruntwork intellectual property related to CIS Compliance; provided, however, that so long as you have fully paid all fees owed under these Terms, the License shall remain in effect for (i) all of your forks of the CIS Modules and (ii) to the extent applicable, the CIS Reference Architecture (including, any source code repositories) created by Gruntwork specifically for you. Upon termination or expiration of CIS Compliance, you shall no longer be entitled to receive any CIS Compliance Support (as described in</w:t>
+      </w:r>
+      <w:r>
+        <w:t xml:space="preserve"> </w:t>
+      </w:r>
+      <w:hyperlink w:anchor="X0948de271cfc43662a1dffda2f2820dad6bd7e6">
+        <w:r>
+          <w:rPr>
+            <w:rStyle w:val="Hyperlink"/>
+          </w:rPr>
+          <w:t xml:space="preserve">Section 3.4</w:t>
+        </w:r>
+      </w:hyperlink>
+      <w:r>
+        <w:t xml:space="preserve"> </w:t>
+      </w:r>
+      <w:r>
+        <w:t xml:space="preserve">below) or any CIS Compliance Updates (as defined in</w:t>
+      </w:r>
+      <w:r>
+        <w:t xml:space="preserve"> </w:t>
+      </w:r>
+      <w:hyperlink w:anchor="X2653ff372bf5af5a1acec324ef1901617719d71">
+        <w:r>
+          <w:rPr>
+            <w:rStyle w:val="Hyperlink"/>
+          </w:rPr>
+          <w:t xml:space="preserve">Section 3.5</w:t>
+        </w:r>
+      </w:hyperlink>
+      <w:r>
+        <w:t xml:space="preserve"> </w:t>
+      </w:r>
+      <w:r>
+        <w:t xml:space="preserve">below) from Gruntwork. Termination of your use of CIS Compliance, and these CIS Compliance Terms, shall represent termination only of CIS Compliance and these CIS Compliance Terms, and shall not affect any other Services or terms which Gruntwork and you may then have outstanding.</w:t>
+      </w:r>
+    </w:p>
+    <w:p>
+      <w:pPr>
+        <w:pStyle w:val="Heading3"/>
+      </w:pPr>
+      <w:bookmarkStart w:id="60" w:name="payment-terms-3"/>
+      <w:r>
+        <w:t xml:space="preserve">2. Payment Terms</w:t>
+      </w:r>
+      <w:bookmarkEnd w:id="60"/>
+    </w:p>
+    <w:p>
+      <w:pPr>
+        <w:pStyle w:val="FirstParagraph"/>
+      </w:pPr>
+      <w:r>
+        <w:t xml:space="preserve">In consideration for your use of CIS Compliance, you shall pay Gruntwork on an annual basis the rate specified at</w:t>
+      </w:r>
+      <w:r>
+        <w:t xml:space="preserve"> </w:t>
+      </w:r>
+      <w:hyperlink r:id="rId61">
+        <w:r>
+          <w:rPr>
+            <w:rStyle w:val="Hyperlink"/>
+          </w:rPr>
+          <w:t xml:space="preserve">https://gruntwork.io/pricing</w:t>
+        </w:r>
+      </w:hyperlink>
+      <w:r>
+        <w:t xml:space="preserve"> </w:t>
+      </w:r>
+      <w:r>
+        <w:t xml:space="preserve">or such rate set forth in any agreement entered into by and between you and Gruntwork (including, without limitation, any Gruntwork Subscription Agreement), in accordance with the payment terms set forth in the Terms, and subject to</w:t>
+      </w:r>
+      <w:r>
+        <w:t xml:space="preserve"> </w:t>
+      </w:r>
+      <w:hyperlink w:anchor="X0c9071e3266e2ff945d09bf5fa04841bc9e3d20">
+        <w:r>
+          <w:rPr>
+            <w:rStyle w:val="Hyperlink"/>
+          </w:rPr>
+          <w:t xml:space="preserve">Section 1</w:t>
+        </w:r>
+      </w:hyperlink>
+      <w:r>
+        <w:t xml:space="preserve"> </w:t>
+      </w:r>
+      <w:r>
+        <w:t xml:space="preserve">of these CIS Compliance Terms.</w:t>
+      </w:r>
+    </w:p>
+    <w:p>
+      <w:pPr>
+        <w:pStyle w:val="Heading3"/>
+      </w:pPr>
+      <w:bookmarkStart w:id="62" w:name="included-features-3"/>
+      <w:r>
+        <w:t xml:space="preserve">3. Included Features</w:t>
+      </w:r>
+      <w:bookmarkEnd w:id="62"/>
+    </w:p>
+    <w:p>
+      <w:pPr>
+        <w:pStyle w:val="FirstParagraph"/>
+      </w:pPr>
+      <w:r>
+        <w:rPr>
+          <w:b/>
+        </w:rPr>
+        <w:t xml:space="preserve">3.1. About CIS Compliance.</w:t>
+      </w:r>
+      <w:r>
+        <w:t xml:space="preserve"> </w:t>
+      </w:r>
+      <w:r>
+        <w:t xml:space="preserve">CIS Compliance is designed to simplify the process of achieving compliance with the Center for Internet Security (“CIS”) AWS Foundations Benchmark (the “CIS AWS Foundations Benchmark”) and other such benchmarks for which Gruntwork may add support from time to time (together with the CIS AWS Foundations Benchmark, collectively, the “CIS Benchmark”). CIS Compliance provides you access to the Gruntwork CIS Compliance Git repositories (the “CIS Repos”) that contain code modules, working examples, standalone utilities, and automated tests (collectively, the “CIS Modules”).</w:t>
+      </w:r>
+    </w:p>
+    <w:p>
+      <w:pPr>
+        <w:pStyle w:val="BodyText"/>
+      </w:pPr>
+      <w:r>
+        <w:rPr>
+          <w:b/>
+        </w:rPr>
+        <w:t xml:space="preserve">3.2. CIS Compliance Features.</w:t>
+      </w:r>
+      <w:r>
+        <w:t xml:space="preserve"> </w:t>
+      </w:r>
+      <w:r>
+        <w:t xml:space="preserve">The features of CIS Compliance include the following:</w:t>
+      </w:r>
+    </w:p>
+    <w:p>
+      <w:pPr>
+        <w:pStyle w:val="BodyText"/>
+      </w:pPr>
+      <w:r>
+        <w:rPr>
+          <w:b/>
+        </w:rPr>
+        <w:t xml:space="preserve">3.2.1. CIS Repos.</w:t>
+      </w:r>
+      <w:r>
+        <w:t xml:space="preserve"> </w:t>
+      </w:r>
+      <w:r>
+        <w:t xml:space="preserve">CIS Compliance gives you access to the CIS Repos and a license to use the CIS Modules (and the related submodules) in accordance with</w:t>
+      </w:r>
+      <w:r>
+        <w:t xml:space="preserve"> </w:t>
+      </w:r>
+      <w:hyperlink w:anchor="Xea8140a73b41d1e8e679a5f6c0f41cfe409faa5">
+        <w:r>
+          <w:rPr>
+            <w:rStyle w:val="Hyperlink"/>
+          </w:rPr>
+          <w:t xml:space="preserve">Section 6</w:t>
+        </w:r>
+      </w:hyperlink>
+      <w:r>
+        <w:t xml:space="preserve"> </w:t>
+      </w:r>
+      <w:r>
+        <w:t xml:space="preserve">of the Terms.</w:t>
+      </w:r>
+    </w:p>
+    <w:p>
+      <w:pPr>
+        <w:pStyle w:val="BodyText"/>
+      </w:pPr>
+      <w:r>
+        <w:rPr>
+          <w:b/>
+        </w:rPr>
+        <w:t xml:space="preserve">3.2.2. Automated Tests.</w:t>
+      </w:r>
+      <w:r>
+        <w:t xml:space="preserve"> </w:t>
+      </w:r>
+      <w:r>
+        <w:t xml:space="preserve">The CIS Repos give you access to automated tests that will help you continue to validate compliance with the CIS Benchmark even if you choose to fork the CIS Modules and make customizations.</w:t>
+      </w:r>
+    </w:p>
+    <w:p>
+      <w:pPr>
+        <w:pStyle w:val="BodyText"/>
+      </w:pPr>
+      <w:r>
+        <w:rPr>
+          <w:b/>
+        </w:rPr>
+        <w:t xml:space="preserve">3.2.3. Updates.</w:t>
+      </w:r>
+      <w:r>
+        <w:t xml:space="preserve"> </w:t>
+      </w:r>
+      <w:r>
+        <w:t xml:space="preserve">CIS Compliance provides you with access to all ongoing updates to the CIS Modules based on any new versions of the CIS Benchmark that are released by CIS.</w:t>
+      </w:r>
+    </w:p>
+    <w:p>
+      <w:pPr>
+        <w:pStyle w:val="BodyText"/>
+      </w:pPr>
+      <w:r>
+        <w:rPr>
+          <w:b/>
+        </w:rPr>
+        <w:t xml:space="preserve">3.3. CIS Compliant Reference Architecture.</w:t>
+      </w:r>
+      <w:r>
+        <w:t xml:space="preserve"> </w:t>
+      </w:r>
+      <w:r>
+        <w:t xml:space="preserve">If you elect to purchase both the Reference Architecture and CIS Compliance, you may request, at no additional cost to you, that Gruntwork design, implement, and deploy a Reference Architecture that is intended to be compliant with as many of the requirements of the CIS Benchmark as is possible (the “CIS Reference Architecture”). Notwithstanding the foregoing, you acknowledge and agree that CIS Compliance, the CIS Modules and the CIS Reference Architecture may not be “fully” compliant with the CIS AWS Foundations Benchmark, as further described in</w:t>
+      </w:r>
+      <w:r>
+        <w:t xml:space="preserve"> </w:t>
+      </w:r>
+      <w:hyperlink w:anchor="X510e5ab02ccfc9dbb3cfde6adbaecd96a25bb0e">
+        <w:r>
+          <w:rPr>
+            <w:rStyle w:val="Hyperlink"/>
+          </w:rPr>
+          <w:t xml:space="preserve">Section 4.1</w:t>
+        </w:r>
+      </w:hyperlink>
+      <w:r>
+        <w:t xml:space="preserve"> </w:t>
+      </w:r>
+      <w:r>
+        <w:t xml:space="preserve">below.</w:t>
+      </w:r>
+    </w:p>
+    <w:p>
+      <w:pPr>
+        <w:pStyle w:val="BodyText"/>
+      </w:pPr>
+      <w:r>
+        <w:rPr>
+          <w:b/>
+        </w:rPr>
+        <w:t xml:space="preserve">3.4. CIS Compliance Support.</w:t>
+      </w:r>
+      <w:r>
+        <w:t xml:space="preserve"> </w:t>
+      </w:r>
+      <w:r>
+        <w:t xml:space="preserve">You may submit a support request relating to CIS Compliance to Gruntwork (a “CIS Support Request”). CIS Support Requests may involve: (i) questions regarding compliance with the CIS Benchmark, how to use the CIS Modules, or questions regarding the CIS Reference Architecture, (ii) troubleshooting, and (iii) bug fixes. Gruntwork shall not be obligated to provide custom development in response to a CIS Support Request; provided, however, that Gruntwork, at its sole discretion, may offer to perform custom development for free (e.g., for bug fixes). Any Authorized User may submit a CIS Support Request using the applicable channels listed in</w:t>
+      </w:r>
+      <w:r>
+        <w:t xml:space="preserve"> </w:t>
+      </w:r>
+      <w:hyperlink w:anchor="X890c51c23f19e25ac48dd194ccced35e8e29dd9">
+        <w:r>
+          <w:rPr>
+            <w:rStyle w:val="Hyperlink"/>
+          </w:rPr>
+          <w:t xml:space="preserve">Section 3</w:t>
+        </w:r>
+      </w:hyperlink>
+      <w:r>
+        <w:t xml:space="preserve"> </w:t>
+      </w:r>
+      <w:r>
+        <w:t xml:space="preserve">of the Support Terms.</w:t>
+      </w:r>
+    </w:p>
+    <w:p>
+      <w:pPr>
+        <w:pStyle w:val="BodyText"/>
+      </w:pPr>
+      <w:r>
+        <w:rPr>
+          <w:b/>
+        </w:rPr>
+        <w:t xml:space="preserve">3.5. Updates to CIS Compliance.</w:t>
+      </w:r>
+      <w:r>
+        <w:t xml:space="preserve"> </w:t>
+      </w:r>
+      <w:r>
+        <w:t xml:space="preserve">Within one (1) calendar quarter after the calendar quarter in which CIS releases a new version of the CIS AWS Foundations Benchmark, Gruntwork shall commence work on updating CIS Compliance, the CIS Modules, and/or the CIS Reference Architecture to be compliant with as many of the requirements of the updated CIS AWS Foundations Benchmark as is possible, provided that any such updates to CIS Compliance, the CIS Modules and CIS Reference Architecture may not be “fully” compliant with the updated CIS AWS Foundations Benchmark, as further described in</w:t>
+      </w:r>
+      <w:r>
+        <w:t xml:space="preserve"> </w:t>
+      </w:r>
+      <w:hyperlink w:anchor="X510e5ab02ccfc9dbb3cfde6adbaecd96a25bb0e">
+        <w:r>
+          <w:rPr>
+            <w:rStyle w:val="Hyperlink"/>
+          </w:rPr>
+          <w:t xml:space="preserve">Section 4.1</w:t>
+        </w:r>
+      </w:hyperlink>
+      <w:r>
+        <w:t xml:space="preserve"> </w:t>
+      </w:r>
+      <w:r>
+        <w:t xml:space="preserve">below. Accordingly, Gruntwork will, from time to time, release new versions, features, bug fixes, security patches, automated tests, documentation, and other improvements to CIS Compliance, the CIS Modules, and/or the CIS Reference Architecture (collectively, “CIS Compliance Updates”). You are responsible for deploying any CIS Compliance Updates when they become available.</w:t>
+      </w:r>
+    </w:p>
+    <w:p>
+      <w:pPr>
+        <w:pStyle w:val="Heading3"/>
+      </w:pPr>
+      <w:bookmarkStart w:id="63" w:name="customer-responsibilities"/>
+      <w:r>
+        <w:t xml:space="preserve">4. Customer Responsibilities</w:t>
+      </w:r>
+      <w:bookmarkEnd w:id="63"/>
+    </w:p>
+    <w:p>
+      <w:pPr>
+        <w:pStyle w:val="FirstParagraph"/>
+      </w:pPr>
+      <w:r>
+        <w:rPr>
+          <w:b/>
+        </w:rPr>
+        <w:t xml:space="preserve">4.1. Full Compliance with CIS AWS Foundations Benchmark.</w:t>
+      </w:r>
+      <w:r>
+        <w:t xml:space="preserve"> </w:t>
+      </w:r>
+      <w:r>
+        <w:t xml:space="preserve">The CIS Modules are certified by CIS for compliance with the CIS AWS Foundations Benchmark. Notwithstanding the foregoing, the CIS Modules and the CIS Reference Architecture do not guarantee compliance with every requirement under the CIS AWS Foundations Benchmark, including, without limitation, requirements that by their nature must be implemented or enforced by you or your team. As a result, the CIS Modules and the CIS Reference Architecture only ensure compliance with as many requirements of the CIS AWS Foundations Benchmark that are capable of being implemented by the CIS Modules or the CIS Reference Architecture, as applicable. For example, the CIS Modules and the CIS Reference Architecture cannot ensure compliance with the CIS AWS Foundations Benchmark requirement that none of your users use a “root account” because Gruntwork cannot force you to implement and enforce a “root account” policy. Therefore, in order to achieve “full” compliance with the CIS AWS Foundations Benchmark, you will need to independently implement and enforce certain requirements of the CIS AWS Foundations Benchmark.</w:t>
+      </w:r>
+    </w:p>
+    <w:p>
+      <w:pPr>
+        <w:pStyle w:val="Heading3"/>
+      </w:pPr>
+      <w:bookmarkStart w:id="64" w:name="additional-provisions"/>
+      <w:r>
+        <w:t xml:space="preserve">5. Additional Provisions</w:t>
+      </w:r>
+      <w:bookmarkEnd w:id="64"/>
+    </w:p>
+    <w:p>
+      <w:pPr>
+        <w:pStyle w:val="FirstParagraph"/>
+      </w:pPr>
+      <w:r>
+        <w:rPr>
+          <w:b/>
+        </w:rPr>
+        <w:t xml:space="preserve">5.1. Disclaimer of Warranties.</w:t>
+      </w:r>
+      <w:r>
+        <w:t xml:space="preserve"> </w:t>
+      </w:r>
+      <w:r>
+        <w:t xml:space="preserve">In addition to the disclaimer of warranties in the Terms, Gruntwork will have no responsibility or liability of any kind arising or resulting from your failure to (i) comply with the CIS AWS Foundations Benchmark (or any updates thereto); (ii) adequately validate compliance with the requirements of the CIS AWS Foundations Benchmark; or (iii) independently implement and enforce certain requirements of the CIS AWS Foundations Benchmark.</w:t>
+      </w:r>
+    </w:p>
+    <w:p>
+      <w:pPr>
+        <w:pStyle w:val="Heading2"/>
+      </w:pPr>
+      <w:bookmarkStart w:id="65" w:name="professional-services"/>
+      <w:r>
+        <w:t xml:space="preserve">Gruntwork Professional Services Terms</w:t>
+      </w:r>
+      <w:bookmarkEnd w:id="65"/>
+    </w:p>
+    <w:p>
+      <w:pPr>
+        <w:pStyle w:val="FirstParagraph"/>
+      </w:pPr>
+      <w:r>
+        <w:t xml:space="preserve">This attachment was last updated on February 10, 2020. Unless otherwise defined in these Gruntwork Professional Services Terms, capitalized terms will have the meaning given to them in the Terms. You may only receive the Gruntwork Professional Services (the “Gruntwork Professional Services”) if you have a current and valid Gruntwork Subscription.</w:t>
+      </w:r>
+    </w:p>
+    <w:p>
+      <w:pPr>
+        <w:pStyle w:val="Heading3"/>
+      </w:pPr>
+      <w:bookmarkStart w:id="66" w:name="term-and-termination-5"/>
+      <w:r>
+        <w:t xml:space="preserve">1. Term and Termination</w:t>
+      </w:r>
+      <w:bookmarkEnd w:id="66"/>
+    </w:p>
+    <w:p>
+      <w:pPr>
+        <w:pStyle w:val="FirstParagraph"/>
+      </w:pPr>
+      <w:r>
+        <w:rPr>
+          <w:b/>
+        </w:rPr>
+        <w:t xml:space="preserve">1.1. Term and Termination for One-Time Purchases.</w:t>
+      </w:r>
+      <w:r>
+        <w:t xml:space="preserve"> </w:t>
+      </w:r>
+      <w:r>
+        <w:t xml:space="preserve">If you elect to purchase the GPS Credits (as defined in</w:t>
+      </w:r>
+      <w:r>
+        <w:t xml:space="preserve"> </w:t>
+      </w:r>
+      <w:hyperlink w:anchor="Xc25a10722d4cd0b61c778860d460e09a7a77270">
+        <w:r>
+          <w:rPr>
+            <w:rStyle w:val="Hyperlink"/>
+          </w:rPr>
+          <w:t xml:space="preserve">Section 2.1</w:t>
+        </w:r>
+      </w:hyperlink>
+      <w:r>
+        <w:t xml:space="preserve"> </w:t>
+      </w:r>
+      <w:r>
+        <w:t xml:space="preserve">below) as a non-recurring, one-time purchase (a “One-Time Purchase”), your use of the Gruntwork Professional Services, and these Gruntwork Professional Services Terms, will begin on the date you purchase the GPS Credits and shall terminate on the earlier of (a) the termination of your Gruntwork Subscription, (b) the termination of your use of the Gruntwork Professional Services and these Gruntwork Professional Services Terms pursuant to</w:t>
+      </w:r>
+      <w:r>
+        <w:t xml:space="preserve"> </w:t>
+      </w:r>
+      <w:hyperlink w:anchor="X82daf8585f3aed6851f4da43b00e4f14d0af2df">
         <w:r>
           <w:rPr>
             <w:rStyle w:val="Hyperlink"/>
@@ -2538,7 +3202,7 @@
       <w:r>
         <w:t xml:space="preserve"> </w:t>
       </w:r>
-      <w:hyperlink w:anchor="1-3-termination-by-gruntwork">
+      <w:hyperlink w:anchor="Xf3fd329622773d398a2dc20dbbd56b489ce794b">
         <w:r>
           <w:rPr>
             <w:rStyle w:val="Hyperlink"/>
@@ -2550,6 +3214,125 @@
         <w:t xml:space="preserve"> </w:t>
       </w:r>
       <w:r>
+        <w:t xml:space="preserve">below, (c) the date on which your GPS credits expire if not used, as described in</w:t>
+      </w:r>
+      <w:r>
+        <w:t xml:space="preserve"> </w:t>
+      </w:r>
+      <w:hyperlink w:anchor="X93fa172475f787bc9fb883825aae53c3dbca04d">
+        <w:r>
+          <w:rPr>
+            <w:rStyle w:val="Hyperlink"/>
+          </w:rPr>
+          <w:t xml:space="preserve">Section 2.4</w:t>
+        </w:r>
+      </w:hyperlink>
+      <w:r>
+        <w:t xml:space="preserve"> </w:t>
+      </w:r>
+      <w:r>
+        <w:t xml:space="preserve">below; (d) sixty (60) days after Gruntwork’s delivery of the GPS Deliverable (as defined in</w:t>
+      </w:r>
+      <w:r>
+        <w:t xml:space="preserve"> </w:t>
+      </w:r>
+      <w:hyperlink w:anchor="X8d86bd67544a576fd9a4de10f65b32b862061c8">
+        <w:r>
+          <w:rPr>
+            <w:rStyle w:val="Hyperlink"/>
+          </w:rPr>
+          <w:t xml:space="preserve">Section 3.2</w:t>
+        </w:r>
+      </w:hyperlink>
+      <w:r>
+        <w:t xml:space="preserve"> </w:t>
+      </w:r>
+      <w:r>
+        <w:t xml:space="preserve">below) to you; or (e) upon Gruntwork’s delivery and your acceptance of the GPS Deliverable (as defined in</w:t>
+      </w:r>
+      <w:r>
+        <w:t xml:space="preserve"> </w:t>
+      </w:r>
+      <w:hyperlink w:anchor="X8d86bd67544a576fd9a4de10f65b32b862061c8">
+        <w:r>
+          <w:rPr>
+            <w:rStyle w:val="Hyperlink"/>
+          </w:rPr>
+          <w:t xml:space="preserve">Section 3.2</w:t>
+        </w:r>
+      </w:hyperlink>
+      <w:r>
+        <w:t xml:space="preserve"> </w:t>
+      </w:r>
+      <w:r>
+        <w:t xml:space="preserve">below).</w:t>
+      </w:r>
+    </w:p>
+    <w:p>
+      <w:pPr>
+        <w:pStyle w:val="BodyText"/>
+      </w:pPr>
+      <w:r>
+        <w:rPr>
+          <w:b/>
+        </w:rPr>
+        <w:t xml:space="preserve">1.2. Auto-Renewing Term for GPS Annual Subscriptions.</w:t>
+      </w:r>
+      <w:r>
+        <w:t xml:space="preserve"> </w:t>
+      </w:r>
+      <w:r>
+        <w:t xml:space="preserve">If you elect to purchase the GPS Credits as part of a recurring, annual subscription (a “GPS Annual Subscription”), your use of the Gruntwork Professional Services, and these Gruntwork Professional Services Terms, will begin on the date you initially purchase the GPS Credits and shall continue in force for 12 months beginning on the date you submit your registration for the Gruntwork Subscription (the “GPS Minimum Term”). Thereafter, your use of the Gruntwork Professional Services, and these Gruntwork Professional Services Terms, will renew automatically for additional 12-month periods (each, a “GPS Renewal Term”, and together the GPS Minimum Term, collectively, the “GPS Term”).</w:t>
+      </w:r>
+    </w:p>
+    <w:p>
+      <w:pPr>
+        <w:pStyle w:val="BodyText"/>
+      </w:pPr>
+      <w:r>
+        <w:rPr>
+          <w:b/>
+        </w:rPr>
+        <w:t xml:space="preserve">1.3. Your Termination for Convenience.</w:t>
+      </w:r>
+      <w:r>
+        <w:t xml:space="preserve"> </w:t>
+      </w:r>
+      <w:r>
+        <w:t xml:space="preserve">You may terminate your use of the Gruntwork Professional Services, and these Gruntwork Professional Services Terms, by providing at least 30 days’ prior written notice to Gruntwork. If you terminate these Gruntwork Professional Services Terms pursuant to this Section 1.3, you shall not be entitled to a refund of any prepaid amounts and any unused GPS Credits shall be forfeited.</w:t>
+      </w:r>
+    </w:p>
+    <w:p>
+      <w:pPr>
+        <w:pStyle w:val="BodyText"/>
+      </w:pPr>
+      <w:r>
+        <w:rPr>
+          <w:b/>
+        </w:rPr>
+        <w:t xml:space="preserve">1.4 Effects of Termination.</w:t>
+      </w:r>
+      <w:r>
+        <w:t xml:space="preserve"> </w:t>
+      </w:r>
+      <w:r>
+        <w:t xml:space="preserve">If you or Gruntwork terminate your use of the Gruntwork Professional Services, (i) any outstanding balances due to Gruntwork for the period up to the termination date shall be immediately due in full, (ii) you will not be entitled to a refund of any prepaid amounts, and (iii) you will forfeit any GPS Credits that are not used by the time period set forth in</w:t>
+      </w:r>
+      <w:r>
+        <w:t xml:space="preserve"> </w:t>
+      </w:r>
+      <w:hyperlink w:anchor="X93fa172475f787bc9fb883825aae53c3dbca04d">
+        <w:r>
+          <w:rPr>
+            <w:rStyle w:val="Hyperlink"/>
+          </w:rPr>
+          <w:t xml:space="preserve">Section 2.4</w:t>
+        </w:r>
+      </w:hyperlink>
+      <w:r>
+        <w:t xml:space="preserve"> </w:t>
+      </w:r>
+      <w:r>
         <w:t xml:space="preserve">below.</w:t>
       </w:r>
     </w:p>
@@ -2561,104 +3344,79 @@
         <w:rPr>
           <w:b/>
         </w:rPr>
-        <w:t xml:space="preserve">1.2. Your Termination for Convenience.</w:t>
-      </w:r>
-      <w:r>
-        <w:t xml:space="preserve"> </w:t>
-      </w:r>
-      <w:r>
-        <w:t xml:space="preserve">Your use of Houston, and these Houston Terms, may be terminated by you on provision of at least 30 days’ written notice to Gruntwork that clearly identifies Houston.</w:t>
-      </w:r>
-    </w:p>
-    <w:p>
-      <w:pPr>
-        <w:pStyle w:val="BodyText"/>
-      </w:pPr>
-      <w:r>
-        <w:rPr>
-          <w:b/>
-        </w:rPr>
-        <w:t xml:space="preserve">1.3. Termination by Gruntwork.</w:t>
-      </w:r>
-      <w:r>
-        <w:t xml:space="preserve"> </w:t>
-      </w:r>
-      <w:r>
-        <w:t xml:space="preserve">You will be in default of these Gruntwork Houston Terms if: (a) you fail to timely pay any amount owed to us or an Affiliate of ours; (b) you or an Authorized User breach any provision of the Terms or these Gruntwork Houston Terms or violate any published policy applicable to Houston; (c) you are or become subject to any proceeding under the Bankruptcy Code or similar laws; or (d) if, in our sole discretion, we believe that you or your Authorized Users’ continued use of Houston creates legal risk for Gruntwork or presents a threat to the security of Houston, the Services or other Gruntwork customers. If you are in default, Gruntwork may, without notice: (i) suspend your account and use of Houston; (ii) terminate your account; (iii) charge reactivation fees in order to reactivate your account; and (iv) pursue any other remedy available to us.</w:t>
-      </w:r>
-    </w:p>
-    <w:p>
-      <w:pPr>
-        <w:pStyle w:val="BodyText"/>
-      </w:pPr>
-      <w:r>
-        <w:rPr>
-          <w:b/>
-        </w:rPr>
-        <w:t xml:space="preserve">1.4 Effects of Termination.</w:t>
-      </w:r>
-      <w:r>
-        <w:t xml:space="preserve"> </w:t>
-      </w:r>
-      <w:r>
-        <w:t xml:space="preserve">If you or Gruntwork terminate your use of Houston, any outstanding balances due to Gruntwork for the period up to the termination date shall be immediately due in full, and you will not be entitled to a refund of any prepaid amounts.</w:t>
-      </w:r>
-    </w:p>
-    <w:p>
-      <w:pPr>
-        <w:pStyle w:val="BodyText"/>
-      </w:pPr>
-      <w:r>
-        <w:rPr>
-          <w:b/>
-        </w:rPr>
         <w:t xml:space="preserve">1.5. Post-Termination Usage Rights.</w:t>
       </w:r>
       <w:r>
         <w:t xml:space="preserve"> </w:t>
       </w:r>
       <w:r>
-        <w:t xml:space="preserve">Upon termination of Houston, Gruntwork shall immediately revoke your access to Houston, and you shall immediately cease use of all Gruntwork intellectual property related to Houston. Termination of your use of Houston, and these Houston Terms, shall represent termination only of Houston and these Houston Terms, and shall not affect any other Services or terms which Gruntwork and you may then have outstanding.</w:t>
-      </w:r>
-    </w:p>
-    <w:p>
-      <w:pPr>
-        <w:pStyle w:val="BodyText"/>
-      </w:pPr>
-      <w:r>
-        <w:rPr>
-          <w:b/>
-        </w:rPr>
-        <w:t xml:space="preserve">1.6. Post-Termination Data Rights.</w:t>
-      </w:r>
-      <w:r>
-        <w:t xml:space="preserve"> </w:t>
-      </w:r>
-      <w:r>
-        <w:t xml:space="preserve">Because Houston is designed to create a unified experience around your existing third-party software tools, termination of your use of Houston will not affect your access to the data stored in your third-party tools. Any data stored specifically for the operation of Houston is stored in your own Amazon Web Services account(s). Following termination of your use of Houston, you may not access such Houston-specific data via Houston user interfaces or APIs, but you shall maintain access via standard AWS interfaces.</w:t>
+        <w:t xml:space="preserve">Upon termination of the Gruntwork Professional Services, you shall immediately cease use of all Gruntwork intellectual property related to the Gruntwork Professional Services; provided, however, that so long as you have fully paid all fees owed under these Terms, the License shall remain in effect for all of your forks of the Gruntwork source code repositories, including your forks of any GPS Deliverable. Termination of your use of the Gruntwork Professional Services, and these Gruntwork Professional Services Terms, shall represent termination only of the Gruntwork Professional Services and these Gruntwork Professional Services Terms, and shall not affect any other Services or terms which Gruntwork and you may then have outstanding.</w:t>
       </w:r>
     </w:p>
     <w:p>
       <w:pPr>
         <w:pStyle w:val="Heading3"/>
       </w:pPr>
-      <w:bookmarkStart w:id="60" w:name="payment-terms-3"/>
+      <w:bookmarkStart w:id="67" w:name="payment-terms-4"/>
       <w:r>
         <w:t xml:space="preserve">2. Payment Terms</w:t>
       </w:r>
-      <w:bookmarkEnd w:id="60"/>
+      <w:bookmarkEnd w:id="67"/>
     </w:p>
     <w:p>
       <w:pPr>
         <w:pStyle w:val="FirstParagraph"/>
       </w:pPr>
       <w:r>
-        <w:t xml:space="preserve">In consideration for your use of Houston, you shall pay Gruntwork the rate specified at</w:t>
-      </w:r>
-      <w:r>
-        <w:t xml:space="preserve"> </w:t>
-      </w:r>
-      <w:hyperlink r:id="rId61">
+        <w:rPr>
+          <w:b/>
+        </w:rPr>
+        <w:t xml:space="preserve">2.1. GPS Credits.</w:t>
+      </w:r>
+      <w:r>
+        <w:t xml:space="preserve"> </w:t>
+      </w:r>
+      <w:r>
+        <w:t xml:space="preserve">In order to receive the Gruntwork Professional Services, you must purchase the number of Gruntwork Professional Services credits (the “GPS Credits”) necessary for the applicable GPS Project (as defined in</w:t>
+      </w:r>
+      <w:r>
+        <w:t xml:space="preserve"> </w:t>
+      </w:r>
+      <w:hyperlink w:anchor="Xbcc07283771d75a0bdd5898d3ff2b0dc770f2c5">
+        <w:r>
+          <w:rPr>
+            <w:rStyle w:val="Hyperlink"/>
+          </w:rPr>
+          <w:t xml:space="preserve">Section 3.1</w:t>
+        </w:r>
+      </w:hyperlink>
+      <w:r>
+        <w:t xml:space="preserve"> </w:t>
+      </w:r>
+      <w:r>
+        <w:t xml:space="preserve">below).</w:t>
+      </w:r>
+    </w:p>
+    <w:p>
+      <w:pPr>
+        <w:pStyle w:val="BodyText"/>
+      </w:pPr>
+      <w:r>
+        <w:rPr>
+          <w:b/>
+        </w:rPr>
+        <w:t xml:space="preserve">2.2. GPS Rate.</w:t>
+      </w:r>
+      <w:r>
+        <w:t xml:space="preserve"> </w:t>
+      </w:r>
+      <w:r>
+        <w:t xml:space="preserve">The price of the GPS Credits for a particular GPS Project shall be the rate specified at</w:t>
+      </w:r>
+      <w:r>
+        <w:t xml:space="preserve"> </w:t>
+      </w:r>
+      <w:hyperlink r:id="rId46">
         <w:r>
           <w:rPr>
             <w:rStyle w:val="Hyperlink"/>
@@ -2670,35 +3428,103 @@
         <w:t xml:space="preserve"> </w:t>
       </w:r>
       <w:r>
-        <w:t xml:space="preserve">for the number of Houston Auth Users and Houston Pro Users selected during registration on a monthly basis, in accordance with the payment terms set forth in the Terms, and subject to</w:t>
-      </w:r>
-      <w:r>
-        <w:t xml:space="preserve"> </w:t>
-      </w:r>
-      <w:hyperlink w:anchor="1-term-and-termination-3">
-        <w:r>
-          <w:rPr>
-            <w:rStyle w:val="Hyperlink"/>
-          </w:rPr>
-          <w:t xml:space="preserve">section 1</w:t>
-        </w:r>
-      </w:hyperlink>
-      <w:r>
-        <w:t xml:space="preserve"> </w:t>
-      </w:r>
-      <w:r>
-        <w:t xml:space="preserve">of these Gruntwork Houston Terms.</w:t>
+        <w:t xml:space="preserve">or such price set forth in any agreement entered into by and between you and Gruntwork, including, without limitation, any Gruntwork Subscription Agreement (the “GPS Rate”).</w:t>
+      </w:r>
+    </w:p>
+    <w:p>
+      <w:pPr>
+        <w:pStyle w:val="BodyText"/>
+      </w:pPr>
+      <w:r>
+        <w:rPr>
+          <w:b/>
+        </w:rPr>
+        <w:t xml:space="preserve">2.3. Purchase of GPS Credits.</w:t>
+      </w:r>
+      <w:r>
+        <w:t xml:space="preserve"> </w:t>
+      </w:r>
+      <w:r>
+        <w:t xml:space="preserve">The GPS Credits may be purchased as either (i) a One Time Purchase at the applicable GPS Rate or (ii) as part of the GPS Annual Subscription to be paid on a quarterly basis at the applicable GPS Rate. If you elect to purchase the GPS Credits as part of a One Time Purchase, you will purchase a specified number of GPS Credits as a non-recurring, one-time purchase. If you elect to purchase the GPS Credits as part of a GPS Annual Subscription, you will purchase a set number of GPS Credits each calendar quarter of the GPS Term, which GPS Credits shall be credited to your account during the first calendar month of each calendar quarter during the GPS Term. The GPS Credits shall be purchased in accordance with the payment terms set forth in the Terms and shall be subject to</w:t>
+      </w:r>
+      <w:r>
+        <w:t xml:space="preserve"> </w:t>
+      </w:r>
+      <w:hyperlink w:anchor="X9be7cb41f0e11abda36a5f420f106300ad53770">
+        <w:r>
+          <w:rPr>
+            <w:rStyle w:val="Hyperlink"/>
+          </w:rPr>
+          <w:t xml:space="preserve">Section 1</w:t>
+        </w:r>
+      </w:hyperlink>
+      <w:r>
+        <w:t xml:space="preserve"> </w:t>
+      </w:r>
+      <w:r>
+        <w:t xml:space="preserve">of these Gruntwork Professional Services Terms.</w:t>
+      </w:r>
+    </w:p>
+    <w:p>
+      <w:pPr>
+        <w:pStyle w:val="BodyText"/>
+      </w:pPr>
+      <w:r>
+        <w:rPr>
+          <w:b/>
+        </w:rPr>
+        <w:t xml:space="preserve">2.4. Use and Expiration.</w:t>
+      </w:r>
+      <w:r>
+        <w:t xml:space="preserve"> </w:t>
+      </w:r>
+      <w:r>
+        <w:t xml:space="preserve">If you purchase GPS Credits within the first calendar month of the applicable calendar quarter, you may (i) allocate your GPS Credits to any GPS Project (as defined in</w:t>
+      </w:r>
+      <w:r>
+        <w:t xml:space="preserve"> </w:t>
+      </w:r>
+      <w:hyperlink w:anchor="Xbcc07283771d75a0bdd5898d3ff2b0dc770f2c5">
+        <w:r>
+          <w:rPr>
+            <w:rStyle w:val="Hyperlink"/>
+          </w:rPr>
+          <w:t xml:space="preserve">Section 3.1</w:t>
+        </w:r>
+      </w:hyperlink>
+      <w:r>
+        <w:t xml:space="preserve"> </w:t>
+      </w:r>
+      <w:r>
+        <w:t xml:space="preserve">below) listed on the GPS Menu (as defined in</w:t>
+      </w:r>
+      <w:r>
+        <w:t xml:space="preserve"> </w:t>
+      </w:r>
+      <w:hyperlink w:anchor="Xbcc07283771d75a0bdd5898d3ff2b0dc770f2c5">
+        <w:r>
+          <w:rPr>
+            <w:rStyle w:val="Hyperlink"/>
+          </w:rPr>
+          <w:t xml:space="preserve">Section 3.1</w:t>
+        </w:r>
+      </w:hyperlink>
+      <w:r>
+        <w:t xml:space="preserve"> </w:t>
+      </w:r>
+      <w:r>
+        <w:t xml:space="preserve">below) during such calendar quarter; or (ii) elect not to use some or all of your GPS Credits during such calendar quarter, in which case, any such unused GPS credits shall roll over to the immediately following calendar quarter. If you purchase GPS Credits after the first calendar month of the applicable calendar quarter, you may (i) allocate your GPS Credits to any GPS Project listed on the GPS Menu during the immediately following calendar quarter; or (ii) elect not to use some or all of your GPS Credits during the immediately following calendar quarter, in which case, any such unused GPS credits shall roll over for one additional subsequent calendar quarter; provided, however, that upon your written request to Gruntwork, Gruntwork may, in its sole discretion, permit you to apply GPS Credits purchased after the first calendar month of the applicable calendar quarter to a GPS Project that is available in such calendar quarter. Any unused GPS Credits may not be rolled-over for more than one calendar quarter and shall expire if not used by such time.</w:t>
       </w:r>
     </w:p>
     <w:p>
       <w:pPr>
         <w:pStyle w:val="Heading3"/>
       </w:pPr>
-      <w:bookmarkStart w:id="62" w:name="included-features-3"/>
-      <w:r>
-        <w:t xml:space="preserve">3. Included Features</w:t>
-      </w:r>
-      <w:bookmarkEnd w:id="62"/>
+      <w:bookmarkStart w:id="68" w:name="professional-services-projects"/>
+      <w:r>
+        <w:t xml:space="preserve">Professional Services projects</w:t>
+      </w:r>
+      <w:bookmarkEnd w:id="68"/>
     </w:p>
     <w:p>
       <w:pPr>
@@ -2708,322 +3534,214 @@
         <w:rPr>
           <w:b/>
         </w:rPr>
-        <w:t xml:space="preserve">3.1. About Gruntwork Houston.</w:t>
-      </w:r>
-      <w:r>
-        <w:t xml:space="preserve"> </w:t>
-      </w:r>
-      <w:r>
-        <w:t xml:space="preserve">Houston is a web-based service that provides a central place where your development and operations teams can manage your infrastructure. Houston runs directly in your AWS account, and includes a command line tool to allow interacting with Houston from the terminal. Houston is a standalone product and not part of the Infrastructure as Code Library. Each Houston Auth User and Houston Pro User will have access to the Houston services and Houston downloadable tools, but not to the Houston source code repository, which shall remain private to Gruntwork.</w:t>
-      </w:r>
-    </w:p>
-    <w:p>
-      <w:pPr>
-        <w:pStyle w:val="BodyText"/>
-      </w:pPr>
-      <w:r>
-        <w:rPr>
-          <w:b/>
-        </w:rPr>
-        <w:t xml:space="preserve">3.2. Houston Auth User Features.</w:t>
-      </w:r>
-      <w:r>
-        <w:t xml:space="preserve"> </w:t>
-      </w:r>
-      <w:r>
-        <w:t xml:space="preserve">Authorized Users who are Houston Auth Users or Houston Pro Users shall have access to the following features:</w:t>
-      </w:r>
-    </w:p>
-    <w:p>
-      <w:pPr>
-        <w:pStyle w:val="BodyText"/>
-      </w:pPr>
-      <w:r>
-        <w:rPr>
-          <w:b/>
-        </w:rPr>
-        <w:t xml:space="preserve">3.2.1 Authentication to Amazon Web Services.</w:t>
-      </w:r>
-      <w:r>
-        <w:t xml:space="preserve"> </w:t>
-      </w:r>
-      <w:r>
-        <w:t xml:space="preserve">Houston enables you to authenticate to one or more of your AWS accounts using any Identity Provider that is compatible with Houston and which you configure for use with Houston. An “Identity Provider” is a system entity that creates, maintains, and manages identity information for principals while providing authentication services to relying party applications within a federation or distributed network.</w:t>
-      </w:r>
-    </w:p>
-    <w:p>
-      <w:pPr>
-        <w:pStyle w:val="BodyText"/>
-      </w:pPr>
-      <w:r>
-        <w:rPr>
-          <w:b/>
-        </w:rPr>
-        <w:t xml:space="preserve">3.3. Houston Pro User Features.</w:t>
-      </w:r>
-      <w:r>
-        <w:t xml:space="preserve"> </w:t>
-      </w:r>
-      <w:r>
-        <w:t xml:space="preserve">Authorized Users who are Houston Pro Users shall also have access to the following features:</w:t>
-      </w:r>
-    </w:p>
-    <w:p>
-      <w:pPr>
-        <w:pStyle w:val="BodyText"/>
-      </w:pPr>
-      <w:r>
-        <w:rPr>
-          <w:b/>
-        </w:rPr>
-        <w:t xml:space="preserve">3.3.1. Dev UI.</w:t>
-      </w:r>
-      <w:r>
-        <w:t xml:space="preserve"> </w:t>
-      </w:r>
-      <w:r>
-        <w:t xml:space="preserve">Developers shall have access to a user interface they can use to deploy and manage services.</w:t>
-      </w:r>
-    </w:p>
-    <w:p>
-      <w:pPr>
-        <w:pStyle w:val="BodyText"/>
-      </w:pPr>
-      <w:r>
-        <w:rPr>
-          <w:b/>
-        </w:rPr>
-        <w:t xml:space="preserve">3.3.2. Ops Control.</w:t>
-      </w:r>
-      <w:r>
-        <w:t xml:space="preserve"> </w:t>
-      </w:r>
-      <w:r>
-        <w:t xml:space="preserve">Operations engineers shall have the ability to define how a set of services are managed and deployed by using infrastructure as code.</w:t>
-      </w:r>
-    </w:p>
-    <w:p>
-      <w:pPr>
-        <w:pStyle w:val="BodyText"/>
-      </w:pPr>
-      <w:r>
-        <w:rPr>
-          <w:b/>
-        </w:rPr>
-        <w:t xml:space="preserve">3.4. Updates to Gruntwork Houston.</w:t>
-      </w:r>
-      <w:r>
-        <w:t xml:space="preserve"> </w:t>
-      </w:r>
-      <w:r>
-        <w:t xml:space="preserve">From time to time, Gruntwork will release new features, bug fixes, security patches, automated tests, documentation, and other improvements to Houston (collectively, “Houston Updates”). You are responsible for deploying updates to Houston when they become available, however Houston may periodically query Gruntwork-managed services for Houston Updates and install Houston Updates automatically if they are available.</w:t>
-      </w:r>
-    </w:p>
-    <w:p>
-      <w:pPr>
-        <w:pStyle w:val="Heading3"/>
-      </w:pPr>
-      <w:bookmarkStart w:id="63" w:name="customer-responsibilities"/>
-      <w:r>
-        <w:t xml:space="preserve">4. Customer Responsibilities</w:t>
-      </w:r>
-      <w:bookmarkEnd w:id="63"/>
-    </w:p>
-    <w:p>
-      <w:pPr>
-        <w:pStyle w:val="FirstParagraph"/>
-      </w:pPr>
-      <w:r>
-        <w:rPr>
-          <w:b/>
-        </w:rPr>
-        <w:t xml:space="preserve">4.1. Certain Features Require Configuration.</w:t>
-      </w:r>
-      <w:r>
-        <w:t xml:space="preserve"> </w:t>
-      </w:r>
-      <w:r>
-        <w:t xml:space="preserve">You will be required to configure or deploy modules and tools according to Gruntwork's instructions in order to use certain features of Houston. Your failure to configure or deploy specific modules and tools according to Gruntwork's instructions may affect your ability to utilize certain Houston features.</w:t>
-      </w:r>
-    </w:p>
-    <w:p>
-      <w:pPr>
-        <w:pStyle w:val="BodyText"/>
-      </w:pPr>
-      <w:r>
-        <w:rPr>
-          <w:b/>
-        </w:rPr>
-        <w:t xml:space="preserve">4.2. Protecting Your AWS Account.</w:t>
-      </w:r>
-      <w:r>
-        <w:t xml:space="preserve"> </w:t>
-      </w:r>
-      <w:r>
-        <w:t xml:space="preserve">Because Houston runs in your AWS account, any user with privileged access to that account will be capable of subverting Houston’s security measures. Therefore, it is your responsibility to ensure that only trusted members of your team have privileged access to the AWS account in which Houston runs. The security of your AWS account is your responsibility, and you are solely liable for any claim, damage or other liabilities of any nature suffered by Gruntwork or any third party due to the act of any individuals using your AWS account, provided that such claim, damage or other liabilities are not directly due to Gruntwork’s gross negligence or willful misconduct.</w:t>
-      </w:r>
-    </w:p>
-    <w:p>
-      <w:pPr>
-        <w:pStyle w:val="BodyText"/>
-      </w:pPr>
-      <w:r>
-        <w:rPr>
-          <w:b/>
-        </w:rPr>
-        <w:t xml:space="preserve">4.3. Protecting Your Identity Provider.</w:t>
-      </w:r>
-      <w:r>
-        <w:t xml:space="preserve"> </w:t>
-      </w:r>
-      <w:r>
-        <w:t xml:space="preserve">By design, Houston trusts all assertions made by your Identity Provider and has no direct control over its configuration. The security and configuration of your Identity Provider is your responsibility, and you are solely liable for any claim, damage or other liabilities of any nature suffered by Gruntwork or any third party based on Gruntwork’s use of your configuration of your Identity Provider.</w:t>
-      </w:r>
-    </w:p>
-    <w:p>
-      <w:pPr>
-        <w:pStyle w:val="Heading3"/>
-      </w:pPr>
-      <w:bookmarkStart w:id="64" w:name="additional-provisions"/>
-      <w:r>
-        <w:t xml:space="preserve">5. Additional Provisions</w:t>
-      </w:r>
-      <w:bookmarkEnd w:id="64"/>
-    </w:p>
-    <w:p>
-      <w:pPr>
-        <w:pStyle w:val="FirstParagraph"/>
-      </w:pPr>
-      <w:r>
-        <w:rPr>
-          <w:b/>
-        </w:rPr>
-        <w:t xml:space="preserve">5.1 No Derivative Works or Modification.</w:t>
-      </w:r>
-      <w:r>
-        <w:t xml:space="preserve"> </w:t>
-      </w:r>
-      <w:r>
-        <w:t xml:space="preserve">Notwithstanding</w:t>
-      </w:r>
-      <w:r>
-        <w:t xml:space="preserve"> </w:t>
-      </w:r>
-      <w:hyperlink w:anchor="6-1-customer-license">
-        <w:r>
-          <w:rPr>
-            <w:rStyle w:val="Hyperlink"/>
-          </w:rPr>
-          <w:t xml:space="preserve">Section 6.1</w:t>
-        </w:r>
-      </w:hyperlink>
-      <w:r>
-        <w:t xml:space="preserve"> </w:t>
-      </w:r>
-      <w:r>
-        <w:t xml:space="preserve">of the Terms, you are prohibited from creating derivative works of or otherwise modifying Houston.</w:t>
-      </w:r>
-    </w:p>
-    <w:p>
-      <w:pPr>
-        <w:pStyle w:val="BodyText"/>
-      </w:pPr>
-      <w:r>
-        <w:rPr>
-          <w:b/>
-        </w:rPr>
-        <w:t xml:space="preserve">5.2 License to Customer Data.</w:t>
-      </w:r>
-      <w:r>
-        <w:t xml:space="preserve"> </w:t>
-      </w:r>
-      <w:r>
-        <w:t xml:space="preserve">“Customer Data” means any data or information automatically collected by Gruntwork, through your use of Houston, relating to your infrastructure and AWS accounts that you connect to and manage with Houston. Between you and Gruntwork, you shall own all right, title, and interest in and to Customer Data. It is your sole responsibility to backup your Customer Data, and you agree and acknowledge that post termination of these Houston Terms, you may not have access to your Customer Data. You hereby grant to Gruntwork a royalty-free, non-exclusive license to (a) use, copy, reproduce, store, display, modify and make derivative works of Customer Data solely for purposes of providing the Services to you, and (b) use the Customer Data, in aggregate and anonymous format (not identifiable to you), for any business or commercial purpose, including statistical analysis with respect to usage and traffic patterns, improving the Services, in connection with the further development of the Services, or for marketing and reporting purposes.</w:t>
-      </w:r>
-    </w:p>
-    <w:p>
-      <w:pPr>
-        <w:pStyle w:val="BodyText"/>
-      </w:pPr>
-      <w:r>
-        <w:rPr>
-          <w:b/>
-        </w:rPr>
-        <w:t xml:space="preserve">5.3. Disclaimer of Warranties.</w:t>
-      </w:r>
-      <w:r>
-        <w:t xml:space="preserve"> </w:t>
-      </w:r>
-      <w:r>
-        <w:t xml:space="preserve">In addition to the disclaimer of warranties in the Terms, Gruntwork will have no responsibility or liability of any kind arising or resulting from: (a) your or your Authorized Users’ use of any version of Houston other than the then-current unmodified version provided to you; (b) problems caused by failed Internet connections or other hardware, software or equipment which is not owned, controlled or operated by Gruntwork; (c) nonconformities resulting from abuse, negligence, or improper or unauthorized use of all or any part of Houston; or (d) material modification, amendment, revision, or change to Houston by any party other than Gruntwork or Gruntwork-authorized representatives.</w:t>
-      </w:r>
-    </w:p>
-    <w:p>
-      <w:pPr>
-        <w:pStyle w:val="BodyText"/>
-      </w:pPr>
-      <w:r>
-        <w:rPr>
-          <w:b/>
-        </w:rPr>
-        <w:t xml:space="preserve">5.4. Data Security.</w:t>
-      </w:r>
-      <w:r>
-        <w:t xml:space="preserve"> </w:t>
-      </w:r>
-      <w:r>
-        <w:t xml:space="preserve">Gruntwork will implement and maintain reasonable practices, procedures, and systems, including administrative, technical, and physical safeguards designed to (i) protect the security, confidentiality, and integrity of Customer Data; (ii) ensure against reasonably anticipated threats or hazards to the security or integrity of Customer Data; (iii) protect against unauthorized access to or use of Customer Data; and (iv) otherwise comply with its obligations under the terms of this Agreement. These safeguards include, without limitation, a written data security plan, employee training, information access controls, and restricted disclosures.</w:t>
-      </w:r>
-    </w:p>
-    <w:p>
-      <w:pPr>
-        <w:pStyle w:val="BodyText"/>
-      </w:pPr>
-      <w:r>
-        <w:rPr>
-          <w:b/>
-        </w:rPr>
-        <w:t xml:space="preserve">5.5. Sensitive Data.</w:t>
-      </w:r>
-      <w:r>
-        <w:t xml:space="preserve"> </w:t>
-      </w:r>
-      <w:r>
-        <w:t xml:space="preserve">You acknowledge and agree that although Houston is designed to collect and store Customer Data, Houston is not designed to store personally identifiable information or other sensitive information except personally identifiable information related to your Authorized Users. Accordingly, you will not submit or enable the collection of: (i) any personally identifiable information, except as necessary for the establishment of an account for an Authorized User or (ii) any other information subject to regulation or protection under specific laws such as the Gramm-Leach-Bliley Act (or related rules or regulations) ((i) and (ii), collectively, “Sensitive Data”). NOTWITHSTANDING THE PROVISIONS OF</w:t>
-      </w:r>
-      <w:r>
-        <w:t xml:space="preserve"> </w:t>
-      </w:r>
-      <w:hyperlink w:anchor="7-confidentiality">
-        <w:r>
-          <w:rPr>
-            <w:rStyle w:val="Hyperlink"/>
-          </w:rPr>
-          <w:t xml:space="preserve">SECTION 7</w:t>
-        </w:r>
-      </w:hyperlink>
-      <w:r>
-        <w:t xml:space="preserve"> </w:t>
-      </w:r>
-      <w:r>
-        <w:t xml:space="preserve">OF THE TERMS, GRUNTWORK HAS NO LIABILITY UNDER THE TERMS OR THESE HOUSTON TERMS FOR THE PROTECTION OF SENSITIVE DATA EXCEPT TO THE EXTENT RESULTING FROM GRUNTWORK’S BREACH OF THE TERMS OR THESE HOUSTON TERMS.</w:t>
-      </w:r>
-    </w:p>
-    <w:p>
-      <w:pPr>
-        <w:pStyle w:val="BodyText"/>
-      </w:pPr>
-      <w:r>
-        <w:rPr>
-          <w:b/>
-        </w:rPr>
-        <w:t xml:space="preserve">5.6. Feedback.</w:t>
-      </w:r>
-      <w:r>
-        <w:t xml:space="preserve"> </w:t>
-      </w:r>
-      <w:r>
-        <w:t xml:space="preserve">You hereby grant Gruntwork a royalty-free, worldwide, transferable, sublicensable, irrevocable, perpetual license to use or incorporate into Houston any suggestions, enhancement requests, recommendations or other feedback provided by you or your Authorized Users relating to Houston.</w:t>
+        <w:t xml:space="preserve">3.1. Quarterly Project Menu.</w:t>
+      </w:r>
+      <w:r>
+        <w:t xml:space="preserve"> </w:t>
+      </w:r>
+      <w:r>
+        <w:t xml:space="preserve">Every calendar quarter, Gruntwork will release a list of projects related to onboarding and guidance, infrastructure deployments, and custom module development (the “GPS Projects”). Each GPS Project will include a brief description and will specify the number of GPS Credits such GPS Project will cost. The list of GPS Projects for each quarter (the “GPS Menu”) will be posted at</w:t>
+      </w:r>
+      <w:r>
+        <w:t xml:space="preserve"> </w:t>
+      </w:r>
+      <w:hyperlink r:id="rId69">
+        <w:r>
+          <w:rPr>
+            <w:rStyle w:val="Hyperlink"/>
+          </w:rPr>
+          <w:t xml:space="preserve">https://gruntwork.io/menu</w:t>
+        </w:r>
+      </w:hyperlink>
+      <w:r>
+        <w:t xml:space="preserve">.</w:t>
+      </w:r>
+    </w:p>
+    <w:p>
+      <w:pPr>
+        <w:pStyle w:val="BodyText"/>
+      </w:pPr>
+      <w:r>
+        <w:rPr>
+          <w:b/>
+        </w:rPr>
+        <w:t xml:space="preserve">3.2. Right to Select a GPS Project.</w:t>
+      </w:r>
+      <w:r>
+        <w:t xml:space="preserve"> </w:t>
+      </w:r>
+      <w:r>
+        <w:t xml:space="preserve">You may allocate your GPS Credits to one or more GPS Projects by selecting the desired GPS Project from the GPS Menu and sending an email to Gruntwork at</w:t>
+      </w:r>
+      <w:r>
+        <w:t xml:space="preserve"> </w:t>
+      </w:r>
+      <w:hyperlink r:id="rId70">
+        <w:r>
+          <w:rPr>
+            <w:rStyle w:val="Hyperlink"/>
+          </w:rPr>
+          <w:t xml:space="preserve">sales@gruntwork.io</w:t>
+        </w:r>
+      </w:hyperlink>
+      <w:r>
+        <w:t xml:space="preserve"> </w:t>
+      </w:r>
+      <w:r>
+        <w:t xml:space="preserve">or</w:t>
+      </w:r>
+      <w:r>
+        <w:t xml:space="preserve"> </w:t>
+      </w:r>
+      <w:hyperlink r:id="rId26">
+        <w:r>
+          <w:rPr>
+            <w:rStyle w:val="Hyperlink"/>
+          </w:rPr>
+          <w:t xml:space="preserve">support@gruntwork.io</w:t>
+        </w:r>
+      </w:hyperlink>
+      <w:r>
+        <w:t xml:space="preserve"> </w:t>
+      </w:r>
+      <w:r>
+        <w:t xml:space="preserve">that clearly indicates which GPS Project(s) you wish to select and the total amount of GPS Credits you will spend. Upon receipt of your email by Gruntwork, for each GPS Project selected, Gruntwork shall execute the GPS Project as follows:</w:t>
+      </w:r>
+    </w:p>
+    <w:p>
+      <w:pPr>
+        <w:pStyle w:val="BodyText"/>
+      </w:pPr>
+      <w:r>
+        <w:rPr>
+          <w:b/>
+        </w:rPr>
+        <w:t xml:space="preserve">3.2.1. Prioritization.</w:t>
+      </w:r>
+      <w:r>
+        <w:t xml:space="preserve"> </w:t>
+      </w:r>
+      <w:r>
+        <w:t xml:space="preserve">Gruntwork shall commit to: (i) work a minimum number of weeks on such GPS Project (the “GPS Project Development Period”), and (ii) allocate a minimum number of engineers to work on such GPS Project, in each case based on the nature of the GPS Project and the amount of GPS Credits such GPS Project costs. Upon your request, Gruntwork will share the number of weeks and/or engineers included in the GPS Project Development Period assigned to your GPS Project. Unless otherwise agreed by the Parties, Gruntwork shall use commercially reasonable efforts to complete each GPS Project in the calendar quarter in which work on the GPS Project commenced.</w:t>
+      </w:r>
+    </w:p>
+    <w:p>
+      <w:pPr>
+        <w:pStyle w:val="BodyText"/>
+      </w:pPr>
+      <w:r>
+        <w:rPr>
+          <w:b/>
+        </w:rPr>
+        <w:t xml:space="preserve">3.2.2. GPS Deliverables.</w:t>
+      </w:r>
+      <w:r>
+        <w:t xml:space="preserve"> </w:t>
+      </w:r>
+      <w:r>
+        <w:t xml:space="preserve">Each GPS Project will have a flexible scope, which may include creating generic pieces of infrastructure or solutions that can be used and implemented by you and your team Any such generic pieces of infrastructure, solutions, or other work created by Gruntwork with respect to a GPS Project (collectively, “GPS Deliverables”) shall be made available to Authorized Users in the Gruntwork Infrastructure as Code Library at the conclusion of the GPS Project Development Period. Notwithstanding anything contained herein to the contrary, Gruntwork retains all rights in and to the GPS Deliverables. Gruntwork hereby grants you a License to use the GPS Deliverables, subject to the terms and conditions set forth in</w:t>
+      </w:r>
+      <w:r>
+        <w:t xml:space="preserve"> </w:t>
+      </w:r>
+      <w:hyperlink w:anchor="Xea8140a73b41d1e8e679a5f6c0f41cfe409faa5">
+        <w:r>
+          <w:rPr>
+            <w:rStyle w:val="Hyperlink"/>
+          </w:rPr>
+          <w:t xml:space="preserve">Section 6</w:t>
+        </w:r>
+      </w:hyperlink>
+      <w:r>
+        <w:t xml:space="preserve"> </w:t>
+      </w:r>
+      <w:r>
+        <w:t xml:space="preserve">of these Terms.</w:t>
+      </w:r>
+    </w:p>
+    <w:p>
+      <w:pPr>
+        <w:pStyle w:val="BodyText"/>
+      </w:pPr>
+      <w:r>
+        <w:rPr>
+          <w:b/>
+        </w:rPr>
+        <w:t xml:space="preserve">3.2.3. Participation.</w:t>
+      </w:r>
+      <w:r>
+        <w:t xml:space="preserve"> </w:t>
+      </w:r>
+      <w:r>
+        <w:t xml:space="preserve">Upon your selection of a GPS Project, Gruntwork will work with you to define the scope of the applicable GPS Project, determine and prioritize the particular features for the GPS Deliverable (if any), and may seek your input regarding how to improve the GPS Deliverable (if any). In addition, depending on the nature of a particular GPS Project, Gruntwork may provide you with early access to the GPS Deliverable. Notwithstanding the foregoing, Gruntwork reserves the right to determine, in its sole discretion, whether your requests are outside the scope of the applicable GPS Project and whether to incorporate any input you may provide.</w:t>
+      </w:r>
+    </w:p>
+    <w:p>
+      <w:pPr>
+        <w:pStyle w:val="BodyText"/>
+      </w:pPr>
+      <w:r>
+        <w:rPr>
+          <w:b/>
+        </w:rPr>
+        <w:t xml:space="preserve">3.2.4. Support.</w:t>
+      </w:r>
+      <w:r>
+        <w:t xml:space="preserve"> </w:t>
+      </w:r>
+      <w:r>
+        <w:t xml:space="preserve">In connection with each GPS Project, Gruntwork will provide you with all the features of the Community Support Tier, as described in</w:t>
+      </w:r>
+      <w:r>
+        <w:t xml:space="preserve"> </w:t>
+      </w:r>
+      <w:hyperlink w:anchor="X2ed062efe843a8ed16777b93afd18c4244ccb38">
+        <w:r>
+          <w:rPr>
+            <w:rStyle w:val="Hyperlink"/>
+          </w:rPr>
+          <w:t xml:space="preserve">Section 3.1</w:t>
+        </w:r>
+      </w:hyperlink>
+      <w:r>
+        <w:t xml:space="preserve"> </w:t>
+      </w:r>
+      <w:r>
+        <w:t xml:space="preserve">of the Support Terms.</w:t>
+      </w:r>
+    </w:p>
+    <w:p>
+      <w:pPr>
+        <w:pStyle w:val="BodyText"/>
+      </w:pPr>
+      <w:r>
+        <w:rPr>
+          <w:b/>
+        </w:rPr>
+        <w:t xml:space="preserve">3.2.5. Satisfaction Guarantee</w:t>
+      </w:r>
+      <w:r>
+        <w:t xml:space="preserve"> </w:t>
+      </w:r>
+      <w:r>
+        <w:t xml:space="preserve">If you are not satisfied with a GPS Deliverable that is delivered to you in connection with the applicable GPS Project, Gruntwork shall work with you to identify your specific issues and to develop a mutually agreeable resolution of any such issues, provided that if you and Gruntwork cannot reach a mutually agreeable resolution, either Party shall have the right to initiate the dispute resolution procedures set forth in</w:t>
+      </w:r>
+      <w:r>
+        <w:t xml:space="preserve"> </w:t>
+      </w:r>
+      <w:hyperlink r:id="rId71">
+        <w:r>
+          <w:rPr>
+            <w:rStyle w:val="Hyperlink"/>
+          </w:rPr>
+          <w:t xml:space="preserve">Section 16</w:t>
+        </w:r>
+      </w:hyperlink>
+      <w:r>
+        <w:t xml:space="preserve"> </w:t>
+      </w:r>
+      <w:r>
+        <w:t xml:space="preserve">of the Terms. If you and Gruntwork reach a mutually agreeable resolution, Gruntwork shall work to implement any agreed upon changes to the GPS Deliverable in accordance with such resolution and you shall have the right to review any such revised version of the GPS Deliverable. If you are not satisfied with the revised version of the GPS Deliverable, you shall have the right to (i) have your Account credited with the number of GPS Credits allotted to such GPS Project or (ii) receive a full refund in an amount equal to the amount you paid for the GPS Credits allotted to such GPS Project.</w:t>
       </w:r>
     </w:p>
     <w:sectPr>

</xml_diff>

<commit_message>
Update partner logo stacking on homepage banner
</commit_message>
<xml_diff>
--- a/assets/msword/gruntwork-terms.docx
+++ b/assets/msword/gruntwork-terms.docx
@@ -27,7 +27,7 @@
           <w:rPr>
             <w:rStyle w:val="Hyperlink"/>
           </w:rPr>
-          <w:t xml:space="preserve">https://gruntwork.io/privacy-policy/</w:t>
+          <w:t xml:space="preserve">https://gruntwork.io/legal/privacy-policy/</w:t>
         </w:r>
       </w:hyperlink>
       <w:r>
@@ -167,7 +167,7 @@
       <w:r>
         <w:t xml:space="preserve"> </w:t>
       </w:r>
-      <w:hyperlink w:anchor="X923f744e8e9e55df8c4fcb308ebdbb88568c063">
+      <w:hyperlink w:anchor="4-1-pricing">
         <w:r>
           <w:rPr>
             <w:rStyle w:val="Hyperlink"/>
@@ -508,7 +508,7 @@
       <w:r>
         <w:t xml:space="preserve"> </w:t>
       </w:r>
-      <w:hyperlink w:anchor="Xea8140a73b41d1e8e679a5f6c0f41cfe409faa5">
+      <w:hyperlink w:anchor="6-intellectual-property-rights">
         <w:r>
           <w:rPr>
             <w:rStyle w:val="Hyperlink"/>
@@ -552,7 +552,7 @@
       <w:r>
         <w:t xml:space="preserve"> </w:t>
       </w:r>
-      <w:hyperlink w:anchor="Xf709c840bccea3f0bac56e72e01687821ee5917">
+      <w:hyperlink w:anchor="15-assignment">
         <w:r>
           <w:rPr>
             <w:rStyle w:val="Hyperlink"/>
@@ -603,7 +603,7 @@
       <w:r>
         <w:t xml:space="preserve"> </w:t>
       </w:r>
-      <w:hyperlink w:anchor="Xea8140a73b41d1e8e679a5f6c0f41cfe409faa5">
+      <w:hyperlink w:anchor="6-intellectual-property-rights">
         <w:r>
           <w:rPr>
             <w:rStyle w:val="Hyperlink"/>
@@ -668,7 +668,7 @@
       <w:r>
         <w:t xml:space="preserve"> </w:t>
       </w:r>
-      <w:hyperlink w:anchor="X4045a8dfb6f56cb83fee34f1b2b13dfb0d01fa3">
+      <w:hyperlink w:anchor="7-confidentiality">
         <w:r>
           <w:rPr>
             <w:rStyle w:val="Hyperlink"/>
@@ -811,47 +811,47 @@
     </w:p>
     <w:p>
       <w:pPr>
+        <w:pStyle w:val="Compact"/>
         <w:numPr>
+          <w:numId w:val="1001"/>
           <w:ilvl w:val="0"/>
+        </w:numPr>
+      </w:pPr>
+      <w:r>
+        <w:t xml:space="preserve">was already known to the Party to which it is disclosed before its disclosure under these Terms;</w:t>
+      </w:r>
+    </w:p>
+    <w:p>
+      <w:pPr>
+        <w:pStyle w:val="Compact"/>
+        <w:numPr>
           <w:numId w:val="1001"/>
+          <w:ilvl w:val="0"/>
         </w:numPr>
+      </w:pPr>
+      <w:r>
+        <w:t xml:space="preserve">is or becomes publicly known without breach of these Terms;</w:t>
+      </w:r>
+    </w:p>
+    <w:p>
+      <w:pPr>
         <w:pStyle w:val="Compact"/>
-      </w:pPr>
-      <w:r>
-        <w:t xml:space="preserve">was already known to the Party to which it is disclosed before its disclosure under these Terms;</w:t>
-      </w:r>
-    </w:p>
-    <w:p>
-      <w:pPr>
         <w:numPr>
+          <w:numId w:val="1001"/>
           <w:ilvl w:val="0"/>
+        </w:numPr>
+      </w:pPr>
+      <w:r>
+        <w:t xml:space="preserve">is developed by a receiving Party independently without reference to the relevant confidential information of the disclosing Party;</w:t>
+      </w:r>
+    </w:p>
+    <w:p>
+      <w:pPr>
+        <w:pStyle w:val="Compact"/>
+        <w:numPr>
           <w:numId w:val="1001"/>
+          <w:ilvl w:val="0"/>
         </w:numPr>
-        <w:pStyle w:val="Compact"/>
-      </w:pPr>
-      <w:r>
-        <w:t xml:space="preserve">is or becomes publicly known without breach of these Terms;</w:t>
-      </w:r>
-    </w:p>
-    <w:p>
-      <w:pPr>
-        <w:numPr>
-          <w:ilvl w:val="0"/>
-          <w:numId w:val="1001"/>
-        </w:numPr>
-        <w:pStyle w:val="Compact"/>
-      </w:pPr>
-      <w:r>
-        <w:t xml:space="preserve">is developed by a receiving Party independently without reference to the relevant confidential information of the disclosing Party;</w:t>
-      </w:r>
-    </w:p>
-    <w:p>
-      <w:pPr>
-        <w:numPr>
-          <w:ilvl w:val="0"/>
-          <w:numId w:val="1001"/>
-        </w:numPr>
-        <w:pStyle w:val="Compact"/>
       </w:pPr>
       <w:r>
         <w:t xml:space="preserve">is obtained from third parties, which have no obligations to keep confidential to the Parties to these Terms.</w:t>
@@ -955,7 +955,7 @@
       <w:r>
         <w:t xml:space="preserve"> </w:t>
       </w:r>
-      <w:hyperlink w:anchor="X4f2c31161416405203e0f3b40889a1967c88c5a">
+      <w:hyperlink w:anchor="9-2-indemnification-by-gruntwork">
         <w:r>
           <w:rPr>
             <w:rStyle w:val="Hyperlink"/>
@@ -1047,7 +1047,7 @@
       <w:r>
         <w:t xml:space="preserve"> </w:t>
       </w:r>
-      <w:hyperlink w:anchor="Xec9cbb76043f89e46346fc1a333977dd480dabb">
+      <w:hyperlink w:anchor="10-2-representations-and-warranties-by-gruntwork">
         <w:r>
           <w:rPr>
             <w:rStyle w:val="Hyperlink"/>
@@ -1135,7 +1135,7 @@
       <w:r>
         <w:t xml:space="preserve"> </w:t>
       </w:r>
-      <w:hyperlink w:anchor="Xcd65d2fae6d219aacc52f5fe853b610f726fb0b">
+      <w:hyperlink w:anchor="1-updates-to-these-terms">
         <w:r>
           <w:rPr>
             <w:rStyle w:val="Hyperlink"/>
@@ -1299,7 +1299,7 @@
       <w:r>
         <w:t xml:space="preserve"> </w:t>
       </w:r>
-      <w:hyperlink w:anchor="X108a95ecd06155efa4ffef35442d9d07e95b0d8">
+      <w:hyperlink w:anchor="3-included-features">
         <w:r>
           <w:rPr>
             <w:rStyle w:val="Hyperlink"/>
@@ -1333,7 +1333,7 @@
       <w:r>
         <w:t xml:space="preserve"> </w:t>
       </w:r>
-      <w:hyperlink w:anchor="Xfe7637260606c782475640922cdf31ac57d21c4">
+      <w:hyperlink w:anchor="3-1-infrastructure-as-code-library">
         <w:r>
           <w:rPr>
             <w:rStyle w:val="Hyperlink"/>
@@ -1378,7 +1378,7 @@
       <w:r>
         <w:t xml:space="preserve"> </w:t>
       </w:r>
-      <w:hyperlink w:anchor="Xfe7637260606c782475640922cdf31ac57d21c4">
+      <w:hyperlink w:anchor="3-1-infrastructure-as-code-library">
         <w:r>
           <w:rPr>
             <w:rStyle w:val="Hyperlink"/>
@@ -1395,7 +1395,7 @@
       <w:r>
         <w:t xml:space="preserve"> </w:t>
       </w:r>
-      <w:hyperlink w:anchor="X9e55f942e9901e49d5bffb5b3e508a72e03e8b6">
+      <w:hyperlink w:anchor="3-2-reference-architecture">
         <w:r>
           <w:rPr>
             <w:rStyle w:val="Hyperlink"/>
@@ -1429,7 +1429,7 @@
       <w:r>
         <w:t xml:space="preserve"> </w:t>
       </w:r>
-      <w:hyperlink w:anchor="X3f867afa2d6a292281d04eb84c46d3efbc55e9d">
+      <w:hyperlink w:anchor="1-1-auto-renewing-terms-of-12-months">
         <w:r>
           <w:rPr>
             <w:rStyle w:val="Hyperlink"/>
@@ -1446,7 +1446,7 @@
       <w:r>
         <w:t xml:space="preserve"> </w:t>
       </w:r>
-      <w:hyperlink w:anchor="Xd957df1ebdca284259536d1e7237d60a34b6e1a">
+      <w:hyperlink w:anchor="1-1-compliance">
         <w:r>
           <w:rPr>
             <w:rStyle w:val="Hyperlink"/>
@@ -1463,7 +1463,7 @@
       <w:r>
         <w:t xml:space="preserve"> </w:t>
       </w:r>
-      <w:hyperlink w:anchor="X5f05534bd570d8df7ceec829469360c9715a4ba">
+      <w:hyperlink w:anchor="1-3-termination-by-you">
         <w:r>
           <w:rPr>
             <w:rStyle w:val="Hyperlink"/>
@@ -1480,7 +1480,7 @@
       <w:r>
         <w:t xml:space="preserve"> </w:t>
       </w:r>
-      <w:hyperlink w:anchor="Xf9eb89a2294a7e3cbda7022c6f6d74cb14691ba">
+      <w:hyperlink w:anchor="1-4-continuation-of-subscription-plan-services">
         <w:r>
           <w:rPr>
             <w:rStyle w:val="Hyperlink"/>
@@ -1532,7 +1532,7 @@
       <w:r>
         <w:t xml:space="preserve"> </w:t>
       </w:r>
-      <w:hyperlink w:anchor="X89202b811358bc69f7d4e8be28d54856102860d">
+      <w:hyperlink w:anchor="4-compensation-and-invoicing">
         <w:r>
           <w:rPr>
             <w:rStyle w:val="Hyperlink"/>
@@ -1549,7 +1549,7 @@
       <w:r>
         <w:t xml:space="preserve"> </w:t>
       </w:r>
-      <w:hyperlink w:anchor="X2da3b096a5a4f01a7c5b1a65687538312d64e47">
+      <w:hyperlink w:anchor="1-term-and-termination">
         <w:r>
           <w:rPr>
             <w:rStyle w:val="Hyperlink"/>
@@ -1658,7 +1658,7 @@
       <w:r>
         <w:t xml:space="preserve"> </w:t>
       </w:r>
-      <w:hyperlink w:anchor="X890c51c23f19e25ac48dd194ccced35e8e29dd9">
+      <w:hyperlink w:anchor="3-included-features-1">
         <w:r>
           <w:rPr>
             <w:rStyle w:val="Hyperlink"/>
@@ -1738,7 +1738,7 @@
       <w:r>
         <w:t xml:space="preserve"> </w:t>
       </w:r>
-      <w:hyperlink w:anchor="X133838749dbd7a368073242fa0806a55dc0090c">
+      <w:hyperlink w:anchor="1-2-term-for-professional-support-tier-or-enterprise-support-tie">
         <w:r>
           <w:rPr>
             <w:rStyle w:val="Hyperlink"/>
@@ -1755,7 +1755,7 @@
       <w:r>
         <w:t xml:space="preserve"> </w:t>
       </w:r>
-      <w:hyperlink w:anchor="Xa15b44bcb429856114a2b838416e0c9c5dc43f8">
+      <w:hyperlink w:anchor="1-3-termination-for-convenience">
         <w:r>
           <w:rPr>
             <w:rStyle w:val="Hyperlink"/>
@@ -1872,7 +1872,7 @@
       <w:r>
         <w:t xml:space="preserve"> </w:t>
       </w:r>
-      <w:hyperlink w:anchor="X89202b811358bc69f7d4e8be28d54856102860d">
+      <w:hyperlink w:anchor="4-compensation-and-invoicing">
         <w:r>
           <w:rPr>
             <w:rStyle w:val="Hyperlink"/>
@@ -1889,7 +1889,7 @@
       <w:r>
         <w:t xml:space="preserve"> </w:t>
       </w:r>
-      <w:hyperlink w:anchor="X42e2711426e79e141dfa957197ed0ec8433c9be">
+      <w:hyperlink w:anchor="1-term-and-termination-1">
         <w:r>
           <w:rPr>
             <w:rStyle w:val="Hyperlink"/>
@@ -2108,7 +2108,7 @@
       <w:r>
         <w:t xml:space="preserve"> </w:t>
       </w:r>
-      <w:hyperlink w:anchor="Xd492ad9019e5b59c0dfe1062f7b36f6892a666b">
+      <w:hyperlink w:anchor="3-5-availability">
         <w:r>
           <w:rPr>
             <w:rStyle w:val="Hyperlink"/>
@@ -2125,7 +2125,7 @@
       <w:r>
         <w:t xml:space="preserve"> </w:t>
       </w:r>
-      <w:hyperlink w:anchor="X2c6ce695474fbf1df5c3e4deb686b3f918fdb7f">
+      <w:hyperlink w:anchor="3-6-no-emergency-support">
         <w:r>
           <w:rPr>
             <w:rStyle w:val="Hyperlink"/>
@@ -2235,7 +2235,7 @@
       <w:r>
         <w:t xml:space="preserve"> </w:t>
       </w:r>
-      <w:hyperlink w:anchor="Xd492ad9019e5b59c0dfe1062f7b36f6892a666b">
+      <w:hyperlink w:anchor="3-5-availability">
         <w:r>
           <w:rPr>
             <w:rStyle w:val="Hyperlink"/>
@@ -2252,7 +2252,7 @@
       <w:r>
         <w:t xml:space="preserve"> </w:t>
       </w:r>
-      <w:hyperlink w:anchor="X2c6ce695474fbf1df5c3e4deb686b3f918fdb7f">
+      <w:hyperlink w:anchor="3-6-no-emergency-support">
         <w:r>
           <w:rPr>
             <w:rStyle w:val="Hyperlink"/>
@@ -2379,7 +2379,7 @@
       <w:r>
         <w:t xml:space="preserve"> </w:t>
       </w:r>
-      <w:hyperlink w:anchor="X9e55f942e9901e49d5bffb5b3e508a72e03e8b6">
+      <w:hyperlink w:anchor="3-2-reference-architecture">
         <w:r>
           <w:rPr>
             <w:rStyle w:val="Hyperlink"/>
@@ -2396,7 +2396,7 @@
       <w:r>
         <w:t xml:space="preserve"> </w:t>
       </w:r>
-      <w:hyperlink w:anchor="X96253049146669bbe9117c04be12b26ba8c05ab">
+      <w:hyperlink w:anchor="1-term-and-termination-2">
         <w:r>
           <w:rPr>
             <w:rStyle w:val="Hyperlink"/>
@@ -2444,7 +2444,7 @@
       <w:r>
         <w:t xml:space="preserve"> </w:t>
       </w:r>
-      <w:hyperlink w:anchor="X11e610ff92abbb97335dcea92a0122be51376d6">
+      <w:hyperlink w:anchor="1-6-1-trial-period-effective-date">
         <w:r>
           <w:rPr>
             <w:rStyle w:val="Hyperlink"/>
@@ -2513,7 +2513,7 @@
       <w:r>
         <w:t xml:space="preserve"> </w:t>
       </w:r>
-      <w:hyperlink w:anchor="X739d60840fcc301660c325cb7123989a1894c43">
+      <w:hyperlink w:anchor="3-included-features-2">
         <w:r>
           <w:rPr>
             <w:rStyle w:val="Hyperlink"/>
@@ -2527,7 +2527,7 @@
       <w:r>
         <w:t xml:space="preserve"> </w:t>
       </w:r>
-      <w:hyperlink w:anchor="X96253049146669bbe9117c04be12b26ba8c05ab">
+      <w:hyperlink w:anchor="1-term-and-termination-2">
         <w:r>
           <w:rPr>
             <w:rStyle w:val="Hyperlink"/>
@@ -2684,7 +2684,7 @@
       <w:r>
         <w:t xml:space="preserve"> </w:t>
       </w:r>
-      <w:hyperlink w:anchor="X11e610ff92abbb97335dcea92a0122be51376d6">
+      <w:hyperlink w:anchor="1-6-1-trial-period-effective-date">
         <w:r>
           <w:rPr>
             <w:rStyle w:val="Hyperlink"/>
@@ -2718,7 +2718,7 @@
       <w:r>
         <w:t xml:space="preserve"> </w:t>
       </w:r>
-      <w:hyperlink w:anchor="X11e610ff92abbb97335dcea92a0122be51376d6">
+      <w:hyperlink w:anchor="1-6-1-trial-period-effective-date">
         <w:r>
           <w:rPr>
             <w:rStyle w:val="Hyperlink"/>
@@ -2752,7 +2752,7 @@
       <w:r>
         <w:t xml:space="preserve"> </w:t>
       </w:r>
-      <w:hyperlink w:anchor="X40426deb3de6420d03b9a443c3ef882dceb5334">
+      <w:hyperlink w:anchor="3-1-about-cis-compliance">
         <w:r>
           <w:rPr>
             <w:rStyle w:val="Hyperlink"/>
@@ -2769,7 +2769,7 @@
       <w:r>
         <w:t xml:space="preserve"> </w:t>
       </w:r>
-      <w:hyperlink w:anchor="X0948de271cfc43662a1dffda2f2820dad6bd7e6">
+      <w:hyperlink w:anchor="3-4-cis-compliance-support">
         <w:r>
           <w:rPr>
             <w:rStyle w:val="Hyperlink"/>
@@ -2786,7 +2786,7 @@
       <w:r>
         <w:t xml:space="preserve"> </w:t>
       </w:r>
-      <w:hyperlink w:anchor="X2653ff372bf5af5a1acec324ef1901617719d71">
+      <w:hyperlink w:anchor="3-5-updates-to-cis-compliance">
         <w:r>
           <w:rPr>
             <w:rStyle w:val="Hyperlink"/>
@@ -2838,7 +2838,7 @@
       <w:r>
         <w:t xml:space="preserve"> </w:t>
       </w:r>
-      <w:hyperlink w:anchor="X0c9071e3266e2ff945d09bf5fa04841bc9e3d20">
+      <w:hyperlink w:anchor="1-term-and-termination-3">
         <w:r>
           <w:rPr>
             <w:rStyle w:val="Hyperlink"/>
@@ -2916,7 +2916,7 @@
       <w:r>
         <w:t xml:space="preserve"> </w:t>
       </w:r>
-      <w:hyperlink w:anchor="Xea8140a73b41d1e8e679a5f6c0f41cfe409faa5">
+      <w:hyperlink w:anchor="6-intellectual-property-rights">
         <w:r>
           <w:rPr>
             <w:rStyle w:val="Hyperlink"/>
@@ -2984,7 +2984,7 @@
       <w:r>
         <w:t xml:space="preserve"> </w:t>
       </w:r>
-      <w:hyperlink w:anchor="X510e5ab02ccfc9dbb3cfde6adbaecd96a25bb0e">
+      <w:hyperlink w:anchor="4-1-full-compliance-with-cis-aws-foundations-benchmark">
         <w:r>
           <w:rPr>
             <w:rStyle w:val="Hyperlink"/>
@@ -3018,7 +3018,7 @@
       <w:r>
         <w:t xml:space="preserve"> </w:t>
       </w:r>
-      <w:hyperlink w:anchor="X890c51c23f19e25ac48dd194ccced35e8e29dd9">
+      <w:hyperlink w:anchor="3-included-features-1">
         <w:r>
           <w:rPr>
             <w:rStyle w:val="Hyperlink"/>
@@ -3052,7 +3052,7 @@
       <w:r>
         <w:t xml:space="preserve"> </w:t>
       </w:r>
-      <w:hyperlink w:anchor="X510e5ab02ccfc9dbb3cfde6adbaecd96a25bb0e">
+      <w:hyperlink w:anchor="4-1-full-compliance-with-cis-aws-foundations-benchmark">
         <w:r>
           <w:rPr>
             <w:rStyle w:val="Hyperlink"/>
@@ -3168,7 +3168,7 @@
       <w:r>
         <w:t xml:space="preserve"> </w:t>
       </w:r>
-      <w:hyperlink w:anchor="Xc25a10722d4cd0b61c778860d460e09a7a77270">
+      <w:hyperlink w:anchor="2-1-gps-credits">
         <w:r>
           <w:rPr>
             <w:rStyle w:val="Hyperlink"/>
@@ -3185,7 +3185,7 @@
       <w:r>
         <w:t xml:space="preserve"> </w:t>
       </w:r>
-      <w:hyperlink w:anchor="X82daf8585f3aed6851f4da43b00e4f14d0af2df">
+      <w:hyperlink w:anchor="1-2-auto-renewing-term-for-gps-annual-subscriptions">
         <w:r>
           <w:rPr>
             <w:rStyle w:val="Hyperlink"/>
@@ -3202,7 +3202,7 @@
       <w:r>
         <w:t xml:space="preserve"> </w:t>
       </w:r>
-      <w:hyperlink w:anchor="Xf3fd329622773d398a2dc20dbbd56b489ce794b">
+      <w:hyperlink w:anchor="1-3-your-termination-for-convenience">
         <w:r>
           <w:rPr>
             <w:rStyle w:val="Hyperlink"/>
@@ -3219,7 +3219,7 @@
       <w:r>
         <w:t xml:space="preserve"> </w:t>
       </w:r>
-      <w:hyperlink w:anchor="X93fa172475f787bc9fb883825aae53c3dbca04d">
+      <w:hyperlink w:anchor="2-4-use-and-expiration">
         <w:r>
           <w:rPr>
             <w:rStyle w:val="Hyperlink"/>
@@ -3236,7 +3236,7 @@
       <w:r>
         <w:t xml:space="preserve"> </w:t>
       </w:r>
-      <w:hyperlink w:anchor="X8d86bd67544a576fd9a4de10f65b32b862061c8">
+      <w:hyperlink w:anchor="3-2-right-to-select-a-gps-project">
         <w:r>
           <w:rPr>
             <w:rStyle w:val="Hyperlink"/>
@@ -3253,7 +3253,7 @@
       <w:r>
         <w:t xml:space="preserve"> </w:t>
       </w:r>
-      <w:hyperlink w:anchor="X8d86bd67544a576fd9a4de10f65b32b862061c8">
+      <w:hyperlink w:anchor="3-2-right-to-select-a-gps-project">
         <w:r>
           <w:rPr>
             <w:rStyle w:val="Hyperlink"/>
@@ -3321,7 +3321,7 @@
       <w:r>
         <w:t xml:space="preserve"> </w:t>
       </w:r>
-      <w:hyperlink w:anchor="X93fa172475f787bc9fb883825aae53c3dbca04d">
+      <w:hyperlink w:anchor="2-4-use-and-expiration">
         <w:r>
           <w:rPr>
             <w:rStyle w:val="Hyperlink"/>
@@ -3382,7 +3382,7 @@
       <w:r>
         <w:t xml:space="preserve"> </w:t>
       </w:r>
-      <w:hyperlink w:anchor="Xbcc07283771d75a0bdd5898d3ff2b0dc770f2c5">
+      <w:hyperlink w:anchor="3-1-quarterly-project-menu">
         <w:r>
           <w:rPr>
             <w:rStyle w:val="Hyperlink"/>
@@ -3450,7 +3450,7 @@
       <w:r>
         <w:t xml:space="preserve"> </w:t>
       </w:r>
-      <w:hyperlink w:anchor="X9be7cb41f0e11abda36a5f420f106300ad53770">
+      <w:hyperlink w:anchor="1-term-and-termination-4">
         <w:r>
           <w:rPr>
             <w:rStyle w:val="Hyperlink"/>
@@ -3484,7 +3484,7 @@
       <w:r>
         <w:t xml:space="preserve"> </w:t>
       </w:r>
-      <w:hyperlink w:anchor="Xbcc07283771d75a0bdd5898d3ff2b0dc770f2c5">
+      <w:hyperlink w:anchor="3-1-quarterly-project-menu">
         <w:r>
           <w:rPr>
             <w:rStyle w:val="Hyperlink"/>
@@ -3501,7 +3501,7 @@
       <w:r>
         <w:t xml:space="preserve"> </w:t>
       </w:r>
-      <w:hyperlink w:anchor="Xbcc07283771d75a0bdd5898d3ff2b0dc770f2c5">
+      <w:hyperlink w:anchor="3-1-quarterly-project-menu">
         <w:r>
           <w:rPr>
             <w:rStyle w:val="Hyperlink"/>
@@ -3644,7 +3644,7 @@
       <w:r>
         <w:t xml:space="preserve"> </w:t>
       </w:r>
-      <w:hyperlink w:anchor="Xea8140a73b41d1e8e679a5f6c0f41cfe409faa5">
+      <w:hyperlink w:anchor="6-intellectual-property-rights">
         <w:r>
           <w:rPr>
             <w:rStyle w:val="Hyperlink"/>
@@ -3695,7 +3695,7 @@
       <w:r>
         <w:t xml:space="preserve"> </w:t>
       </w:r>
-      <w:hyperlink w:anchor="X2ed062efe843a8ed16777b93afd18c4244ccb38">
+      <w:hyperlink w:anchor="3-1-supported-requests">
         <w:r>
           <w:rPr>
             <w:rStyle w:val="Hyperlink"/>

</xml_diff>